<commit_message>
reviewed the report, added comments, notes, diagrams and some words in the results and conclusions
</commit_message>
<xml_diff>
--- a/201267226_305283178 - Project report.docx
+++ b/201267226_305283178 - Project report.docx
@@ -1,6 +1,6 @@
 
 <file path=word/document.xml><?xml version="1.0" encoding="utf-8"?>
-<w:document xmlns:wpc="http://schemas.microsoft.com/office/word/2010/wordprocessingCanvas" xmlns:mc="http://schemas.openxmlformats.org/markup-compatibility/2006" xmlns:o="urn:schemas-microsoft-com:office:office" xmlns:r="http://schemas.openxmlformats.org/officeDocument/2006/relationships" xmlns:m="http://schemas.openxmlformats.org/officeDocument/2006/math" xmlns:v="urn:schemas-microsoft-com:vml" xmlns:wp14="http://schemas.microsoft.com/office/word/2010/wordprocessingDrawing" xmlns:wp="http://schemas.openxmlformats.org/drawingml/2006/wordprocessingDrawing" xmlns:w10="urn:schemas-microsoft-com:office:word" xmlns:w="http://schemas.openxmlformats.org/wordprocessingml/2006/main" xmlns:w14="http://schemas.microsoft.com/office/word/2010/wordml" xmlns:w15="http://schemas.microsoft.com/office/word/2012/wordml" xmlns:wpg="http://schemas.microsoft.com/office/word/2010/wordprocessingGroup" xmlns:wpi="http://schemas.microsoft.com/office/word/2010/wordprocessingInk" xmlns:wne="http://schemas.microsoft.com/office/word/2006/wordml" xmlns:wps="http://schemas.microsoft.com/office/word/2010/wordprocessingShape" mc:Ignorable="w14 w15 wp14">
+<w:document xmlns:wpc="http://schemas.microsoft.com/office/word/2010/wordprocessingCanvas" xmlns:cx="http://schemas.microsoft.com/office/drawing/2014/chartex" xmlns:cx1="http://schemas.microsoft.com/office/drawing/2015/9/8/chartex" xmlns:cx2="http://schemas.microsoft.com/office/drawing/2015/10/21/chartex" xmlns:cx3="http://schemas.microsoft.com/office/drawing/2016/5/9/chartex" xmlns:cx4="http://schemas.microsoft.com/office/drawing/2016/5/10/chartex" xmlns:cx5="http://schemas.microsoft.com/office/drawing/2016/5/11/chartex" xmlns:cx6="http://schemas.microsoft.com/office/drawing/2016/5/12/chartex" xmlns:cx7="http://schemas.microsoft.com/office/drawing/2016/5/13/chartex" xmlns:cx8="http://schemas.microsoft.com/office/drawing/2016/5/14/chartex" xmlns:mc="http://schemas.openxmlformats.org/markup-compatibility/2006" xmlns:aink="http://schemas.microsoft.com/office/drawing/2016/ink" xmlns:am3d="http://schemas.microsoft.com/office/drawing/2017/model3d" xmlns:o="urn:schemas-microsoft-com:office:office" xmlns:r="http://schemas.openxmlformats.org/officeDocument/2006/relationships" xmlns:m="http://schemas.openxmlformats.org/officeDocument/2006/math" xmlns:v="urn:schemas-microsoft-com:vml" xmlns:wp14="http://schemas.microsoft.com/office/word/2010/wordprocessingDrawing" xmlns:wp="http://schemas.openxmlformats.org/drawingml/2006/wordprocessingDrawing" xmlns:w10="urn:schemas-microsoft-com:office:word" xmlns:w="http://schemas.openxmlformats.org/wordprocessingml/2006/main" xmlns:w14="http://schemas.microsoft.com/office/word/2010/wordml" xmlns:w15="http://schemas.microsoft.com/office/word/2012/wordml" xmlns:w16cid="http://schemas.microsoft.com/office/word/2016/wordml/cid" xmlns:w16se="http://schemas.microsoft.com/office/word/2015/wordml/symex" xmlns:wpg="http://schemas.microsoft.com/office/word/2010/wordprocessingGroup" xmlns:wpi="http://schemas.microsoft.com/office/word/2010/wordprocessingInk" xmlns:wne="http://schemas.microsoft.com/office/word/2006/wordml" xmlns:wps="http://schemas.microsoft.com/office/word/2010/wordprocessingShape" mc:Ignorable="w14 w15 w16se w16cid wp14">
   <w:body>
     <w:p>
       <w:pPr>
@@ -133,6 +133,7 @@
           <w:lang w:bidi="he-IL"/>
         </w:rPr>
       </w:pPr>
+      <w:proofErr w:type="spellStart"/>
       <w:r>
         <w:rPr>
           <w:rFonts w:ascii="Arial" w:hAnsi="Arial" w:cs="Arial"/>
@@ -140,7 +141,37 @@
           <w:sz w:val="20"/>
           <w:szCs w:val="20"/>
         </w:rPr>
-        <w:t xml:space="preserve">Sutskever, Ilya, Oriol Vinyals, and Quoc V. Le. "Sequence to sequence learning with neural networks." </w:t>
+        <w:t>Sutskever</w:t>
+      </w:r>
+      <w:proofErr w:type="spellEnd"/>
+      <w:r>
+        <w:rPr>
+          <w:rFonts w:ascii="Arial" w:hAnsi="Arial" w:cs="Arial"/>
+          <w:color w:val="222222"/>
+          <w:sz w:val="20"/>
+          <w:szCs w:val="20"/>
+        </w:rPr>
+        <w:t xml:space="preserve">, Ilya, Oriol </w:t>
+      </w:r>
+      <w:proofErr w:type="spellStart"/>
+      <w:r>
+        <w:rPr>
+          <w:rFonts w:ascii="Arial" w:hAnsi="Arial" w:cs="Arial"/>
+          <w:color w:val="222222"/>
+          <w:sz w:val="20"/>
+          <w:szCs w:val="20"/>
+        </w:rPr>
+        <w:t>Vinyals</w:t>
+      </w:r>
+      <w:proofErr w:type="spellEnd"/>
+      <w:r>
+        <w:rPr>
+          <w:rFonts w:ascii="Arial" w:hAnsi="Arial" w:cs="Arial"/>
+          <w:color w:val="222222"/>
+          <w:sz w:val="20"/>
+          <w:szCs w:val="20"/>
+        </w:rPr>
+        <w:t xml:space="preserve">, and Quoc V. Le. "Sequence to sequence learning with neural networks." </w:t>
       </w:r>
       <w:r>
         <w:rPr>
@@ -247,13 +278,31 @@
         <w:rPr>
           <w:lang w:bidi="he-IL"/>
         </w:rPr>
-        <w:t>The algorithm was designed to receive a sequence of words in some language</w:t>
-      </w:r>
-      <w:r>
-        <w:rPr>
-          <w:lang w:bidi="he-IL"/>
-        </w:rPr>
-        <w:t>, and output the translated sequence in a target language.  Each word was embedded to a 1000 dimensional vector, before passing as an input to the network. The network consisted of 4 layers – 2 layers for encoding the input sequence, and 2 layers decoding the output sequence. Also, the authors stated that reversing the order of the input had an extremely po</w:t>
+        <w:t xml:space="preserve">The algorithm was designed to receive a sequence of words in some </w:t>
+      </w:r>
+      <w:r>
+        <w:rPr>
+          <w:lang w:bidi="he-IL"/>
+        </w:rPr>
+        <w:t>language and</w:t>
+      </w:r>
+      <w:r>
+        <w:rPr>
+          <w:lang w:bidi="he-IL"/>
+        </w:rPr>
+        <w:t xml:space="preserve"> output the translated sequence in a target language.  Each word was embedded to a 1000</w:t>
+      </w:r>
+      <w:r>
+        <w:rPr>
+          <w:lang w:bidi="he-IL"/>
+        </w:rPr>
+        <w:t>-</w:t>
+      </w:r>
+      <w:r>
+        <w:rPr>
+          <w:lang w:bidi="he-IL"/>
+        </w:rPr>
+        <w:t>dimensional vector, before passing as an input to the network. The network consisted of 4 layers – 2 layers for encoding the input sequence, and 2 layers decoding the output sequence. Also, the authors stated that reversing the order of the input had an extremely po</w:t>
       </w:r>
       <w:r>
         <w:rPr>
@@ -286,6 +335,7 @@
           <w:lang w:bidi="he-IL"/>
         </w:rPr>
       </w:pPr>
+      <w:commentRangeStart w:id="0"/>
       <w:r>
         <w:rPr>
           <w:b/>
@@ -295,6 +345,15 @@
         </w:rPr>
         <w:t>Architecture</w:t>
       </w:r>
+      <w:commentRangeEnd w:id="0"/>
+      <w:r>
+        <w:rPr>
+          <w:rStyle w:val="CommentReference"/>
+          <w:rFonts w:asciiTheme="minorHAnsi" w:eastAsiaTheme="minorHAnsi" w:hAnsiTheme="minorHAnsi" w:cstheme="minorBidi"/>
+          <w:color w:val="auto"/>
+        </w:rPr>
+        <w:commentReference w:id="0"/>
+      </w:r>
       <w:r>
         <w:rPr>
           <w:b/>
@@ -316,64 +375,210 @@
           <w:lang w:bidi="he-IL"/>
         </w:rPr>
         <w:tab/>
-        <w:t>As stated above, this paper used a 4 layers LSTM network, with a 1000 dimensional embedding in order to translate a sentence from one language to another. This architecture can be examined in the following diagram:</w:t>
-      </w:r>
-    </w:p>
-    <w:p>
-      <w:pPr>
-        <w:rPr>
-          <w:b/>
-          <w:bCs/>
-          <w:i/>
-          <w:iCs/>
-          <w:u w:val="single"/>
-          <w:rtl/>
-          <w:lang w:bidi="he-IL"/>
-        </w:rPr>
-      </w:pPr>
-      <w:commentRangeStart w:id="0"/>
-      <w:r>
-        <w:rPr>
-          <w:lang w:bidi="he-IL"/>
-        </w:rPr>
-        <w:tab/>
-      </w:r>
-      <w:r>
-        <w:rPr>
-          <w:b/>
-          <w:bCs/>
-          <w:i/>
-          <w:iCs/>
-          <w:highlight w:val="yellow"/>
-          <w:u w:val="single"/>
-          <w:lang w:bidi="he-IL"/>
-        </w:rPr>
-        <w:t>INSERT MODEL DIAGRAM</w:t>
-      </w:r>
-      <w:commentRangeEnd w:id="0"/>
-      <w:r>
-        <w:rPr>
-          <w:rStyle w:val="CommentReference"/>
-        </w:rPr>
-        <w:commentReference w:id="0"/>
-      </w:r>
-    </w:p>
-    <w:p>
-      <w:pPr>
-        <w:rPr>
-          <w:b/>
-          <w:bCs/>
-          <w:u w:val="single"/>
-          <w:lang w:bidi="he-IL"/>
-        </w:rPr>
-      </w:pPr>
-      <w:r>
-        <w:rPr>
-          <w:b/>
-          <w:bCs/>
-          <w:u w:val="single"/>
-          <w:lang w:bidi="he-IL"/>
-        </w:rPr>
+        <w:t>As stated above, this paper used a 4 layers LSTM network, with a 1000</w:t>
+      </w:r>
+      <w:r>
+        <w:rPr>
+          <w:lang w:bidi="he-IL"/>
+        </w:rPr>
+        <w:t>-</w:t>
+      </w:r>
+      <w:r>
+        <w:rPr>
+          <w:lang w:bidi="he-IL"/>
+        </w:rPr>
+        <w:t xml:space="preserve">dimensional embedding </w:t>
+      </w:r>
+      <w:proofErr w:type="gramStart"/>
+      <w:r>
+        <w:rPr>
+          <w:lang w:bidi="he-IL"/>
+        </w:rPr>
+        <w:t>in order to</w:t>
+      </w:r>
+      <w:proofErr w:type="gramEnd"/>
+      <w:r>
+        <w:rPr>
+          <w:lang w:bidi="he-IL"/>
+        </w:rPr>
+        <w:t xml:space="preserve"> translate a sentence from one language to another. This architecture can be examined in the following diagram:</w:t>
+      </w:r>
+    </w:p>
+    <w:p>
+      <w:pPr>
+        <w:rPr>
+          <w:lang w:bidi="he-IL"/>
+        </w:rPr>
+      </w:pPr>
+      <w:r>
+        <w:rPr>
+          <w:noProof/>
+        </w:rPr>
+        <w:lastRenderedPageBreak/>
+        <w:drawing>
+          <wp:inline distT="0" distB="0" distL="0" distR="0" wp14:anchorId="6378EB08" wp14:editId="2211677A">
+            <wp:extent cx="5943600" cy="6616700"/>
+            <wp:effectExtent l="0" t="0" r="0" b="0"/>
+            <wp:docPr id="1" name="Picture 1"/>
+            <wp:cNvGraphicFramePr>
+              <a:graphicFrameLocks xmlns:a="http://schemas.openxmlformats.org/drawingml/2006/main" noChangeAspect="1"/>
+            </wp:cNvGraphicFramePr>
+            <a:graphic xmlns:a="http://schemas.openxmlformats.org/drawingml/2006/main">
+              <a:graphicData uri="http://schemas.openxmlformats.org/drawingml/2006/picture">
+                <pic:pic xmlns:pic="http://schemas.openxmlformats.org/drawingml/2006/picture">
+                  <pic:nvPicPr>
+                    <pic:cNvPr id="1" name=""/>
+                    <pic:cNvPicPr/>
+                  </pic:nvPicPr>
+                  <pic:blipFill>
+                    <a:blip r:embed="rId11"/>
+                    <a:stretch>
+                      <a:fillRect/>
+                    </a:stretch>
+                  </pic:blipFill>
+                  <pic:spPr>
+                    <a:xfrm>
+                      <a:off x="0" y="0"/>
+                      <a:ext cx="5943600" cy="6616700"/>
+                    </a:xfrm>
+                    <a:prstGeom prst="rect">
+                      <a:avLst/>
+                    </a:prstGeom>
+                  </pic:spPr>
+                </pic:pic>
+              </a:graphicData>
+            </a:graphic>
+          </wp:inline>
+        </w:drawing>
+      </w:r>
+    </w:p>
+    <w:p>
+      <w:pPr>
+        <w:rPr>
+          <w:lang w:bidi="he-IL"/>
+        </w:rPr>
+      </w:pPr>
+      <w:r>
+        <w:rPr>
+          <w:noProof/>
+        </w:rPr>
+        <w:lastRenderedPageBreak/>
+        <w:drawing>
+          <wp:inline distT="0" distB="0" distL="0" distR="0" wp14:anchorId="4FE44914" wp14:editId="24984A7F">
+            <wp:extent cx="5943600" cy="3164205"/>
+            <wp:effectExtent l="0" t="0" r="0" b="0"/>
+            <wp:docPr id="2" name="Picture 2"/>
+            <wp:cNvGraphicFramePr>
+              <a:graphicFrameLocks xmlns:a="http://schemas.openxmlformats.org/drawingml/2006/main" noChangeAspect="1"/>
+            </wp:cNvGraphicFramePr>
+            <a:graphic xmlns:a="http://schemas.openxmlformats.org/drawingml/2006/main">
+              <a:graphicData uri="http://schemas.openxmlformats.org/drawingml/2006/picture">
+                <pic:pic xmlns:pic="http://schemas.openxmlformats.org/drawingml/2006/picture">
+                  <pic:nvPicPr>
+                    <pic:cNvPr id="1" name=""/>
+                    <pic:cNvPicPr/>
+                  </pic:nvPicPr>
+                  <pic:blipFill>
+                    <a:blip r:embed="rId12"/>
+                    <a:stretch>
+                      <a:fillRect/>
+                    </a:stretch>
+                  </pic:blipFill>
+                  <pic:spPr>
+                    <a:xfrm>
+                      <a:off x="0" y="0"/>
+                      <a:ext cx="5943600" cy="3164205"/>
+                    </a:xfrm>
+                    <a:prstGeom prst="rect">
+                      <a:avLst/>
+                    </a:prstGeom>
+                  </pic:spPr>
+                </pic:pic>
+              </a:graphicData>
+            </a:graphic>
+          </wp:inline>
+        </w:drawing>
+      </w:r>
+    </w:p>
+    <w:p>
+      <w:pPr>
+        <w:rPr>
+          <w:lang w:bidi="he-IL"/>
+        </w:rPr>
+      </w:pPr>
+      <w:r>
+        <w:rPr>
+          <w:noProof/>
+          <w:lang w:bidi="he-IL"/>
+        </w:rPr>
+        <w:lastRenderedPageBreak/>
+        <w:drawing>
+          <wp:inline distT="0" distB="0" distL="0" distR="0" wp14:anchorId="61C9B5B9" wp14:editId="4D9D880E">
+            <wp:extent cx="4400550" cy="8229600"/>
+            <wp:effectExtent l="0" t="0" r="0" b="0"/>
+            <wp:docPr id="7" name="Picture 7"/>
+            <wp:cNvGraphicFramePr>
+              <a:graphicFrameLocks xmlns:a="http://schemas.openxmlformats.org/drawingml/2006/main" noChangeAspect="1"/>
+            </wp:cNvGraphicFramePr>
+            <a:graphic xmlns:a="http://schemas.openxmlformats.org/drawingml/2006/main">
+              <a:graphicData uri="http://schemas.openxmlformats.org/drawingml/2006/picture">
+                <pic:pic xmlns:pic="http://schemas.openxmlformats.org/drawingml/2006/picture">
+                  <pic:nvPicPr>
+                    <pic:cNvPr id="0" name="Picture 3"/>
+                    <pic:cNvPicPr>
+                      <a:picLocks noChangeAspect="1" noChangeArrowheads="1"/>
+                    </pic:cNvPicPr>
+                  </pic:nvPicPr>
+                  <pic:blipFill>
+                    <a:blip r:embed="rId13">
+                      <a:extLst>
+                        <a:ext uri="{28A0092B-C50C-407E-A947-70E740481C1C}">
+                          <a14:useLocalDpi xmlns:a14="http://schemas.microsoft.com/office/drawing/2010/main" val="0"/>
+                        </a:ext>
+                      </a:extLst>
+                    </a:blip>
+                    <a:srcRect/>
+                    <a:stretch>
+                      <a:fillRect/>
+                    </a:stretch>
+                  </pic:blipFill>
+                  <pic:spPr bwMode="auto">
+                    <a:xfrm>
+                      <a:off x="0" y="0"/>
+                      <a:ext cx="4400550" cy="8229600"/>
+                    </a:xfrm>
+                    <a:prstGeom prst="rect">
+                      <a:avLst/>
+                    </a:prstGeom>
+                    <a:noFill/>
+                    <a:ln>
+                      <a:noFill/>
+                    </a:ln>
+                  </pic:spPr>
+                </pic:pic>
+              </a:graphicData>
+            </a:graphic>
+          </wp:inline>
+        </w:drawing>
+      </w:r>
+    </w:p>
+    <w:p>
+      <w:pPr>
+        <w:rPr>
+          <w:b/>
+          <w:bCs/>
+          <w:u w:val="single"/>
+          <w:lang w:bidi="he-IL"/>
+        </w:rPr>
+      </w:pPr>
+      <w:r>
+        <w:rPr>
+          <w:b/>
+          <w:bCs/>
+          <w:u w:val="single"/>
+          <w:lang w:bidi="he-IL"/>
+        </w:rPr>
+        <w:lastRenderedPageBreak/>
         <w:t>Hyper-parameters:</w:t>
       </w:r>
     </w:p>
@@ -627,6 +832,7 @@
               </w:rPr>
             </w:pPr>
             <w:commentRangeStart w:id="1"/>
+            <w:commentRangeStart w:id="2"/>
             <w:r>
               <w:rPr>
                 <w:lang w:bidi="he-IL"/>
@@ -639,6 +845,13 @@
                 <w:rStyle w:val="CommentReference"/>
               </w:rPr>
               <w:commentReference w:id="1"/>
+            </w:r>
+            <w:commentRangeEnd w:id="2"/>
+            <w:r>
+              <w:rPr>
+                <w:rStyle w:val="CommentReference"/>
+              </w:rPr>
+              <w:commentReference w:id="2"/>
             </w:r>
           </w:p>
         </w:tc>
@@ -688,7 +901,6 @@
                 <w:lang w:bidi="he-IL"/>
               </w:rPr>
             </w:pPr>
-            <w:commentRangeStart w:id="2"/>
             <w:r>
               <w:rPr>
                 <w:highlight w:val="yellow"/>
@@ -711,20 +923,15 @@
                 <w:lang w:bidi="he-IL"/>
               </w:rPr>
             </w:pPr>
+            <w:proofErr w:type="spellStart"/>
             <w:r>
               <w:rPr>
                 <w:highlight w:val="yellow"/>
                 <w:lang w:bidi="he-IL"/>
               </w:rPr>
-              <w:t>???</w:t>
-            </w:r>
-            <w:commentRangeEnd w:id="2"/>
-            <w:r>
-              <w:rPr>
-                <w:rStyle w:val="CommentReference"/>
-              </w:rPr>
-              <w:commentReference w:id="2"/>
-            </w:r>
+              <w:t>ReLu</w:t>
+            </w:r>
+            <w:proofErr w:type="spellEnd"/>
           </w:p>
         </w:tc>
       </w:tr>
@@ -1070,7 +1277,21 @@
               <w:rPr>
                 <w:lang w:bidi="he-IL"/>
               </w:rPr>
-              <w:t>[-0.08 , 0.08]</w:t>
+              <w:t>[-0.</w:t>
+            </w:r>
+            <w:proofErr w:type="gramStart"/>
+            <w:r>
+              <w:rPr>
+                <w:lang w:bidi="he-IL"/>
+              </w:rPr>
+              <w:t>08 ,</w:t>
+            </w:r>
+            <w:proofErr w:type="gramEnd"/>
+            <w:r>
+              <w:rPr>
+                <w:lang w:bidi="he-IL"/>
+              </w:rPr>
+              <w:t xml:space="preserve"> 0.08]</w:t>
             </w:r>
           </w:p>
         </w:tc>
@@ -1090,7 +1311,21 @@
               <w:rPr>
                 <w:lang w:bidi="he-IL"/>
               </w:rPr>
-              <w:t>[-0.08 , 0.08]</w:t>
+              <w:t>[-0.</w:t>
+            </w:r>
+            <w:proofErr w:type="gramStart"/>
+            <w:r>
+              <w:rPr>
+                <w:lang w:bidi="he-IL"/>
+              </w:rPr>
+              <w:t>08 ,</w:t>
+            </w:r>
+            <w:proofErr w:type="gramEnd"/>
+            <w:r>
+              <w:rPr>
+                <w:lang w:bidi="he-IL"/>
+              </w:rPr>
+              <w:t xml:space="preserve"> 0.08]</w:t>
             </w:r>
           </w:p>
         </w:tc>
@@ -1274,6 +1509,7 @@
           <w:lang w:bidi="he-IL"/>
         </w:rPr>
       </w:pPr>
+      <w:commentRangeStart w:id="3"/>
       <w:r>
         <w:rPr>
           <w:b/>
@@ -1283,6 +1519,15 @@
         </w:rPr>
         <w:lastRenderedPageBreak/>
         <w:t>Dataset</w:t>
+      </w:r>
+      <w:commentRangeEnd w:id="3"/>
+      <w:r>
+        <w:rPr>
+          <w:rStyle w:val="CommentReference"/>
+          <w:rFonts w:asciiTheme="minorHAnsi" w:eastAsiaTheme="minorHAnsi" w:hAnsiTheme="minorHAnsi" w:cstheme="minorBidi"/>
+          <w:color w:val="auto"/>
+        </w:rPr>
+        <w:commentReference w:id="3"/>
       </w:r>
       <w:r>
         <w:rPr>
@@ -1771,20 +2016,71 @@
           <w:lang w:bidi="he-IL"/>
         </w:rPr>
       </w:pPr>
-      <w:r>
-        <w:rPr>
-          <w:b/>
-          <w:bCs/>
-          <w:u w:val="single"/>
-          <w:lang w:bidi="he-IL"/>
-        </w:rPr>
-        <w:t>Final results on test set-</w:t>
-      </w:r>
-      <w:r>
-        <w:rPr>
-          <w:lang w:bidi="he-IL"/>
-        </w:rPr>
-        <w:t xml:space="preserve"> The metric that was used to evaluate the results was BLEU. The value on the test set was </w:t>
+      <w:proofErr w:type="gramStart"/>
+      <w:r>
+        <w:rPr>
+          <w:b/>
+          <w:bCs/>
+          <w:u w:val="single"/>
+          <w:lang w:bidi="he-IL"/>
+        </w:rPr>
+        <w:t>Final results</w:t>
+      </w:r>
+      <w:proofErr w:type="gramEnd"/>
+      <w:r>
+        <w:rPr>
+          <w:b/>
+          <w:bCs/>
+          <w:u w:val="single"/>
+          <w:lang w:bidi="he-IL"/>
+        </w:rPr>
+        <w:t xml:space="preserve"> on test set-</w:t>
+      </w:r>
+      <w:r>
+        <w:rPr>
+          <w:lang w:bidi="he-IL"/>
+        </w:rPr>
+        <w:t xml:space="preserve"> The metric that was used to evaluate the results was </w:t>
+      </w:r>
+      <w:commentRangeStart w:id="4"/>
+      <w:r>
+        <w:rPr>
+          <w:lang w:bidi="he-IL"/>
+        </w:rPr>
+        <w:t>BLEU</w:t>
+      </w:r>
+      <w:commentRangeEnd w:id="4"/>
+      <w:r>
+        <w:rPr>
+          <w:rStyle w:val="CommentReference"/>
+        </w:rPr>
+        <w:commentReference w:id="4"/>
+      </w:r>
+      <w:r>
+        <w:rPr>
+          <w:lang w:bidi="he-IL"/>
+        </w:rPr>
+        <w:t xml:space="preserve">. The </w:t>
+      </w:r>
+      <w:commentRangeStart w:id="5"/>
+      <w:r>
+        <w:rPr>
+          <w:lang w:bidi="he-IL"/>
+        </w:rPr>
+        <w:t xml:space="preserve">value </w:t>
+      </w:r>
+      <w:commentRangeEnd w:id="5"/>
+      <w:r>
+        <w:rPr>
+          <w:rStyle w:val="CommentReference"/>
+        </w:rPr>
+        <w:commentReference w:id="5"/>
+      </w:r>
+      <w:r>
+        <w:rPr>
+          <w:lang w:bidi="he-IL"/>
+        </w:rPr>
+        <w:t xml:space="preserve">on the test set was </w:t>
       </w:r>
       <w:r>
         <w:rPr>
@@ -1888,7 +2184,7 @@
                     </pic:cNvPicPr>
                   </pic:nvPicPr>
                   <pic:blipFill>
-                    <a:blip r:embed="rId9" cstate="print">
+                    <a:blip r:embed="rId14" cstate="print">
                       <a:extLst>
                         <a:ext uri="{28A0092B-C50C-407E-A947-70E740481C1C}">
                           <a14:useLocalDpi xmlns:a14="http://schemas.microsoft.com/office/drawing/2010/main" val="0"/>
@@ -2101,7 +2397,7 @@
                     </pic:cNvPicPr>
                   </pic:nvPicPr>
                   <pic:blipFill>
-                    <a:blip r:embed="rId10" cstate="print">
+                    <a:blip r:embed="rId15" cstate="print">
                       <a:extLst>
                         <a:ext uri="{28A0092B-C50C-407E-A947-70E740481C1C}">
                           <a14:useLocalDpi xmlns:a14="http://schemas.microsoft.com/office/drawing/2010/main" val="0"/>
@@ -2304,6 +2600,7 @@
           <w:lang w:bidi="he-IL"/>
         </w:rPr>
       </w:pPr>
+      <w:commentRangeStart w:id="6"/>
       <w:r>
         <w:rPr>
           <w:b/>
@@ -2312,7 +2609,23 @@
           <w:lang w:bidi="he-IL"/>
         </w:rPr>
         <w:lastRenderedPageBreak/>
-        <w:t>Test Set Translation Examples:</w:t>
+        <w:t>Test Set Translation Examples</w:t>
+      </w:r>
+      <w:commentRangeEnd w:id="6"/>
+      <w:r>
+        <w:rPr>
+          <w:rStyle w:val="CommentReference"/>
+        </w:rPr>
+        <w:commentReference w:id="6"/>
+      </w:r>
+      <w:r>
+        <w:rPr>
+          <w:b/>
+          <w:bCs/>
+          <w:u w:val="single"/>
+          <w:lang w:bidi="he-IL"/>
+        </w:rPr>
+        <w:t>:</w:t>
       </w:r>
     </w:p>
     <w:tbl>
@@ -2434,8 +2747,20 @@
                 <w:szCs w:val="18"/>
                 <w:shd w:val="clear" w:color="auto" w:fill="FFFFFF"/>
               </w:rPr>
-              <w:t>how far does this go ?</w:t>
-            </w:r>
+              <w:t xml:space="preserve">how far does this </w:t>
+            </w:r>
+            <w:proofErr w:type="gramStart"/>
+            <w:r>
+              <w:rPr>
+                <w:rFonts w:ascii="Segoe UI" w:hAnsi="Segoe UI" w:cs="Segoe UI"/>
+                <w:color w:val="24292E"/>
+                <w:sz w:val="18"/>
+                <w:szCs w:val="18"/>
+                <w:shd w:val="clear" w:color="auto" w:fill="FFFFFF"/>
+              </w:rPr>
+              <w:t>go ?</w:t>
+            </w:r>
+            <w:proofErr w:type="gramEnd"/>
           </w:p>
         </w:tc>
         <w:tc>
@@ -2528,6 +2853,7 @@
                 <w:shd w:val="clear" w:color="auto" w:fill="FFFFFF"/>
               </w:rPr>
             </w:pPr>
+            <w:proofErr w:type="spellStart"/>
             <w:r>
               <w:rPr>
                 <w:rFonts w:ascii="Segoe UI" w:hAnsi="Segoe UI" w:cs="Segoe UI"/>
@@ -2536,8 +2862,53 @@
                 <w:szCs w:val="18"/>
                 <w:shd w:val="clear" w:color="auto" w:fill="FFFFFF"/>
               </w:rPr>
-              <w:t>layla is love for fadil was starting to become an obsession .</w:t>
-            </w:r>
+              <w:t>layla</w:t>
+            </w:r>
+            <w:proofErr w:type="spellEnd"/>
+            <w:r>
+              <w:rPr>
+                <w:rFonts w:ascii="Segoe UI" w:hAnsi="Segoe UI" w:cs="Segoe UI"/>
+                <w:color w:val="24292E"/>
+                <w:sz w:val="18"/>
+                <w:szCs w:val="18"/>
+                <w:shd w:val="clear" w:color="auto" w:fill="FFFFFF"/>
+              </w:rPr>
+              <w:t xml:space="preserve"> is love for </w:t>
+            </w:r>
+            <w:proofErr w:type="spellStart"/>
+            <w:r>
+              <w:rPr>
+                <w:rFonts w:ascii="Segoe UI" w:hAnsi="Segoe UI" w:cs="Segoe UI"/>
+                <w:color w:val="24292E"/>
+                <w:sz w:val="18"/>
+                <w:szCs w:val="18"/>
+                <w:shd w:val="clear" w:color="auto" w:fill="FFFFFF"/>
+              </w:rPr>
+              <w:t>fadil</w:t>
+            </w:r>
+            <w:proofErr w:type="spellEnd"/>
+            <w:r>
+              <w:rPr>
+                <w:rFonts w:ascii="Segoe UI" w:hAnsi="Segoe UI" w:cs="Segoe UI"/>
+                <w:color w:val="24292E"/>
+                <w:sz w:val="18"/>
+                <w:szCs w:val="18"/>
+                <w:shd w:val="clear" w:color="auto" w:fill="FFFFFF"/>
+              </w:rPr>
+              <w:t xml:space="preserve"> was starting to become an </w:t>
+            </w:r>
+            <w:proofErr w:type="gramStart"/>
+            <w:r>
+              <w:rPr>
+                <w:rFonts w:ascii="Segoe UI" w:hAnsi="Segoe UI" w:cs="Segoe UI"/>
+                <w:color w:val="24292E"/>
+                <w:sz w:val="18"/>
+                <w:szCs w:val="18"/>
+                <w:shd w:val="clear" w:color="auto" w:fill="FFFFFF"/>
+              </w:rPr>
+              <w:t>obsession .</w:t>
+            </w:r>
+            <w:proofErr w:type="gramEnd"/>
           </w:p>
         </w:tc>
         <w:tc>
@@ -2638,8 +3009,20 @@
                 <w:szCs w:val="18"/>
                 <w:shd w:val="clear" w:color="auto" w:fill="FFFFFF"/>
               </w:rPr>
-              <w:t>did you know there was a secret passage hidden behind the bookcase ?</w:t>
-            </w:r>
+              <w:t xml:space="preserve">did you know there was a secret passage hidden behind the </w:t>
+            </w:r>
+            <w:proofErr w:type="gramStart"/>
+            <w:r>
+              <w:rPr>
+                <w:rFonts w:ascii="Segoe UI" w:hAnsi="Segoe UI" w:cs="Segoe UI"/>
+                <w:color w:val="24292E"/>
+                <w:sz w:val="18"/>
+                <w:szCs w:val="18"/>
+                <w:shd w:val="clear" w:color="auto" w:fill="FFFFFF"/>
+              </w:rPr>
+              <w:t>bookcase ?</w:t>
+            </w:r>
+            <w:proofErr w:type="gramEnd"/>
           </w:p>
         </w:tc>
         <w:tc>
@@ -2752,8 +3135,20 @@
                 <w:szCs w:val="18"/>
                 <w:shd w:val="clear" w:color="auto" w:fill="FFFFFF"/>
               </w:rPr>
-              <w:t>a woman is virtue is everything .</w:t>
-            </w:r>
+              <w:t xml:space="preserve">a woman is virtue is </w:t>
+            </w:r>
+            <w:proofErr w:type="gramStart"/>
+            <w:r>
+              <w:rPr>
+                <w:rFonts w:ascii="Segoe UI" w:hAnsi="Segoe UI" w:cs="Segoe UI"/>
+                <w:color w:val="24292E"/>
+                <w:sz w:val="18"/>
+                <w:szCs w:val="18"/>
+                <w:shd w:val="clear" w:color="auto" w:fill="FFFFFF"/>
+              </w:rPr>
+              <w:t>everything .</w:t>
+            </w:r>
+            <w:proofErr w:type="gramEnd"/>
           </w:p>
         </w:tc>
         <w:tc>
@@ -2854,8 +3249,20 @@
                 <w:szCs w:val="18"/>
                 <w:shd w:val="clear" w:color="auto" w:fill="FFFFFF"/>
               </w:rPr>
-              <w:t>tom is a policeman .</w:t>
-            </w:r>
+              <w:t xml:space="preserve">tom is a </w:t>
+            </w:r>
+            <w:proofErr w:type="gramStart"/>
+            <w:r>
+              <w:rPr>
+                <w:rFonts w:ascii="Segoe UI" w:hAnsi="Segoe UI" w:cs="Segoe UI"/>
+                <w:color w:val="24292E"/>
+                <w:sz w:val="18"/>
+                <w:szCs w:val="18"/>
+                <w:shd w:val="clear" w:color="auto" w:fill="FFFFFF"/>
+              </w:rPr>
+              <w:t>policeman .</w:t>
+            </w:r>
+            <w:proofErr w:type="gramEnd"/>
           </w:p>
         </w:tc>
         <w:tc>
@@ -2956,8 +3363,42 @@
                 <w:szCs w:val="18"/>
                 <w:shd w:val="clear" w:color="auto" w:fill="FFFFFF"/>
               </w:rPr>
-              <w:t>tom just could not resist teasing mary about the way she was dressed .</w:t>
-            </w:r>
+              <w:t xml:space="preserve">tom just could not resist teasing </w:t>
+            </w:r>
+            <w:proofErr w:type="spellStart"/>
+            <w:r>
+              <w:rPr>
+                <w:rFonts w:ascii="Segoe UI" w:hAnsi="Segoe UI" w:cs="Segoe UI"/>
+                <w:color w:val="24292E"/>
+                <w:sz w:val="18"/>
+                <w:szCs w:val="18"/>
+                <w:shd w:val="clear" w:color="auto" w:fill="FFFFFF"/>
+              </w:rPr>
+              <w:t>mary</w:t>
+            </w:r>
+            <w:proofErr w:type="spellEnd"/>
+            <w:r>
+              <w:rPr>
+                <w:rFonts w:ascii="Segoe UI" w:hAnsi="Segoe UI" w:cs="Segoe UI"/>
+                <w:color w:val="24292E"/>
+                <w:sz w:val="18"/>
+                <w:szCs w:val="18"/>
+                <w:shd w:val="clear" w:color="auto" w:fill="FFFFFF"/>
+              </w:rPr>
+              <w:t xml:space="preserve"> about the way she was </w:t>
+            </w:r>
+            <w:proofErr w:type="gramStart"/>
+            <w:r>
+              <w:rPr>
+                <w:rFonts w:ascii="Segoe UI" w:hAnsi="Segoe UI" w:cs="Segoe UI"/>
+                <w:color w:val="24292E"/>
+                <w:sz w:val="18"/>
+                <w:szCs w:val="18"/>
+                <w:shd w:val="clear" w:color="auto" w:fill="FFFFFF"/>
+              </w:rPr>
+              <w:t>dressed .</w:t>
+            </w:r>
+            <w:proofErr w:type="gramEnd"/>
           </w:p>
         </w:tc>
         <w:tc>
@@ -3071,6 +3512,7 @@
                 <w:shd w:val="clear" w:color="auto" w:fill="FFFFFF"/>
               </w:rPr>
             </w:pPr>
+            <w:proofErr w:type="spellStart"/>
             <w:r>
               <w:rPr>
                 <w:rFonts w:ascii="Segoe UI" w:hAnsi="Segoe UI" w:cs="Segoe UI"/>
@@ -3079,8 +3521,31 @@
                 <w:szCs w:val="18"/>
                 <w:shd w:val="clear" w:color="auto" w:fill="FFFFFF"/>
               </w:rPr>
-              <w:t>i am still not entirely comfortable with this .</w:t>
-            </w:r>
+              <w:t>i</w:t>
+            </w:r>
+            <w:proofErr w:type="spellEnd"/>
+            <w:r>
+              <w:rPr>
+                <w:rFonts w:ascii="Segoe UI" w:hAnsi="Segoe UI" w:cs="Segoe UI"/>
+                <w:color w:val="24292E"/>
+                <w:sz w:val="18"/>
+                <w:szCs w:val="18"/>
+                <w:shd w:val="clear" w:color="auto" w:fill="FFFFFF"/>
+              </w:rPr>
+              <w:t xml:space="preserve"> am still not entirely comfortable with </w:t>
+            </w:r>
+            <w:proofErr w:type="gramStart"/>
+            <w:r>
+              <w:rPr>
+                <w:rFonts w:ascii="Segoe UI" w:hAnsi="Segoe UI" w:cs="Segoe UI"/>
+                <w:color w:val="24292E"/>
+                <w:sz w:val="18"/>
+                <w:szCs w:val="18"/>
+                <w:shd w:val="clear" w:color="auto" w:fill="FFFFFF"/>
+              </w:rPr>
+              <w:t>this .</w:t>
+            </w:r>
+            <w:proofErr w:type="gramEnd"/>
           </w:p>
         </w:tc>
         <w:tc>
@@ -3229,7 +3694,19 @@
         <w:rPr>
           <w:lang w:bidi="he-IL"/>
         </w:rPr>
-        <w:t xml:space="preserve">In general our model did not perform very well, as the maximum BLEU score for a sentence in the test set was </w:t>
+        <w:t xml:space="preserve">In </w:t>
+      </w:r>
+      <w:r>
+        <w:rPr>
+          <w:lang w:bidi="he-IL"/>
+        </w:rPr>
+        <w:t>general,</w:t>
+      </w:r>
+      <w:r>
+        <w:rPr>
+          <w:lang w:bidi="he-IL"/>
+        </w:rPr>
+        <w:t xml:space="preserve"> our model did not perform very well, as the maximum BLEU score for a sentence in the test set was </w:t>
       </w:r>
       <w:r>
         <w:rPr>
@@ -3262,10 +3739,32 @@
         <w:rPr>
           <w:lang w:bidi="he-IL"/>
         </w:rPr>
+        <w:t>. Moreover,</w:t>
+      </w:r>
+      <w:r>
+        <w:rPr>
+          <w:lang w:bidi="he-IL"/>
+        </w:rPr>
+        <w:t xml:space="preserve"> the differences between Hebrew and English</w:t>
+      </w:r>
+      <w:r>
+        <w:rPr>
+          <w:lang w:bidi="he-IL"/>
+        </w:rPr>
+        <w:t xml:space="preserve"> makes the translation harder. Differences such as the sentences words orders when adjectives are in the sentence, gender of verbs, one to many translations etc</w:t>
+      </w:r>
+      <w:r>
+        <w:rPr>
+          <w:lang w:bidi="he-IL"/>
+        </w:rPr>
         <w:t>.</w:t>
       </w:r>
-      <w:bookmarkStart w:id="3" w:name="_GoBack"/>
-      <w:bookmarkEnd w:id="3"/>
+      <w:r>
+        <w:rPr>
+          <w:lang w:bidi="he-IL"/>
+        </w:rPr>
+        <w:t xml:space="preserve"> Another thing that might help with the poor performance was the use of multiple Hebrew translations to the same English sentence.</w:t>
+      </w:r>
     </w:p>
     <w:p>
       <w:pPr>
@@ -3427,7 +3926,31 @@
         <w:rPr>
           <w:lang w:bidi="he-IL"/>
         </w:rPr>
-        <w:t>We believe that training on more data, and tweaking the model (perhaps don’t reverse the input) will retain better results.</w:t>
+        <w:t xml:space="preserve">We believe that training on more </w:t>
+      </w:r>
+      <w:r>
+        <w:rPr>
+          <w:lang w:bidi="he-IL"/>
+        </w:rPr>
+        <w:t>data and</w:t>
+      </w:r>
+      <w:r>
+        <w:rPr>
+          <w:lang w:bidi="he-IL"/>
+        </w:rPr>
+        <w:t xml:space="preserve"> tweaking the model (perhaps don’t reverse the input) will retain better results.</w:t>
+      </w:r>
+      <w:r>
+        <w:rPr>
+          <w:lang w:bidi="he-IL"/>
+        </w:rPr>
+        <w:t xml:space="preserve"> </w:t>
+      </w:r>
+      <w:r>
+        <w:rPr>
+          <w:lang w:bidi="he-IL"/>
+        </w:rPr>
+        <w:t xml:space="preserve">We also believe that choosing a better dataset, that is gender consistent and without multiple translations to the same sentence. </w:t>
       </w:r>
     </w:p>
     <w:p>
@@ -3537,6 +4060,8 @@
         </w:rPr>
         <w:t>.</w:t>
       </w:r>
+      <w:bookmarkStart w:id="7" w:name="_GoBack"/>
+      <w:bookmarkEnd w:id="7"/>
     </w:p>
     <w:p>
       <w:pPr>
@@ -3596,6 +4121,7 @@
           <w:lang w:bidi="he-IL"/>
         </w:rPr>
       </w:pPr>
+      <w:commentRangeStart w:id="8"/>
       <w:r>
         <w:rPr>
           <w:rFonts w:hint="cs"/>
@@ -3603,7 +4129,16 @@
           <w:rtl/>
           <w:lang w:bidi="he-IL"/>
         </w:rPr>
+        <w:lastRenderedPageBreak/>
         <w:t>לייצר דיאגרמה של המודל</w:t>
+      </w:r>
+      <w:commentRangeEnd w:id="8"/>
+      <w:r>
+        <w:rPr>
+          <w:rStyle w:val="CommentReference"/>
+          <w:rtl/>
+        </w:rPr>
+        <w:commentReference w:id="8"/>
       </w:r>
     </w:p>
     <w:p>
@@ -3619,6 +4154,7 @@
           <w:lang w:bidi="he-IL"/>
         </w:rPr>
       </w:pPr>
+      <w:commentRangeStart w:id="9"/>
       <w:r>
         <w:rPr>
           <w:rFonts w:hint="cs"/>
@@ -3627,6 +4163,13 @@
           <w:lang w:bidi="he-IL"/>
         </w:rPr>
         <w:t>לעבור על הדו"ח</w:t>
+      </w:r>
+      <w:commentRangeEnd w:id="9"/>
+      <w:r>
+        <w:rPr>
+          <w:rStyle w:val="CommentReference"/>
+        </w:rPr>
+        <w:commentReference w:id="9"/>
       </w:r>
     </w:p>
     <w:p>
@@ -3675,6 +4218,7 @@
         </w:rPr>
         <w:t xml:space="preserve">לכתוב </w:t>
       </w:r>
+      <w:proofErr w:type="spellStart"/>
       <w:r>
         <w:rPr>
           <w:highlight w:val="yellow"/>
@@ -3682,6 +4226,7 @@
         </w:rPr>
         <w:t>readMe</w:t>
       </w:r>
+      <w:proofErr w:type="spellEnd"/>
       <w:r>
         <w:rPr>
           <w:rFonts w:hint="cs"/>
@@ -3693,8 +4238,8 @@
       </w:r>
     </w:p>
     <w:sectPr>
-      <w:headerReference w:type="default" r:id="rId11"/>
-      <w:footerReference w:type="default" r:id="rId12"/>
+      <w:headerReference w:type="default" r:id="rId16"/>
+      <w:footerReference w:type="default" r:id="rId17"/>
       <w:pgSz w:w="12240" w:h="15840"/>
       <w:pgMar w:top="1440" w:right="1440" w:bottom="1440" w:left="1440" w:header="720" w:footer="720" w:gutter="0"/>
       <w:cols w:space="720"/>
@@ -3705,8 +4250,24 @@
 </file>
 
 <file path=word/comments.xml><?xml version="1.0" encoding="utf-8"?>
-<w:comments xmlns:wpc="http://schemas.microsoft.com/office/word/2010/wordprocessingCanvas" xmlns:mc="http://schemas.openxmlformats.org/markup-compatibility/2006" xmlns:o="urn:schemas-microsoft-com:office:office" xmlns:r="http://schemas.openxmlformats.org/officeDocument/2006/relationships" xmlns:m="http://schemas.openxmlformats.org/officeDocument/2006/math" xmlns:v="urn:schemas-microsoft-com:vml" xmlns:wp14="http://schemas.microsoft.com/office/word/2010/wordprocessingDrawing" xmlns:wp="http://schemas.openxmlformats.org/drawingml/2006/wordprocessingDrawing" xmlns:w10="urn:schemas-microsoft-com:office:word" xmlns:w="http://schemas.openxmlformats.org/wordprocessingml/2006/main" xmlns:w14="http://schemas.microsoft.com/office/word/2010/wordml" xmlns:w15="http://schemas.microsoft.com/office/word/2012/wordml" xmlns:wpg="http://schemas.microsoft.com/office/word/2010/wordprocessingGroup" xmlns:wpi="http://schemas.microsoft.com/office/word/2010/wordprocessingInk" xmlns:wne="http://schemas.microsoft.com/office/word/2006/wordml" xmlns:wps="http://schemas.microsoft.com/office/word/2010/wordprocessingShape" mc:Ignorable="w14 w15 wp14">
-  <w:comment w:id="0" w:author="nir friedman" w:date="2018-06-28T10:49:00Z" w:initials="nf">
+<w:comments xmlns:wpc="http://schemas.microsoft.com/office/word/2010/wordprocessingCanvas" xmlns:cx="http://schemas.microsoft.com/office/drawing/2014/chartex" xmlns:cx1="http://schemas.microsoft.com/office/drawing/2015/9/8/chartex" xmlns:cx2="http://schemas.microsoft.com/office/drawing/2015/10/21/chartex" xmlns:cx3="http://schemas.microsoft.com/office/drawing/2016/5/9/chartex" xmlns:cx4="http://schemas.microsoft.com/office/drawing/2016/5/10/chartex" xmlns:cx5="http://schemas.microsoft.com/office/drawing/2016/5/11/chartex" xmlns:cx6="http://schemas.microsoft.com/office/drawing/2016/5/12/chartex" xmlns:cx7="http://schemas.microsoft.com/office/drawing/2016/5/13/chartex" xmlns:cx8="http://schemas.microsoft.com/office/drawing/2016/5/14/chartex" xmlns:mc="http://schemas.openxmlformats.org/markup-compatibility/2006" xmlns:aink="http://schemas.microsoft.com/office/drawing/2016/ink" xmlns:am3d="http://schemas.microsoft.com/office/drawing/2017/model3d" xmlns:o="urn:schemas-microsoft-com:office:office" xmlns:r="http://schemas.openxmlformats.org/officeDocument/2006/relationships" xmlns:m="http://schemas.openxmlformats.org/officeDocument/2006/math" xmlns:v="urn:schemas-microsoft-com:vml" xmlns:wp14="http://schemas.microsoft.com/office/word/2010/wordprocessingDrawing" xmlns:wp="http://schemas.openxmlformats.org/drawingml/2006/wordprocessingDrawing" xmlns:w10="urn:schemas-microsoft-com:office:word" xmlns:w="http://schemas.openxmlformats.org/wordprocessingml/2006/main" xmlns:w14="http://schemas.microsoft.com/office/word/2010/wordml" xmlns:w15="http://schemas.microsoft.com/office/word/2012/wordml" xmlns:w16cid="http://schemas.microsoft.com/office/word/2016/wordml/cid" xmlns:w16se="http://schemas.microsoft.com/office/word/2015/wordml/symex" xmlns:wpg="http://schemas.microsoft.com/office/word/2010/wordprocessingGroup" xmlns:wpi="http://schemas.microsoft.com/office/word/2010/wordprocessingInk" xmlns:wne="http://schemas.microsoft.com/office/word/2006/wordml" xmlns:wps="http://schemas.microsoft.com/office/word/2010/wordprocessingShape" mc:Ignorable="w14 w15 w16se w16cid wp14">
+  <w:comment w:id="0" w:author="Ofri" w:date="2018-06-29T14:48:00Z" w:initials="O">
+    <w:p>
+      <w:pPr>
+        <w:pStyle w:val="CommentText"/>
+      </w:pPr>
+      <w:r>
+        <w:rPr>
+          <w:rStyle w:val="CommentReference"/>
+        </w:rPr>
+        <w:annotationRef/>
+      </w:r>
+      <w:r>
+        <w:t>Write about the changes we did and why, for example that SGD just did not worked, that we lowered the embeddings size and the layers sizes to be able to have results in feasible time. That we calculated the validation once every 250 iterations because it was very expensive operation etc.</w:t>
+      </w:r>
+    </w:p>
+  </w:comment>
+  <w:comment w:id="1" w:author="nir friedman" w:date="2018-06-28T11:09:00Z" w:initials="nf">
     <w:p>
       <w:pPr>
         <w:pStyle w:val="CommentText"/>
@@ -3727,43 +4288,19 @@
           <w:rtl/>
           <w:lang w:bidi="he-IL"/>
         </w:rPr>
-        <w:t>להוסיף תמונה של המודל</w:t>
+        <w:t>אנחנו עשינו כל אפוק שלם, נכון?</w:t>
       </w:r>
     </w:p>
   </w:comment>
-  <w:comment w:id="1" w:author="nir friedman" w:date="2018-06-28T11:09:00Z" w:initials="nf">
+  <w:comment w:id="2" w:author="Ofri" w:date="2018-06-29T14:36:00Z" w:initials="O">
     <w:p>
       <w:pPr>
         <w:pStyle w:val="CommentText"/>
-        <w:rPr>
-          <w:rtl/>
-          <w:lang w:bidi="he-IL"/>
-        </w:rPr>
-      </w:pPr>
-      <w:r>
-        <w:rPr>
-          <w:rStyle w:val="CommentReference"/>
-        </w:rPr>
-        <w:annotationRef/>
-      </w:r>
-      <w:r>
         <w:rPr>
           <w:rFonts w:hint="cs"/>
           <w:rtl/>
           <w:lang w:bidi="he-IL"/>
         </w:rPr>
-        <w:t>אנחנו עשינו כל אפוק שלם, נכון?</w:t>
-      </w:r>
-    </w:p>
-  </w:comment>
-  <w:comment w:id="2" w:author="nir friedman" w:date="2018-06-28T10:59:00Z" w:initials="nf">
-    <w:p>
-      <w:pPr>
-        <w:pStyle w:val="CommentText"/>
-        <w:rPr>
-          <w:rtl/>
-          <w:lang w:bidi="he-IL"/>
-        </w:rPr>
       </w:pPr>
       <w:r>
         <w:rPr>
@@ -3777,7 +4314,135 @@
           <w:rtl/>
           <w:lang w:bidi="he-IL"/>
         </w:rPr>
-        <w:t>במאמר לא כתוב, וראיתי שגם אצלנו לא כתבנו משהו במפורש</w:t>
+        <w:t>לא עשינו בכלל, היה נראה לי מיותר היות ואנחנו לא באמת הולכים להריץ אותה כמות איפוקים</w:t>
+      </w:r>
+      <w:r>
+        <w:rPr>
+          <w:rtl/>
+          <w:lang w:bidi="he-IL"/>
+        </w:rPr>
+        <w:br/>
+      </w:r>
+      <w:r>
+        <w:rPr>
+          <w:rFonts w:hint="cs"/>
+          <w:rtl/>
+          <w:lang w:bidi="he-IL"/>
+        </w:rPr>
+        <w:t>זה פשוט היה קרוב למתאפס בשלב מסויים</w:t>
+      </w:r>
+    </w:p>
+  </w:comment>
+  <w:comment w:id="3" w:author="Ofri" w:date="2018-06-29T15:03:00Z" w:initials="O">
+    <w:p>
+      <w:pPr>
+        <w:pStyle w:val="CommentText"/>
+      </w:pPr>
+      <w:r>
+        <w:rPr>
+          <w:rStyle w:val="CommentReference"/>
+        </w:rPr>
+        <w:annotationRef/>
+      </w:r>
+      <w:r>
+        <w:t xml:space="preserve">Maybe it is worth to state that this dataset contains multiple Hebrew translations to the same English sentence and we included all of them which might caused poorer performance </w:t>
+      </w:r>
+      <w:proofErr w:type="gramStart"/>
+      <w:r>
+        <w:t>later on</w:t>
+      </w:r>
+      <w:proofErr w:type="gramEnd"/>
+      <w:r>
+        <w:t>.</w:t>
+      </w:r>
+    </w:p>
+  </w:comment>
+  <w:comment w:id="4" w:author="Ofri" w:date="2018-06-29T14:44:00Z" w:initials="O">
+    <w:p>
+      <w:pPr>
+        <w:pStyle w:val="CommentText"/>
+      </w:pPr>
+      <w:r>
+        <w:rPr>
+          <w:rStyle w:val="CommentReference"/>
+        </w:rPr>
+        <w:annotationRef/>
+      </w:r>
+      <w:r>
+        <w:t xml:space="preserve">Maybe it worth to write short description what this metric is and state the version we used which is different than the one they used in the </w:t>
+      </w:r>
+      <w:r>
+        <w:t>paper to be able to integrate it easily in the training process</w:t>
+      </w:r>
+    </w:p>
+  </w:comment>
+  <w:comment w:id="5" w:author="Ofri" w:date="2018-06-29T14:45:00Z" w:initials="O">
+    <w:p>
+      <w:pPr>
+        <w:pStyle w:val="CommentText"/>
+      </w:pPr>
+      <w:r>
+        <w:rPr>
+          <w:rStyle w:val="CommentReference"/>
+        </w:rPr>
+        <w:annotationRef/>
+      </w:r>
+      <w:r>
+        <w:t>Average right? Maybe it should be states against the validation at the end of the training</w:t>
+      </w:r>
+    </w:p>
+  </w:comment>
+  <w:comment w:id="6" w:author="Ofri" w:date="2018-06-29T14:51:00Z" w:initials="O">
+    <w:p>
+      <w:pPr>
+        <w:pStyle w:val="CommentText"/>
+      </w:pPr>
+      <w:r>
+        <w:rPr>
+          <w:rStyle w:val="CommentReference"/>
+        </w:rPr>
+        <w:annotationRef/>
+      </w:r>
+      <w:r>
+        <w:t>Show few well translated examples and few that were not.</w:t>
+      </w:r>
+    </w:p>
+  </w:comment>
+  <w:comment w:id="8" w:author="Ofri" w:date="2018-06-29T14:38:00Z" w:initials="O">
+    <w:p>
+      <w:pPr>
+        <w:pStyle w:val="CommentText"/>
+        <w:rPr>
+          <w:lang w:bidi="he-IL"/>
+        </w:rPr>
+      </w:pPr>
+      <w:r>
+        <w:rPr>
+          <w:rStyle w:val="CommentReference"/>
+        </w:rPr>
+        <w:annotationRef/>
+      </w:r>
+      <w:r>
+        <w:rPr>
+          <w:lang w:bidi="he-IL"/>
+        </w:rPr>
+        <w:t>done</w:t>
+      </w:r>
+    </w:p>
+  </w:comment>
+  <w:comment w:id="9" w:author="Ofri" w:date="2018-06-29T15:13:00Z" w:initials="O">
+    <w:p>
+      <w:pPr>
+        <w:pStyle w:val="CommentText"/>
+      </w:pPr>
+      <w:r>
+        <w:rPr>
+          <w:rStyle w:val="CommentReference"/>
+        </w:rPr>
+        <w:annotationRef/>
+      </w:r>
+      <w:r>
+        <w:t>done</w:t>
       </w:r>
     </w:p>
   </w:comment>
@@ -3785,15 +4450,35 @@
 </file>
 
 <file path=word/commentsExtended.xml><?xml version="1.0" encoding="utf-8"?>
-<w15:commentsEx xmlns:wpc="http://schemas.microsoft.com/office/word/2010/wordprocessingCanvas" xmlns:mc="http://schemas.openxmlformats.org/markup-compatibility/2006" xmlns:o="urn:schemas-microsoft-com:office:office" xmlns:r="http://schemas.openxmlformats.org/officeDocument/2006/relationships" xmlns:m="http://schemas.openxmlformats.org/officeDocument/2006/math" xmlns:v="urn:schemas-microsoft-com:vml" xmlns:wp14="http://schemas.microsoft.com/office/word/2010/wordprocessingDrawing" xmlns:wp="http://schemas.openxmlformats.org/drawingml/2006/wordprocessingDrawing" xmlns:w10="urn:schemas-microsoft-com:office:word" xmlns:w="http://schemas.openxmlformats.org/wordprocessingml/2006/main" xmlns:w14="http://schemas.microsoft.com/office/word/2010/wordml" xmlns:w15="http://schemas.microsoft.com/office/word/2012/wordml" xmlns:wpg="http://schemas.microsoft.com/office/word/2010/wordprocessingGroup" xmlns:wpi="http://schemas.microsoft.com/office/word/2010/wordprocessingInk" xmlns:wne="http://schemas.microsoft.com/office/word/2006/wordml" xmlns:wps="http://schemas.microsoft.com/office/word/2010/wordprocessingShape" mc:Ignorable="w14 w15 wp14">
-  <w15:commentEx w15:paraId="40975CC2" w15:done="0"/>
+<w15:commentsEx xmlns:wpc="http://schemas.microsoft.com/office/word/2010/wordprocessingCanvas" xmlns:cx="http://schemas.microsoft.com/office/drawing/2014/chartex" xmlns:cx1="http://schemas.microsoft.com/office/drawing/2015/9/8/chartex" xmlns:cx2="http://schemas.microsoft.com/office/drawing/2015/10/21/chartex" xmlns:cx3="http://schemas.microsoft.com/office/drawing/2016/5/9/chartex" xmlns:cx4="http://schemas.microsoft.com/office/drawing/2016/5/10/chartex" xmlns:cx5="http://schemas.microsoft.com/office/drawing/2016/5/11/chartex" xmlns:cx6="http://schemas.microsoft.com/office/drawing/2016/5/12/chartex" xmlns:cx7="http://schemas.microsoft.com/office/drawing/2016/5/13/chartex" xmlns:cx8="http://schemas.microsoft.com/office/drawing/2016/5/14/chartex" xmlns:mc="http://schemas.openxmlformats.org/markup-compatibility/2006" xmlns:aink="http://schemas.microsoft.com/office/drawing/2016/ink" xmlns:am3d="http://schemas.microsoft.com/office/drawing/2017/model3d" xmlns:o="urn:schemas-microsoft-com:office:office" xmlns:r="http://schemas.openxmlformats.org/officeDocument/2006/relationships" xmlns:m="http://schemas.openxmlformats.org/officeDocument/2006/math" xmlns:v="urn:schemas-microsoft-com:vml" xmlns:wp14="http://schemas.microsoft.com/office/word/2010/wordprocessingDrawing" xmlns:wp="http://schemas.openxmlformats.org/drawingml/2006/wordprocessingDrawing" xmlns:w10="urn:schemas-microsoft-com:office:word" xmlns:w="http://schemas.openxmlformats.org/wordprocessingml/2006/main" xmlns:w14="http://schemas.microsoft.com/office/word/2010/wordml" xmlns:w15="http://schemas.microsoft.com/office/word/2012/wordml" xmlns:w16cid="http://schemas.microsoft.com/office/word/2016/wordml/cid" xmlns:w16se="http://schemas.microsoft.com/office/word/2015/wordml/symex" xmlns:wpg="http://schemas.microsoft.com/office/word/2010/wordprocessingGroup" xmlns:wpi="http://schemas.microsoft.com/office/word/2010/wordprocessingInk" xmlns:wne="http://schemas.microsoft.com/office/word/2006/wordml" xmlns:wps="http://schemas.microsoft.com/office/word/2010/wordprocessingShape" mc:Ignorable="w14 w15 w16se w16cid wp14">
+  <w15:commentEx w15:paraId="5725B029" w15:done="0"/>
   <w15:commentEx w15:paraId="09CE5DF0" w15:done="0"/>
-  <w15:commentEx w15:paraId="4CF68366" w15:done="0"/>
+  <w15:commentEx w15:paraId="6355ADCD" w15:paraIdParent="09CE5DF0" w15:done="0"/>
+  <w15:commentEx w15:paraId="1058F284" w15:done="0"/>
+  <w15:commentEx w15:paraId="21B16286" w15:done="0"/>
+  <w15:commentEx w15:paraId="0CC59189" w15:done="0"/>
+  <w15:commentEx w15:paraId="5AF6DB75" w15:done="0"/>
+  <w15:commentEx w15:paraId="32E9E74C" w15:done="0"/>
+  <w15:commentEx w15:paraId="6CA14384" w15:done="0"/>
 </w15:commentsEx>
 </file>
 
+<file path=word/commentsIds.xml><?xml version="1.0" encoding="utf-8"?>
+<w16cid:commentsIds xmlns:wpc="http://schemas.microsoft.com/office/word/2010/wordprocessingCanvas" xmlns:cx="http://schemas.microsoft.com/office/drawing/2014/chartex" xmlns:cx1="http://schemas.microsoft.com/office/drawing/2015/9/8/chartex" xmlns:cx2="http://schemas.microsoft.com/office/drawing/2015/10/21/chartex" xmlns:cx3="http://schemas.microsoft.com/office/drawing/2016/5/9/chartex" xmlns:cx4="http://schemas.microsoft.com/office/drawing/2016/5/10/chartex" xmlns:cx5="http://schemas.microsoft.com/office/drawing/2016/5/11/chartex" xmlns:cx6="http://schemas.microsoft.com/office/drawing/2016/5/12/chartex" xmlns:cx7="http://schemas.microsoft.com/office/drawing/2016/5/13/chartex" xmlns:cx8="http://schemas.microsoft.com/office/drawing/2016/5/14/chartex" xmlns:mc="http://schemas.openxmlformats.org/markup-compatibility/2006" xmlns:aink="http://schemas.microsoft.com/office/drawing/2016/ink" xmlns:am3d="http://schemas.microsoft.com/office/drawing/2017/model3d" xmlns:o="urn:schemas-microsoft-com:office:office" xmlns:r="http://schemas.openxmlformats.org/officeDocument/2006/relationships" xmlns:m="http://schemas.openxmlformats.org/officeDocument/2006/math" xmlns:v="urn:schemas-microsoft-com:vml" xmlns:wp14="http://schemas.microsoft.com/office/word/2010/wordprocessingDrawing" xmlns:wp="http://schemas.openxmlformats.org/drawingml/2006/wordprocessingDrawing" xmlns:w10="urn:schemas-microsoft-com:office:word" xmlns:w="http://schemas.openxmlformats.org/wordprocessingml/2006/main" xmlns:w14="http://schemas.microsoft.com/office/word/2010/wordml" xmlns:w15="http://schemas.microsoft.com/office/word/2012/wordml" xmlns:w16cid="http://schemas.microsoft.com/office/word/2016/wordml/cid" xmlns:w16se="http://schemas.microsoft.com/office/word/2015/wordml/symex" xmlns:wpg="http://schemas.microsoft.com/office/word/2010/wordprocessingGroup" xmlns:wpi="http://schemas.microsoft.com/office/word/2010/wordprocessingInk" xmlns:wne="http://schemas.microsoft.com/office/word/2006/wordml" xmlns:wps="http://schemas.microsoft.com/office/word/2010/wordprocessingShape" mc:Ignorable="w14 w15 w16se w16cid wp14">
+  <w16cid:commentId w16cid:paraId="5725B029" w16cid:durableId="1EE0C526"/>
+  <w16cid:commentId w16cid:paraId="09CE5DF0" w16cid:durableId="1EE0BF7D"/>
+  <w16cid:commentId w16cid:paraId="6355ADCD" w16cid:durableId="1EE0C26C"/>
+  <w16cid:commentId w16cid:paraId="1058F284" w16cid:durableId="1EE0C8A5"/>
+  <w16cid:commentId w16cid:paraId="21B16286" w16cid:durableId="1EE0C435"/>
+  <w16cid:commentId w16cid:paraId="0CC59189" w16cid:durableId="1EE0C49D"/>
+  <w16cid:commentId w16cid:paraId="5AF6DB75" w16cid:durableId="1EE0C60E"/>
+  <w16cid:commentId w16cid:paraId="32E9E74C" w16cid:durableId="1EE0C2F9"/>
+  <w16cid:commentId w16cid:paraId="6CA14384" w16cid:durableId="1EE0CB19"/>
+</w16cid:commentsIds>
+</file>
+
 <file path=word/endnotes.xml><?xml version="1.0" encoding="utf-8"?>
-<w:endnotes xmlns:wpc="http://schemas.microsoft.com/office/word/2010/wordprocessingCanvas" xmlns:mc="http://schemas.openxmlformats.org/markup-compatibility/2006" xmlns:o="urn:schemas-microsoft-com:office:office" xmlns:r="http://schemas.openxmlformats.org/officeDocument/2006/relationships" xmlns:m="http://schemas.openxmlformats.org/officeDocument/2006/math" xmlns:v="urn:schemas-microsoft-com:vml" xmlns:wp14="http://schemas.microsoft.com/office/word/2010/wordprocessingDrawing" xmlns:wp="http://schemas.openxmlformats.org/drawingml/2006/wordprocessingDrawing" xmlns:w10="urn:schemas-microsoft-com:office:word" xmlns:w="http://schemas.openxmlformats.org/wordprocessingml/2006/main" xmlns:w14="http://schemas.microsoft.com/office/word/2010/wordml" xmlns:w15="http://schemas.microsoft.com/office/word/2012/wordml" xmlns:wpg="http://schemas.microsoft.com/office/word/2010/wordprocessingGroup" xmlns:wpi="http://schemas.microsoft.com/office/word/2010/wordprocessingInk" xmlns:wne="http://schemas.microsoft.com/office/word/2006/wordml" xmlns:wps="http://schemas.microsoft.com/office/word/2010/wordprocessingShape" mc:Ignorable="w14 w15 wp14">
+<w:endnotes xmlns:wpc="http://schemas.microsoft.com/office/word/2010/wordprocessingCanvas" xmlns:cx="http://schemas.microsoft.com/office/drawing/2014/chartex" xmlns:cx1="http://schemas.microsoft.com/office/drawing/2015/9/8/chartex" xmlns:cx2="http://schemas.microsoft.com/office/drawing/2015/10/21/chartex" xmlns:cx3="http://schemas.microsoft.com/office/drawing/2016/5/9/chartex" xmlns:cx4="http://schemas.microsoft.com/office/drawing/2016/5/10/chartex" xmlns:cx5="http://schemas.microsoft.com/office/drawing/2016/5/11/chartex" xmlns:cx6="http://schemas.microsoft.com/office/drawing/2016/5/12/chartex" xmlns:cx7="http://schemas.microsoft.com/office/drawing/2016/5/13/chartex" xmlns:cx8="http://schemas.microsoft.com/office/drawing/2016/5/14/chartex" xmlns:mc="http://schemas.openxmlformats.org/markup-compatibility/2006" xmlns:aink="http://schemas.microsoft.com/office/drawing/2016/ink" xmlns:am3d="http://schemas.microsoft.com/office/drawing/2017/model3d" xmlns:o="urn:schemas-microsoft-com:office:office" xmlns:r="http://schemas.openxmlformats.org/officeDocument/2006/relationships" xmlns:m="http://schemas.openxmlformats.org/officeDocument/2006/math" xmlns:v="urn:schemas-microsoft-com:vml" xmlns:wp14="http://schemas.microsoft.com/office/word/2010/wordprocessingDrawing" xmlns:wp="http://schemas.openxmlformats.org/drawingml/2006/wordprocessingDrawing" xmlns:w10="urn:schemas-microsoft-com:office:word" xmlns:w="http://schemas.openxmlformats.org/wordprocessingml/2006/main" xmlns:w14="http://schemas.microsoft.com/office/word/2010/wordml" xmlns:w15="http://schemas.microsoft.com/office/word/2012/wordml" xmlns:w16cid="http://schemas.microsoft.com/office/word/2016/wordml/cid" xmlns:w16se="http://schemas.microsoft.com/office/word/2015/wordml/symex" xmlns:wpg="http://schemas.microsoft.com/office/word/2010/wordprocessingGroup" xmlns:wpi="http://schemas.microsoft.com/office/word/2010/wordprocessingInk" xmlns:wne="http://schemas.microsoft.com/office/word/2006/wordml" xmlns:wps="http://schemas.microsoft.com/office/word/2010/wordprocessingShape" mc:Ignorable="w14 w15 w16se w16cid wp14">
   <w:endnote w:type="separator" w:id="-1">
     <w:p>
       <w:pPr>
@@ -3818,7 +4503,7 @@
 </file>
 
 <file path=word/footer1.xml><?xml version="1.0" encoding="utf-8"?>
-<w:ftr xmlns:wpc="http://schemas.microsoft.com/office/word/2010/wordprocessingCanvas" xmlns:mc="http://schemas.openxmlformats.org/markup-compatibility/2006" xmlns:o="urn:schemas-microsoft-com:office:office" xmlns:r="http://schemas.openxmlformats.org/officeDocument/2006/relationships" xmlns:m="http://schemas.openxmlformats.org/officeDocument/2006/math" xmlns:v="urn:schemas-microsoft-com:vml" xmlns:wp14="http://schemas.microsoft.com/office/word/2010/wordprocessingDrawing" xmlns:wp="http://schemas.openxmlformats.org/drawingml/2006/wordprocessingDrawing" xmlns:w10="urn:schemas-microsoft-com:office:word" xmlns:w="http://schemas.openxmlformats.org/wordprocessingml/2006/main" xmlns:w14="http://schemas.microsoft.com/office/word/2010/wordml" xmlns:w15="http://schemas.microsoft.com/office/word/2012/wordml" xmlns:wpg="http://schemas.microsoft.com/office/word/2010/wordprocessingGroup" xmlns:wpi="http://schemas.microsoft.com/office/word/2010/wordprocessingInk" xmlns:wne="http://schemas.microsoft.com/office/word/2006/wordml" xmlns:wps="http://schemas.microsoft.com/office/word/2010/wordprocessingShape" mc:Ignorable="w14 w15 wp14">
+<w:ftr xmlns:wpc="http://schemas.microsoft.com/office/word/2010/wordprocessingCanvas" xmlns:cx="http://schemas.microsoft.com/office/drawing/2014/chartex" xmlns:cx1="http://schemas.microsoft.com/office/drawing/2015/9/8/chartex" xmlns:cx2="http://schemas.microsoft.com/office/drawing/2015/10/21/chartex" xmlns:cx3="http://schemas.microsoft.com/office/drawing/2016/5/9/chartex" xmlns:cx4="http://schemas.microsoft.com/office/drawing/2016/5/10/chartex" xmlns:cx5="http://schemas.microsoft.com/office/drawing/2016/5/11/chartex" xmlns:cx6="http://schemas.microsoft.com/office/drawing/2016/5/12/chartex" xmlns:cx7="http://schemas.microsoft.com/office/drawing/2016/5/13/chartex" xmlns:cx8="http://schemas.microsoft.com/office/drawing/2016/5/14/chartex" xmlns:mc="http://schemas.openxmlformats.org/markup-compatibility/2006" xmlns:aink="http://schemas.microsoft.com/office/drawing/2016/ink" xmlns:am3d="http://schemas.microsoft.com/office/drawing/2017/model3d" xmlns:o="urn:schemas-microsoft-com:office:office" xmlns:r="http://schemas.openxmlformats.org/officeDocument/2006/relationships" xmlns:m="http://schemas.openxmlformats.org/officeDocument/2006/math" xmlns:v="urn:schemas-microsoft-com:vml" xmlns:wp14="http://schemas.microsoft.com/office/word/2010/wordprocessingDrawing" xmlns:wp="http://schemas.openxmlformats.org/drawingml/2006/wordprocessingDrawing" xmlns:w10="urn:schemas-microsoft-com:office:word" xmlns:w="http://schemas.openxmlformats.org/wordprocessingml/2006/main" xmlns:w14="http://schemas.microsoft.com/office/word/2010/wordml" xmlns:w15="http://schemas.microsoft.com/office/word/2012/wordml" xmlns:w16cid="http://schemas.microsoft.com/office/word/2016/wordml/cid" xmlns:w16se="http://schemas.microsoft.com/office/word/2015/wordml/symex" xmlns:wpg="http://schemas.microsoft.com/office/word/2010/wordprocessingGroup" xmlns:wpi="http://schemas.microsoft.com/office/word/2010/wordprocessingInk" xmlns:wne="http://schemas.microsoft.com/office/word/2006/wordml" xmlns:wps="http://schemas.microsoft.com/office/word/2010/wordprocessingShape" mc:Ignorable="w14 w15 w16se w16cid wp14">
   <w:p>
     <w:pPr>
       <w:pStyle w:val="Footer"/>
@@ -3828,7 +4513,7 @@
 </file>
 
 <file path=word/footnotes.xml><?xml version="1.0" encoding="utf-8"?>
-<w:footnotes xmlns:wpc="http://schemas.microsoft.com/office/word/2010/wordprocessingCanvas" xmlns:mc="http://schemas.openxmlformats.org/markup-compatibility/2006" xmlns:o="urn:schemas-microsoft-com:office:office" xmlns:r="http://schemas.openxmlformats.org/officeDocument/2006/relationships" xmlns:m="http://schemas.openxmlformats.org/officeDocument/2006/math" xmlns:v="urn:schemas-microsoft-com:vml" xmlns:wp14="http://schemas.microsoft.com/office/word/2010/wordprocessingDrawing" xmlns:wp="http://schemas.openxmlformats.org/drawingml/2006/wordprocessingDrawing" xmlns:w10="urn:schemas-microsoft-com:office:word" xmlns:w="http://schemas.openxmlformats.org/wordprocessingml/2006/main" xmlns:w14="http://schemas.microsoft.com/office/word/2010/wordml" xmlns:w15="http://schemas.microsoft.com/office/word/2012/wordml" xmlns:wpg="http://schemas.microsoft.com/office/word/2010/wordprocessingGroup" xmlns:wpi="http://schemas.microsoft.com/office/word/2010/wordprocessingInk" xmlns:wne="http://schemas.microsoft.com/office/word/2006/wordml" xmlns:wps="http://schemas.microsoft.com/office/word/2010/wordprocessingShape" mc:Ignorable="w14 w15 wp14">
+<w:footnotes xmlns:wpc="http://schemas.microsoft.com/office/word/2010/wordprocessingCanvas" xmlns:cx="http://schemas.microsoft.com/office/drawing/2014/chartex" xmlns:cx1="http://schemas.microsoft.com/office/drawing/2015/9/8/chartex" xmlns:cx2="http://schemas.microsoft.com/office/drawing/2015/10/21/chartex" xmlns:cx3="http://schemas.microsoft.com/office/drawing/2016/5/9/chartex" xmlns:cx4="http://schemas.microsoft.com/office/drawing/2016/5/10/chartex" xmlns:cx5="http://schemas.microsoft.com/office/drawing/2016/5/11/chartex" xmlns:cx6="http://schemas.microsoft.com/office/drawing/2016/5/12/chartex" xmlns:cx7="http://schemas.microsoft.com/office/drawing/2016/5/13/chartex" xmlns:cx8="http://schemas.microsoft.com/office/drawing/2016/5/14/chartex" xmlns:mc="http://schemas.openxmlformats.org/markup-compatibility/2006" xmlns:aink="http://schemas.microsoft.com/office/drawing/2016/ink" xmlns:am3d="http://schemas.microsoft.com/office/drawing/2017/model3d" xmlns:o="urn:schemas-microsoft-com:office:office" xmlns:r="http://schemas.openxmlformats.org/officeDocument/2006/relationships" xmlns:m="http://schemas.openxmlformats.org/officeDocument/2006/math" xmlns:v="urn:schemas-microsoft-com:vml" xmlns:wp14="http://schemas.microsoft.com/office/word/2010/wordprocessingDrawing" xmlns:wp="http://schemas.openxmlformats.org/drawingml/2006/wordprocessingDrawing" xmlns:w10="urn:schemas-microsoft-com:office:word" xmlns:w="http://schemas.openxmlformats.org/wordprocessingml/2006/main" xmlns:w14="http://schemas.microsoft.com/office/word/2010/wordml" xmlns:w15="http://schemas.microsoft.com/office/word/2012/wordml" xmlns:w16cid="http://schemas.microsoft.com/office/word/2016/wordml/cid" xmlns:w16se="http://schemas.microsoft.com/office/word/2015/wordml/symex" xmlns:wpg="http://schemas.microsoft.com/office/word/2010/wordprocessingGroup" xmlns:wpi="http://schemas.microsoft.com/office/word/2010/wordprocessingInk" xmlns:wne="http://schemas.microsoft.com/office/word/2006/wordml" xmlns:wps="http://schemas.microsoft.com/office/word/2010/wordprocessingShape" mc:Ignorable="w14 w15 w16se w16cid wp14">
   <w:footnote w:type="separator" w:id="-1">
     <w:p>
       <w:pPr>
@@ -3853,13 +4538,21 @@
 </file>
 
 <file path=word/header1.xml><?xml version="1.0" encoding="utf-8"?>
-<w:hdr xmlns:wpc="http://schemas.microsoft.com/office/word/2010/wordprocessingCanvas" xmlns:mc="http://schemas.openxmlformats.org/markup-compatibility/2006" xmlns:o="urn:schemas-microsoft-com:office:office" xmlns:r="http://schemas.openxmlformats.org/officeDocument/2006/relationships" xmlns:m="http://schemas.openxmlformats.org/officeDocument/2006/math" xmlns:v="urn:schemas-microsoft-com:vml" xmlns:wp14="http://schemas.microsoft.com/office/word/2010/wordprocessingDrawing" xmlns:wp="http://schemas.openxmlformats.org/drawingml/2006/wordprocessingDrawing" xmlns:w10="urn:schemas-microsoft-com:office:word" xmlns:w="http://schemas.openxmlformats.org/wordprocessingml/2006/main" xmlns:w14="http://schemas.microsoft.com/office/word/2010/wordml" xmlns:w15="http://schemas.microsoft.com/office/word/2012/wordml" xmlns:wpg="http://schemas.microsoft.com/office/word/2010/wordprocessingGroup" xmlns:wpi="http://schemas.microsoft.com/office/word/2010/wordprocessingInk" xmlns:wne="http://schemas.microsoft.com/office/word/2006/wordml" xmlns:wps="http://schemas.microsoft.com/office/word/2010/wordprocessingShape" mc:Ignorable="w14 w15 wp14">
+<w:hdr xmlns:wpc="http://schemas.microsoft.com/office/word/2010/wordprocessingCanvas" xmlns:cx="http://schemas.microsoft.com/office/drawing/2014/chartex" xmlns:cx1="http://schemas.microsoft.com/office/drawing/2015/9/8/chartex" xmlns:cx2="http://schemas.microsoft.com/office/drawing/2015/10/21/chartex" xmlns:cx3="http://schemas.microsoft.com/office/drawing/2016/5/9/chartex" xmlns:cx4="http://schemas.microsoft.com/office/drawing/2016/5/10/chartex" xmlns:cx5="http://schemas.microsoft.com/office/drawing/2016/5/11/chartex" xmlns:cx6="http://schemas.microsoft.com/office/drawing/2016/5/12/chartex" xmlns:cx7="http://schemas.microsoft.com/office/drawing/2016/5/13/chartex" xmlns:cx8="http://schemas.microsoft.com/office/drawing/2016/5/14/chartex" xmlns:mc="http://schemas.openxmlformats.org/markup-compatibility/2006" xmlns:aink="http://schemas.microsoft.com/office/drawing/2016/ink" xmlns:am3d="http://schemas.microsoft.com/office/drawing/2017/model3d" xmlns:o="urn:schemas-microsoft-com:office:office" xmlns:r="http://schemas.openxmlformats.org/officeDocument/2006/relationships" xmlns:m="http://schemas.openxmlformats.org/officeDocument/2006/math" xmlns:v="urn:schemas-microsoft-com:vml" xmlns:wp14="http://schemas.microsoft.com/office/word/2010/wordprocessingDrawing" xmlns:wp="http://schemas.openxmlformats.org/drawingml/2006/wordprocessingDrawing" xmlns:w10="urn:schemas-microsoft-com:office:word" xmlns:w="http://schemas.openxmlformats.org/wordprocessingml/2006/main" xmlns:w14="http://schemas.microsoft.com/office/word/2010/wordml" xmlns:w15="http://schemas.microsoft.com/office/word/2012/wordml" xmlns:w16cid="http://schemas.microsoft.com/office/word/2016/wordml/cid" xmlns:w16se="http://schemas.microsoft.com/office/word/2015/wordml/symex" xmlns:wpg="http://schemas.microsoft.com/office/word/2010/wordprocessingGroup" xmlns:wpi="http://schemas.microsoft.com/office/word/2010/wordprocessingInk" xmlns:wne="http://schemas.microsoft.com/office/word/2006/wordml" xmlns:wps="http://schemas.microsoft.com/office/word/2010/wordprocessingShape" mc:Ignorable="w14 w15 w16se w16cid wp14">
   <w:p>
     <w:pPr>
       <w:pStyle w:val="Header"/>
     </w:pPr>
     <w:r>
-      <w:t xml:space="preserve">Ofri Masad </w:t>
+      <w:t xml:space="preserve">Ofri </w:t>
+    </w:r>
+    <w:proofErr w:type="spellStart"/>
+    <w:r>
+      <w:t>Masad</w:t>
+    </w:r>
+    <w:proofErr w:type="spellEnd"/>
+    <w:r>
+      <w:t xml:space="preserve"> </w:t>
     </w:r>
     <w:r>
       <w:rPr>
@@ -3881,7 +4574,7 @@
 </file>
 
 <file path=word/numbering.xml><?xml version="1.0" encoding="utf-8"?>
-<w:numbering xmlns:wpc="http://schemas.microsoft.com/office/word/2010/wordprocessingCanvas" xmlns:mc="http://schemas.openxmlformats.org/markup-compatibility/2006" xmlns:o="urn:schemas-microsoft-com:office:office" xmlns:r="http://schemas.openxmlformats.org/officeDocument/2006/relationships" xmlns:m="http://schemas.openxmlformats.org/officeDocument/2006/math" xmlns:v="urn:schemas-microsoft-com:vml" xmlns:wp14="http://schemas.microsoft.com/office/word/2010/wordprocessingDrawing" xmlns:wp="http://schemas.openxmlformats.org/drawingml/2006/wordprocessingDrawing" xmlns:w10="urn:schemas-microsoft-com:office:word" xmlns:w="http://schemas.openxmlformats.org/wordprocessingml/2006/main" xmlns:w14="http://schemas.microsoft.com/office/word/2010/wordml" xmlns:w15="http://schemas.microsoft.com/office/word/2012/wordml" xmlns:wpg="http://schemas.microsoft.com/office/word/2010/wordprocessingGroup" xmlns:wpi="http://schemas.microsoft.com/office/word/2010/wordprocessingInk" xmlns:wne="http://schemas.microsoft.com/office/word/2006/wordml" xmlns:wps="http://schemas.microsoft.com/office/word/2010/wordprocessingShape" mc:Ignorable="w14 w15 wp14">
+<w:numbering xmlns:wpc="http://schemas.microsoft.com/office/word/2010/wordprocessingCanvas" xmlns:cx="http://schemas.microsoft.com/office/drawing/2014/chartex" xmlns:cx1="http://schemas.microsoft.com/office/drawing/2015/9/8/chartex" xmlns:cx2="http://schemas.microsoft.com/office/drawing/2015/10/21/chartex" xmlns:cx3="http://schemas.microsoft.com/office/drawing/2016/5/9/chartex" xmlns:cx4="http://schemas.microsoft.com/office/drawing/2016/5/10/chartex" xmlns:cx5="http://schemas.microsoft.com/office/drawing/2016/5/11/chartex" xmlns:cx6="http://schemas.microsoft.com/office/drawing/2016/5/12/chartex" xmlns:cx7="http://schemas.microsoft.com/office/drawing/2016/5/13/chartex" xmlns:cx8="http://schemas.microsoft.com/office/drawing/2016/5/14/chartex" xmlns:mc="http://schemas.openxmlformats.org/markup-compatibility/2006" xmlns:aink="http://schemas.microsoft.com/office/drawing/2016/ink" xmlns:am3d="http://schemas.microsoft.com/office/drawing/2017/model3d" xmlns:o="urn:schemas-microsoft-com:office:office" xmlns:r="http://schemas.openxmlformats.org/officeDocument/2006/relationships" xmlns:m="http://schemas.openxmlformats.org/officeDocument/2006/math" xmlns:v="urn:schemas-microsoft-com:vml" xmlns:wp14="http://schemas.microsoft.com/office/word/2010/wordprocessingDrawing" xmlns:wp="http://schemas.openxmlformats.org/drawingml/2006/wordprocessingDrawing" xmlns:w10="urn:schemas-microsoft-com:office:word" xmlns:w="http://schemas.openxmlformats.org/wordprocessingml/2006/main" xmlns:w14="http://schemas.microsoft.com/office/word/2010/wordml" xmlns:w15="http://schemas.microsoft.com/office/word/2012/wordml" xmlns:w16cid="http://schemas.microsoft.com/office/word/2016/wordml/cid" xmlns:w16se="http://schemas.microsoft.com/office/word/2015/wordml/symex" xmlns:wpg="http://schemas.microsoft.com/office/word/2010/wordprocessingGroup" xmlns:wpi="http://schemas.microsoft.com/office/word/2010/wordprocessingInk" xmlns:wne="http://schemas.microsoft.com/office/word/2006/wordml" xmlns:wps="http://schemas.microsoft.com/office/word/2010/wordprocessingShape" mc:Ignorable="w14 w15 w16se w16cid wp14">
   <w:abstractNum w:abstractNumId="0" w15:restartNumberingAfterBreak="0">
     <w:nsid w:val="093D1F7B"/>
     <w:multiLevelType w:val="hybridMultilevel"/>
@@ -4210,7 +4903,10 @@
 </file>
 
 <file path=word/people.xml><?xml version="1.0" encoding="utf-8"?>
-<w15:people xmlns:wpc="http://schemas.microsoft.com/office/word/2010/wordprocessingCanvas" xmlns:mc="http://schemas.openxmlformats.org/markup-compatibility/2006" xmlns:o="urn:schemas-microsoft-com:office:office" xmlns:r="http://schemas.openxmlformats.org/officeDocument/2006/relationships" xmlns:m="http://schemas.openxmlformats.org/officeDocument/2006/math" xmlns:v="urn:schemas-microsoft-com:vml" xmlns:wp14="http://schemas.microsoft.com/office/word/2010/wordprocessingDrawing" xmlns:wp="http://schemas.openxmlformats.org/drawingml/2006/wordprocessingDrawing" xmlns:w10="urn:schemas-microsoft-com:office:word" xmlns:w="http://schemas.openxmlformats.org/wordprocessingml/2006/main" xmlns:w14="http://schemas.microsoft.com/office/word/2010/wordml" xmlns:w15="http://schemas.microsoft.com/office/word/2012/wordml" xmlns:wpg="http://schemas.microsoft.com/office/word/2010/wordprocessingGroup" xmlns:wpi="http://schemas.microsoft.com/office/word/2010/wordprocessingInk" xmlns:wne="http://schemas.microsoft.com/office/word/2006/wordml" xmlns:wps="http://schemas.microsoft.com/office/word/2010/wordprocessingShape" mc:Ignorable="w14 w15 wp14">
+<w15:people xmlns:wpc="http://schemas.microsoft.com/office/word/2010/wordprocessingCanvas" xmlns:cx="http://schemas.microsoft.com/office/drawing/2014/chartex" xmlns:cx1="http://schemas.microsoft.com/office/drawing/2015/9/8/chartex" xmlns:cx2="http://schemas.microsoft.com/office/drawing/2015/10/21/chartex" xmlns:cx3="http://schemas.microsoft.com/office/drawing/2016/5/9/chartex" xmlns:cx4="http://schemas.microsoft.com/office/drawing/2016/5/10/chartex" xmlns:cx5="http://schemas.microsoft.com/office/drawing/2016/5/11/chartex" xmlns:cx6="http://schemas.microsoft.com/office/drawing/2016/5/12/chartex" xmlns:cx7="http://schemas.microsoft.com/office/drawing/2016/5/13/chartex" xmlns:cx8="http://schemas.microsoft.com/office/drawing/2016/5/14/chartex" xmlns:mc="http://schemas.openxmlformats.org/markup-compatibility/2006" xmlns:aink="http://schemas.microsoft.com/office/drawing/2016/ink" xmlns:am3d="http://schemas.microsoft.com/office/drawing/2017/model3d" xmlns:o="urn:schemas-microsoft-com:office:office" xmlns:r="http://schemas.openxmlformats.org/officeDocument/2006/relationships" xmlns:m="http://schemas.openxmlformats.org/officeDocument/2006/math" xmlns:v="urn:schemas-microsoft-com:vml" xmlns:wp14="http://schemas.microsoft.com/office/word/2010/wordprocessingDrawing" xmlns:wp="http://schemas.openxmlformats.org/drawingml/2006/wordprocessingDrawing" xmlns:w10="urn:schemas-microsoft-com:office:word" xmlns:w="http://schemas.openxmlformats.org/wordprocessingml/2006/main" xmlns:w14="http://schemas.microsoft.com/office/word/2010/wordml" xmlns:w15="http://schemas.microsoft.com/office/word/2012/wordml" xmlns:w16cid="http://schemas.microsoft.com/office/word/2016/wordml/cid" xmlns:w16se="http://schemas.microsoft.com/office/word/2015/wordml/symex" xmlns:wpg="http://schemas.microsoft.com/office/word/2010/wordprocessingGroup" xmlns:wpi="http://schemas.microsoft.com/office/word/2010/wordprocessingInk" xmlns:wne="http://schemas.microsoft.com/office/word/2006/wordml" xmlns:wps="http://schemas.microsoft.com/office/word/2010/wordprocessingShape" mc:Ignorable="w14 w15 w16se w16cid wp14">
+  <w15:person w15:author="Ofri">
+    <w15:presenceInfo w15:providerId="None" w15:userId="Ofri"/>
+  </w15:person>
   <w15:person w15:author="nir friedman">
     <w15:presenceInfo w15:providerId="Windows Live" w15:userId="3752169b75a2c160"/>
   </w15:person>
@@ -4218,7 +4914,7 @@
 </file>
 
 <file path=word/styles.xml><?xml version="1.0" encoding="utf-8"?>
-<w:styles xmlns:mc="http://schemas.openxmlformats.org/markup-compatibility/2006" xmlns:r="http://schemas.openxmlformats.org/officeDocument/2006/relationships" xmlns:w="http://schemas.openxmlformats.org/wordprocessingml/2006/main" xmlns:w14="http://schemas.microsoft.com/office/word/2010/wordml" xmlns:w15="http://schemas.microsoft.com/office/word/2012/wordml" mc:Ignorable="w14 w15">
+<w:styles xmlns:mc="http://schemas.openxmlformats.org/markup-compatibility/2006" xmlns:r="http://schemas.openxmlformats.org/officeDocument/2006/relationships" xmlns:w="http://schemas.openxmlformats.org/wordprocessingml/2006/main" xmlns:w14="http://schemas.microsoft.com/office/word/2010/wordml" xmlns:w15="http://schemas.microsoft.com/office/word/2012/wordml" xmlns:w16cid="http://schemas.microsoft.com/office/word/2016/wordml/cid" xmlns:w16se="http://schemas.microsoft.com/office/word/2015/wordml/symex" mc:Ignorable="w14 w15 w16se w16cid">
   <w:docDefaults>
     <w:rPrDefault>
       <w:rPr>
@@ -4234,7 +4930,7 @@
       </w:pPr>
     </w:pPrDefault>
   </w:docDefaults>
-  <w:latentStyles w:defLockedState="0" w:defUIPriority="99" w:defSemiHidden="0" w:defUnhideWhenUsed="0" w:defQFormat="0" w:count="371">
+  <w:latentStyles w:defLockedState="0" w:defUIPriority="99" w:defSemiHidden="0" w:defUnhideWhenUsed="0" w:defQFormat="0" w:count="375">
     <w:lsdException w:name="Normal" w:uiPriority="0" w:qFormat="1"/>
     <w:lsdException w:name="heading 1" w:uiPriority="9" w:qFormat="1"/>
     <w:lsdException w:name="heading 2" w:semiHidden="1" w:uiPriority="9" w:unhideWhenUsed="1" w:qFormat="1"/>
@@ -4340,7 +5036,6 @@
     <w:lsdException w:name="HTML Sample" w:semiHidden="1" w:unhideWhenUsed="1"/>
     <w:lsdException w:name="HTML Typewriter" w:semiHidden="1" w:unhideWhenUsed="1"/>
     <w:lsdException w:name="HTML Variable" w:semiHidden="1" w:unhideWhenUsed="1"/>
-    <w:lsdException w:name="Normal Table" w:semiHidden="1" w:unhideWhenUsed="1"/>
     <w:lsdException w:name="annotation subject" w:semiHidden="1" w:unhideWhenUsed="1"/>
     <w:lsdException w:name="No List" w:semiHidden="1" w:unhideWhenUsed="1"/>
     <w:lsdException w:name="Outline List 1" w:semiHidden="1" w:unhideWhenUsed="1"/>
@@ -4384,10 +5079,8 @@
     <w:lsdException w:name="Table Elegant" w:semiHidden="1" w:unhideWhenUsed="1"/>
     <w:lsdException w:name="Table Professional" w:semiHidden="1" w:unhideWhenUsed="1"/>
     <w:lsdException w:name="Table Subtle 1" w:semiHidden="1" w:unhideWhenUsed="1"/>
-    <w:lsdException w:name="Table Subtle 2" w:semiHidden="1" w:unhideWhenUsed="1"/>
     <w:lsdException w:name="Table Web 1" w:semiHidden="1" w:unhideWhenUsed="1"/>
     <w:lsdException w:name="Table Web 2" w:semiHidden="1" w:unhideWhenUsed="1"/>
-    <w:lsdException w:name="Table Web 3" w:semiHidden="1" w:unhideWhenUsed="1"/>
     <w:lsdException w:name="Balloon Text" w:semiHidden="1" w:unhideWhenUsed="1"/>
     <w:lsdException w:name="Table Grid" w:uiPriority="39"/>
     <w:lsdException w:name="Table Theme" w:semiHidden="1" w:unhideWhenUsed="1"/>
@@ -4606,6 +5299,10 @@
     <w:lsdException w:name="List Table 5 Dark Accent 6" w:uiPriority="50"/>
     <w:lsdException w:name="List Table 6 Colorful Accent 6" w:uiPriority="51"/>
     <w:lsdException w:name="List Table 7 Colorful Accent 6" w:uiPriority="52"/>
+    <w:lsdException w:name="Mention" w:semiHidden="1" w:unhideWhenUsed="1"/>
+    <w:lsdException w:name="Smart Hyperlink" w:semiHidden="1" w:unhideWhenUsed="1"/>
+    <w:lsdException w:name="Hashtag" w:semiHidden="1" w:unhideWhenUsed="1"/>
+    <w:lsdException w:name="Unresolved Mention" w:semiHidden="1" w:unhideWhenUsed="1"/>
   </w:latentStyles>
   <w:style w:type="paragraph" w:default="1" w:styleId="Normal">
     <w:name w:val="Normal"/>
@@ -5189,4 +5886,16 @@
     </a:ext>
   </a:extLst>
 </a:theme>
+</file>
+
+<file path=customXml/item1.xml><?xml version="1.0" encoding="utf-8"?>
+<b:Sources xmlns:b="http://schemas.openxmlformats.org/officeDocument/2006/bibliography" xmlns="http://schemas.openxmlformats.org/officeDocument/2006/bibliography" SelectedStyle="\APASixthEditionOfficeOnline.xsl" StyleName="APA" Version="6"/>
+</file>
+
+<file path=customXml/itemProps1.xml><?xml version="1.0" encoding="utf-8"?>
+<ds:datastoreItem xmlns:ds="http://schemas.openxmlformats.org/officeDocument/2006/customXml" ds:itemID="{BF30E043-7B1D-4A88-828E-2B7AD33D2E86}">
+  <ds:schemaRefs>
+    <ds:schemaRef ds:uri="http://schemas.openxmlformats.org/officeDocument/2006/bibliography"/>
+  </ds:schemaRefs>
+</ds:datastoreItem>
 </file>
</xml_diff>

<commit_message>
continuied to work on report
</commit_message>
<xml_diff>
--- a/201267226_305283178 - Project report.docx
+++ b/201267226_305283178 - Project report.docx
@@ -1,6 +1,6 @@
 
 <file path=word/document.xml><?xml version="1.0" encoding="utf-8"?>
-<w:document xmlns:wpc="http://schemas.microsoft.com/office/word/2010/wordprocessingCanvas" xmlns:cx="http://schemas.microsoft.com/office/drawing/2014/chartex" xmlns:cx1="http://schemas.microsoft.com/office/drawing/2015/9/8/chartex" xmlns:cx2="http://schemas.microsoft.com/office/drawing/2015/10/21/chartex" xmlns:cx3="http://schemas.microsoft.com/office/drawing/2016/5/9/chartex" xmlns:cx4="http://schemas.microsoft.com/office/drawing/2016/5/10/chartex" xmlns:cx5="http://schemas.microsoft.com/office/drawing/2016/5/11/chartex" xmlns:cx6="http://schemas.microsoft.com/office/drawing/2016/5/12/chartex" xmlns:cx7="http://schemas.microsoft.com/office/drawing/2016/5/13/chartex" xmlns:cx8="http://schemas.microsoft.com/office/drawing/2016/5/14/chartex" xmlns:mc="http://schemas.openxmlformats.org/markup-compatibility/2006" xmlns:aink="http://schemas.microsoft.com/office/drawing/2016/ink" xmlns:am3d="http://schemas.microsoft.com/office/drawing/2017/model3d" xmlns:o="urn:schemas-microsoft-com:office:office" xmlns:r="http://schemas.openxmlformats.org/officeDocument/2006/relationships" xmlns:m="http://schemas.openxmlformats.org/officeDocument/2006/math" xmlns:v="urn:schemas-microsoft-com:vml" xmlns:wp14="http://schemas.microsoft.com/office/word/2010/wordprocessingDrawing" xmlns:wp="http://schemas.openxmlformats.org/drawingml/2006/wordprocessingDrawing" xmlns:w10="urn:schemas-microsoft-com:office:word" xmlns:w="http://schemas.openxmlformats.org/wordprocessingml/2006/main" xmlns:w14="http://schemas.microsoft.com/office/word/2010/wordml" xmlns:w15="http://schemas.microsoft.com/office/word/2012/wordml" xmlns:w16cid="http://schemas.microsoft.com/office/word/2016/wordml/cid" xmlns:w16se="http://schemas.microsoft.com/office/word/2015/wordml/symex" xmlns:wpg="http://schemas.microsoft.com/office/word/2010/wordprocessingGroup" xmlns:wpi="http://schemas.microsoft.com/office/word/2010/wordprocessingInk" xmlns:wne="http://schemas.microsoft.com/office/word/2006/wordml" xmlns:wps="http://schemas.microsoft.com/office/word/2010/wordprocessingShape" mc:Ignorable="w14 w15 w16se w16cid wp14">
+<w:document xmlns:wpc="http://schemas.microsoft.com/office/word/2010/wordprocessingCanvas" xmlns:mc="http://schemas.openxmlformats.org/markup-compatibility/2006" xmlns:o="urn:schemas-microsoft-com:office:office" xmlns:r="http://schemas.openxmlformats.org/officeDocument/2006/relationships" xmlns:m="http://schemas.openxmlformats.org/officeDocument/2006/math" xmlns:v="urn:schemas-microsoft-com:vml" xmlns:wp14="http://schemas.microsoft.com/office/word/2010/wordprocessingDrawing" xmlns:wp="http://schemas.openxmlformats.org/drawingml/2006/wordprocessingDrawing" xmlns:w10="urn:schemas-microsoft-com:office:word" xmlns:w="http://schemas.openxmlformats.org/wordprocessingml/2006/main" xmlns:w14="http://schemas.microsoft.com/office/word/2010/wordml" xmlns:w15="http://schemas.microsoft.com/office/word/2012/wordml" xmlns:wpg="http://schemas.microsoft.com/office/word/2010/wordprocessingGroup" xmlns:wpi="http://schemas.microsoft.com/office/word/2010/wordprocessingInk" xmlns:wne="http://schemas.microsoft.com/office/word/2006/wordml" xmlns:wps="http://schemas.microsoft.com/office/word/2010/wordprocessingShape" mc:Ignorable="w14 w15 wp14">
   <w:body>
     <w:p>
       <w:pPr>
@@ -133,7 +133,6 @@
           <w:lang w:bidi="he-IL"/>
         </w:rPr>
       </w:pPr>
-      <w:proofErr w:type="spellStart"/>
       <w:r>
         <w:rPr>
           <w:rFonts w:ascii="Arial" w:hAnsi="Arial" w:cs="Arial"/>
@@ -141,37 +140,7 @@
           <w:sz w:val="20"/>
           <w:szCs w:val="20"/>
         </w:rPr>
-        <w:t>Sutskever</w:t>
-      </w:r>
-      <w:proofErr w:type="spellEnd"/>
-      <w:r>
-        <w:rPr>
-          <w:rFonts w:ascii="Arial" w:hAnsi="Arial" w:cs="Arial"/>
-          <w:color w:val="222222"/>
-          <w:sz w:val="20"/>
-          <w:szCs w:val="20"/>
-        </w:rPr>
-        <w:t xml:space="preserve">, Ilya, Oriol </w:t>
-      </w:r>
-      <w:proofErr w:type="spellStart"/>
-      <w:r>
-        <w:rPr>
-          <w:rFonts w:ascii="Arial" w:hAnsi="Arial" w:cs="Arial"/>
-          <w:color w:val="222222"/>
-          <w:sz w:val="20"/>
-          <w:szCs w:val="20"/>
-        </w:rPr>
-        <w:t>Vinyals</w:t>
-      </w:r>
-      <w:proofErr w:type="spellEnd"/>
-      <w:r>
-        <w:rPr>
-          <w:rFonts w:ascii="Arial" w:hAnsi="Arial" w:cs="Arial"/>
-          <w:color w:val="222222"/>
-          <w:sz w:val="20"/>
-          <w:szCs w:val="20"/>
-        </w:rPr>
-        <w:t xml:space="preserve">, and Quoc V. Le. "Sequence to sequence learning with neural networks." </w:t>
+        <w:t xml:space="preserve">Sutskever, Ilya, Oriol Vinyals, and Quoc V. Le. "Sequence to sequence learning with neural networks." </w:t>
       </w:r>
       <w:r>
         <w:rPr>
@@ -336,6 +305,7 @@
         </w:rPr>
       </w:pPr>
       <w:commentRangeStart w:id="0"/>
+      <w:commentRangeStart w:id="1"/>
       <w:r>
         <w:rPr>
           <w:b/>
@@ -354,6 +324,15 @@
         </w:rPr>
         <w:commentReference w:id="0"/>
       </w:r>
+      <w:commentRangeEnd w:id="1"/>
+      <w:r>
+        <w:rPr>
+          <w:rStyle w:val="CommentReference"/>
+          <w:rFonts w:asciiTheme="minorHAnsi" w:eastAsiaTheme="minorHAnsi" w:hAnsiTheme="minorHAnsi" w:cstheme="minorBidi"/>
+          <w:color w:val="auto"/>
+        </w:rPr>
+        <w:commentReference w:id="1"/>
+      </w:r>
       <w:r>
         <w:rPr>
           <w:b/>
@@ -387,21 +366,19 @@
         <w:rPr>
           <w:lang w:bidi="he-IL"/>
         </w:rPr>
-        <w:t xml:space="preserve">dimensional embedding </w:t>
-      </w:r>
-      <w:proofErr w:type="gramStart"/>
-      <w:r>
-        <w:rPr>
-          <w:lang w:bidi="he-IL"/>
-        </w:rPr>
-        <w:t>in order to</w:t>
-      </w:r>
-      <w:proofErr w:type="gramEnd"/>
-      <w:r>
-        <w:rPr>
-          <w:lang w:bidi="he-IL"/>
-        </w:rPr>
-        <w:t xml:space="preserve"> translate a sentence from one language to another. This architecture can be examined in the following diagram:</w:t>
+        <w:t xml:space="preserve">dimensional embedding in order to translate a sentence from one language to another. </w:t>
+      </w:r>
+      <w:r>
+        <w:rPr>
+          <w:lang w:bidi="he-IL"/>
+        </w:rPr>
+        <w:t>In order for our training process to end in feasible time, we used an embedding size of 64, and calculated the validation score every 250 iterations. In addition, SGD did not get as good results at all, so we decided to use Adam instead. .</w:t>
+      </w:r>
+      <w:r>
+        <w:rPr>
+          <w:lang w:bidi="he-IL"/>
+        </w:rPr>
+        <w:t>This architecture can be examined in the following diagram:</w:t>
       </w:r>
     </w:p>
     <w:p>
@@ -413,6 +390,7 @@
       <w:r>
         <w:rPr>
           <w:noProof/>
+          <w:lang w:bidi="he-IL"/>
         </w:rPr>
         <w:lastRenderedPageBreak/>
         <w:drawing>
@@ -431,7 +409,7 @@
                     <pic:cNvPicPr/>
                   </pic:nvPicPr>
                   <pic:blipFill>
-                    <a:blip r:embed="rId11"/>
+                    <a:blip r:embed="rId10"/>
                     <a:stretch>
                       <a:fillRect/>
                     </a:stretch>
@@ -461,12 +439,21 @@
       <w:r>
         <w:rPr>
           <w:noProof/>
+          <w:lang w:bidi="he-IL"/>
         </w:rPr>
         <w:lastRenderedPageBreak/>
         <w:drawing>
-          <wp:inline distT="0" distB="0" distL="0" distR="0" wp14:anchorId="4FE44914" wp14:editId="24984A7F">
-            <wp:extent cx="5943600" cy="3164205"/>
+          <wp:anchor distT="0" distB="0" distL="114300" distR="114300" simplePos="0" relativeHeight="251661312" behindDoc="0" locked="0" layoutInCell="1" allowOverlap="1" wp14:anchorId="3271277D" wp14:editId="1067FDEE">
+            <wp:simplePos x="0" y="0"/>
+            <wp:positionH relativeFrom="column">
+              <wp:posOffset>557530</wp:posOffset>
+            </wp:positionH>
+            <wp:positionV relativeFrom="paragraph">
+              <wp:posOffset>0</wp:posOffset>
+            </wp:positionV>
+            <wp:extent cx="4381500" cy="2332355"/>
             <wp:effectExtent l="0" t="0" r="0" b="0"/>
+            <wp:wrapSquare wrapText="bothSides"/>
             <wp:docPr id="2" name="Picture 2"/>
             <wp:cNvGraphicFramePr>
               <a:graphicFrameLocks xmlns:a="http://schemas.openxmlformats.org/drawingml/2006/main" noChangeAspect="1"/>
@@ -479,7 +466,13 @@
                     <pic:cNvPicPr/>
                   </pic:nvPicPr>
                   <pic:blipFill>
-                    <a:blip r:embed="rId12"/>
+                    <a:blip r:embed="rId11">
+                      <a:extLst>
+                        <a:ext uri="{28A0092B-C50C-407E-A947-70E740481C1C}">
+                          <a14:useLocalDpi xmlns:a14="http://schemas.microsoft.com/office/drawing/2010/main" val="0"/>
+                        </a:ext>
+                      </a:extLst>
+                    </a:blip>
                     <a:stretch>
                       <a:fillRect/>
                     </a:stretch>
@@ -487,7 +480,7 @@
                   <pic:spPr>
                     <a:xfrm>
                       <a:off x="0" y="0"/>
-                      <a:ext cx="5943600" cy="3164205"/>
+                      <a:ext cx="4381500" cy="2332355"/>
                     </a:xfrm>
                     <a:prstGeom prst="rect">
                       <a:avLst/>
@@ -496,7 +489,13 @@
                 </pic:pic>
               </a:graphicData>
             </a:graphic>
-          </wp:inline>
+            <wp14:sizeRelH relativeFrom="margin">
+              <wp14:pctWidth>0</wp14:pctWidth>
+            </wp14:sizeRelH>
+            <wp14:sizeRelV relativeFrom="margin">
+              <wp14:pctHeight>0</wp14:pctHeight>
+            </wp14:sizeRelV>
+          </wp:anchor>
         </w:drawing>
       </w:r>
     </w:p>
@@ -506,16 +505,33 @@
           <w:lang w:bidi="he-IL"/>
         </w:rPr>
       </w:pPr>
+    </w:p>
+    <w:p>
+      <w:pPr>
+        <w:rPr>
+          <w:b/>
+          <w:bCs/>
+          <w:u w:val="single"/>
+          <w:lang w:bidi="he-IL"/>
+        </w:rPr>
+      </w:pPr>
       <w:r>
         <w:rPr>
           <w:noProof/>
           <w:lang w:bidi="he-IL"/>
         </w:rPr>
-        <w:lastRenderedPageBreak/>
         <w:drawing>
-          <wp:inline distT="0" distB="0" distL="0" distR="0" wp14:anchorId="61C9B5B9" wp14:editId="4D9D880E">
-            <wp:extent cx="4400550" cy="8229600"/>
-            <wp:effectExtent l="0" t="0" r="0" b="0"/>
+          <wp:anchor distT="0" distB="0" distL="114300" distR="114300" simplePos="0" relativeHeight="251662336" behindDoc="0" locked="0" layoutInCell="1" allowOverlap="1" wp14:anchorId="072C7A6A" wp14:editId="6FDBB871">
+            <wp:simplePos x="0" y="0"/>
+            <wp:positionH relativeFrom="column">
+              <wp:posOffset>1222474</wp:posOffset>
+            </wp:positionH>
+            <wp:positionV relativeFrom="paragraph">
+              <wp:posOffset>1867684</wp:posOffset>
+            </wp:positionV>
+            <wp:extent cx="3013075" cy="5634355"/>
+            <wp:effectExtent l="0" t="0" r="0" b="4445"/>
+            <wp:wrapSquare wrapText="bothSides"/>
             <wp:docPr id="7" name="Picture 7"/>
             <wp:cNvGraphicFramePr>
               <a:graphicFrameLocks xmlns:a="http://schemas.openxmlformats.org/drawingml/2006/main" noChangeAspect="1"/>
@@ -530,7 +546,7 @@
                     </pic:cNvPicPr>
                   </pic:nvPicPr>
                   <pic:blipFill>
-                    <a:blip r:embed="rId13">
+                    <a:blip r:embed="rId12">
                       <a:extLst>
                         <a:ext uri="{28A0092B-C50C-407E-A947-70E740481C1C}">
                           <a14:useLocalDpi xmlns:a14="http://schemas.microsoft.com/office/drawing/2010/main" val="0"/>
@@ -545,7 +561,7 @@
                   <pic:spPr bwMode="auto">
                     <a:xfrm>
                       <a:off x="0" y="0"/>
-                      <a:ext cx="4400550" cy="8229600"/>
+                      <a:ext cx="3013075" cy="5634355"/>
                     </a:xfrm>
                     <a:prstGeom prst="rect">
                       <a:avLst/>
@@ -558,8 +574,23 @@
                 </pic:pic>
               </a:graphicData>
             </a:graphic>
-          </wp:inline>
+            <wp14:sizeRelH relativeFrom="margin">
+              <wp14:pctWidth>0</wp14:pctWidth>
+            </wp14:sizeRelH>
+            <wp14:sizeRelV relativeFrom="margin">
+              <wp14:pctHeight>0</wp14:pctHeight>
+            </wp14:sizeRelV>
+          </wp:anchor>
         </w:drawing>
+      </w:r>
+      <w:r>
+        <w:rPr>
+          <w:b/>
+          <w:bCs/>
+          <w:u w:val="single"/>
+          <w:lang w:bidi="he-IL"/>
+        </w:rPr>
+        <w:br w:type="page"/>
       </w:r>
     </w:p>
     <w:p>
@@ -831,27 +862,35 @@
                 <w:lang w:bidi="he-IL"/>
               </w:rPr>
             </w:pPr>
-            <w:commentRangeStart w:id="1"/>
             <w:commentRangeStart w:id="2"/>
+            <w:commentRangeStart w:id="3"/>
+            <w:commentRangeStart w:id="4"/>
             <w:r>
               <w:rPr>
                 <w:lang w:bidi="he-IL"/>
               </w:rPr>
               <w:t>After 5 epochs, begin halving the learning rate every epoch.</w:t>
             </w:r>
-            <w:commentRangeEnd w:id="1"/>
+            <w:commentRangeEnd w:id="2"/>
             <w:r>
               <w:rPr>
                 <w:rStyle w:val="CommentReference"/>
               </w:rPr>
-              <w:commentReference w:id="1"/>
-            </w:r>
-            <w:commentRangeEnd w:id="2"/>
+              <w:commentReference w:id="2"/>
+            </w:r>
+            <w:commentRangeEnd w:id="3"/>
             <w:r>
               <w:rPr>
                 <w:rStyle w:val="CommentReference"/>
               </w:rPr>
-              <w:commentReference w:id="2"/>
+              <w:commentReference w:id="3"/>
+            </w:r>
+            <w:commentRangeEnd w:id="4"/>
+            <w:r>
+              <w:rPr>
+                <w:rStyle w:val="CommentReference"/>
+              </w:rPr>
+              <w:commentReference w:id="4"/>
             </w:r>
           </w:p>
         </w:tc>
@@ -891,47 +930,43 @@
             <w:tcBorders>
               <w:left w:val="single" w:sz="12" w:space="0" w:color="auto"/>
             </w:tcBorders>
+            <w:shd w:val="clear" w:color="auto" w:fill="auto"/>
             <w:vAlign w:val="center"/>
           </w:tcPr>
           <w:p>
             <w:pPr>
               <w:jc w:val="center"/>
               <w:rPr>
-                <w:highlight w:val="yellow"/>
-                <w:lang w:bidi="he-IL"/>
-              </w:rPr>
-            </w:pPr>
-            <w:r>
-              <w:rPr>
-                <w:highlight w:val="yellow"/>
-                <w:lang w:bidi="he-IL"/>
-              </w:rPr>
-              <w:t>???</w:t>
+                <w:lang w:bidi="he-IL"/>
+              </w:rPr>
+            </w:pPr>
+            <w:r>
+              <w:rPr>
+                <w:lang w:bidi="he-IL"/>
+              </w:rPr>
+              <w:t>Did not state</w:t>
             </w:r>
           </w:p>
         </w:tc>
         <w:tc>
           <w:tcPr>
             <w:tcW w:w="3428" w:type="dxa"/>
+            <w:shd w:val="clear" w:color="auto" w:fill="auto"/>
             <w:vAlign w:val="center"/>
           </w:tcPr>
           <w:p>
             <w:pPr>
               <w:jc w:val="center"/>
               <w:rPr>
-                <w:highlight w:val="yellow"/>
-                <w:lang w:bidi="he-IL"/>
-              </w:rPr>
-            </w:pPr>
-            <w:proofErr w:type="spellStart"/>
-            <w:r>
-              <w:rPr>
-                <w:highlight w:val="yellow"/>
+                <w:lang w:bidi="he-IL"/>
+              </w:rPr>
+            </w:pPr>
+            <w:r>
+              <w:rPr>
                 <w:lang w:bidi="he-IL"/>
               </w:rPr>
               <w:t>ReLu</w:t>
             </w:r>
-            <w:proofErr w:type="spellEnd"/>
           </w:p>
         </w:tc>
       </w:tr>
@@ -1277,21 +1312,7 @@
               <w:rPr>
                 <w:lang w:bidi="he-IL"/>
               </w:rPr>
-              <w:t>[-0.</w:t>
-            </w:r>
-            <w:proofErr w:type="gramStart"/>
-            <w:r>
-              <w:rPr>
-                <w:lang w:bidi="he-IL"/>
-              </w:rPr>
-              <w:t>08 ,</w:t>
-            </w:r>
-            <w:proofErr w:type="gramEnd"/>
-            <w:r>
-              <w:rPr>
-                <w:lang w:bidi="he-IL"/>
-              </w:rPr>
-              <w:t xml:space="preserve"> 0.08]</w:t>
+              <w:t>[-0.08 , 0.08]</w:t>
             </w:r>
           </w:p>
         </w:tc>
@@ -1311,21 +1332,7 @@
               <w:rPr>
                 <w:lang w:bidi="he-IL"/>
               </w:rPr>
-              <w:t>[-0.</w:t>
-            </w:r>
-            <w:proofErr w:type="gramStart"/>
-            <w:r>
-              <w:rPr>
-                <w:lang w:bidi="he-IL"/>
-              </w:rPr>
-              <w:t>08 ,</w:t>
-            </w:r>
-            <w:proofErr w:type="gramEnd"/>
-            <w:r>
-              <w:rPr>
-                <w:lang w:bidi="he-IL"/>
-              </w:rPr>
-              <w:t xml:space="preserve"> 0.08]</w:t>
+              <w:t>[-0.08 , 0.08]</w:t>
             </w:r>
           </w:p>
         </w:tc>
@@ -1509,7 +1516,8 @@
           <w:lang w:bidi="he-IL"/>
         </w:rPr>
       </w:pPr>
-      <w:commentRangeStart w:id="3"/>
+      <w:commentRangeStart w:id="5"/>
+      <w:commentRangeStart w:id="6"/>
       <w:r>
         <w:rPr>
           <w:b/>
@@ -1520,14 +1528,23 @@
         <w:lastRenderedPageBreak/>
         <w:t>Dataset</w:t>
       </w:r>
-      <w:commentRangeEnd w:id="3"/>
+      <w:commentRangeEnd w:id="5"/>
       <w:r>
         <w:rPr>
           <w:rStyle w:val="CommentReference"/>
           <w:rFonts w:asciiTheme="minorHAnsi" w:eastAsiaTheme="minorHAnsi" w:hAnsiTheme="minorHAnsi" w:cstheme="minorBidi"/>
           <w:color w:val="auto"/>
         </w:rPr>
-        <w:commentReference w:id="3"/>
+        <w:commentReference w:id="5"/>
+      </w:r>
+      <w:commentRangeEnd w:id="6"/>
+      <w:r>
+        <w:rPr>
+          <w:rStyle w:val="CommentReference"/>
+          <w:rFonts w:asciiTheme="minorHAnsi" w:eastAsiaTheme="minorHAnsi" w:hAnsiTheme="minorHAnsi" w:cstheme="minorBidi"/>
+          <w:color w:val="auto"/>
+        </w:rPr>
+        <w:commentReference w:id="6"/>
       </w:r>
       <w:r>
         <w:rPr>
@@ -1965,6 +1982,48 @@
           <w:lang w:bidi="he-IL"/>
         </w:rPr>
       </w:pPr>
+      <w:r>
+        <w:rPr>
+          <w:lang w:bidi="he-IL"/>
+        </w:rPr>
+        <w:t>This dataset contains multiple Hebrew translations to the same English sentence</w:t>
+      </w:r>
+      <w:r>
+        <w:rPr>
+          <w:lang w:bidi="he-IL"/>
+        </w:rPr>
+        <w:t>,</w:t>
+      </w:r>
+      <w:r>
+        <w:rPr>
+          <w:lang w:bidi="he-IL"/>
+        </w:rPr>
+        <w:t xml:space="preserve"> and we included all of them</w:t>
+      </w:r>
+      <w:r>
+        <w:rPr>
+          <w:lang w:bidi="he-IL"/>
+        </w:rPr>
+        <w:t>. This action</w:t>
+      </w:r>
+      <w:r>
+        <w:rPr>
+          <w:lang w:bidi="he-IL"/>
+        </w:rPr>
+        <w:t xml:space="preserve"> might</w:t>
+      </w:r>
+      <w:r>
+        <w:rPr>
+          <w:lang w:bidi="he-IL"/>
+        </w:rPr>
+        <w:t xml:space="preserve"> have</w:t>
+      </w:r>
+      <w:r>
+        <w:rPr>
+          <w:lang w:bidi="he-IL"/>
+        </w:rPr>
+        <w:t xml:space="preserve"> caused poorer performance later on.</w:t>
+      </w:r>
     </w:p>
     <w:p>
       <w:pPr>
@@ -2016,25 +2075,62 @@
           <w:lang w:bidi="he-IL"/>
         </w:rPr>
       </w:pPr>
-      <w:proofErr w:type="gramStart"/>
-      <w:r>
-        <w:rPr>
-          <w:b/>
-          <w:bCs/>
-          <w:u w:val="single"/>
-          <w:lang w:bidi="he-IL"/>
-        </w:rPr>
-        <w:t>Final results</w:t>
-      </w:r>
-      <w:proofErr w:type="gramEnd"/>
-      <w:r>
-        <w:rPr>
-          <w:b/>
-          <w:bCs/>
-          <w:u w:val="single"/>
-          <w:lang w:bidi="he-IL"/>
-        </w:rPr>
-        <w:t xml:space="preserve"> on test set-</w:t>
+      <w:r>
+        <w:rPr>
+          <w:b/>
+          <w:bCs/>
+          <w:u w:val="single"/>
+          <w:lang w:bidi="he-IL"/>
+        </w:rPr>
+        <w:t>BLEU score</w:t>
+      </w:r>
+      <w:r>
+        <w:rPr>
+          <w:b/>
+          <w:bCs/>
+          <w:u w:val="single"/>
+          <w:lang w:bidi="he-IL"/>
+        </w:rPr>
+        <w:t>-</w:t>
+      </w:r>
+      <w:r>
+        <w:rPr>
+          <w:lang w:bidi="he-IL"/>
+        </w:rPr>
+        <w:t xml:space="preserve"> The </w:t>
+      </w:r>
+      <w:r>
+        <w:rPr>
+          <w:lang w:bidi="he-IL"/>
+        </w:rPr>
+        <w:t xml:space="preserve">main metric that was used in the article. This score was created to evaluate the quality of text which has been machine-translated. It uses a modified form of </w:t>
+      </w:r>
+      <w:r>
+        <w:rPr>
+          <w:lang w:bidi="he-IL"/>
+        </w:rPr>
+        <w:t>precision that takes in to consideration the fact that machine translation tends to generate more words than in a reference text.</w:t>
+      </w:r>
+    </w:p>
+    <w:p>
+      <w:pPr>
+        <w:pStyle w:val="ListParagraph"/>
+        <w:numPr>
+          <w:ilvl w:val="0"/>
+          <w:numId w:val="3"/>
+        </w:numPr>
+        <w:rPr>
+          <w:lang w:bidi="he-IL"/>
+        </w:rPr>
+      </w:pPr>
+      <w:r>
+        <w:rPr>
+          <w:b/>
+          <w:bCs/>
+          <w:u w:val="single"/>
+          <w:lang w:bidi="he-IL"/>
+        </w:rPr>
+        <w:t>Final results on test set-</w:t>
       </w:r>
       <w:r>
         <w:rPr>
@@ -2042,39 +2138,47 @@
         </w:rPr>
         <w:t xml:space="preserve"> The metric that was used to evaluate the results was </w:t>
       </w:r>
-      <w:commentRangeStart w:id="4"/>
+      <w:commentRangeStart w:id="7"/>
       <w:r>
         <w:rPr>
           <w:lang w:bidi="he-IL"/>
         </w:rPr>
         <w:t>BLEU</w:t>
       </w:r>
-      <w:commentRangeEnd w:id="4"/>
+      <w:commentRangeEnd w:id="7"/>
       <w:r>
         <w:rPr>
           <w:rStyle w:val="CommentReference"/>
         </w:rPr>
-        <w:commentReference w:id="4"/>
-      </w:r>
-      <w:r>
-        <w:rPr>
-          <w:lang w:bidi="he-IL"/>
-        </w:rPr>
-        <w:t xml:space="preserve">. The </w:t>
-      </w:r>
-      <w:commentRangeStart w:id="5"/>
+        <w:commentReference w:id="7"/>
+      </w:r>
+      <w:r>
+        <w:rPr>
+          <w:lang w:bidi="he-IL"/>
+        </w:rPr>
+        <w:t xml:space="preserve">. The average </w:t>
+      </w:r>
+      <w:commentRangeStart w:id="8"/>
+      <w:commentRangeStart w:id="9"/>
       <w:r>
         <w:rPr>
           <w:lang w:bidi="he-IL"/>
         </w:rPr>
         <w:t xml:space="preserve">value </w:t>
       </w:r>
-      <w:commentRangeEnd w:id="5"/>
+      <w:commentRangeEnd w:id="8"/>
       <w:r>
         <w:rPr>
           <w:rStyle w:val="CommentReference"/>
         </w:rPr>
-        <w:commentReference w:id="5"/>
+        <w:commentReference w:id="8"/>
+      </w:r>
+      <w:commentRangeEnd w:id="9"/>
+      <w:r>
+        <w:rPr>
+          <w:rStyle w:val="CommentReference"/>
+        </w:rPr>
+        <w:commentReference w:id="9"/>
       </w:r>
       <w:r>
         <w:rPr>
@@ -2184,7 +2288,7 @@
                     </pic:cNvPicPr>
                   </pic:nvPicPr>
                   <pic:blipFill>
-                    <a:blip r:embed="rId14" cstate="print">
+                    <a:blip r:embed="rId13" cstate="print">
                       <a:extLst>
                         <a:ext uri="{28A0092B-C50C-407E-A947-70E740481C1C}">
                           <a14:useLocalDpi xmlns:a14="http://schemas.microsoft.com/office/drawing/2010/main" val="0"/>
@@ -2371,6 +2475,7 @@
           <w:u w:val="single"/>
           <w:lang w:bidi="he-IL"/>
         </w:rPr>
+        <w:lastRenderedPageBreak/>
         <w:drawing>
           <wp:anchor distT="0" distB="0" distL="114300" distR="114300" simplePos="0" relativeHeight="251659264" behindDoc="0" locked="0" layoutInCell="1" allowOverlap="1" wp14:anchorId="7407EE21" wp14:editId="0FD9A9AB">
             <wp:simplePos x="0" y="0"/>
@@ -2397,7 +2502,7 @@
                     </pic:cNvPicPr>
                   </pic:nvPicPr>
                   <pic:blipFill>
-                    <a:blip r:embed="rId15" cstate="print">
+                    <a:blip r:embed="rId14" cstate="print">
                       <a:extLst>
                         <a:ext uri="{28A0092B-C50C-407E-A947-70E740481C1C}">
                           <a14:useLocalDpi xmlns:a14="http://schemas.microsoft.com/office/drawing/2010/main" val="0"/>
@@ -2600,23 +2705,30 @@
           <w:lang w:bidi="he-IL"/>
         </w:rPr>
       </w:pPr>
-      <w:commentRangeStart w:id="6"/>
-      <w:r>
-        <w:rPr>
-          <w:b/>
-          <w:bCs/>
-          <w:u w:val="single"/>
-          <w:lang w:bidi="he-IL"/>
-        </w:rPr>
-        <w:lastRenderedPageBreak/>
+      <w:commentRangeStart w:id="10"/>
+      <w:commentRangeStart w:id="11"/>
+      <w:r>
+        <w:rPr>
+          <w:b/>
+          <w:bCs/>
+          <w:u w:val="single"/>
+          <w:lang w:bidi="he-IL"/>
+        </w:rPr>
         <w:t>Test Set Translation Examples</w:t>
       </w:r>
-      <w:commentRangeEnd w:id="6"/>
+      <w:commentRangeEnd w:id="10"/>
       <w:r>
         <w:rPr>
           <w:rStyle w:val="CommentReference"/>
         </w:rPr>
-        <w:commentReference w:id="6"/>
+        <w:commentReference w:id="10"/>
+      </w:r>
+      <w:commentRangeEnd w:id="11"/>
+      <w:r>
+        <w:rPr>
+          <w:rStyle w:val="CommentReference"/>
+        </w:rPr>
+        <w:commentReference w:id="11"/>
       </w:r>
       <w:r>
         <w:rPr>
@@ -2643,7 +2755,7 @@
       <w:tr>
         <w:tc>
           <w:tcPr>
-            <w:tcW w:w="3116" w:type="dxa"/>
+            <w:tcW w:w="2870" w:type="dxa"/>
             <w:shd w:val="clear" w:color="auto" w:fill="BFBFBF" w:themeFill="background1" w:themeFillShade="BF"/>
             <w:vAlign w:val="center"/>
           </w:tcPr>
@@ -2670,7 +2782,7 @@
         </w:tc>
         <w:tc>
           <w:tcPr>
-            <w:tcW w:w="3117" w:type="dxa"/>
+            <w:tcW w:w="2880" w:type="dxa"/>
             <w:shd w:val="clear" w:color="auto" w:fill="BFBFBF" w:themeFill="background1" w:themeFillShade="BF"/>
             <w:vAlign w:val="center"/>
           </w:tcPr>
@@ -2697,7 +2809,7 @@
         </w:tc>
         <w:tc>
           <w:tcPr>
-            <w:tcW w:w="3117" w:type="dxa"/>
+            <w:tcW w:w="2880" w:type="dxa"/>
             <w:shd w:val="clear" w:color="auto" w:fill="BFBFBF" w:themeFill="background1" w:themeFillShade="BF"/>
             <w:vAlign w:val="center"/>
           </w:tcPr>
@@ -2726,7 +2838,7 @@
       <w:tr>
         <w:tc>
           <w:tcPr>
-            <w:tcW w:w="3116" w:type="dxa"/>
+            <w:tcW w:w="2870" w:type="dxa"/>
           </w:tcPr>
           <w:p>
             <w:pPr>
@@ -2747,10 +2859,92 @@
                 <w:szCs w:val="18"/>
                 <w:shd w:val="clear" w:color="auto" w:fill="FFFFFF"/>
               </w:rPr>
-              <w:t xml:space="preserve">how far does this </w:t>
-            </w:r>
-            <w:proofErr w:type="gramStart"/>
-            <w:r>
+              <w:t>how far does this go ?</w:t>
+            </w:r>
+          </w:p>
+        </w:tc>
+        <w:tc>
+          <w:tcPr>
+            <w:tcW w:w="2880" w:type="dxa"/>
+          </w:tcPr>
+          <w:p>
+            <w:pPr>
+              <w:bidi/>
+              <w:rPr>
+                <w:rFonts w:ascii="Segoe UI" w:hAnsi="Segoe UI" w:cs="Segoe UI"/>
+                <w:color w:val="24292E"/>
+                <w:sz w:val="18"/>
+                <w:szCs w:val="18"/>
+              </w:rPr>
+            </w:pPr>
+            <w:r>
+              <w:rPr>
+                <w:rFonts w:ascii="Segoe UI" w:hAnsi="Segoe UI" w:cs="Segoe UI"/>
+                <w:color w:val="24292E"/>
+                <w:sz w:val="18"/>
+                <w:szCs w:val="18"/>
+                <w:rtl/>
+                <w:lang w:bidi="he-IL"/>
+              </w:rPr>
+              <w:t>כמה זה לעשות</w:t>
+            </w:r>
+            <w:r>
+              <w:rPr>
+                <w:rFonts w:ascii="Segoe UI" w:hAnsi="Segoe UI" w:cs="Segoe UI"/>
+                <w:color w:val="24292E"/>
+                <w:sz w:val="18"/>
+                <w:szCs w:val="18"/>
+              </w:rPr>
+              <w:t xml:space="preserve"> ? ?</w:t>
+            </w:r>
+          </w:p>
+        </w:tc>
+        <w:tc>
+          <w:tcPr>
+            <w:tcW w:w="2880" w:type="dxa"/>
+          </w:tcPr>
+          <w:p>
+            <w:pPr>
+              <w:bidi/>
+              <w:rPr>
+                <w:rFonts w:ascii="Segoe UI" w:hAnsi="Segoe UI" w:cs="Segoe UI"/>
+                <w:color w:val="24292E"/>
+                <w:sz w:val="18"/>
+                <w:szCs w:val="18"/>
+              </w:rPr>
+            </w:pPr>
+            <w:r>
+              <w:rPr>
+                <w:rFonts w:ascii="Segoe UI" w:hAnsi="Segoe UI" w:cs="Segoe UI"/>
+                <w:color w:val="24292E"/>
+                <w:sz w:val="18"/>
+                <w:szCs w:val="18"/>
+                <w:rtl/>
+                <w:lang w:bidi="he-IL"/>
+              </w:rPr>
+              <w:t>כמה רחוק זה מגיע</w:t>
+            </w:r>
+            <w:r>
+              <w:rPr>
+                <w:rFonts w:ascii="Segoe UI" w:hAnsi="Segoe UI" w:cs="Segoe UI"/>
+                <w:color w:val="24292E"/>
+                <w:sz w:val="18"/>
+                <w:szCs w:val="18"/>
+              </w:rPr>
+              <w:t xml:space="preserve"> ?</w:t>
+            </w:r>
+          </w:p>
+        </w:tc>
+      </w:tr>
+      <w:tr>
+        <w:tc>
+          <w:tcPr>
+            <w:tcW w:w="2870" w:type="dxa"/>
+          </w:tcPr>
+          <w:p>
+            <w:pPr>
+              <w:pStyle w:val="ListParagraph"/>
+              <w:ind w:left="0"/>
               <w:rPr>
                 <w:rFonts w:ascii="Segoe UI" w:hAnsi="Segoe UI" w:cs="Segoe UI"/>
                 <w:color w:val="24292E"/>
@@ -2758,14 +2952,22 @@
                 <w:szCs w:val="18"/>
                 <w:shd w:val="clear" w:color="auto" w:fill="FFFFFF"/>
               </w:rPr>
-              <w:t>go ?</w:t>
-            </w:r>
-            <w:proofErr w:type="gramEnd"/>
-          </w:p>
-        </w:tc>
-        <w:tc>
-          <w:tcPr>
-            <w:tcW w:w="3117" w:type="dxa"/>
+            </w:pPr>
+            <w:r>
+              <w:rPr>
+                <w:rFonts w:ascii="Segoe UI" w:hAnsi="Segoe UI" w:cs="Segoe UI"/>
+                <w:color w:val="24292E"/>
+                <w:sz w:val="18"/>
+                <w:szCs w:val="18"/>
+                <w:shd w:val="clear" w:color="auto" w:fill="FFFFFF"/>
+              </w:rPr>
+              <w:t>layla is love for fadil was starting to become an obsession .</w:t>
+            </w:r>
+          </w:p>
+        </w:tc>
+        <w:tc>
+          <w:tcPr>
+            <w:tcW w:w="2880" w:type="dxa"/>
           </w:tcPr>
           <w:p>
             <w:pPr>
@@ -2786,7 +2988,7 @@
                 <w:rtl/>
                 <w:lang w:bidi="he-IL"/>
               </w:rPr>
-              <w:t>כמה זה לעשות</w:t>
+              <w:t>כל היה דבר היא היא מכלבים לבן</w:t>
             </w:r>
             <w:r>
               <w:rPr>
@@ -2795,13 +2997,13 @@
                 <w:sz w:val="18"/>
                 <w:szCs w:val="18"/>
               </w:rPr>
-              <w:t xml:space="preserve"> ? ?</w:t>
-            </w:r>
-          </w:p>
-        </w:tc>
-        <w:tc>
-          <w:tcPr>
-            <w:tcW w:w="3117" w:type="dxa"/>
+              <w:t xml:space="preserve"> .</w:t>
+            </w:r>
+          </w:p>
+        </w:tc>
+        <w:tc>
+          <w:tcPr>
+            <w:tcW w:w="2880" w:type="dxa"/>
           </w:tcPr>
           <w:p>
             <w:pPr>
@@ -2822,7 +3024,7 @@
                 <w:rtl/>
                 <w:lang w:bidi="he-IL"/>
               </w:rPr>
-              <w:t>כמה רחוק זה מגיע</w:t>
+              <w:t>האהבה של לילה לפדיל התחילה להיות כפייתית</w:t>
             </w:r>
             <w:r>
               <w:rPr>
@@ -2831,7 +3033,7 @@
                 <w:sz w:val="18"/>
                 <w:szCs w:val="18"/>
               </w:rPr>
-              <w:t xml:space="preserve"> ?</w:t>
+              <w:t xml:space="preserve"> .</w:t>
             </w:r>
           </w:p>
         </w:tc>
@@ -2839,7 +3041,7 @@
       <w:tr>
         <w:tc>
           <w:tcPr>
-            <w:tcW w:w="3116" w:type="dxa"/>
+            <w:tcW w:w="2870" w:type="dxa"/>
           </w:tcPr>
           <w:p>
             <w:pPr>
@@ -2853,7 +3055,6 @@
                 <w:shd w:val="clear" w:color="auto" w:fill="FFFFFF"/>
               </w:rPr>
             </w:pPr>
-            <w:proofErr w:type="spellStart"/>
             <w:r>
               <w:rPr>
                 <w:rFonts w:ascii="Segoe UI" w:hAnsi="Segoe UI" w:cs="Segoe UI"/>
@@ -2862,10 +3063,104 @@
                 <w:szCs w:val="18"/>
                 <w:shd w:val="clear" w:color="auto" w:fill="FFFFFF"/>
               </w:rPr>
-              <w:t>layla</w:t>
-            </w:r>
-            <w:proofErr w:type="spellEnd"/>
-            <w:r>
+              <w:t>did you know there was a secret passage hidden behind the bookcase ?</w:t>
+            </w:r>
+          </w:p>
+        </w:tc>
+        <w:tc>
+          <w:tcPr>
+            <w:tcW w:w="2880" w:type="dxa"/>
+          </w:tcPr>
+          <w:p>
+            <w:pPr>
+              <w:bidi/>
+              <w:rPr>
+                <w:rFonts w:ascii="Segoe UI" w:hAnsi="Segoe UI" w:cs="Segoe UI"/>
+                <w:color w:val="24292E"/>
+                <w:sz w:val="18"/>
+                <w:szCs w:val="18"/>
+              </w:rPr>
+            </w:pPr>
+            <w:r>
+              <w:rPr>
+                <w:rFonts w:ascii="Segoe UI" w:hAnsi="Segoe UI" w:cs="Segoe UI"/>
+                <w:color w:val="24292E"/>
+                <w:sz w:val="18"/>
+                <w:szCs w:val="18"/>
+                <w:rtl/>
+                <w:lang w:bidi="he-IL"/>
+              </w:rPr>
+              <w:t xml:space="preserve">האם עדיין פעם דולר על החיות </w:t>
+            </w:r>
+            <w:r>
+              <w:rPr>
+                <w:rFonts w:ascii="Segoe UI" w:hAnsi="Segoe UI" w:cs="Segoe UI"/>
+                <w:color w:val="24292E"/>
+                <w:sz w:val="18"/>
+                <w:szCs w:val="18"/>
+                <w:rtl/>
+              </w:rPr>
+              <w:t xml:space="preserve">? </w:t>
+            </w:r>
+            <w:r>
+              <w:rPr>
+                <w:rFonts w:ascii="Segoe UI" w:hAnsi="Segoe UI" w:cs="Segoe UI"/>
+                <w:color w:val="24292E"/>
+                <w:sz w:val="18"/>
+                <w:szCs w:val="18"/>
+                <w:rtl/>
+                <w:lang w:bidi="he-IL"/>
+              </w:rPr>
+              <w:t>שלי</w:t>
+            </w:r>
+          </w:p>
+        </w:tc>
+        <w:tc>
+          <w:tcPr>
+            <w:tcW w:w="2880" w:type="dxa"/>
+          </w:tcPr>
+          <w:p>
+            <w:pPr>
+              <w:bidi/>
+              <w:rPr>
+                <w:rFonts w:ascii="Segoe UI" w:hAnsi="Segoe UI" w:cs="Segoe UI"/>
+                <w:color w:val="24292E"/>
+                <w:sz w:val="18"/>
+                <w:szCs w:val="18"/>
+              </w:rPr>
+            </w:pPr>
+            <w:r>
+              <w:rPr>
+                <w:rFonts w:ascii="Segoe UI" w:hAnsi="Segoe UI" w:cs="Segoe UI"/>
+                <w:color w:val="24292E"/>
+                <w:sz w:val="18"/>
+                <w:szCs w:val="18"/>
+                <w:rtl/>
+                <w:lang w:bidi="he-IL"/>
+              </w:rPr>
+              <w:t>ידעת שיש מעבר סודי מאחורי כוננית הספרים</w:t>
+            </w:r>
+            <w:r>
+              <w:rPr>
+                <w:rFonts w:ascii="Segoe UI" w:hAnsi="Segoe UI" w:cs="Segoe UI"/>
+                <w:color w:val="24292E"/>
+                <w:sz w:val="18"/>
+                <w:szCs w:val="18"/>
+              </w:rPr>
+              <w:t xml:space="preserve"> ?</w:t>
+            </w:r>
+          </w:p>
+        </w:tc>
+      </w:tr>
+      <w:tr>
+        <w:tc>
+          <w:tcPr>
+            <w:tcW w:w="2870" w:type="dxa"/>
+          </w:tcPr>
+          <w:p>
+            <w:pPr>
+              <w:pStyle w:val="ListParagraph"/>
+              <w:ind w:left="0"/>
               <w:rPr>
                 <w:rFonts w:ascii="Segoe UI" w:hAnsi="Segoe UI" w:cs="Segoe UI"/>
                 <w:color w:val="24292E"/>
@@ -2873,9 +3168,7 @@
                 <w:szCs w:val="18"/>
                 <w:shd w:val="clear" w:color="auto" w:fill="FFFFFF"/>
               </w:rPr>
-              <w:t xml:space="preserve"> is love for </w:t>
-            </w:r>
-            <w:proofErr w:type="spellStart"/>
+            </w:pPr>
             <w:r>
               <w:rPr>
                 <w:rFonts w:ascii="Segoe UI" w:hAnsi="Segoe UI" w:cs="Segoe UI"/>
@@ -2884,10 +3177,93 @@
                 <w:szCs w:val="18"/>
                 <w:shd w:val="clear" w:color="auto" w:fill="FFFFFF"/>
               </w:rPr>
-              <w:t>fadil</w:t>
-            </w:r>
-            <w:proofErr w:type="spellEnd"/>
-            <w:r>
+              <w:t>a woman is virtue is everything .</w:t>
+            </w:r>
+          </w:p>
+        </w:tc>
+        <w:tc>
+          <w:tcPr>
+            <w:tcW w:w="2880" w:type="dxa"/>
+          </w:tcPr>
+          <w:p>
+            <w:pPr>
+              <w:bidi/>
+              <w:rPr>
+                <w:rFonts w:ascii="Segoe UI" w:hAnsi="Segoe UI" w:cs="Segoe UI"/>
+                <w:color w:val="24292E"/>
+                <w:sz w:val="18"/>
+                <w:szCs w:val="18"/>
+              </w:rPr>
+            </w:pPr>
+            <w:r>
+              <w:rPr>
+                <w:rFonts w:ascii="Segoe UI" w:hAnsi="Segoe UI" w:cs="Segoe UI"/>
+                <w:color w:val="24292E"/>
+                <w:sz w:val="18"/>
+                <w:szCs w:val="18"/>
+                <w:rtl/>
+                <w:lang w:bidi="he-IL"/>
+              </w:rPr>
+              <w:t>ציפור שייך מזה זה</w:t>
+            </w:r>
+            <w:r>
+              <w:rPr>
+                <w:rFonts w:ascii="Segoe UI" w:hAnsi="Segoe UI" w:cs="Segoe UI"/>
+                <w:color w:val="24292E"/>
+                <w:sz w:val="18"/>
+                <w:szCs w:val="18"/>
+              </w:rPr>
+              <w:t xml:space="preserve"> . .</w:t>
+            </w:r>
+          </w:p>
+        </w:tc>
+        <w:tc>
+          <w:tcPr>
+            <w:tcW w:w="2880" w:type="dxa"/>
+          </w:tcPr>
+          <w:p>
+            <w:pPr>
+              <w:bidi/>
+              <w:rPr>
+                <w:rFonts w:ascii="Segoe UI" w:hAnsi="Segoe UI" w:cs="Segoe UI"/>
+                <w:color w:val="24292E"/>
+                <w:sz w:val="18"/>
+                <w:szCs w:val="18"/>
+              </w:rPr>
+            </w:pPr>
+            <w:r>
+              <w:rPr>
+                <w:rFonts w:ascii="Segoe UI" w:hAnsi="Segoe UI" w:cs="Segoe UI"/>
+                <w:color w:val="24292E"/>
+                <w:sz w:val="18"/>
+                <w:szCs w:val="18"/>
+                <w:rtl/>
+                <w:lang w:bidi="he-IL"/>
+              </w:rPr>
+              <w:t>סגולת האשה היא חזות הכל</w:t>
+            </w:r>
+            <w:r>
+              <w:rPr>
+                <w:rFonts w:ascii="Segoe UI" w:hAnsi="Segoe UI" w:cs="Segoe UI"/>
+                <w:color w:val="24292E"/>
+                <w:sz w:val="18"/>
+                <w:szCs w:val="18"/>
+              </w:rPr>
+              <w:t xml:space="preserve"> .</w:t>
+            </w:r>
+          </w:p>
+        </w:tc>
+      </w:tr>
+      <w:tr>
+        <w:tc>
+          <w:tcPr>
+            <w:tcW w:w="2870" w:type="dxa"/>
+            <w:vAlign w:val="center"/>
+          </w:tcPr>
+          <w:p>
+            <w:pPr>
+              <w:pStyle w:val="ListParagraph"/>
+              <w:ind w:left="0"/>
               <w:rPr>
                 <w:rFonts w:ascii="Segoe UI" w:hAnsi="Segoe UI" w:cs="Segoe UI"/>
                 <w:color w:val="24292E"/>
@@ -2895,10 +3271,100 @@
                 <w:szCs w:val="18"/>
                 <w:shd w:val="clear" w:color="auto" w:fill="FFFFFF"/>
               </w:rPr>
-              <w:t xml:space="preserve"> was starting to become an </w:t>
-            </w:r>
-            <w:proofErr w:type="gramStart"/>
-            <w:r>
+            </w:pPr>
+            <w:r>
+              <w:rPr>
+                <w:rFonts w:ascii="Segoe UI" w:hAnsi="Segoe UI" w:cs="Segoe UI"/>
+                <w:color w:val="24292E"/>
+                <w:sz w:val="18"/>
+                <w:szCs w:val="18"/>
+              </w:rPr>
+              <w:t>i started screaming .</w:t>
+            </w:r>
+          </w:p>
+        </w:tc>
+        <w:tc>
+          <w:tcPr>
+            <w:tcW w:w="2880" w:type="dxa"/>
+            <w:vAlign w:val="center"/>
+          </w:tcPr>
+          <w:p>
+            <w:pPr>
+              <w:bidi/>
+              <w:rPr>
+                <w:rFonts w:ascii="Segoe UI" w:hAnsi="Segoe UI" w:cs="Segoe UI"/>
+                <w:color w:val="24292E"/>
+                <w:sz w:val="18"/>
+                <w:szCs w:val="18"/>
+              </w:rPr>
+            </w:pPr>
+            <w:r>
+              <w:rPr>
+                <w:rFonts w:ascii="Segoe UI" w:hAnsi="Segoe UI" w:cs="Segoe UI"/>
+                <w:color w:val="24292E"/>
+                <w:sz w:val="18"/>
+                <w:szCs w:val="18"/>
+                <w:rtl/>
+              </w:rPr>
+              <w:t>התחלתי לצעוק</w:t>
+            </w:r>
+            <w:r>
+              <w:rPr>
+                <w:rFonts w:ascii="Segoe UI" w:hAnsi="Segoe UI" w:cs="Segoe UI"/>
+                <w:color w:val="24292E"/>
+                <w:sz w:val="18"/>
+                <w:szCs w:val="18"/>
+              </w:rPr>
+              <w:t xml:space="preserve"> .</w:t>
+            </w:r>
+          </w:p>
+        </w:tc>
+        <w:tc>
+          <w:tcPr>
+            <w:tcW w:w="2880" w:type="dxa"/>
+            <w:vAlign w:val="center"/>
+          </w:tcPr>
+          <w:p>
+            <w:pPr>
+              <w:bidi/>
+              <w:rPr>
+                <w:rFonts w:ascii="Segoe UI" w:hAnsi="Segoe UI" w:cs="Segoe UI"/>
+                <w:color w:val="24292E"/>
+                <w:sz w:val="18"/>
+                <w:szCs w:val="18"/>
+              </w:rPr>
+            </w:pPr>
+            <w:r>
+              <w:rPr>
+                <w:rFonts w:ascii="Segoe UI" w:hAnsi="Segoe UI" w:cs="Segoe UI"/>
+                <w:color w:val="24292E"/>
+                <w:sz w:val="18"/>
+                <w:szCs w:val="18"/>
+                <w:rtl/>
+              </w:rPr>
+              <w:t>התחלתי לצרוח</w:t>
+            </w:r>
+            <w:r>
+              <w:rPr>
+                <w:rFonts w:ascii="Segoe UI" w:hAnsi="Segoe UI" w:cs="Segoe UI"/>
+                <w:color w:val="24292E"/>
+                <w:sz w:val="18"/>
+                <w:szCs w:val="18"/>
+              </w:rPr>
+              <w:t xml:space="preserve"> .</w:t>
+            </w:r>
+          </w:p>
+        </w:tc>
+      </w:tr>
+      <w:tr>
+        <w:tc>
+          <w:tcPr>
+            <w:tcW w:w="2870" w:type="dxa"/>
+          </w:tcPr>
+          <w:p>
+            <w:pPr>
+              <w:pStyle w:val="ListParagraph"/>
+              <w:ind w:left="0"/>
               <w:rPr>
                 <w:rFonts w:ascii="Segoe UI" w:hAnsi="Segoe UI" w:cs="Segoe UI"/>
                 <w:color w:val="24292E"/>
@@ -2906,14 +3372,22 @@
                 <w:szCs w:val="18"/>
                 <w:shd w:val="clear" w:color="auto" w:fill="FFFFFF"/>
               </w:rPr>
-              <w:t>obsession .</w:t>
-            </w:r>
-            <w:proofErr w:type="gramEnd"/>
-          </w:p>
-        </w:tc>
-        <w:tc>
-          <w:tcPr>
-            <w:tcW w:w="3117" w:type="dxa"/>
+            </w:pPr>
+            <w:r>
+              <w:rPr>
+                <w:rFonts w:ascii="Segoe UI" w:hAnsi="Segoe UI" w:cs="Segoe UI"/>
+                <w:color w:val="24292E"/>
+                <w:sz w:val="18"/>
+                <w:szCs w:val="18"/>
+                <w:shd w:val="clear" w:color="auto" w:fill="FFFFFF"/>
+              </w:rPr>
+              <w:t>tom just could not resist teasing mary about the way she was dressed .</w:t>
+            </w:r>
+          </w:p>
+        </w:tc>
+        <w:tc>
+          <w:tcPr>
+            <w:tcW w:w="2880" w:type="dxa"/>
           </w:tcPr>
           <w:p>
             <w:pPr>
@@ -2934,33 +3408,8 @@
                 <w:rtl/>
                 <w:lang w:bidi="he-IL"/>
               </w:rPr>
-              <w:t>כל היה דבר היא היא מכלבים לבן</w:t>
-            </w:r>
-            <w:r>
-              <w:rPr>
-                <w:rFonts w:ascii="Segoe UI" w:hAnsi="Segoe UI" w:cs="Segoe UI"/>
-                <w:color w:val="24292E"/>
-                <w:sz w:val="18"/>
-                <w:szCs w:val="18"/>
-              </w:rPr>
-              <w:t xml:space="preserve"> .</w:t>
-            </w:r>
-          </w:p>
-        </w:tc>
-        <w:tc>
-          <w:tcPr>
-            <w:tcW w:w="3117" w:type="dxa"/>
-          </w:tcPr>
-          <w:p>
-            <w:pPr>
-              <w:bidi/>
-              <w:rPr>
-                <w:rFonts w:ascii="Segoe UI" w:hAnsi="Segoe UI" w:cs="Segoe UI"/>
-                <w:color w:val="24292E"/>
-                <w:sz w:val="18"/>
-                <w:szCs w:val="18"/>
-              </w:rPr>
-            </w:pPr>
+              <w:t xml:space="preserve">תום לא לא הצליח לתת להתעלם ממרי מרי כדי את מרי </w:t>
+            </w:r>
             <w:r>
               <w:rPr>
                 <w:rFonts w:ascii="Segoe UI" w:hAnsi="Segoe UI" w:cs="Segoe UI"/>
@@ -2968,9 +3417,8 @@
                 <w:sz w:val="18"/>
                 <w:szCs w:val="18"/>
                 <w:rtl/>
-                <w:lang w:bidi="he-IL"/>
-              </w:rPr>
-              <w:t>האהבה של לילה לפדיל התחילה להיות כפייתית</w:t>
+              </w:rPr>
+              <w:t xml:space="preserve">. </w:t>
             </w:r>
             <w:r>
               <w:rPr>
@@ -2978,6 +3426,53 @@
                 <w:color w:val="24292E"/>
                 <w:sz w:val="18"/>
                 <w:szCs w:val="18"/>
+                <w:rtl/>
+                <w:lang w:bidi="he-IL"/>
+              </w:rPr>
+              <w:t>מרי</w:t>
+            </w:r>
+            <w:r>
+              <w:rPr>
+                <w:rFonts w:ascii="Segoe UI" w:hAnsi="Segoe UI" w:cs="Segoe UI"/>
+                <w:color w:val="24292E"/>
+                <w:sz w:val="18"/>
+                <w:szCs w:val="18"/>
+              </w:rPr>
+              <w:t xml:space="preserve"> . .</w:t>
+            </w:r>
+          </w:p>
+        </w:tc>
+        <w:tc>
+          <w:tcPr>
+            <w:tcW w:w="2880" w:type="dxa"/>
+          </w:tcPr>
+          <w:p>
+            <w:pPr>
+              <w:bidi/>
+              <w:rPr>
+                <w:rFonts w:ascii="Segoe UI" w:hAnsi="Segoe UI" w:cs="Segoe UI"/>
+                <w:color w:val="24292E"/>
+                <w:sz w:val="18"/>
+                <w:szCs w:val="18"/>
+              </w:rPr>
+            </w:pPr>
+            <w:r>
+              <w:rPr>
+                <w:rFonts w:ascii="Segoe UI" w:hAnsi="Segoe UI" w:cs="Segoe UI"/>
+                <w:color w:val="24292E"/>
+                <w:sz w:val="18"/>
+                <w:szCs w:val="18"/>
+                <w:rtl/>
+                <w:lang w:bidi="he-IL"/>
+              </w:rPr>
+              <w:t>תום פשוט לא יכול היה לעמוד בפני הפיתוי להקניט את מרי על אופן לבושה</w:t>
+            </w:r>
+            <w:r>
+              <w:rPr>
+                <w:rFonts w:ascii="Segoe UI" w:hAnsi="Segoe UI" w:cs="Segoe UI"/>
+                <w:color w:val="24292E"/>
+                <w:sz w:val="18"/>
+                <w:szCs w:val="18"/>
               </w:rPr>
               <w:t xml:space="preserve"> .</w:t>
             </w:r>
@@ -2987,7 +3482,8 @@
       <w:tr>
         <w:tc>
           <w:tcPr>
-            <w:tcW w:w="3116" w:type="dxa"/>
+            <w:tcW w:w="2870" w:type="dxa"/>
+            <w:vAlign w:val="center"/>
           </w:tcPr>
           <w:p>
             <w:pPr>
@@ -3007,27 +3503,15 @@
                 <w:color w:val="24292E"/>
                 <w:sz w:val="18"/>
                 <w:szCs w:val="18"/>
-                <w:shd w:val="clear" w:color="auto" w:fill="FFFFFF"/>
-              </w:rPr>
-              <w:t xml:space="preserve">did you know there was a secret passage hidden behind the </w:t>
-            </w:r>
-            <w:proofErr w:type="gramStart"/>
-            <w:r>
-              <w:rPr>
-                <w:rFonts w:ascii="Segoe UI" w:hAnsi="Segoe UI" w:cs="Segoe UI"/>
-                <w:color w:val="24292E"/>
-                <w:sz w:val="18"/>
-                <w:szCs w:val="18"/>
-                <w:shd w:val="clear" w:color="auto" w:fill="FFFFFF"/>
-              </w:rPr>
-              <w:t>bookcase ?</w:t>
-            </w:r>
-            <w:proofErr w:type="gramEnd"/>
-          </w:p>
-        </w:tc>
-        <w:tc>
-          <w:tcPr>
-            <w:tcW w:w="3117" w:type="dxa"/>
+              </w:rPr>
+              <w:t>tomorrow it will be too late .</w:t>
+            </w:r>
+          </w:p>
+        </w:tc>
+        <w:tc>
+          <w:tcPr>
+            <w:tcW w:w="2880" w:type="dxa"/>
+            <w:vAlign w:val="center"/>
           </w:tcPr>
           <w:p>
             <w:pPr>
@@ -3046,10 +3530,35 @@
                 <w:sz w:val="18"/>
                 <w:szCs w:val="18"/>
                 <w:rtl/>
-                <w:lang w:bidi="he-IL"/>
-              </w:rPr>
-              <w:t xml:space="preserve">האם עדיין פעם דולר על החיות </w:t>
-            </w:r>
+              </w:rPr>
+              <w:t>מחר זה יהיה גדול מדי</w:t>
+            </w:r>
+            <w:r>
+              <w:rPr>
+                <w:rFonts w:ascii="Segoe UI" w:hAnsi="Segoe UI" w:cs="Segoe UI"/>
+                <w:color w:val="24292E"/>
+                <w:sz w:val="18"/>
+                <w:szCs w:val="18"/>
+              </w:rPr>
+              <w:t xml:space="preserve"> .</w:t>
+            </w:r>
+          </w:p>
+        </w:tc>
+        <w:tc>
+          <w:tcPr>
+            <w:tcW w:w="2880" w:type="dxa"/>
+            <w:vAlign w:val="center"/>
+          </w:tcPr>
+          <w:p>
+            <w:pPr>
+              <w:bidi/>
+              <w:rPr>
+                <w:rFonts w:ascii="Segoe UI" w:hAnsi="Segoe UI" w:cs="Segoe UI"/>
+                <w:color w:val="24292E"/>
+                <w:sz w:val="18"/>
+                <w:szCs w:val="18"/>
+              </w:rPr>
+            </w:pPr>
             <w:r>
               <w:rPr>
                 <w:rFonts w:ascii="Segoe UI" w:hAnsi="Segoe UI" w:cs="Segoe UI"/>
@@ -3058,586 +3567,7 @@
                 <w:szCs w:val="18"/>
                 <w:rtl/>
               </w:rPr>
-              <w:t xml:space="preserve">? </w:t>
-            </w:r>
-            <w:r>
-              <w:rPr>
-                <w:rFonts w:ascii="Segoe UI" w:hAnsi="Segoe UI" w:cs="Segoe UI"/>
-                <w:color w:val="24292E"/>
-                <w:sz w:val="18"/>
-                <w:szCs w:val="18"/>
-                <w:rtl/>
-                <w:lang w:bidi="he-IL"/>
-              </w:rPr>
-              <w:t>שלי</w:t>
-            </w:r>
-          </w:p>
-        </w:tc>
-        <w:tc>
-          <w:tcPr>
-            <w:tcW w:w="3117" w:type="dxa"/>
-          </w:tcPr>
-          <w:p>
-            <w:pPr>
-              <w:bidi/>
-              <w:rPr>
-                <w:rFonts w:ascii="Segoe UI" w:hAnsi="Segoe UI" w:cs="Segoe UI"/>
-                <w:color w:val="24292E"/>
-                <w:sz w:val="18"/>
-                <w:szCs w:val="18"/>
-              </w:rPr>
-            </w:pPr>
-            <w:r>
-              <w:rPr>
-                <w:rFonts w:ascii="Segoe UI" w:hAnsi="Segoe UI" w:cs="Segoe UI"/>
-                <w:color w:val="24292E"/>
-                <w:sz w:val="18"/>
-                <w:szCs w:val="18"/>
-                <w:rtl/>
-                <w:lang w:bidi="he-IL"/>
-              </w:rPr>
-              <w:t>ידעת שיש מעבר סודי מאחורי כוננית הספרים</w:t>
-            </w:r>
-            <w:r>
-              <w:rPr>
-                <w:rFonts w:ascii="Segoe UI" w:hAnsi="Segoe UI" w:cs="Segoe UI"/>
-                <w:color w:val="24292E"/>
-                <w:sz w:val="18"/>
-                <w:szCs w:val="18"/>
-              </w:rPr>
-              <w:t xml:space="preserve"> ?</w:t>
-            </w:r>
-          </w:p>
-        </w:tc>
-      </w:tr>
-      <w:tr>
-        <w:tc>
-          <w:tcPr>
-            <w:tcW w:w="3116" w:type="dxa"/>
-          </w:tcPr>
-          <w:p>
-            <w:pPr>
-              <w:pStyle w:val="ListParagraph"/>
-              <w:ind w:left="0"/>
-              <w:rPr>
-                <w:rFonts w:ascii="Segoe UI" w:hAnsi="Segoe UI" w:cs="Segoe UI"/>
-                <w:color w:val="24292E"/>
-                <w:sz w:val="18"/>
-                <w:szCs w:val="18"/>
-                <w:shd w:val="clear" w:color="auto" w:fill="FFFFFF"/>
-              </w:rPr>
-            </w:pPr>
-            <w:r>
-              <w:rPr>
-                <w:rFonts w:ascii="Segoe UI" w:hAnsi="Segoe UI" w:cs="Segoe UI"/>
-                <w:color w:val="24292E"/>
-                <w:sz w:val="18"/>
-                <w:szCs w:val="18"/>
-                <w:shd w:val="clear" w:color="auto" w:fill="FFFFFF"/>
-              </w:rPr>
-              <w:t xml:space="preserve">a woman is virtue is </w:t>
-            </w:r>
-            <w:proofErr w:type="gramStart"/>
-            <w:r>
-              <w:rPr>
-                <w:rFonts w:ascii="Segoe UI" w:hAnsi="Segoe UI" w:cs="Segoe UI"/>
-                <w:color w:val="24292E"/>
-                <w:sz w:val="18"/>
-                <w:szCs w:val="18"/>
-                <w:shd w:val="clear" w:color="auto" w:fill="FFFFFF"/>
-              </w:rPr>
-              <w:t>everything .</w:t>
-            </w:r>
-            <w:proofErr w:type="gramEnd"/>
-          </w:p>
-        </w:tc>
-        <w:tc>
-          <w:tcPr>
-            <w:tcW w:w="3117" w:type="dxa"/>
-          </w:tcPr>
-          <w:p>
-            <w:pPr>
-              <w:bidi/>
-              <w:rPr>
-                <w:rFonts w:ascii="Segoe UI" w:hAnsi="Segoe UI" w:cs="Segoe UI"/>
-                <w:color w:val="24292E"/>
-                <w:sz w:val="18"/>
-                <w:szCs w:val="18"/>
-              </w:rPr>
-            </w:pPr>
-            <w:r>
-              <w:rPr>
-                <w:rFonts w:ascii="Segoe UI" w:hAnsi="Segoe UI" w:cs="Segoe UI"/>
-                <w:color w:val="24292E"/>
-                <w:sz w:val="18"/>
-                <w:szCs w:val="18"/>
-                <w:rtl/>
-                <w:lang w:bidi="he-IL"/>
-              </w:rPr>
-              <w:t>ציפור שייך מזה זה</w:t>
-            </w:r>
-            <w:r>
-              <w:rPr>
-                <w:rFonts w:ascii="Segoe UI" w:hAnsi="Segoe UI" w:cs="Segoe UI"/>
-                <w:color w:val="24292E"/>
-                <w:sz w:val="18"/>
-                <w:szCs w:val="18"/>
-              </w:rPr>
-              <w:t xml:space="preserve"> . .</w:t>
-            </w:r>
-          </w:p>
-        </w:tc>
-        <w:tc>
-          <w:tcPr>
-            <w:tcW w:w="3117" w:type="dxa"/>
-          </w:tcPr>
-          <w:p>
-            <w:pPr>
-              <w:bidi/>
-              <w:rPr>
-                <w:rFonts w:ascii="Segoe UI" w:hAnsi="Segoe UI" w:cs="Segoe UI"/>
-                <w:color w:val="24292E"/>
-                <w:sz w:val="18"/>
-                <w:szCs w:val="18"/>
-              </w:rPr>
-            </w:pPr>
-            <w:r>
-              <w:rPr>
-                <w:rFonts w:ascii="Segoe UI" w:hAnsi="Segoe UI" w:cs="Segoe UI"/>
-                <w:color w:val="24292E"/>
-                <w:sz w:val="18"/>
-                <w:szCs w:val="18"/>
-                <w:rtl/>
-                <w:lang w:bidi="he-IL"/>
-              </w:rPr>
-              <w:t>סגולת האשה היא חזות הכל</w:t>
-            </w:r>
-            <w:r>
-              <w:rPr>
-                <w:rFonts w:ascii="Segoe UI" w:hAnsi="Segoe UI" w:cs="Segoe UI"/>
-                <w:color w:val="24292E"/>
-                <w:sz w:val="18"/>
-                <w:szCs w:val="18"/>
-              </w:rPr>
-              <w:t xml:space="preserve"> .</w:t>
-            </w:r>
-          </w:p>
-        </w:tc>
-      </w:tr>
-      <w:tr>
-        <w:tc>
-          <w:tcPr>
-            <w:tcW w:w="3116" w:type="dxa"/>
-          </w:tcPr>
-          <w:p>
-            <w:pPr>
-              <w:pStyle w:val="ListParagraph"/>
-              <w:ind w:left="0"/>
-              <w:rPr>
-                <w:rFonts w:ascii="Segoe UI" w:hAnsi="Segoe UI" w:cs="Segoe UI"/>
-                <w:color w:val="24292E"/>
-                <w:sz w:val="18"/>
-                <w:szCs w:val="18"/>
-                <w:shd w:val="clear" w:color="auto" w:fill="FFFFFF"/>
-              </w:rPr>
-            </w:pPr>
-            <w:r>
-              <w:rPr>
-                <w:rFonts w:ascii="Segoe UI" w:hAnsi="Segoe UI" w:cs="Segoe UI"/>
-                <w:color w:val="24292E"/>
-                <w:sz w:val="18"/>
-                <w:szCs w:val="18"/>
-                <w:shd w:val="clear" w:color="auto" w:fill="FFFFFF"/>
-              </w:rPr>
-              <w:t xml:space="preserve">tom is a </w:t>
-            </w:r>
-            <w:proofErr w:type="gramStart"/>
-            <w:r>
-              <w:rPr>
-                <w:rFonts w:ascii="Segoe UI" w:hAnsi="Segoe UI" w:cs="Segoe UI"/>
-                <w:color w:val="24292E"/>
-                <w:sz w:val="18"/>
-                <w:szCs w:val="18"/>
-                <w:shd w:val="clear" w:color="auto" w:fill="FFFFFF"/>
-              </w:rPr>
-              <w:t>policeman .</w:t>
-            </w:r>
-            <w:proofErr w:type="gramEnd"/>
-          </w:p>
-        </w:tc>
-        <w:tc>
-          <w:tcPr>
-            <w:tcW w:w="3117" w:type="dxa"/>
-          </w:tcPr>
-          <w:p>
-            <w:pPr>
-              <w:bidi/>
-              <w:rPr>
-                <w:rFonts w:ascii="Segoe UI" w:hAnsi="Segoe UI" w:cs="Segoe UI"/>
-                <w:color w:val="24292E"/>
-                <w:sz w:val="18"/>
-                <w:szCs w:val="18"/>
-              </w:rPr>
-            </w:pPr>
-            <w:r>
-              <w:rPr>
-                <w:rFonts w:ascii="Segoe UI" w:hAnsi="Segoe UI" w:cs="Segoe UI"/>
-                <w:color w:val="24292E"/>
-                <w:sz w:val="18"/>
-                <w:szCs w:val="18"/>
-                <w:rtl/>
-                <w:lang w:bidi="he-IL"/>
-              </w:rPr>
-              <w:t>תום הוא</w:t>
-            </w:r>
-            <w:r>
-              <w:rPr>
-                <w:rFonts w:ascii="Segoe UI" w:hAnsi="Segoe UI" w:cs="Segoe UI"/>
-                <w:color w:val="24292E"/>
-                <w:sz w:val="18"/>
-                <w:szCs w:val="18"/>
-              </w:rPr>
-              <w:t xml:space="preserve"> .</w:t>
-            </w:r>
-          </w:p>
-        </w:tc>
-        <w:tc>
-          <w:tcPr>
-            <w:tcW w:w="3117" w:type="dxa"/>
-          </w:tcPr>
-          <w:p>
-            <w:pPr>
-              <w:bidi/>
-              <w:rPr>
-                <w:rFonts w:ascii="Segoe UI" w:hAnsi="Segoe UI" w:cs="Segoe UI"/>
-                <w:color w:val="24292E"/>
-                <w:sz w:val="18"/>
-                <w:szCs w:val="18"/>
-              </w:rPr>
-            </w:pPr>
-            <w:r>
-              <w:rPr>
-                <w:rFonts w:ascii="Segoe UI" w:hAnsi="Segoe UI" w:cs="Segoe UI"/>
-                <w:color w:val="24292E"/>
-                <w:sz w:val="18"/>
-                <w:szCs w:val="18"/>
-                <w:rtl/>
-                <w:lang w:bidi="he-IL"/>
-              </w:rPr>
-              <w:t>תום שוטר</w:t>
-            </w:r>
-            <w:r>
-              <w:rPr>
-                <w:rFonts w:ascii="Segoe UI" w:hAnsi="Segoe UI" w:cs="Segoe UI"/>
-                <w:color w:val="24292E"/>
-                <w:sz w:val="18"/>
-                <w:szCs w:val="18"/>
-              </w:rPr>
-              <w:t xml:space="preserve"> .</w:t>
-            </w:r>
-          </w:p>
-        </w:tc>
-      </w:tr>
-      <w:tr>
-        <w:tc>
-          <w:tcPr>
-            <w:tcW w:w="3116" w:type="dxa"/>
-          </w:tcPr>
-          <w:p>
-            <w:pPr>
-              <w:pStyle w:val="ListParagraph"/>
-              <w:ind w:left="0"/>
-              <w:rPr>
-                <w:rFonts w:ascii="Segoe UI" w:hAnsi="Segoe UI" w:cs="Segoe UI"/>
-                <w:color w:val="24292E"/>
-                <w:sz w:val="18"/>
-                <w:szCs w:val="18"/>
-                <w:shd w:val="clear" w:color="auto" w:fill="FFFFFF"/>
-              </w:rPr>
-            </w:pPr>
-            <w:r>
-              <w:rPr>
-                <w:rFonts w:ascii="Segoe UI" w:hAnsi="Segoe UI" w:cs="Segoe UI"/>
-                <w:color w:val="24292E"/>
-                <w:sz w:val="18"/>
-                <w:szCs w:val="18"/>
-                <w:shd w:val="clear" w:color="auto" w:fill="FFFFFF"/>
-              </w:rPr>
-              <w:t xml:space="preserve">tom just could not resist teasing </w:t>
-            </w:r>
-            <w:proofErr w:type="spellStart"/>
-            <w:r>
-              <w:rPr>
-                <w:rFonts w:ascii="Segoe UI" w:hAnsi="Segoe UI" w:cs="Segoe UI"/>
-                <w:color w:val="24292E"/>
-                <w:sz w:val="18"/>
-                <w:szCs w:val="18"/>
-                <w:shd w:val="clear" w:color="auto" w:fill="FFFFFF"/>
-              </w:rPr>
-              <w:t>mary</w:t>
-            </w:r>
-            <w:proofErr w:type="spellEnd"/>
-            <w:r>
-              <w:rPr>
-                <w:rFonts w:ascii="Segoe UI" w:hAnsi="Segoe UI" w:cs="Segoe UI"/>
-                <w:color w:val="24292E"/>
-                <w:sz w:val="18"/>
-                <w:szCs w:val="18"/>
-                <w:shd w:val="clear" w:color="auto" w:fill="FFFFFF"/>
-              </w:rPr>
-              <w:t xml:space="preserve"> about the way she was </w:t>
-            </w:r>
-            <w:proofErr w:type="gramStart"/>
-            <w:r>
-              <w:rPr>
-                <w:rFonts w:ascii="Segoe UI" w:hAnsi="Segoe UI" w:cs="Segoe UI"/>
-                <w:color w:val="24292E"/>
-                <w:sz w:val="18"/>
-                <w:szCs w:val="18"/>
-                <w:shd w:val="clear" w:color="auto" w:fill="FFFFFF"/>
-              </w:rPr>
-              <w:t>dressed .</w:t>
-            </w:r>
-            <w:proofErr w:type="gramEnd"/>
-          </w:p>
-        </w:tc>
-        <w:tc>
-          <w:tcPr>
-            <w:tcW w:w="3117" w:type="dxa"/>
-          </w:tcPr>
-          <w:p>
-            <w:pPr>
-              <w:bidi/>
-              <w:rPr>
-                <w:rFonts w:ascii="Segoe UI" w:hAnsi="Segoe UI" w:cs="Segoe UI"/>
-                <w:color w:val="24292E"/>
-                <w:sz w:val="18"/>
-                <w:szCs w:val="18"/>
-              </w:rPr>
-            </w:pPr>
-            <w:r>
-              <w:rPr>
-                <w:rFonts w:ascii="Segoe UI" w:hAnsi="Segoe UI" w:cs="Segoe UI"/>
-                <w:color w:val="24292E"/>
-                <w:sz w:val="18"/>
-                <w:szCs w:val="18"/>
-                <w:rtl/>
-                <w:lang w:bidi="he-IL"/>
-              </w:rPr>
-              <w:t xml:space="preserve">תום לא לא הצליח לתת להתעלם ממרי מרי כדי את מרי </w:t>
-            </w:r>
-            <w:r>
-              <w:rPr>
-                <w:rFonts w:ascii="Segoe UI" w:hAnsi="Segoe UI" w:cs="Segoe UI"/>
-                <w:color w:val="24292E"/>
-                <w:sz w:val="18"/>
-                <w:szCs w:val="18"/>
-                <w:rtl/>
-              </w:rPr>
-              <w:t xml:space="preserve">. </w:t>
-            </w:r>
-            <w:r>
-              <w:rPr>
-                <w:rFonts w:ascii="Segoe UI" w:hAnsi="Segoe UI" w:cs="Segoe UI"/>
-                <w:color w:val="24292E"/>
-                <w:sz w:val="18"/>
-                <w:szCs w:val="18"/>
-                <w:rtl/>
-                <w:lang w:bidi="he-IL"/>
-              </w:rPr>
-              <w:t>מרי</w:t>
-            </w:r>
-            <w:r>
-              <w:rPr>
-                <w:rFonts w:ascii="Segoe UI" w:hAnsi="Segoe UI" w:cs="Segoe UI"/>
-                <w:color w:val="24292E"/>
-                <w:sz w:val="18"/>
-                <w:szCs w:val="18"/>
-              </w:rPr>
-              <w:t xml:space="preserve"> . .</w:t>
-            </w:r>
-          </w:p>
-        </w:tc>
-        <w:tc>
-          <w:tcPr>
-            <w:tcW w:w="3117" w:type="dxa"/>
-          </w:tcPr>
-          <w:p>
-            <w:pPr>
-              <w:bidi/>
-              <w:rPr>
-                <w:rFonts w:ascii="Segoe UI" w:hAnsi="Segoe UI" w:cs="Segoe UI"/>
-                <w:color w:val="24292E"/>
-                <w:sz w:val="18"/>
-                <w:szCs w:val="18"/>
-              </w:rPr>
-            </w:pPr>
-            <w:r>
-              <w:rPr>
-                <w:rFonts w:ascii="Segoe UI" w:hAnsi="Segoe UI" w:cs="Segoe UI"/>
-                <w:color w:val="24292E"/>
-                <w:sz w:val="18"/>
-                <w:szCs w:val="18"/>
-                <w:rtl/>
-                <w:lang w:bidi="he-IL"/>
-              </w:rPr>
-              <w:t>תום פשוט לא יכול היה לעמוד בפני הפיתוי להקניט את מרי על אופן לבושה</w:t>
-            </w:r>
-            <w:r>
-              <w:rPr>
-                <w:rFonts w:ascii="Segoe UI" w:hAnsi="Segoe UI" w:cs="Segoe UI"/>
-                <w:color w:val="24292E"/>
-                <w:sz w:val="18"/>
-                <w:szCs w:val="18"/>
-              </w:rPr>
-              <w:t xml:space="preserve"> .</w:t>
-            </w:r>
-          </w:p>
-        </w:tc>
-      </w:tr>
-      <w:tr>
-        <w:tc>
-          <w:tcPr>
-            <w:tcW w:w="3116" w:type="dxa"/>
-          </w:tcPr>
-          <w:p>
-            <w:pPr>
-              <w:pStyle w:val="ListParagraph"/>
-              <w:ind w:left="0"/>
-              <w:rPr>
-                <w:rFonts w:ascii="Segoe UI" w:hAnsi="Segoe UI" w:cs="Segoe UI"/>
-                <w:color w:val="24292E"/>
-                <w:sz w:val="18"/>
-                <w:szCs w:val="18"/>
-                <w:shd w:val="clear" w:color="auto" w:fill="FFFFFF"/>
-              </w:rPr>
-            </w:pPr>
-            <w:proofErr w:type="spellStart"/>
-            <w:r>
-              <w:rPr>
-                <w:rFonts w:ascii="Segoe UI" w:hAnsi="Segoe UI" w:cs="Segoe UI"/>
-                <w:color w:val="24292E"/>
-                <w:sz w:val="18"/>
-                <w:szCs w:val="18"/>
-                <w:shd w:val="clear" w:color="auto" w:fill="FFFFFF"/>
-              </w:rPr>
-              <w:t>i</w:t>
-            </w:r>
-            <w:proofErr w:type="spellEnd"/>
-            <w:r>
-              <w:rPr>
-                <w:rFonts w:ascii="Segoe UI" w:hAnsi="Segoe UI" w:cs="Segoe UI"/>
-                <w:color w:val="24292E"/>
-                <w:sz w:val="18"/>
-                <w:szCs w:val="18"/>
-                <w:shd w:val="clear" w:color="auto" w:fill="FFFFFF"/>
-              </w:rPr>
-              <w:t xml:space="preserve"> am still not entirely comfortable with </w:t>
-            </w:r>
-            <w:proofErr w:type="gramStart"/>
-            <w:r>
-              <w:rPr>
-                <w:rFonts w:ascii="Segoe UI" w:hAnsi="Segoe UI" w:cs="Segoe UI"/>
-                <w:color w:val="24292E"/>
-                <w:sz w:val="18"/>
-                <w:szCs w:val="18"/>
-                <w:shd w:val="clear" w:color="auto" w:fill="FFFFFF"/>
-              </w:rPr>
-              <w:t>this .</w:t>
-            </w:r>
-            <w:proofErr w:type="gramEnd"/>
-          </w:p>
-        </w:tc>
-        <w:tc>
-          <w:tcPr>
-            <w:tcW w:w="3117" w:type="dxa"/>
-          </w:tcPr>
-          <w:p>
-            <w:pPr>
-              <w:bidi/>
-              <w:rPr>
-                <w:rFonts w:ascii="Segoe UI" w:hAnsi="Segoe UI" w:cs="Segoe UI"/>
-                <w:color w:val="24292E"/>
-                <w:sz w:val="18"/>
-                <w:szCs w:val="18"/>
-              </w:rPr>
-            </w:pPr>
-            <w:r>
-              <w:rPr>
-                <w:rFonts w:ascii="Segoe UI" w:hAnsi="Segoe UI" w:cs="Segoe UI"/>
-                <w:color w:val="24292E"/>
-                <w:sz w:val="18"/>
-                <w:szCs w:val="18"/>
-                <w:rtl/>
-                <w:lang w:bidi="he-IL"/>
-              </w:rPr>
-              <w:t xml:space="preserve">אני עדיין לא עובד בבית טוב </w:t>
-            </w:r>
-            <w:r>
-              <w:rPr>
-                <w:rFonts w:ascii="Segoe UI" w:hAnsi="Segoe UI" w:cs="Segoe UI"/>
-                <w:color w:val="24292E"/>
-                <w:sz w:val="18"/>
-                <w:szCs w:val="18"/>
-                <w:rtl/>
-              </w:rPr>
-              <w:t xml:space="preserve">. </w:t>
-            </w:r>
-            <w:r>
-              <w:rPr>
-                <w:rFonts w:ascii="Segoe UI" w:hAnsi="Segoe UI" w:cs="Segoe UI"/>
-                <w:color w:val="24292E"/>
-                <w:sz w:val="18"/>
-                <w:szCs w:val="18"/>
-                <w:rtl/>
-                <w:lang w:bidi="he-IL"/>
-              </w:rPr>
-              <w:t>זה</w:t>
-            </w:r>
-            <w:r>
-              <w:rPr>
-                <w:rFonts w:ascii="Segoe UI" w:hAnsi="Segoe UI" w:cs="Segoe UI"/>
-                <w:color w:val="24292E"/>
-                <w:sz w:val="18"/>
-                <w:szCs w:val="18"/>
-              </w:rPr>
-              <w:t xml:space="preserve"> .</w:t>
-            </w:r>
-          </w:p>
-        </w:tc>
-        <w:tc>
-          <w:tcPr>
-            <w:tcW w:w="3117" w:type="dxa"/>
-          </w:tcPr>
-          <w:p>
-            <w:pPr>
-              <w:bidi/>
-              <w:rPr>
-                <w:rFonts w:ascii="Segoe UI" w:hAnsi="Segoe UI" w:cs="Segoe UI"/>
-                <w:color w:val="24292E"/>
-                <w:sz w:val="18"/>
-                <w:szCs w:val="18"/>
-              </w:rPr>
-            </w:pPr>
-            <w:r>
-              <w:rPr>
-                <w:rFonts w:ascii="Segoe UI" w:hAnsi="Segoe UI" w:cs="Segoe UI"/>
-                <w:color w:val="24292E"/>
-                <w:sz w:val="18"/>
-                <w:szCs w:val="18"/>
-                <w:rtl/>
-                <w:lang w:bidi="he-IL"/>
-              </w:rPr>
-              <w:t>אני עדיין לא מרגיש לגמרי בנוח עם זה</w:t>
-            </w:r>
-            <w:r>
-              <w:rPr>
-                <w:rFonts w:ascii="Segoe UI" w:hAnsi="Segoe UI" w:cs="Segoe UI"/>
-                <w:color w:val="24292E"/>
-                <w:sz w:val="18"/>
-                <w:szCs w:val="18"/>
-              </w:rPr>
-              <w:t xml:space="preserve"> .</w:t>
+              <w:t>מחר זה יהיה מאוחר מדיי</w:t>
             </w:r>
           </w:p>
         </w:tc>
@@ -3858,6 +3788,7 @@
           <w:u w:val="single"/>
           <w:lang w:bidi="he-IL"/>
         </w:rPr>
+        <w:lastRenderedPageBreak/>
         <w:t>Conclusions</w:t>
       </w:r>
       <w:r>
@@ -3889,6 +3820,8 @@
         </w:rPr>
         <w:t>examples above, and simply didn’t have enough data to learn from.</w:t>
       </w:r>
+      <w:bookmarkStart w:id="12" w:name="_GoBack"/>
+      <w:bookmarkEnd w:id="12"/>
     </w:p>
     <w:p>
       <w:pPr>
@@ -4060,8 +3993,6 @@
         </w:rPr>
         <w:t>.</w:t>
       </w:r>
-      <w:bookmarkStart w:id="7" w:name="_GoBack"/>
-      <w:bookmarkEnd w:id="7"/>
     </w:p>
     <w:p>
       <w:pPr>
@@ -4121,7 +4052,7 @@
           <w:lang w:bidi="he-IL"/>
         </w:rPr>
       </w:pPr>
-      <w:commentRangeStart w:id="8"/>
+      <w:commentRangeStart w:id="13"/>
       <w:r>
         <w:rPr>
           <w:rFonts w:hint="cs"/>
@@ -4129,16 +4060,23 @@
           <w:rtl/>
           <w:lang w:bidi="he-IL"/>
         </w:rPr>
-        <w:lastRenderedPageBreak/>
-        <w:t>לייצר דיאגרמה של המודל</w:t>
-      </w:r>
-      <w:commentRangeEnd w:id="8"/>
+        <w:t>לעבור על הדו"ח</w:t>
+      </w:r>
+      <w:commentRangeEnd w:id="13"/>
       <w:r>
         <w:rPr>
           <w:rStyle w:val="CommentReference"/>
+        </w:rPr>
+        <w:commentReference w:id="13"/>
+      </w:r>
+      <w:r>
+        <w:rPr>
+          <w:rFonts w:hint="cs"/>
+          <w:highlight w:val="yellow"/>
           <w:rtl/>
-        </w:rPr>
-        <w:commentReference w:id="8"/>
+          <w:lang w:bidi="he-IL"/>
+        </w:rPr>
+        <w:t xml:space="preserve"> שוב</w:t>
       </w:r>
     </w:p>
     <w:p>
@@ -4154,7 +4092,6 @@
           <w:lang w:bidi="he-IL"/>
         </w:rPr>
       </w:pPr>
-      <w:commentRangeStart w:id="9"/>
       <w:r>
         <w:rPr>
           <w:rFonts w:hint="cs"/>
@@ -4162,14 +4099,7 @@
           <w:rtl/>
           <w:lang w:bidi="he-IL"/>
         </w:rPr>
-        <w:t>לעבור על הדו"ח</w:t>
-      </w:r>
-      <w:commentRangeEnd w:id="9"/>
-      <w:r>
-        <w:rPr>
-          <w:rStyle w:val="CommentReference"/>
-        </w:rPr>
-        <w:commentReference w:id="9"/>
+        <w:t>לכתוב הערות על הקוד</w:t>
       </w:r>
     </w:p>
     <w:p>
@@ -4182,6 +4112,7 @@
         <w:bidi/>
         <w:rPr>
           <w:highlight w:val="yellow"/>
+          <w:rtl/>
           <w:lang w:bidi="he-IL"/>
         </w:rPr>
       </w:pPr>
@@ -4192,23 +4123,15 @@
           <w:rtl/>
           <w:lang w:bidi="he-IL"/>
         </w:rPr>
-        <w:t>לכתוב הערות על הקוד</w:t>
-      </w:r>
-    </w:p>
-    <w:p>
-      <w:pPr>
-        <w:pStyle w:val="ListParagraph"/>
-        <w:numPr>
-          <w:ilvl w:val="0"/>
-          <w:numId w:val="3"/>
-        </w:numPr>
-        <w:bidi/>
+        <w:t xml:space="preserve">לכתוב </w:t>
+      </w:r>
+      <w:r>
         <w:rPr>
           <w:highlight w:val="yellow"/>
-          <w:rtl/>
-          <w:lang w:bidi="he-IL"/>
-        </w:rPr>
-      </w:pPr>
+          <w:lang w:bidi="he-IL"/>
+        </w:rPr>
+        <w:t>readMe</w:t>
+      </w:r>
       <w:r>
         <w:rPr>
           <w:rFonts w:hint="cs"/>
@@ -4216,30 +4139,12 @@
           <w:rtl/>
           <w:lang w:bidi="he-IL"/>
         </w:rPr>
-        <w:t xml:space="preserve">לכתוב </w:t>
-      </w:r>
-      <w:proofErr w:type="spellStart"/>
-      <w:r>
-        <w:rPr>
-          <w:highlight w:val="yellow"/>
-          <w:lang w:bidi="he-IL"/>
-        </w:rPr>
-        <w:t>readMe</w:t>
-      </w:r>
-      <w:proofErr w:type="spellEnd"/>
-      <w:r>
-        <w:rPr>
-          <w:rFonts w:hint="cs"/>
-          <w:highlight w:val="yellow"/>
-          <w:rtl/>
-          <w:lang w:bidi="he-IL"/>
-        </w:rPr>
         <w:t xml:space="preserve"> על איך משתמשים בקוד (ראה הוראות)</w:t>
       </w:r>
     </w:p>
     <w:sectPr>
-      <w:headerReference w:type="default" r:id="rId16"/>
-      <w:footerReference w:type="default" r:id="rId17"/>
+      <w:headerReference w:type="default" r:id="rId15"/>
+      <w:footerReference w:type="default" r:id="rId16"/>
       <w:pgSz w:w="12240" w:h="15840"/>
       <w:pgMar w:top="1440" w:right="1440" w:bottom="1440" w:left="1440" w:header="720" w:footer="720" w:gutter="0"/>
       <w:cols w:space="720"/>
@@ -4250,7 +4155,7 @@
 </file>
 
 <file path=word/comments.xml><?xml version="1.0" encoding="utf-8"?>
-<w:comments xmlns:wpc="http://schemas.microsoft.com/office/word/2010/wordprocessingCanvas" xmlns:cx="http://schemas.microsoft.com/office/drawing/2014/chartex" xmlns:cx1="http://schemas.microsoft.com/office/drawing/2015/9/8/chartex" xmlns:cx2="http://schemas.microsoft.com/office/drawing/2015/10/21/chartex" xmlns:cx3="http://schemas.microsoft.com/office/drawing/2016/5/9/chartex" xmlns:cx4="http://schemas.microsoft.com/office/drawing/2016/5/10/chartex" xmlns:cx5="http://schemas.microsoft.com/office/drawing/2016/5/11/chartex" xmlns:cx6="http://schemas.microsoft.com/office/drawing/2016/5/12/chartex" xmlns:cx7="http://schemas.microsoft.com/office/drawing/2016/5/13/chartex" xmlns:cx8="http://schemas.microsoft.com/office/drawing/2016/5/14/chartex" xmlns:mc="http://schemas.openxmlformats.org/markup-compatibility/2006" xmlns:aink="http://schemas.microsoft.com/office/drawing/2016/ink" xmlns:am3d="http://schemas.microsoft.com/office/drawing/2017/model3d" xmlns:o="urn:schemas-microsoft-com:office:office" xmlns:r="http://schemas.openxmlformats.org/officeDocument/2006/relationships" xmlns:m="http://schemas.openxmlformats.org/officeDocument/2006/math" xmlns:v="urn:schemas-microsoft-com:vml" xmlns:wp14="http://schemas.microsoft.com/office/word/2010/wordprocessingDrawing" xmlns:wp="http://schemas.openxmlformats.org/drawingml/2006/wordprocessingDrawing" xmlns:w10="urn:schemas-microsoft-com:office:word" xmlns:w="http://schemas.openxmlformats.org/wordprocessingml/2006/main" xmlns:w14="http://schemas.microsoft.com/office/word/2010/wordml" xmlns:w15="http://schemas.microsoft.com/office/word/2012/wordml" xmlns:w16cid="http://schemas.microsoft.com/office/word/2016/wordml/cid" xmlns:w16se="http://schemas.microsoft.com/office/word/2015/wordml/symex" xmlns:wpg="http://schemas.microsoft.com/office/word/2010/wordprocessingGroup" xmlns:wpi="http://schemas.microsoft.com/office/word/2010/wordprocessingInk" xmlns:wne="http://schemas.microsoft.com/office/word/2006/wordml" xmlns:wps="http://schemas.microsoft.com/office/word/2010/wordprocessingShape" mc:Ignorable="w14 w15 w16se w16cid wp14">
+<w:comments xmlns:wpc="http://schemas.microsoft.com/office/word/2010/wordprocessingCanvas" xmlns:mc="http://schemas.openxmlformats.org/markup-compatibility/2006" xmlns:o="urn:schemas-microsoft-com:office:office" xmlns:r="http://schemas.openxmlformats.org/officeDocument/2006/relationships" xmlns:m="http://schemas.openxmlformats.org/officeDocument/2006/math" xmlns:v="urn:schemas-microsoft-com:vml" xmlns:wp14="http://schemas.microsoft.com/office/word/2010/wordprocessingDrawing" xmlns:wp="http://schemas.openxmlformats.org/drawingml/2006/wordprocessingDrawing" xmlns:w10="urn:schemas-microsoft-com:office:word" xmlns:w="http://schemas.openxmlformats.org/wordprocessingml/2006/main" xmlns:w14="http://schemas.microsoft.com/office/word/2010/wordml" xmlns:w15="http://schemas.microsoft.com/office/word/2012/wordml" xmlns:wpg="http://schemas.microsoft.com/office/word/2010/wordprocessingGroup" xmlns:wpi="http://schemas.microsoft.com/office/word/2010/wordprocessingInk" xmlns:wne="http://schemas.microsoft.com/office/word/2006/wordml" xmlns:wps="http://schemas.microsoft.com/office/word/2010/wordprocessingShape" mc:Ignorable="w14 w15 wp14">
   <w:comment w:id="0" w:author="Ofri" w:date="2018-06-29T14:48:00Z" w:initials="O">
     <w:p>
       <w:pPr>
@@ -4267,46 +4172,36 @@
       </w:r>
     </w:p>
   </w:comment>
-  <w:comment w:id="1" w:author="nir friedman" w:date="2018-06-28T11:09:00Z" w:initials="nf">
+  <w:comment w:id="1" w:author="nir friedman" w:date="2018-06-30T10:06:00Z" w:initials="nf">
     <w:p>
       <w:pPr>
         <w:pStyle w:val="CommentText"/>
-        <w:rPr>
-          <w:rtl/>
-          <w:lang w:bidi="he-IL"/>
-        </w:rPr>
-      </w:pPr>
-      <w:r>
-        <w:rPr>
-          <w:rStyle w:val="CommentReference"/>
-        </w:rPr>
-        <w:annotationRef/>
-      </w:r>
-      <w:r>
         <w:rPr>
           <w:rFonts w:hint="cs"/>
           <w:rtl/>
           <w:lang w:bidi="he-IL"/>
         </w:rPr>
-        <w:t>אנחנו עשינו כל אפוק שלם, נכון?</w:t>
-      </w:r>
-    </w:p>
-  </w:comment>
-  <w:comment w:id="2" w:author="Ofri" w:date="2018-06-29T14:36:00Z" w:initials="O">
-    <w:p>
-      <w:pPr>
-        <w:pStyle w:val="CommentText"/>
+      </w:pPr>
+      <w:r>
+        <w:rPr>
+          <w:rStyle w:val="CommentReference"/>
+        </w:rPr>
+        <w:annotationRef/>
+      </w:r>
+      <w:r>
         <w:rPr>
           <w:rFonts w:hint="cs"/>
           <w:rtl/>
           <w:lang w:bidi="he-IL"/>
         </w:rPr>
-      </w:pPr>
-      <w:r>
-        <w:rPr>
-          <w:rStyle w:val="CommentReference"/>
-        </w:rPr>
-        <w:annotationRef/>
+        <w:t>הוספתי.</w:t>
+      </w:r>
+      <w:r>
+        <w:rPr>
+          <w:rtl/>
+          <w:lang w:bidi="he-IL"/>
+        </w:rPr>
+        <w:br/>
       </w:r>
       <w:r>
         <w:rPr>
@@ -4314,14 +4209,24 @@
           <w:rtl/>
           <w:lang w:bidi="he-IL"/>
         </w:rPr>
-        <w:t>לא עשינו בכלל, היה נראה לי מיותר היות ואנחנו לא באמת הולכים להריץ אותה כמות איפוקים</w:t>
-      </w:r>
-      <w:r>
+        <w:t>לא הבנתי מה הכוונה בגודל שכבה? זה נקבע לפי מספר המילים במשפט...</w:t>
+      </w:r>
+    </w:p>
+  </w:comment>
+  <w:comment w:id="2" w:author="nir friedman" w:date="2018-06-28T11:09:00Z" w:initials="nf">
+    <w:p>
+      <w:pPr>
+        <w:pStyle w:val="CommentText"/>
         <w:rPr>
           <w:rtl/>
           <w:lang w:bidi="he-IL"/>
         </w:rPr>
-        <w:br/>
+      </w:pPr>
+      <w:r>
+        <w:rPr>
+          <w:rStyle w:val="CommentReference"/>
+        </w:rPr>
+        <w:annotationRef/>
       </w:r>
       <w:r>
         <w:rPr>
@@ -4329,14 +4234,59 @@
           <w:rtl/>
           <w:lang w:bidi="he-IL"/>
         </w:rPr>
+        <w:t>אנחנו עשינו כל אפוק שלם, נכון?</w:t>
+      </w:r>
+    </w:p>
+  </w:comment>
+  <w:comment w:id="3" w:author="Ofri" w:date="2018-06-29T14:36:00Z" w:initials="O">
+    <w:p>
+      <w:pPr>
+        <w:pStyle w:val="CommentText"/>
+        <w:rPr>
+          <w:rtl/>
+          <w:lang w:bidi="he-IL"/>
+        </w:rPr>
+      </w:pPr>
+      <w:r>
+        <w:rPr>
+          <w:rStyle w:val="CommentReference"/>
+        </w:rPr>
+        <w:annotationRef/>
+      </w:r>
+      <w:r>
+        <w:rPr>
+          <w:rFonts w:hint="cs"/>
+          <w:rtl/>
+          <w:lang w:bidi="he-IL"/>
+        </w:rPr>
+        <w:t>לא עשינו בכלל, היה נראה לי מיותר היות ואנחנו לא באמת הולכים להריץ אותה כמות איפוקים</w:t>
+      </w:r>
+      <w:r>
+        <w:rPr>
+          <w:rtl/>
+          <w:lang w:bidi="he-IL"/>
+        </w:rPr>
+        <w:br/>
+      </w:r>
+      <w:r>
+        <w:rPr>
+          <w:rFonts w:hint="cs"/>
+          <w:rtl/>
+          <w:lang w:bidi="he-IL"/>
+        </w:rPr>
         <w:t>זה פשוט היה קרוב למתאפס בשלב מסויים</w:t>
       </w:r>
     </w:p>
   </w:comment>
-  <w:comment w:id="3" w:author="Ofri" w:date="2018-06-29T15:03:00Z" w:initials="O">
+  <w:comment w:id="4" w:author="nir friedman" w:date="2018-06-30T09:55:00Z" w:initials="nf">
     <w:p>
       <w:pPr>
         <w:pStyle w:val="CommentText"/>
+        <w:rPr>
+          <w:rFonts w:hint="cs"/>
+          <w:rtl/>
+          <w:lang w:bidi="he-IL"/>
+        </w:rPr>
       </w:pPr>
       <w:r>
         <w:rPr>
@@ -4345,19 +4295,16 @@
         <w:annotationRef/>
       </w:r>
       <w:r>
-        <w:t xml:space="preserve">Maybe it is worth to state that this dataset contains multiple Hebrew translations to the same English sentence and we included all of them which might caused poorer performance </w:t>
-      </w:r>
-      <w:proofErr w:type="gramStart"/>
-      <w:r>
-        <w:t>later on</w:t>
-      </w:r>
-      <w:proofErr w:type="gramEnd"/>
-      <w:r>
-        <w:t>.</w:t>
+        <w:rPr>
+          <w:rFonts w:hint="cs"/>
+          <w:rtl/>
+          <w:lang w:bidi="he-IL"/>
+        </w:rPr>
+        <w:t>אוקיי. כל שאר הנתונים בטבלה נכונים? הם באמת לא כתבו במאמר מה הם עשו מבחינת אקטיבציה, נכון?</w:t>
       </w:r>
     </w:p>
   </w:comment>
-  <w:comment w:id="4" w:author="Ofri" w:date="2018-06-29T14:44:00Z" w:initials="O">
+  <w:comment w:id="5" w:author="Ofri" w:date="2018-06-29T15:03:00Z" w:initials="O">
     <w:p>
       <w:pPr>
         <w:pStyle w:val="CommentText"/>
@@ -4369,17 +4316,19 @@
         <w:annotationRef/>
       </w:r>
       <w:r>
-        <w:t xml:space="preserve">Maybe it worth to write short description what this metric is and state the version we used which is different than the one they used in the </w:t>
-      </w:r>
-      <w:r>
-        <w:t>paper to be able to integrate it easily in the training process</w:t>
+        <w:t>Maybe it is worth to state that this dataset contains multiple Hebrew translations to the same English sentence and we included all of them which might caused poorer performance later on.</w:t>
       </w:r>
     </w:p>
   </w:comment>
-  <w:comment w:id="5" w:author="Ofri" w:date="2018-06-29T14:45:00Z" w:initials="O">
+  <w:comment w:id="6" w:author="nir friedman" w:date="2018-06-30T09:42:00Z" w:initials="nf">
     <w:p>
       <w:pPr>
         <w:pStyle w:val="CommentText"/>
+        <w:rPr>
+          <w:rFonts w:hint="cs"/>
+          <w:rtl/>
+          <w:lang w:bidi="he-IL"/>
+        </w:rPr>
       </w:pPr>
       <w:r>
         <w:rPr>
@@ -4388,14 +4337,81 @@
         <w:annotationRef/>
       </w:r>
       <w:r>
+        <w:rPr>
+          <w:rFonts w:hint="cs"/>
+          <w:rtl/>
+          <w:lang w:bidi="he-IL"/>
+        </w:rPr>
+        <w:t>הוספתי</w:t>
+      </w:r>
+    </w:p>
+  </w:comment>
+  <w:comment w:id="7" w:author="Ofri" w:date="2018-06-29T14:44:00Z" w:initials="O">
+    <w:p>
+      <w:pPr>
+        <w:pStyle w:val="CommentText"/>
+      </w:pPr>
+      <w:r>
+        <w:rPr>
+          <w:rStyle w:val="CommentReference"/>
+        </w:rPr>
+        <w:annotationRef/>
+      </w:r>
+      <w:r>
+        <w:t>Maybe it worth to write short description what this metric is and state the version we used which is different than the one they used in the paper to be able to integrate it easily in the training process</w:t>
+      </w:r>
+    </w:p>
+  </w:comment>
+  <w:comment w:id="8" w:author="Ofri" w:date="2018-06-29T14:45:00Z" w:initials="O">
+    <w:p>
+      <w:pPr>
+        <w:pStyle w:val="CommentText"/>
+      </w:pPr>
+      <w:r>
+        <w:rPr>
+          <w:rStyle w:val="CommentReference"/>
+        </w:rPr>
+        <w:annotationRef/>
+      </w:r>
+      <w:r>
         <w:t>Average right? Maybe it should be states against the validation at the end of the training</w:t>
       </w:r>
     </w:p>
   </w:comment>
-  <w:comment w:id="6" w:author="Ofri" w:date="2018-06-29T14:51:00Z" w:initials="O">
+  <w:comment w:id="9" w:author="nir friedman" w:date="2018-06-30T09:39:00Z" w:initials="nf">
     <w:p>
       <w:pPr>
         <w:pStyle w:val="CommentText"/>
+        <w:rPr>
+          <w:rtl/>
+          <w:lang w:bidi="he-IL"/>
+        </w:rPr>
+      </w:pPr>
+      <w:r>
+        <w:rPr>
+          <w:rFonts w:hint="cs"/>
+          <w:rtl/>
+          <w:lang w:bidi="he-IL"/>
+        </w:rPr>
+        <w:t>הוספתי הסבר על מה זה באופן כללי, לא מכיר את העניין עם הגרסאות. אולי תוסיף מה שאתה יודע.</w:t>
+      </w:r>
+      <w:r>
+        <w:rPr>
+          <w:rFonts w:hint="cs"/>
+          <w:rtl/>
+          <w:lang w:bidi="he-IL"/>
+        </w:rPr>
+        <w:t xml:space="preserve"> זה גם חשוב שזה שונה ממה שהם עשו, יכול להיות שהקאלה שונה לחלוטין.</w:t>
+      </w:r>
+    </w:p>
+    <w:p>
+      <w:pPr>
+        <w:pStyle w:val="CommentText"/>
+        <w:rPr>
+          <w:rFonts w:hint="cs"/>
+          <w:rtl/>
+          <w:lang w:bidi="he-IL"/>
+        </w:rPr>
       </w:pPr>
       <w:r>
         <w:rPr>
@@ -4404,15 +4420,53 @@
         <w:annotationRef/>
       </w:r>
       <w:r>
+        <w:rPr>
+          <w:rFonts w:hint="cs"/>
+          <w:rtl/>
+          <w:lang w:bidi="he-IL"/>
+        </w:rPr>
+        <w:t>כן, ממוצע. תיקנתי.</w:t>
+      </w:r>
+      <w:r>
+        <w:rPr>
+          <w:rtl/>
+          <w:lang w:bidi="he-IL"/>
+        </w:rPr>
+        <w:br/>
+      </w:r>
+      <w:r>
+        <w:rPr>
+          <w:rFonts w:hint="cs"/>
+          <w:rtl/>
+          <w:lang w:bidi="he-IL"/>
+        </w:rPr>
+        <w:t>לא הבנתי את ההערה השנייה</w:t>
+      </w:r>
+    </w:p>
+  </w:comment>
+  <w:comment w:id="10" w:author="Ofri" w:date="2018-06-29T14:51:00Z" w:initials="O">
+    <w:p>
+      <w:pPr>
+        <w:pStyle w:val="CommentText"/>
+      </w:pPr>
+      <w:r>
+        <w:rPr>
+          <w:rStyle w:val="CommentReference"/>
+        </w:rPr>
+        <w:annotationRef/>
+      </w:r>
+      <w:r>
         <w:t>Show few well translated examples and few that were not.</w:t>
       </w:r>
     </w:p>
   </w:comment>
-  <w:comment w:id="8" w:author="Ofri" w:date="2018-06-29T14:38:00Z" w:initials="O">
+  <w:comment w:id="11" w:author="nir friedman" w:date="2018-06-30T09:53:00Z" w:initials="nf">
     <w:p>
       <w:pPr>
         <w:pStyle w:val="CommentText"/>
         <w:rPr>
+          <w:rFonts w:hint="cs"/>
+          <w:rtl/>
           <w:lang w:bidi="he-IL"/>
         </w:rPr>
       </w:pPr>
@@ -4424,13 +4478,15 @@
       </w:r>
       <w:r>
         <w:rPr>
-          <w:lang w:bidi="he-IL"/>
-        </w:rPr>
-        <w:t>done</w:t>
+          <w:rFonts w:hint="cs"/>
+          <w:rtl/>
+          <w:lang w:bidi="he-IL"/>
+        </w:rPr>
+        <w:t>הוספתי 2 טובות, אין ממש תרגומים טובים חח</w:t>
       </w:r>
     </w:p>
   </w:comment>
-  <w:comment w:id="9" w:author="Ofri" w:date="2018-06-29T15:13:00Z" w:initials="O">
+  <w:comment w:id="13" w:author="Ofri" w:date="2018-06-29T15:13:00Z" w:initials="O">
     <w:p>
       <w:pPr>
         <w:pStyle w:val="CommentText"/>
@@ -4450,15 +4506,19 @@
 </file>
 
 <file path=word/commentsExtended.xml><?xml version="1.0" encoding="utf-8"?>
-<w15:commentsEx xmlns:wpc="http://schemas.microsoft.com/office/word/2010/wordprocessingCanvas" xmlns:cx="http://schemas.microsoft.com/office/drawing/2014/chartex" xmlns:cx1="http://schemas.microsoft.com/office/drawing/2015/9/8/chartex" xmlns:cx2="http://schemas.microsoft.com/office/drawing/2015/10/21/chartex" xmlns:cx3="http://schemas.microsoft.com/office/drawing/2016/5/9/chartex" xmlns:cx4="http://schemas.microsoft.com/office/drawing/2016/5/10/chartex" xmlns:cx5="http://schemas.microsoft.com/office/drawing/2016/5/11/chartex" xmlns:cx6="http://schemas.microsoft.com/office/drawing/2016/5/12/chartex" xmlns:cx7="http://schemas.microsoft.com/office/drawing/2016/5/13/chartex" xmlns:cx8="http://schemas.microsoft.com/office/drawing/2016/5/14/chartex" xmlns:mc="http://schemas.openxmlformats.org/markup-compatibility/2006" xmlns:aink="http://schemas.microsoft.com/office/drawing/2016/ink" xmlns:am3d="http://schemas.microsoft.com/office/drawing/2017/model3d" xmlns:o="urn:schemas-microsoft-com:office:office" xmlns:r="http://schemas.openxmlformats.org/officeDocument/2006/relationships" xmlns:m="http://schemas.openxmlformats.org/officeDocument/2006/math" xmlns:v="urn:schemas-microsoft-com:vml" xmlns:wp14="http://schemas.microsoft.com/office/word/2010/wordprocessingDrawing" xmlns:wp="http://schemas.openxmlformats.org/drawingml/2006/wordprocessingDrawing" xmlns:w10="urn:schemas-microsoft-com:office:word" xmlns:w="http://schemas.openxmlformats.org/wordprocessingml/2006/main" xmlns:w14="http://schemas.microsoft.com/office/word/2010/wordml" xmlns:w15="http://schemas.microsoft.com/office/word/2012/wordml" xmlns:w16cid="http://schemas.microsoft.com/office/word/2016/wordml/cid" xmlns:w16se="http://schemas.microsoft.com/office/word/2015/wordml/symex" xmlns:wpg="http://schemas.microsoft.com/office/word/2010/wordprocessingGroup" xmlns:wpi="http://schemas.microsoft.com/office/word/2010/wordprocessingInk" xmlns:wne="http://schemas.microsoft.com/office/word/2006/wordml" xmlns:wps="http://schemas.microsoft.com/office/word/2010/wordprocessingShape" mc:Ignorable="w14 w15 w16se w16cid wp14">
+<w15:commentsEx xmlns:wpc="http://schemas.microsoft.com/office/word/2010/wordprocessingCanvas" xmlns:mc="http://schemas.openxmlformats.org/markup-compatibility/2006" xmlns:o="urn:schemas-microsoft-com:office:office" xmlns:r="http://schemas.openxmlformats.org/officeDocument/2006/relationships" xmlns:m="http://schemas.openxmlformats.org/officeDocument/2006/math" xmlns:v="urn:schemas-microsoft-com:vml" xmlns:wp14="http://schemas.microsoft.com/office/word/2010/wordprocessingDrawing" xmlns:wp="http://schemas.openxmlformats.org/drawingml/2006/wordprocessingDrawing" xmlns:w10="urn:schemas-microsoft-com:office:word" xmlns:w="http://schemas.openxmlformats.org/wordprocessingml/2006/main" xmlns:w14="http://schemas.microsoft.com/office/word/2010/wordml" xmlns:w15="http://schemas.microsoft.com/office/word/2012/wordml" xmlns:wpg="http://schemas.microsoft.com/office/word/2010/wordprocessingGroup" xmlns:wpi="http://schemas.microsoft.com/office/word/2010/wordprocessingInk" xmlns:wne="http://schemas.microsoft.com/office/word/2006/wordml" xmlns:wps="http://schemas.microsoft.com/office/word/2010/wordprocessingShape" mc:Ignorable="w14 w15 wp14">
   <w15:commentEx w15:paraId="5725B029" w15:done="0"/>
+  <w15:commentEx w15:paraId="2391D152" w15:paraIdParent="5725B029" w15:done="0"/>
   <w15:commentEx w15:paraId="09CE5DF0" w15:done="0"/>
   <w15:commentEx w15:paraId="6355ADCD" w15:paraIdParent="09CE5DF0" w15:done="0"/>
+  <w15:commentEx w15:paraId="09D0567F" w15:paraIdParent="09CE5DF0" w15:done="0"/>
   <w15:commentEx w15:paraId="1058F284" w15:done="0"/>
-  <w15:commentEx w15:paraId="21B16286" w15:done="0"/>
-  <w15:commentEx w15:paraId="0CC59189" w15:done="0"/>
+  <w15:commentEx w15:paraId="7C365C34" w15:paraIdParent="1058F284" w15:done="0"/>
+  <w15:commentEx w15:paraId="6006383F" w15:done="0"/>
+  <w15:commentEx w15:paraId="69A8AC2A" w15:done="0"/>
+  <w15:commentEx w15:paraId="1CCDC124" w15:paraIdParent="69A8AC2A" w15:done="0"/>
   <w15:commentEx w15:paraId="5AF6DB75" w15:done="0"/>
-  <w15:commentEx w15:paraId="32E9E74C" w15:done="0"/>
+  <w15:commentEx w15:paraId="54232204" w15:paraIdParent="5AF6DB75" w15:done="0"/>
   <w15:commentEx w15:paraId="6CA14384" w15:done="0"/>
 </w15:commentsEx>
 </file>
@@ -4478,7 +4538,7 @@
 </file>
 
 <file path=word/endnotes.xml><?xml version="1.0" encoding="utf-8"?>
-<w:endnotes xmlns:wpc="http://schemas.microsoft.com/office/word/2010/wordprocessingCanvas" xmlns:cx="http://schemas.microsoft.com/office/drawing/2014/chartex" xmlns:cx1="http://schemas.microsoft.com/office/drawing/2015/9/8/chartex" xmlns:cx2="http://schemas.microsoft.com/office/drawing/2015/10/21/chartex" xmlns:cx3="http://schemas.microsoft.com/office/drawing/2016/5/9/chartex" xmlns:cx4="http://schemas.microsoft.com/office/drawing/2016/5/10/chartex" xmlns:cx5="http://schemas.microsoft.com/office/drawing/2016/5/11/chartex" xmlns:cx6="http://schemas.microsoft.com/office/drawing/2016/5/12/chartex" xmlns:cx7="http://schemas.microsoft.com/office/drawing/2016/5/13/chartex" xmlns:cx8="http://schemas.microsoft.com/office/drawing/2016/5/14/chartex" xmlns:mc="http://schemas.openxmlformats.org/markup-compatibility/2006" xmlns:aink="http://schemas.microsoft.com/office/drawing/2016/ink" xmlns:am3d="http://schemas.microsoft.com/office/drawing/2017/model3d" xmlns:o="urn:schemas-microsoft-com:office:office" xmlns:r="http://schemas.openxmlformats.org/officeDocument/2006/relationships" xmlns:m="http://schemas.openxmlformats.org/officeDocument/2006/math" xmlns:v="urn:schemas-microsoft-com:vml" xmlns:wp14="http://schemas.microsoft.com/office/word/2010/wordprocessingDrawing" xmlns:wp="http://schemas.openxmlformats.org/drawingml/2006/wordprocessingDrawing" xmlns:w10="urn:schemas-microsoft-com:office:word" xmlns:w="http://schemas.openxmlformats.org/wordprocessingml/2006/main" xmlns:w14="http://schemas.microsoft.com/office/word/2010/wordml" xmlns:w15="http://schemas.microsoft.com/office/word/2012/wordml" xmlns:w16cid="http://schemas.microsoft.com/office/word/2016/wordml/cid" xmlns:w16se="http://schemas.microsoft.com/office/word/2015/wordml/symex" xmlns:wpg="http://schemas.microsoft.com/office/word/2010/wordprocessingGroup" xmlns:wpi="http://schemas.microsoft.com/office/word/2010/wordprocessingInk" xmlns:wne="http://schemas.microsoft.com/office/word/2006/wordml" xmlns:wps="http://schemas.microsoft.com/office/word/2010/wordprocessingShape" mc:Ignorable="w14 w15 w16se w16cid wp14">
+<w:endnotes xmlns:wpc="http://schemas.microsoft.com/office/word/2010/wordprocessingCanvas" xmlns:mc="http://schemas.openxmlformats.org/markup-compatibility/2006" xmlns:o="urn:schemas-microsoft-com:office:office" xmlns:r="http://schemas.openxmlformats.org/officeDocument/2006/relationships" xmlns:m="http://schemas.openxmlformats.org/officeDocument/2006/math" xmlns:v="urn:schemas-microsoft-com:vml" xmlns:wp14="http://schemas.microsoft.com/office/word/2010/wordprocessingDrawing" xmlns:wp="http://schemas.openxmlformats.org/drawingml/2006/wordprocessingDrawing" xmlns:w10="urn:schemas-microsoft-com:office:word" xmlns:w="http://schemas.openxmlformats.org/wordprocessingml/2006/main" xmlns:w14="http://schemas.microsoft.com/office/word/2010/wordml" xmlns:w15="http://schemas.microsoft.com/office/word/2012/wordml" xmlns:wpg="http://schemas.microsoft.com/office/word/2010/wordprocessingGroup" xmlns:wpi="http://schemas.microsoft.com/office/word/2010/wordprocessingInk" xmlns:wne="http://schemas.microsoft.com/office/word/2006/wordml" xmlns:wps="http://schemas.microsoft.com/office/word/2010/wordprocessingShape" mc:Ignorable="w14 w15 wp14">
   <w:endnote w:type="separator" w:id="-1">
     <w:p>
       <w:pPr>
@@ -4503,7 +4563,7 @@
 </file>
 
 <file path=word/footer1.xml><?xml version="1.0" encoding="utf-8"?>
-<w:ftr xmlns:wpc="http://schemas.microsoft.com/office/word/2010/wordprocessingCanvas" xmlns:cx="http://schemas.microsoft.com/office/drawing/2014/chartex" xmlns:cx1="http://schemas.microsoft.com/office/drawing/2015/9/8/chartex" xmlns:cx2="http://schemas.microsoft.com/office/drawing/2015/10/21/chartex" xmlns:cx3="http://schemas.microsoft.com/office/drawing/2016/5/9/chartex" xmlns:cx4="http://schemas.microsoft.com/office/drawing/2016/5/10/chartex" xmlns:cx5="http://schemas.microsoft.com/office/drawing/2016/5/11/chartex" xmlns:cx6="http://schemas.microsoft.com/office/drawing/2016/5/12/chartex" xmlns:cx7="http://schemas.microsoft.com/office/drawing/2016/5/13/chartex" xmlns:cx8="http://schemas.microsoft.com/office/drawing/2016/5/14/chartex" xmlns:mc="http://schemas.openxmlformats.org/markup-compatibility/2006" xmlns:aink="http://schemas.microsoft.com/office/drawing/2016/ink" xmlns:am3d="http://schemas.microsoft.com/office/drawing/2017/model3d" xmlns:o="urn:schemas-microsoft-com:office:office" xmlns:r="http://schemas.openxmlformats.org/officeDocument/2006/relationships" xmlns:m="http://schemas.openxmlformats.org/officeDocument/2006/math" xmlns:v="urn:schemas-microsoft-com:vml" xmlns:wp14="http://schemas.microsoft.com/office/word/2010/wordprocessingDrawing" xmlns:wp="http://schemas.openxmlformats.org/drawingml/2006/wordprocessingDrawing" xmlns:w10="urn:schemas-microsoft-com:office:word" xmlns:w="http://schemas.openxmlformats.org/wordprocessingml/2006/main" xmlns:w14="http://schemas.microsoft.com/office/word/2010/wordml" xmlns:w15="http://schemas.microsoft.com/office/word/2012/wordml" xmlns:w16cid="http://schemas.microsoft.com/office/word/2016/wordml/cid" xmlns:w16se="http://schemas.microsoft.com/office/word/2015/wordml/symex" xmlns:wpg="http://schemas.microsoft.com/office/word/2010/wordprocessingGroup" xmlns:wpi="http://schemas.microsoft.com/office/word/2010/wordprocessingInk" xmlns:wne="http://schemas.microsoft.com/office/word/2006/wordml" xmlns:wps="http://schemas.microsoft.com/office/word/2010/wordprocessingShape" mc:Ignorable="w14 w15 w16se w16cid wp14">
+<w:ftr xmlns:wpc="http://schemas.microsoft.com/office/word/2010/wordprocessingCanvas" xmlns:mc="http://schemas.openxmlformats.org/markup-compatibility/2006" xmlns:o="urn:schemas-microsoft-com:office:office" xmlns:r="http://schemas.openxmlformats.org/officeDocument/2006/relationships" xmlns:m="http://schemas.openxmlformats.org/officeDocument/2006/math" xmlns:v="urn:schemas-microsoft-com:vml" xmlns:wp14="http://schemas.microsoft.com/office/word/2010/wordprocessingDrawing" xmlns:wp="http://schemas.openxmlformats.org/drawingml/2006/wordprocessingDrawing" xmlns:w10="urn:schemas-microsoft-com:office:word" xmlns:w="http://schemas.openxmlformats.org/wordprocessingml/2006/main" xmlns:w14="http://schemas.microsoft.com/office/word/2010/wordml" xmlns:w15="http://schemas.microsoft.com/office/word/2012/wordml" xmlns:wpg="http://schemas.microsoft.com/office/word/2010/wordprocessingGroup" xmlns:wpi="http://schemas.microsoft.com/office/word/2010/wordprocessingInk" xmlns:wne="http://schemas.microsoft.com/office/word/2006/wordml" xmlns:wps="http://schemas.microsoft.com/office/word/2010/wordprocessingShape" mc:Ignorable="w14 w15 wp14">
   <w:p>
     <w:pPr>
       <w:pStyle w:val="Footer"/>
@@ -4513,7 +4573,7 @@
 </file>
 
 <file path=word/footnotes.xml><?xml version="1.0" encoding="utf-8"?>
-<w:footnotes xmlns:wpc="http://schemas.microsoft.com/office/word/2010/wordprocessingCanvas" xmlns:cx="http://schemas.microsoft.com/office/drawing/2014/chartex" xmlns:cx1="http://schemas.microsoft.com/office/drawing/2015/9/8/chartex" xmlns:cx2="http://schemas.microsoft.com/office/drawing/2015/10/21/chartex" xmlns:cx3="http://schemas.microsoft.com/office/drawing/2016/5/9/chartex" xmlns:cx4="http://schemas.microsoft.com/office/drawing/2016/5/10/chartex" xmlns:cx5="http://schemas.microsoft.com/office/drawing/2016/5/11/chartex" xmlns:cx6="http://schemas.microsoft.com/office/drawing/2016/5/12/chartex" xmlns:cx7="http://schemas.microsoft.com/office/drawing/2016/5/13/chartex" xmlns:cx8="http://schemas.microsoft.com/office/drawing/2016/5/14/chartex" xmlns:mc="http://schemas.openxmlformats.org/markup-compatibility/2006" xmlns:aink="http://schemas.microsoft.com/office/drawing/2016/ink" xmlns:am3d="http://schemas.microsoft.com/office/drawing/2017/model3d" xmlns:o="urn:schemas-microsoft-com:office:office" xmlns:r="http://schemas.openxmlformats.org/officeDocument/2006/relationships" xmlns:m="http://schemas.openxmlformats.org/officeDocument/2006/math" xmlns:v="urn:schemas-microsoft-com:vml" xmlns:wp14="http://schemas.microsoft.com/office/word/2010/wordprocessingDrawing" xmlns:wp="http://schemas.openxmlformats.org/drawingml/2006/wordprocessingDrawing" xmlns:w10="urn:schemas-microsoft-com:office:word" xmlns:w="http://schemas.openxmlformats.org/wordprocessingml/2006/main" xmlns:w14="http://schemas.microsoft.com/office/word/2010/wordml" xmlns:w15="http://schemas.microsoft.com/office/word/2012/wordml" xmlns:w16cid="http://schemas.microsoft.com/office/word/2016/wordml/cid" xmlns:w16se="http://schemas.microsoft.com/office/word/2015/wordml/symex" xmlns:wpg="http://schemas.microsoft.com/office/word/2010/wordprocessingGroup" xmlns:wpi="http://schemas.microsoft.com/office/word/2010/wordprocessingInk" xmlns:wne="http://schemas.microsoft.com/office/word/2006/wordml" xmlns:wps="http://schemas.microsoft.com/office/word/2010/wordprocessingShape" mc:Ignorable="w14 w15 w16se w16cid wp14">
+<w:footnotes xmlns:wpc="http://schemas.microsoft.com/office/word/2010/wordprocessingCanvas" xmlns:mc="http://schemas.openxmlformats.org/markup-compatibility/2006" xmlns:o="urn:schemas-microsoft-com:office:office" xmlns:r="http://schemas.openxmlformats.org/officeDocument/2006/relationships" xmlns:m="http://schemas.openxmlformats.org/officeDocument/2006/math" xmlns:v="urn:schemas-microsoft-com:vml" xmlns:wp14="http://schemas.microsoft.com/office/word/2010/wordprocessingDrawing" xmlns:wp="http://schemas.openxmlformats.org/drawingml/2006/wordprocessingDrawing" xmlns:w10="urn:schemas-microsoft-com:office:word" xmlns:w="http://schemas.openxmlformats.org/wordprocessingml/2006/main" xmlns:w14="http://schemas.microsoft.com/office/word/2010/wordml" xmlns:w15="http://schemas.microsoft.com/office/word/2012/wordml" xmlns:wpg="http://schemas.microsoft.com/office/word/2010/wordprocessingGroup" xmlns:wpi="http://schemas.microsoft.com/office/word/2010/wordprocessingInk" xmlns:wne="http://schemas.microsoft.com/office/word/2006/wordml" xmlns:wps="http://schemas.microsoft.com/office/word/2010/wordprocessingShape" mc:Ignorable="w14 w15 wp14">
   <w:footnote w:type="separator" w:id="-1">
     <w:p>
       <w:pPr>
@@ -4538,21 +4598,13 @@
 </file>
 
 <file path=word/header1.xml><?xml version="1.0" encoding="utf-8"?>
-<w:hdr xmlns:wpc="http://schemas.microsoft.com/office/word/2010/wordprocessingCanvas" xmlns:cx="http://schemas.microsoft.com/office/drawing/2014/chartex" xmlns:cx1="http://schemas.microsoft.com/office/drawing/2015/9/8/chartex" xmlns:cx2="http://schemas.microsoft.com/office/drawing/2015/10/21/chartex" xmlns:cx3="http://schemas.microsoft.com/office/drawing/2016/5/9/chartex" xmlns:cx4="http://schemas.microsoft.com/office/drawing/2016/5/10/chartex" xmlns:cx5="http://schemas.microsoft.com/office/drawing/2016/5/11/chartex" xmlns:cx6="http://schemas.microsoft.com/office/drawing/2016/5/12/chartex" xmlns:cx7="http://schemas.microsoft.com/office/drawing/2016/5/13/chartex" xmlns:cx8="http://schemas.microsoft.com/office/drawing/2016/5/14/chartex" xmlns:mc="http://schemas.openxmlformats.org/markup-compatibility/2006" xmlns:aink="http://schemas.microsoft.com/office/drawing/2016/ink" xmlns:am3d="http://schemas.microsoft.com/office/drawing/2017/model3d" xmlns:o="urn:schemas-microsoft-com:office:office" xmlns:r="http://schemas.openxmlformats.org/officeDocument/2006/relationships" xmlns:m="http://schemas.openxmlformats.org/officeDocument/2006/math" xmlns:v="urn:schemas-microsoft-com:vml" xmlns:wp14="http://schemas.microsoft.com/office/word/2010/wordprocessingDrawing" xmlns:wp="http://schemas.openxmlformats.org/drawingml/2006/wordprocessingDrawing" xmlns:w10="urn:schemas-microsoft-com:office:word" xmlns:w="http://schemas.openxmlformats.org/wordprocessingml/2006/main" xmlns:w14="http://schemas.microsoft.com/office/word/2010/wordml" xmlns:w15="http://schemas.microsoft.com/office/word/2012/wordml" xmlns:w16cid="http://schemas.microsoft.com/office/word/2016/wordml/cid" xmlns:w16se="http://schemas.microsoft.com/office/word/2015/wordml/symex" xmlns:wpg="http://schemas.microsoft.com/office/word/2010/wordprocessingGroup" xmlns:wpi="http://schemas.microsoft.com/office/word/2010/wordprocessingInk" xmlns:wne="http://schemas.microsoft.com/office/word/2006/wordml" xmlns:wps="http://schemas.microsoft.com/office/word/2010/wordprocessingShape" mc:Ignorable="w14 w15 w16se w16cid wp14">
+<w:hdr xmlns:wpc="http://schemas.microsoft.com/office/word/2010/wordprocessingCanvas" xmlns:mc="http://schemas.openxmlformats.org/markup-compatibility/2006" xmlns:o="urn:schemas-microsoft-com:office:office" xmlns:r="http://schemas.openxmlformats.org/officeDocument/2006/relationships" xmlns:m="http://schemas.openxmlformats.org/officeDocument/2006/math" xmlns:v="urn:schemas-microsoft-com:vml" xmlns:wp14="http://schemas.microsoft.com/office/word/2010/wordprocessingDrawing" xmlns:wp="http://schemas.openxmlformats.org/drawingml/2006/wordprocessingDrawing" xmlns:w10="urn:schemas-microsoft-com:office:word" xmlns:w="http://schemas.openxmlformats.org/wordprocessingml/2006/main" xmlns:w14="http://schemas.microsoft.com/office/word/2010/wordml" xmlns:w15="http://schemas.microsoft.com/office/word/2012/wordml" xmlns:wpg="http://schemas.microsoft.com/office/word/2010/wordprocessingGroup" xmlns:wpi="http://schemas.microsoft.com/office/word/2010/wordprocessingInk" xmlns:wne="http://schemas.microsoft.com/office/word/2006/wordml" xmlns:wps="http://schemas.microsoft.com/office/word/2010/wordprocessingShape" mc:Ignorable="w14 w15 wp14">
   <w:p>
     <w:pPr>
       <w:pStyle w:val="Header"/>
     </w:pPr>
     <w:r>
-      <w:t xml:space="preserve">Ofri </w:t>
-    </w:r>
-    <w:proofErr w:type="spellStart"/>
-    <w:r>
-      <w:t>Masad</w:t>
-    </w:r>
-    <w:proofErr w:type="spellEnd"/>
-    <w:r>
-      <w:t xml:space="preserve"> </w:t>
+      <w:t xml:space="preserve">Ofri Masad </w:t>
     </w:r>
     <w:r>
       <w:rPr>
@@ -4574,7 +4626,7 @@
 </file>
 
 <file path=word/numbering.xml><?xml version="1.0" encoding="utf-8"?>
-<w:numbering xmlns:wpc="http://schemas.microsoft.com/office/word/2010/wordprocessingCanvas" xmlns:cx="http://schemas.microsoft.com/office/drawing/2014/chartex" xmlns:cx1="http://schemas.microsoft.com/office/drawing/2015/9/8/chartex" xmlns:cx2="http://schemas.microsoft.com/office/drawing/2015/10/21/chartex" xmlns:cx3="http://schemas.microsoft.com/office/drawing/2016/5/9/chartex" xmlns:cx4="http://schemas.microsoft.com/office/drawing/2016/5/10/chartex" xmlns:cx5="http://schemas.microsoft.com/office/drawing/2016/5/11/chartex" xmlns:cx6="http://schemas.microsoft.com/office/drawing/2016/5/12/chartex" xmlns:cx7="http://schemas.microsoft.com/office/drawing/2016/5/13/chartex" xmlns:cx8="http://schemas.microsoft.com/office/drawing/2016/5/14/chartex" xmlns:mc="http://schemas.openxmlformats.org/markup-compatibility/2006" xmlns:aink="http://schemas.microsoft.com/office/drawing/2016/ink" xmlns:am3d="http://schemas.microsoft.com/office/drawing/2017/model3d" xmlns:o="urn:schemas-microsoft-com:office:office" xmlns:r="http://schemas.openxmlformats.org/officeDocument/2006/relationships" xmlns:m="http://schemas.openxmlformats.org/officeDocument/2006/math" xmlns:v="urn:schemas-microsoft-com:vml" xmlns:wp14="http://schemas.microsoft.com/office/word/2010/wordprocessingDrawing" xmlns:wp="http://schemas.openxmlformats.org/drawingml/2006/wordprocessingDrawing" xmlns:w10="urn:schemas-microsoft-com:office:word" xmlns:w="http://schemas.openxmlformats.org/wordprocessingml/2006/main" xmlns:w14="http://schemas.microsoft.com/office/word/2010/wordml" xmlns:w15="http://schemas.microsoft.com/office/word/2012/wordml" xmlns:w16cid="http://schemas.microsoft.com/office/word/2016/wordml/cid" xmlns:w16se="http://schemas.microsoft.com/office/word/2015/wordml/symex" xmlns:wpg="http://schemas.microsoft.com/office/word/2010/wordprocessingGroup" xmlns:wpi="http://schemas.microsoft.com/office/word/2010/wordprocessingInk" xmlns:wne="http://schemas.microsoft.com/office/word/2006/wordml" xmlns:wps="http://schemas.microsoft.com/office/word/2010/wordprocessingShape" mc:Ignorable="w14 w15 w16se w16cid wp14">
+<w:numbering xmlns:wpc="http://schemas.microsoft.com/office/word/2010/wordprocessingCanvas" xmlns:mc="http://schemas.openxmlformats.org/markup-compatibility/2006" xmlns:o="urn:schemas-microsoft-com:office:office" xmlns:r="http://schemas.openxmlformats.org/officeDocument/2006/relationships" xmlns:m="http://schemas.openxmlformats.org/officeDocument/2006/math" xmlns:v="urn:schemas-microsoft-com:vml" xmlns:wp14="http://schemas.microsoft.com/office/word/2010/wordprocessingDrawing" xmlns:wp="http://schemas.openxmlformats.org/drawingml/2006/wordprocessingDrawing" xmlns:w10="urn:schemas-microsoft-com:office:word" xmlns:w="http://schemas.openxmlformats.org/wordprocessingml/2006/main" xmlns:w14="http://schemas.microsoft.com/office/word/2010/wordml" xmlns:w15="http://schemas.microsoft.com/office/word/2012/wordml" xmlns:wpg="http://schemas.microsoft.com/office/word/2010/wordprocessingGroup" xmlns:wpi="http://schemas.microsoft.com/office/word/2010/wordprocessingInk" xmlns:wne="http://schemas.microsoft.com/office/word/2006/wordml" xmlns:wps="http://schemas.microsoft.com/office/word/2010/wordprocessingShape" mc:Ignorable="w14 w15 wp14">
   <w:abstractNum w:abstractNumId="0" w15:restartNumberingAfterBreak="0">
     <w:nsid w:val="093D1F7B"/>
     <w:multiLevelType w:val="hybridMultilevel"/>
@@ -4903,7 +4955,7 @@
 </file>
 
 <file path=word/people.xml><?xml version="1.0" encoding="utf-8"?>
-<w15:people xmlns:wpc="http://schemas.microsoft.com/office/word/2010/wordprocessingCanvas" xmlns:cx="http://schemas.microsoft.com/office/drawing/2014/chartex" xmlns:cx1="http://schemas.microsoft.com/office/drawing/2015/9/8/chartex" xmlns:cx2="http://schemas.microsoft.com/office/drawing/2015/10/21/chartex" xmlns:cx3="http://schemas.microsoft.com/office/drawing/2016/5/9/chartex" xmlns:cx4="http://schemas.microsoft.com/office/drawing/2016/5/10/chartex" xmlns:cx5="http://schemas.microsoft.com/office/drawing/2016/5/11/chartex" xmlns:cx6="http://schemas.microsoft.com/office/drawing/2016/5/12/chartex" xmlns:cx7="http://schemas.microsoft.com/office/drawing/2016/5/13/chartex" xmlns:cx8="http://schemas.microsoft.com/office/drawing/2016/5/14/chartex" xmlns:mc="http://schemas.openxmlformats.org/markup-compatibility/2006" xmlns:aink="http://schemas.microsoft.com/office/drawing/2016/ink" xmlns:am3d="http://schemas.microsoft.com/office/drawing/2017/model3d" xmlns:o="urn:schemas-microsoft-com:office:office" xmlns:r="http://schemas.openxmlformats.org/officeDocument/2006/relationships" xmlns:m="http://schemas.openxmlformats.org/officeDocument/2006/math" xmlns:v="urn:schemas-microsoft-com:vml" xmlns:wp14="http://schemas.microsoft.com/office/word/2010/wordprocessingDrawing" xmlns:wp="http://schemas.openxmlformats.org/drawingml/2006/wordprocessingDrawing" xmlns:w10="urn:schemas-microsoft-com:office:word" xmlns:w="http://schemas.openxmlformats.org/wordprocessingml/2006/main" xmlns:w14="http://schemas.microsoft.com/office/word/2010/wordml" xmlns:w15="http://schemas.microsoft.com/office/word/2012/wordml" xmlns:w16cid="http://schemas.microsoft.com/office/word/2016/wordml/cid" xmlns:w16se="http://schemas.microsoft.com/office/word/2015/wordml/symex" xmlns:wpg="http://schemas.microsoft.com/office/word/2010/wordprocessingGroup" xmlns:wpi="http://schemas.microsoft.com/office/word/2010/wordprocessingInk" xmlns:wne="http://schemas.microsoft.com/office/word/2006/wordml" xmlns:wps="http://schemas.microsoft.com/office/word/2010/wordprocessingShape" mc:Ignorable="w14 w15 w16se w16cid wp14">
+<w15:people xmlns:wpc="http://schemas.microsoft.com/office/word/2010/wordprocessingCanvas" xmlns:mc="http://schemas.openxmlformats.org/markup-compatibility/2006" xmlns:o="urn:schemas-microsoft-com:office:office" xmlns:r="http://schemas.openxmlformats.org/officeDocument/2006/relationships" xmlns:m="http://schemas.openxmlformats.org/officeDocument/2006/math" xmlns:v="urn:schemas-microsoft-com:vml" xmlns:wp14="http://schemas.microsoft.com/office/word/2010/wordprocessingDrawing" xmlns:wp="http://schemas.openxmlformats.org/drawingml/2006/wordprocessingDrawing" xmlns:w10="urn:schemas-microsoft-com:office:word" xmlns:w="http://schemas.openxmlformats.org/wordprocessingml/2006/main" xmlns:w14="http://schemas.microsoft.com/office/word/2010/wordml" xmlns:w15="http://schemas.microsoft.com/office/word/2012/wordml" xmlns:wpg="http://schemas.microsoft.com/office/word/2010/wordprocessingGroup" xmlns:wpi="http://schemas.microsoft.com/office/word/2010/wordprocessingInk" xmlns:wne="http://schemas.microsoft.com/office/word/2006/wordml" xmlns:wps="http://schemas.microsoft.com/office/word/2010/wordprocessingShape" mc:Ignorable="w14 w15 wp14">
   <w15:person w15:author="Ofri">
     <w15:presenceInfo w15:providerId="None" w15:userId="Ofri"/>
   </w15:person>
@@ -4914,7 +4966,7 @@
 </file>
 
 <file path=word/styles.xml><?xml version="1.0" encoding="utf-8"?>
-<w:styles xmlns:mc="http://schemas.openxmlformats.org/markup-compatibility/2006" xmlns:r="http://schemas.openxmlformats.org/officeDocument/2006/relationships" xmlns:w="http://schemas.openxmlformats.org/wordprocessingml/2006/main" xmlns:w14="http://schemas.microsoft.com/office/word/2010/wordml" xmlns:w15="http://schemas.microsoft.com/office/word/2012/wordml" xmlns:w16cid="http://schemas.microsoft.com/office/word/2016/wordml/cid" xmlns:w16se="http://schemas.microsoft.com/office/word/2015/wordml/symex" mc:Ignorable="w14 w15 w16se w16cid">
+<w:styles xmlns:mc="http://schemas.openxmlformats.org/markup-compatibility/2006" xmlns:r="http://schemas.openxmlformats.org/officeDocument/2006/relationships" xmlns:w="http://schemas.openxmlformats.org/wordprocessingml/2006/main" xmlns:w14="http://schemas.microsoft.com/office/word/2010/wordml" xmlns:w15="http://schemas.microsoft.com/office/word/2012/wordml" mc:Ignorable="w14 w15">
   <w:docDefaults>
     <w:rPrDefault>
       <w:rPr>
@@ -4930,7 +4982,7 @@
       </w:pPr>
     </w:pPrDefault>
   </w:docDefaults>
-  <w:latentStyles w:defLockedState="0" w:defUIPriority="99" w:defSemiHidden="0" w:defUnhideWhenUsed="0" w:defQFormat="0" w:count="375">
+  <w:latentStyles w:defLockedState="0" w:defUIPriority="99" w:defSemiHidden="0" w:defUnhideWhenUsed="0" w:defQFormat="0" w:count="371">
     <w:lsdException w:name="Normal" w:uiPriority="0" w:qFormat="1"/>
     <w:lsdException w:name="heading 1" w:uiPriority="9" w:qFormat="1"/>
     <w:lsdException w:name="heading 2" w:semiHidden="1" w:uiPriority="9" w:unhideWhenUsed="1" w:qFormat="1"/>
@@ -5036,6 +5088,7 @@
     <w:lsdException w:name="HTML Sample" w:semiHidden="1" w:unhideWhenUsed="1"/>
     <w:lsdException w:name="HTML Typewriter" w:semiHidden="1" w:unhideWhenUsed="1"/>
     <w:lsdException w:name="HTML Variable" w:semiHidden="1" w:unhideWhenUsed="1"/>
+    <w:lsdException w:name="Normal Table" w:semiHidden="1" w:unhideWhenUsed="1"/>
     <w:lsdException w:name="annotation subject" w:semiHidden="1" w:unhideWhenUsed="1"/>
     <w:lsdException w:name="No List" w:semiHidden="1" w:unhideWhenUsed="1"/>
     <w:lsdException w:name="Outline List 1" w:semiHidden="1" w:unhideWhenUsed="1"/>
@@ -5079,8 +5132,10 @@
     <w:lsdException w:name="Table Elegant" w:semiHidden="1" w:unhideWhenUsed="1"/>
     <w:lsdException w:name="Table Professional" w:semiHidden="1" w:unhideWhenUsed="1"/>
     <w:lsdException w:name="Table Subtle 1" w:semiHidden="1" w:unhideWhenUsed="1"/>
+    <w:lsdException w:name="Table Subtle 2" w:semiHidden="1" w:unhideWhenUsed="1"/>
     <w:lsdException w:name="Table Web 1" w:semiHidden="1" w:unhideWhenUsed="1"/>
     <w:lsdException w:name="Table Web 2" w:semiHidden="1" w:unhideWhenUsed="1"/>
+    <w:lsdException w:name="Table Web 3" w:semiHidden="1" w:unhideWhenUsed="1"/>
     <w:lsdException w:name="Balloon Text" w:semiHidden="1" w:unhideWhenUsed="1"/>
     <w:lsdException w:name="Table Grid" w:uiPriority="39"/>
     <w:lsdException w:name="Table Theme" w:semiHidden="1" w:unhideWhenUsed="1"/>
@@ -5299,10 +5354,6 @@
     <w:lsdException w:name="List Table 5 Dark Accent 6" w:uiPriority="50"/>
     <w:lsdException w:name="List Table 6 Colorful Accent 6" w:uiPriority="51"/>
     <w:lsdException w:name="List Table 7 Colorful Accent 6" w:uiPriority="52"/>
-    <w:lsdException w:name="Mention" w:semiHidden="1" w:unhideWhenUsed="1"/>
-    <w:lsdException w:name="Smart Hyperlink" w:semiHidden="1" w:unhideWhenUsed="1"/>
-    <w:lsdException w:name="Hashtag" w:semiHidden="1" w:unhideWhenUsed="1"/>
-    <w:lsdException w:name="Unresolved Mention" w:semiHidden="1" w:unhideWhenUsed="1"/>
   </w:latentStyles>
   <w:style w:type="paragraph" w:default="1" w:styleId="Normal">
     <w:name w:val="Normal"/>
@@ -5893,7 +5944,7 @@
 </file>
 
 <file path=customXml/itemProps1.xml><?xml version="1.0" encoding="utf-8"?>
-<ds:datastoreItem xmlns:ds="http://schemas.openxmlformats.org/officeDocument/2006/customXml" ds:itemID="{BF30E043-7B1D-4A88-828E-2B7AD33D2E86}">
+<ds:datastoreItem xmlns:ds="http://schemas.openxmlformats.org/officeDocument/2006/customXml" ds:itemID="{97C30A2C-804A-4941-A6BB-FA9467AB9931}">
   <ds:schemaRefs>
     <ds:schemaRef ds:uri="http://schemas.openxmlformats.org/officeDocument/2006/bibliography"/>
   </ds:schemaRefs>

</xml_diff>

<commit_message>
reviewed the report again, removed unused imports
</commit_message>
<xml_diff>
--- a/201267226_305283178 - Project report.docx
+++ b/201267226_305283178 - Project report.docx
@@ -1,6 +1,6 @@
 
 <file path=word/document.xml><?xml version="1.0" encoding="utf-8"?>
-<w:document xmlns:wpc="http://schemas.microsoft.com/office/word/2010/wordprocessingCanvas" xmlns:mc="http://schemas.openxmlformats.org/markup-compatibility/2006" xmlns:o="urn:schemas-microsoft-com:office:office" xmlns:r="http://schemas.openxmlformats.org/officeDocument/2006/relationships" xmlns:m="http://schemas.openxmlformats.org/officeDocument/2006/math" xmlns:v="urn:schemas-microsoft-com:vml" xmlns:wp14="http://schemas.microsoft.com/office/word/2010/wordprocessingDrawing" xmlns:wp="http://schemas.openxmlformats.org/drawingml/2006/wordprocessingDrawing" xmlns:w10="urn:schemas-microsoft-com:office:word" xmlns:w="http://schemas.openxmlformats.org/wordprocessingml/2006/main" xmlns:w14="http://schemas.microsoft.com/office/word/2010/wordml" xmlns:w15="http://schemas.microsoft.com/office/word/2012/wordml" xmlns:wpg="http://schemas.microsoft.com/office/word/2010/wordprocessingGroup" xmlns:wpi="http://schemas.microsoft.com/office/word/2010/wordprocessingInk" xmlns:wne="http://schemas.microsoft.com/office/word/2006/wordml" xmlns:wps="http://schemas.microsoft.com/office/word/2010/wordprocessingShape" mc:Ignorable="w14 w15 wp14">
+<w:document xmlns:wpc="http://schemas.microsoft.com/office/word/2010/wordprocessingCanvas" xmlns:cx="http://schemas.microsoft.com/office/drawing/2014/chartex" xmlns:cx1="http://schemas.microsoft.com/office/drawing/2015/9/8/chartex" xmlns:cx2="http://schemas.microsoft.com/office/drawing/2015/10/21/chartex" xmlns:cx3="http://schemas.microsoft.com/office/drawing/2016/5/9/chartex" xmlns:cx4="http://schemas.microsoft.com/office/drawing/2016/5/10/chartex" xmlns:cx5="http://schemas.microsoft.com/office/drawing/2016/5/11/chartex" xmlns:cx6="http://schemas.microsoft.com/office/drawing/2016/5/12/chartex" xmlns:cx7="http://schemas.microsoft.com/office/drawing/2016/5/13/chartex" xmlns:cx8="http://schemas.microsoft.com/office/drawing/2016/5/14/chartex" xmlns:mc="http://schemas.openxmlformats.org/markup-compatibility/2006" xmlns:aink="http://schemas.microsoft.com/office/drawing/2016/ink" xmlns:am3d="http://schemas.microsoft.com/office/drawing/2017/model3d" xmlns:o="urn:schemas-microsoft-com:office:office" xmlns:r="http://schemas.openxmlformats.org/officeDocument/2006/relationships" xmlns:m="http://schemas.openxmlformats.org/officeDocument/2006/math" xmlns:v="urn:schemas-microsoft-com:vml" xmlns:wp14="http://schemas.microsoft.com/office/word/2010/wordprocessingDrawing" xmlns:wp="http://schemas.openxmlformats.org/drawingml/2006/wordprocessingDrawing" xmlns:w10="urn:schemas-microsoft-com:office:word" xmlns:w="http://schemas.openxmlformats.org/wordprocessingml/2006/main" xmlns:w14="http://schemas.microsoft.com/office/word/2010/wordml" xmlns:w15="http://schemas.microsoft.com/office/word/2012/wordml" xmlns:w16cid="http://schemas.microsoft.com/office/word/2016/wordml/cid" xmlns:w16se="http://schemas.microsoft.com/office/word/2015/wordml/symex" xmlns:wpg="http://schemas.microsoft.com/office/word/2010/wordprocessingGroup" xmlns:wpi="http://schemas.microsoft.com/office/word/2010/wordprocessingInk" xmlns:wne="http://schemas.microsoft.com/office/word/2006/wordml" xmlns:wps="http://schemas.microsoft.com/office/word/2010/wordprocessingShape" mc:Ignorable="w14 w15 w16se w16cid wp14">
   <w:body>
     <w:p>
       <w:pPr>
@@ -133,6 +133,7 @@
           <w:lang w:bidi="he-IL"/>
         </w:rPr>
       </w:pPr>
+      <w:proofErr w:type="spellStart"/>
       <w:r>
         <w:rPr>
           <w:rFonts w:ascii="Arial" w:hAnsi="Arial" w:cs="Arial"/>
@@ -140,7 +141,37 @@
           <w:sz w:val="20"/>
           <w:szCs w:val="20"/>
         </w:rPr>
-        <w:t xml:space="preserve">Sutskever, Ilya, Oriol Vinyals, and Quoc V. Le. "Sequence to sequence learning with neural networks." </w:t>
+        <w:t>Sutskever</w:t>
+      </w:r>
+      <w:proofErr w:type="spellEnd"/>
+      <w:r>
+        <w:rPr>
+          <w:rFonts w:ascii="Arial" w:hAnsi="Arial" w:cs="Arial"/>
+          <w:color w:val="222222"/>
+          <w:sz w:val="20"/>
+          <w:szCs w:val="20"/>
+        </w:rPr>
+        <w:t xml:space="preserve">, Ilya, Oriol </w:t>
+      </w:r>
+      <w:proofErr w:type="spellStart"/>
+      <w:r>
+        <w:rPr>
+          <w:rFonts w:ascii="Arial" w:hAnsi="Arial" w:cs="Arial"/>
+          <w:color w:val="222222"/>
+          <w:sz w:val="20"/>
+          <w:szCs w:val="20"/>
+        </w:rPr>
+        <w:t>Vinyals</w:t>
+      </w:r>
+      <w:proofErr w:type="spellEnd"/>
+      <w:r>
+        <w:rPr>
+          <w:rFonts w:ascii="Arial" w:hAnsi="Arial" w:cs="Arial"/>
+          <w:color w:val="222222"/>
+          <w:sz w:val="20"/>
+          <w:szCs w:val="20"/>
+        </w:rPr>
+        <w:t xml:space="preserve">, and Quoc V. Le. "Sequence to sequence learning with neural networks." </w:t>
       </w:r>
       <w:r>
         <w:rPr>
@@ -306,6 +337,8 @@
       </w:pPr>
       <w:commentRangeStart w:id="0"/>
       <w:commentRangeStart w:id="1"/>
+      <w:commentRangeStart w:id="2"/>
+      <w:commentRangeStart w:id="3"/>
       <w:r>
         <w:rPr>
           <w:b/>
@@ -333,6 +366,24 @@
         </w:rPr>
         <w:commentReference w:id="1"/>
       </w:r>
+      <w:commentRangeEnd w:id="2"/>
+      <w:r>
+        <w:rPr>
+          <w:rStyle w:val="CommentReference"/>
+          <w:rFonts w:asciiTheme="minorHAnsi" w:eastAsiaTheme="minorHAnsi" w:hAnsiTheme="minorHAnsi" w:cstheme="minorBidi"/>
+          <w:color w:val="auto"/>
+        </w:rPr>
+        <w:commentReference w:id="2"/>
+      </w:r>
+      <w:commentRangeEnd w:id="3"/>
+      <w:r>
+        <w:rPr>
+          <w:rStyle w:val="CommentReference"/>
+          <w:rFonts w:asciiTheme="minorHAnsi" w:eastAsiaTheme="minorHAnsi" w:hAnsiTheme="minorHAnsi" w:cstheme="minorBidi"/>
+          <w:color w:val="auto"/>
+        </w:rPr>
+        <w:commentReference w:id="3"/>
+      </w:r>
       <w:r>
         <w:rPr>
           <w:b/>
@@ -366,13 +417,43 @@
         <w:rPr>
           <w:lang w:bidi="he-IL"/>
         </w:rPr>
-        <w:t xml:space="preserve">dimensional embedding in order to translate a sentence from one language to another. </w:t>
-      </w:r>
-      <w:r>
-        <w:rPr>
-          <w:lang w:bidi="he-IL"/>
-        </w:rPr>
-        <w:t>In order for our training process to end in feasible time, we used an embedding size of 64, and calculated the validation score every 250 iterations. In addition, SGD did not get as good results at all, so we decided to use Adam instead. .</w:t>
+        <w:t xml:space="preserve">dimensional embedding </w:t>
+      </w:r>
+      <w:r>
+        <w:rPr>
+          <w:lang w:bidi="he-IL"/>
+        </w:rPr>
+        <w:t>to</w:t>
+      </w:r>
+      <w:r>
+        <w:rPr>
+          <w:lang w:bidi="he-IL"/>
+        </w:rPr>
+        <w:t xml:space="preserve"> translate a sentence from one language to another. </w:t>
+      </w:r>
+      <w:r>
+        <w:rPr>
+          <w:lang w:bidi="he-IL"/>
+        </w:rPr>
+        <w:t>For</w:t>
+      </w:r>
+      <w:r>
+        <w:rPr>
+          <w:lang w:bidi="he-IL"/>
+        </w:rPr>
+        <w:t xml:space="preserve"> our training process to end in feasible time, we used an embedding size of 64,</w:t>
+      </w:r>
+      <w:r>
+        <w:rPr>
+          <w:lang w:bidi="he-IL"/>
+        </w:rPr>
+        <w:t xml:space="preserve"> 64 LSTM cells in each LSTM layer</w:t>
+      </w:r>
+      <w:r>
+        <w:rPr>
+          <w:lang w:bidi="he-IL"/>
+        </w:rPr>
+        <w:t xml:space="preserve"> and calculated the validation score every 250 iterations. In addition, SGD did not get as good results at all, so we decided to use Adam instead. </w:t>
       </w:r>
       <w:r>
         <w:rPr>
@@ -409,7 +490,7 @@
                     <pic:cNvPicPr/>
                   </pic:nvPicPr>
                   <pic:blipFill>
-                    <a:blip r:embed="rId10"/>
+                    <a:blip r:embed="rId11"/>
                     <a:stretch>
                       <a:fillRect/>
                     </a:stretch>
@@ -466,7 +547,7 @@
                     <pic:cNvPicPr/>
                   </pic:nvPicPr>
                   <pic:blipFill>
-                    <a:blip r:embed="rId11">
+                    <a:blip r:embed="rId12">
                       <a:extLst>
                         <a:ext uri="{28A0092B-C50C-407E-A947-70E740481C1C}">
                           <a14:useLocalDpi xmlns:a14="http://schemas.microsoft.com/office/drawing/2010/main" val="0"/>
@@ -546,7 +627,7 @@
                     </pic:cNvPicPr>
                   </pic:nvPicPr>
                   <pic:blipFill>
-                    <a:blip r:embed="rId12">
+                    <a:blip r:embed="rId13">
                       <a:extLst>
                         <a:ext uri="{28A0092B-C50C-407E-A947-70E740481C1C}">
                           <a14:useLocalDpi xmlns:a14="http://schemas.microsoft.com/office/drawing/2010/main" val="0"/>
@@ -781,7 +862,13 @@
               <w:rPr>
                 <w:lang w:bidi="he-IL"/>
               </w:rPr>
-              <w:t>0.7</w:t>
+              <w:t>0.</w:t>
+            </w:r>
+            <w:r>
+              <w:rPr>
+                <w:lang w:bidi="he-IL"/>
+              </w:rPr>
+              <w:t>001</w:t>
             </w:r>
           </w:p>
         </w:tc>
@@ -862,35 +949,11 @@
                 <w:lang w:bidi="he-IL"/>
               </w:rPr>
             </w:pPr>
-            <w:commentRangeStart w:id="2"/>
-            <w:commentRangeStart w:id="3"/>
-            <w:commentRangeStart w:id="4"/>
-            <w:r>
-              <w:rPr>
-                <w:lang w:bidi="he-IL"/>
-              </w:rPr>
-              <w:t>After 5 epochs, begin halving the learning rate every epoch.</w:t>
-            </w:r>
-            <w:commentRangeEnd w:id="2"/>
-            <w:r>
-              <w:rPr>
-                <w:rStyle w:val="CommentReference"/>
-              </w:rPr>
-              <w:commentReference w:id="2"/>
-            </w:r>
-            <w:commentRangeEnd w:id="3"/>
-            <w:r>
-              <w:rPr>
-                <w:rStyle w:val="CommentReference"/>
-              </w:rPr>
-              <w:commentReference w:id="3"/>
-            </w:r>
-            <w:commentRangeEnd w:id="4"/>
-            <w:r>
-              <w:rPr>
-                <w:rStyle w:val="CommentReference"/>
-              </w:rPr>
-              <w:commentReference w:id="4"/>
+            <w:r>
+              <w:rPr>
+                <w:lang w:bidi="he-IL"/>
+              </w:rPr>
+              <w:t>None as we start from low learning rate</w:t>
             </w:r>
           </w:p>
         </w:tc>
@@ -961,12 +1024,14 @@
                 <w:lang w:bidi="he-IL"/>
               </w:rPr>
             </w:pPr>
+            <w:proofErr w:type="spellStart"/>
             <w:r>
               <w:rPr>
                 <w:lang w:bidi="he-IL"/>
               </w:rPr>
               <w:t>ReLu</w:t>
             </w:r>
+            <w:proofErr w:type="spellEnd"/>
           </w:p>
         </w:tc>
       </w:tr>
@@ -1289,7 +1354,7 @@
                 <w:bCs/>
                 <w:lang w:bidi="he-IL"/>
               </w:rPr>
-              <w:t>Parameters initialization</w:t>
+              <w:t>LSTM layers size</w:t>
             </w:r>
           </w:p>
         </w:tc>
@@ -1312,7 +1377,7 @@
               <w:rPr>
                 <w:lang w:bidi="he-IL"/>
               </w:rPr>
-              <w:t>[-0.08 , 0.08]</w:t>
+              <w:t>1000</w:t>
             </w:r>
           </w:p>
         </w:tc>
@@ -1332,7 +1397,7 @@
               <w:rPr>
                 <w:lang w:bidi="he-IL"/>
               </w:rPr>
-              <w:t>[-0.08 , 0.08]</w:t>
+              <w:t>64</w:t>
             </w:r>
           </w:p>
         </w:tc>
@@ -1362,7 +1427,7 @@
                 <w:bCs/>
                 <w:lang w:bidi="he-IL"/>
               </w:rPr>
-              <w:t>Validation while training</w:t>
+              <w:t>Parameters initialization</w:t>
             </w:r>
           </w:p>
         </w:tc>
@@ -1385,7 +1450,21 @@
               <w:rPr>
                 <w:lang w:bidi="he-IL"/>
               </w:rPr>
-              <w:t>None</w:t>
+              <w:t>[-0.</w:t>
+            </w:r>
+            <w:proofErr w:type="gramStart"/>
+            <w:r>
+              <w:rPr>
+                <w:lang w:bidi="he-IL"/>
+              </w:rPr>
+              <w:t>08 ,</w:t>
+            </w:r>
+            <w:proofErr w:type="gramEnd"/>
+            <w:r>
+              <w:rPr>
+                <w:lang w:bidi="he-IL"/>
+              </w:rPr>
+              <w:t xml:space="preserve"> 0.08]</w:t>
             </w:r>
           </w:p>
         </w:tc>
@@ -1403,17 +1482,23 @@
             </w:pPr>
             <w:r>
               <w:rPr>
-                <w:rFonts w:hint="cs"/>
-                <w:rtl/>
-                <w:lang w:bidi="he-IL"/>
-              </w:rPr>
-              <w:t>20%</w:t>
-            </w:r>
-            <w:r>
-              <w:rPr>
-                <w:lang w:bidi="he-IL"/>
-              </w:rPr>
-              <w:t xml:space="preserve"> of the training data was used for validation</w:t>
+                <w:lang w:bidi="he-IL"/>
+              </w:rPr>
+              <w:t>[-0.</w:t>
+            </w:r>
+            <w:proofErr w:type="gramStart"/>
+            <w:r>
+              <w:rPr>
+                <w:lang w:bidi="he-IL"/>
+              </w:rPr>
+              <w:t>08 ,</w:t>
+            </w:r>
+            <w:proofErr w:type="gramEnd"/>
+            <w:r>
+              <w:rPr>
+                <w:lang w:bidi="he-IL"/>
+              </w:rPr>
+              <w:t xml:space="preserve"> 0.08]</w:t>
             </w:r>
           </w:p>
         </w:tc>
@@ -1443,7 +1528,7 @@
                 <w:bCs/>
                 <w:lang w:bidi="he-IL"/>
               </w:rPr>
-              <w:t>Optimization Function</w:t>
+              <w:t>Validation while training</w:t>
             </w:r>
           </w:p>
         </w:tc>
@@ -1466,7 +1551,7 @@
               <w:rPr>
                 <w:lang w:bidi="he-IL"/>
               </w:rPr>
-              <w:t>SGD</w:t>
+              <w:t>None</w:t>
             </w:r>
           </w:p>
         </w:tc>
@@ -1479,6 +1564,87 @@
             <w:pPr>
               <w:jc w:val="center"/>
               <w:rPr>
+                <w:lang w:bidi="he-IL"/>
+              </w:rPr>
+            </w:pPr>
+            <w:r>
+              <w:rPr>
+                <w:rFonts w:hint="cs"/>
+                <w:rtl/>
+                <w:lang w:bidi="he-IL"/>
+              </w:rPr>
+              <w:t>20%</w:t>
+            </w:r>
+            <w:r>
+              <w:rPr>
+                <w:lang w:bidi="he-IL"/>
+              </w:rPr>
+              <w:t xml:space="preserve"> of the training data was used for validation</w:t>
+            </w:r>
+          </w:p>
+        </w:tc>
+      </w:tr>
+      <w:tr>
+        <w:tc>
+          <w:tcPr>
+            <w:tcW w:w="2567" w:type="dxa"/>
+            <w:tcBorders>
+              <w:right w:val="single" w:sz="12" w:space="0" w:color="auto"/>
+            </w:tcBorders>
+            <w:shd w:val="clear" w:color="auto" w:fill="BFBFBF" w:themeFill="background1" w:themeFillShade="BF"/>
+            <w:vAlign w:val="center"/>
+          </w:tcPr>
+          <w:p>
+            <w:pPr>
+              <w:jc w:val="center"/>
+              <w:rPr>
+                <w:b/>
+                <w:bCs/>
+                <w:lang w:bidi="he-IL"/>
+              </w:rPr>
+            </w:pPr>
+            <w:r>
+              <w:rPr>
+                <w:b/>
+                <w:bCs/>
+                <w:lang w:bidi="he-IL"/>
+              </w:rPr>
+              <w:t>Optimization Function</w:t>
+            </w:r>
+          </w:p>
+        </w:tc>
+        <w:tc>
+          <w:tcPr>
+            <w:tcW w:w="3832" w:type="dxa"/>
+            <w:tcBorders>
+              <w:left w:val="single" w:sz="12" w:space="0" w:color="auto"/>
+            </w:tcBorders>
+            <w:vAlign w:val="center"/>
+          </w:tcPr>
+          <w:p>
+            <w:pPr>
+              <w:jc w:val="center"/>
+              <w:rPr>
+                <w:lang w:bidi="he-IL"/>
+              </w:rPr>
+            </w:pPr>
+            <w:r>
+              <w:rPr>
+                <w:lang w:bidi="he-IL"/>
+              </w:rPr>
+              <w:t>SGD</w:t>
+            </w:r>
+          </w:p>
+        </w:tc>
+        <w:tc>
+          <w:tcPr>
+            <w:tcW w:w="3428" w:type="dxa"/>
+            <w:vAlign w:val="center"/>
+          </w:tcPr>
+          <w:p>
+            <w:pPr>
+              <w:jc w:val="center"/>
+              <w:rPr>
                 <w:rtl/>
                 <w:lang w:bidi="he-IL"/>
               </w:rPr>
@@ -1516,8 +1682,8 @@
           <w:lang w:bidi="he-IL"/>
         </w:rPr>
       </w:pPr>
+      <w:commentRangeStart w:id="4"/>
       <w:commentRangeStart w:id="5"/>
-      <w:commentRangeStart w:id="6"/>
       <w:r>
         <w:rPr>
           <w:b/>
@@ -1528,23 +1694,23 @@
         <w:lastRenderedPageBreak/>
         <w:t>Dataset</w:t>
       </w:r>
-      <w:commentRangeEnd w:id="5"/>
+      <w:commentRangeEnd w:id="4"/>
       <w:r>
         <w:rPr>
           <w:rStyle w:val="CommentReference"/>
           <w:rFonts w:asciiTheme="minorHAnsi" w:eastAsiaTheme="minorHAnsi" w:hAnsiTheme="minorHAnsi" w:cstheme="minorBidi"/>
           <w:color w:val="auto"/>
         </w:rPr>
-        <w:commentReference w:id="5"/>
-      </w:r>
-      <w:commentRangeEnd w:id="6"/>
+        <w:commentReference w:id="4"/>
+      </w:r>
+      <w:commentRangeEnd w:id="5"/>
       <w:r>
         <w:rPr>
           <w:rStyle w:val="CommentReference"/>
           <w:rFonts w:asciiTheme="minorHAnsi" w:eastAsiaTheme="minorHAnsi" w:hAnsiTheme="minorHAnsi" w:cstheme="minorBidi"/>
           <w:color w:val="auto"/>
         </w:rPr>
-        <w:commentReference w:id="6"/>
+        <w:commentReference w:id="5"/>
       </w:r>
       <w:r>
         <w:rPr>
@@ -2016,13 +2182,19 @@
         <w:rPr>
           <w:lang w:bidi="he-IL"/>
         </w:rPr>
-        <w:t xml:space="preserve"> have</w:t>
-      </w:r>
-      <w:r>
-        <w:rPr>
-          <w:lang w:bidi="he-IL"/>
-        </w:rPr>
-        <w:t xml:space="preserve"> caused poorer performance later on.</w:t>
+        <w:t xml:space="preserve"> </w:t>
+      </w:r>
+      <w:r>
+        <w:rPr>
+          <w:lang w:bidi="he-IL"/>
+        </w:rPr>
+        <w:t>add difficulty in learning the model and its performance</w:t>
+      </w:r>
+      <w:r>
+        <w:rPr>
+          <w:lang w:bidi="he-IL"/>
+        </w:rPr>
+        <w:t>.</w:t>
       </w:r>
     </w:p>
     <w:p>
@@ -2111,6 +2283,12 @@
         </w:rPr>
         <w:t>precision that takes in to consideration the fact that machine translation tends to generate more words than in a reference text.</w:t>
       </w:r>
+      <w:r>
+        <w:rPr>
+          <w:lang w:bidi="he-IL"/>
+        </w:rPr>
+        <w:t xml:space="preserve"> In the paper they used a specific implementation of BLEU, written in pearl which made the integration within the training more difficult, so we used a version provided by the NLTK package.</w:t>
+      </w:r>
     </w:p>
     <w:p>
       <w:pPr>
@@ -2123,14 +2301,25 @@
           <w:lang w:bidi="he-IL"/>
         </w:rPr>
       </w:pPr>
-      <w:r>
-        <w:rPr>
-          <w:b/>
-          <w:bCs/>
-          <w:u w:val="single"/>
-          <w:lang w:bidi="he-IL"/>
-        </w:rPr>
-        <w:t>Final results on test set-</w:t>
+      <w:proofErr w:type="gramStart"/>
+      <w:r>
+        <w:rPr>
+          <w:b/>
+          <w:bCs/>
+          <w:u w:val="single"/>
+          <w:lang w:bidi="he-IL"/>
+        </w:rPr>
+        <w:t>Final results</w:t>
+      </w:r>
+      <w:proofErr w:type="gramEnd"/>
+      <w:r>
+        <w:rPr>
+          <w:b/>
+          <w:bCs/>
+          <w:u w:val="single"/>
+          <w:lang w:bidi="he-IL"/>
+        </w:rPr>
+        <w:t xml:space="preserve"> on test set-</w:t>
       </w:r>
       <w:r>
         <w:rPr>
@@ -2138,12 +2327,33 @@
         </w:rPr>
         <w:t xml:space="preserve"> The metric that was used to evaluate the results was </w:t>
       </w:r>
+      <w:commentRangeStart w:id="6"/>
+      <w:r>
+        <w:rPr>
+          <w:lang w:bidi="he-IL"/>
+        </w:rPr>
+        <w:t>BLEU</w:t>
+      </w:r>
+      <w:commentRangeEnd w:id="6"/>
+      <w:r>
+        <w:rPr>
+          <w:rStyle w:val="CommentReference"/>
+        </w:rPr>
+        <w:commentReference w:id="6"/>
+      </w:r>
+      <w:r>
+        <w:rPr>
+          <w:lang w:bidi="he-IL"/>
+        </w:rPr>
+        <w:t xml:space="preserve">. The average </w:t>
+      </w:r>
       <w:commentRangeStart w:id="7"/>
-      <w:r>
-        <w:rPr>
-          <w:lang w:bidi="he-IL"/>
-        </w:rPr>
-        <w:t>BLEU</w:t>
+      <w:commentRangeStart w:id="8"/>
+      <w:r>
+        <w:rPr>
+          <w:lang w:bidi="he-IL"/>
+        </w:rPr>
+        <w:t xml:space="preserve">value </w:t>
       </w:r>
       <w:commentRangeEnd w:id="7"/>
       <w:r>
@@ -2152,33 +2362,12 @@
         </w:rPr>
         <w:commentReference w:id="7"/>
       </w:r>
-      <w:r>
-        <w:rPr>
-          <w:lang w:bidi="he-IL"/>
-        </w:rPr>
-        <w:t xml:space="preserve">. The average </w:t>
-      </w:r>
-      <w:commentRangeStart w:id="8"/>
-      <w:commentRangeStart w:id="9"/>
-      <w:r>
-        <w:rPr>
-          <w:lang w:bidi="he-IL"/>
-        </w:rPr>
-        <w:t xml:space="preserve">value </w:t>
-      </w:r>
       <w:commentRangeEnd w:id="8"/>
       <w:r>
         <w:rPr>
           <w:rStyle w:val="CommentReference"/>
         </w:rPr>
         <w:commentReference w:id="8"/>
-      </w:r>
-      <w:commentRangeEnd w:id="9"/>
-      <w:r>
-        <w:rPr>
-          <w:rStyle w:val="CommentReference"/>
-        </w:rPr>
-        <w:commentReference w:id="9"/>
       </w:r>
       <w:r>
         <w:rPr>
@@ -2194,6 +2383,27 @@
           <w:lang w:bidi="he-IL"/>
         </w:rPr>
         <w:t>0.098</w:t>
+      </w:r>
+      <w:r>
+        <w:rPr>
+          <w:lang w:bidi="he-IL"/>
+        </w:rPr>
+        <w:t xml:space="preserve"> compared to </w:t>
+      </w:r>
+      <w:r>
+        <w:rPr>
+          <w:i/>
+          <w:iCs/>
+          <w:u w:val="single"/>
+          <w:lang w:bidi="he-IL"/>
+        </w:rPr>
+        <w:t>0.109</w:t>
+      </w:r>
+      <w:r>
+        <w:rPr>
+          <w:lang w:bidi="he-IL"/>
+        </w:rPr>
+        <w:t xml:space="preserve"> in the last validation set</w:t>
       </w:r>
       <w:r>
         <w:rPr>
@@ -2288,7 +2498,7 @@
                     </pic:cNvPicPr>
                   </pic:nvPicPr>
                   <pic:blipFill>
-                    <a:blip r:embed="rId13" cstate="print">
+                    <a:blip r:embed="rId14" cstate="print">
                       <a:extLst>
                         <a:ext uri="{28A0092B-C50C-407E-A947-70E740481C1C}">
                           <a14:useLocalDpi xmlns:a14="http://schemas.microsoft.com/office/drawing/2010/main" val="0"/>
@@ -2502,7 +2712,7 @@
                     </pic:cNvPicPr>
                   </pic:nvPicPr>
                   <pic:blipFill>
-                    <a:blip r:embed="rId14" cstate="print">
+                    <a:blip r:embed="rId15" cstate="print">
                       <a:extLst>
                         <a:ext uri="{28A0092B-C50C-407E-A947-70E740481C1C}">
                           <a14:useLocalDpi xmlns:a14="http://schemas.microsoft.com/office/drawing/2010/main" val="0"/>
@@ -2705,8 +2915,8 @@
           <w:lang w:bidi="he-IL"/>
         </w:rPr>
       </w:pPr>
+      <w:commentRangeStart w:id="9"/>
       <w:commentRangeStart w:id="10"/>
-      <w:commentRangeStart w:id="11"/>
       <w:r>
         <w:rPr>
           <w:b/>
@@ -2716,19 +2926,19 @@
         </w:rPr>
         <w:t>Test Set Translation Examples</w:t>
       </w:r>
+      <w:commentRangeEnd w:id="9"/>
+      <w:r>
+        <w:rPr>
+          <w:rStyle w:val="CommentReference"/>
+        </w:rPr>
+        <w:commentReference w:id="9"/>
+      </w:r>
       <w:commentRangeEnd w:id="10"/>
       <w:r>
         <w:rPr>
           <w:rStyle w:val="CommentReference"/>
         </w:rPr>
         <w:commentReference w:id="10"/>
-      </w:r>
-      <w:commentRangeEnd w:id="11"/>
-      <w:r>
-        <w:rPr>
-          <w:rStyle w:val="CommentReference"/>
-        </w:rPr>
-        <w:commentReference w:id="11"/>
       </w:r>
       <w:r>
         <w:rPr>
@@ -2859,8 +3069,20 @@
                 <w:szCs w:val="18"/>
                 <w:shd w:val="clear" w:color="auto" w:fill="FFFFFF"/>
               </w:rPr>
-              <w:t>how far does this go ?</w:t>
-            </w:r>
+              <w:t xml:space="preserve">how far does this </w:t>
+            </w:r>
+            <w:proofErr w:type="gramStart"/>
+            <w:r>
+              <w:rPr>
+                <w:rFonts w:ascii="Segoe UI" w:hAnsi="Segoe UI" w:cs="Segoe UI"/>
+                <w:color w:val="24292E"/>
+                <w:sz w:val="18"/>
+                <w:szCs w:val="18"/>
+                <w:shd w:val="clear" w:color="auto" w:fill="FFFFFF"/>
+              </w:rPr>
+              <w:t>go ?</w:t>
+            </w:r>
+            <w:proofErr w:type="gramEnd"/>
           </w:p>
         </w:tc>
         <w:tc>
@@ -2953,6 +3175,7 @@
                 <w:shd w:val="clear" w:color="auto" w:fill="FFFFFF"/>
               </w:rPr>
             </w:pPr>
+            <w:proofErr w:type="spellStart"/>
             <w:r>
               <w:rPr>
                 <w:rFonts w:ascii="Segoe UI" w:hAnsi="Segoe UI" w:cs="Segoe UI"/>
@@ -2961,8 +3184,53 @@
                 <w:szCs w:val="18"/>
                 <w:shd w:val="clear" w:color="auto" w:fill="FFFFFF"/>
               </w:rPr>
-              <w:t>layla is love for fadil was starting to become an obsession .</w:t>
-            </w:r>
+              <w:t>layla</w:t>
+            </w:r>
+            <w:proofErr w:type="spellEnd"/>
+            <w:r>
+              <w:rPr>
+                <w:rFonts w:ascii="Segoe UI" w:hAnsi="Segoe UI" w:cs="Segoe UI"/>
+                <w:color w:val="24292E"/>
+                <w:sz w:val="18"/>
+                <w:szCs w:val="18"/>
+                <w:shd w:val="clear" w:color="auto" w:fill="FFFFFF"/>
+              </w:rPr>
+              <w:t xml:space="preserve"> is love for </w:t>
+            </w:r>
+            <w:proofErr w:type="spellStart"/>
+            <w:r>
+              <w:rPr>
+                <w:rFonts w:ascii="Segoe UI" w:hAnsi="Segoe UI" w:cs="Segoe UI"/>
+                <w:color w:val="24292E"/>
+                <w:sz w:val="18"/>
+                <w:szCs w:val="18"/>
+                <w:shd w:val="clear" w:color="auto" w:fill="FFFFFF"/>
+              </w:rPr>
+              <w:t>fadil</w:t>
+            </w:r>
+            <w:proofErr w:type="spellEnd"/>
+            <w:r>
+              <w:rPr>
+                <w:rFonts w:ascii="Segoe UI" w:hAnsi="Segoe UI" w:cs="Segoe UI"/>
+                <w:color w:val="24292E"/>
+                <w:sz w:val="18"/>
+                <w:szCs w:val="18"/>
+                <w:shd w:val="clear" w:color="auto" w:fill="FFFFFF"/>
+              </w:rPr>
+              <w:t xml:space="preserve"> was starting to become an </w:t>
+            </w:r>
+            <w:proofErr w:type="gramStart"/>
+            <w:r>
+              <w:rPr>
+                <w:rFonts w:ascii="Segoe UI" w:hAnsi="Segoe UI" w:cs="Segoe UI"/>
+                <w:color w:val="24292E"/>
+                <w:sz w:val="18"/>
+                <w:szCs w:val="18"/>
+                <w:shd w:val="clear" w:color="auto" w:fill="FFFFFF"/>
+              </w:rPr>
+              <w:t>obsession .</w:t>
+            </w:r>
+            <w:proofErr w:type="gramEnd"/>
           </w:p>
         </w:tc>
         <w:tc>
@@ -3063,8 +3331,20 @@
                 <w:szCs w:val="18"/>
                 <w:shd w:val="clear" w:color="auto" w:fill="FFFFFF"/>
               </w:rPr>
-              <w:t>did you know there was a secret passage hidden behind the bookcase ?</w:t>
-            </w:r>
+              <w:t xml:space="preserve">did you know there was a secret passage hidden behind the </w:t>
+            </w:r>
+            <w:proofErr w:type="gramStart"/>
+            <w:r>
+              <w:rPr>
+                <w:rFonts w:ascii="Segoe UI" w:hAnsi="Segoe UI" w:cs="Segoe UI"/>
+                <w:color w:val="24292E"/>
+                <w:sz w:val="18"/>
+                <w:szCs w:val="18"/>
+                <w:shd w:val="clear" w:color="auto" w:fill="FFFFFF"/>
+              </w:rPr>
+              <w:t>bookcase ?</w:t>
+            </w:r>
+            <w:proofErr w:type="gramEnd"/>
           </w:p>
         </w:tc>
         <w:tc>
@@ -3177,8 +3457,20 @@
                 <w:szCs w:val="18"/>
                 <w:shd w:val="clear" w:color="auto" w:fill="FFFFFF"/>
               </w:rPr>
-              <w:t>a woman is virtue is everything .</w:t>
-            </w:r>
+              <w:t xml:space="preserve">a woman is virtue is </w:t>
+            </w:r>
+            <w:proofErr w:type="gramStart"/>
+            <w:r>
+              <w:rPr>
+                <w:rFonts w:ascii="Segoe UI" w:hAnsi="Segoe UI" w:cs="Segoe UI"/>
+                <w:color w:val="24292E"/>
+                <w:sz w:val="18"/>
+                <w:szCs w:val="18"/>
+                <w:shd w:val="clear" w:color="auto" w:fill="FFFFFF"/>
+              </w:rPr>
+              <w:t>everything .</w:t>
+            </w:r>
+            <w:proofErr w:type="gramEnd"/>
           </w:p>
         </w:tc>
         <w:tc>
@@ -3272,15 +3564,37 @@
                 <w:shd w:val="clear" w:color="auto" w:fill="FFFFFF"/>
               </w:rPr>
             </w:pPr>
-            <w:r>
-              <w:rPr>
-                <w:rFonts w:ascii="Segoe UI" w:hAnsi="Segoe UI" w:cs="Segoe UI"/>
-                <w:color w:val="24292E"/>
-                <w:sz w:val="18"/>
-                <w:szCs w:val="18"/>
-              </w:rPr>
-              <w:t>i started screaming .</w:t>
-            </w:r>
+            <w:proofErr w:type="spellStart"/>
+            <w:r>
+              <w:rPr>
+                <w:rFonts w:ascii="Segoe UI" w:hAnsi="Segoe UI" w:cs="Segoe UI"/>
+                <w:color w:val="24292E"/>
+                <w:sz w:val="18"/>
+                <w:szCs w:val="18"/>
+              </w:rPr>
+              <w:t>i</w:t>
+            </w:r>
+            <w:proofErr w:type="spellEnd"/>
+            <w:r>
+              <w:rPr>
+                <w:rFonts w:ascii="Segoe UI" w:hAnsi="Segoe UI" w:cs="Segoe UI"/>
+                <w:color w:val="24292E"/>
+                <w:sz w:val="18"/>
+                <w:szCs w:val="18"/>
+              </w:rPr>
+              <w:t xml:space="preserve"> started </w:t>
+            </w:r>
+            <w:proofErr w:type="gramStart"/>
+            <w:r>
+              <w:rPr>
+                <w:rFonts w:ascii="Segoe UI" w:hAnsi="Segoe UI" w:cs="Segoe UI"/>
+                <w:color w:val="24292E"/>
+                <w:sz w:val="18"/>
+                <w:szCs w:val="18"/>
+              </w:rPr>
+              <w:t>screaming .</w:t>
+            </w:r>
+            <w:proofErr w:type="gramEnd"/>
           </w:p>
         </w:tc>
         <w:tc>
@@ -3381,8 +3695,42 @@
                 <w:szCs w:val="18"/>
                 <w:shd w:val="clear" w:color="auto" w:fill="FFFFFF"/>
               </w:rPr>
-              <w:t>tom just could not resist teasing mary about the way she was dressed .</w:t>
-            </w:r>
+              <w:t xml:space="preserve">tom just could not resist teasing </w:t>
+            </w:r>
+            <w:proofErr w:type="spellStart"/>
+            <w:r>
+              <w:rPr>
+                <w:rFonts w:ascii="Segoe UI" w:hAnsi="Segoe UI" w:cs="Segoe UI"/>
+                <w:color w:val="24292E"/>
+                <w:sz w:val="18"/>
+                <w:szCs w:val="18"/>
+                <w:shd w:val="clear" w:color="auto" w:fill="FFFFFF"/>
+              </w:rPr>
+              <w:t>mary</w:t>
+            </w:r>
+            <w:proofErr w:type="spellEnd"/>
+            <w:r>
+              <w:rPr>
+                <w:rFonts w:ascii="Segoe UI" w:hAnsi="Segoe UI" w:cs="Segoe UI"/>
+                <w:color w:val="24292E"/>
+                <w:sz w:val="18"/>
+                <w:szCs w:val="18"/>
+                <w:shd w:val="clear" w:color="auto" w:fill="FFFFFF"/>
+              </w:rPr>
+              <w:t xml:space="preserve"> about the way she was </w:t>
+            </w:r>
+            <w:proofErr w:type="gramStart"/>
+            <w:r>
+              <w:rPr>
+                <w:rFonts w:ascii="Segoe UI" w:hAnsi="Segoe UI" w:cs="Segoe UI"/>
+                <w:color w:val="24292E"/>
+                <w:sz w:val="18"/>
+                <w:szCs w:val="18"/>
+                <w:shd w:val="clear" w:color="auto" w:fill="FFFFFF"/>
+              </w:rPr>
+              <w:t>dressed .</w:t>
+            </w:r>
+            <w:proofErr w:type="gramEnd"/>
           </w:p>
         </w:tc>
         <w:tc>
@@ -3504,8 +3852,19 @@
                 <w:sz w:val="18"/>
                 <w:szCs w:val="18"/>
               </w:rPr>
-              <w:t>tomorrow it will be too late .</w:t>
-            </w:r>
+              <w:t xml:space="preserve">tomorrow it will be too </w:t>
+            </w:r>
+            <w:proofErr w:type="gramStart"/>
+            <w:r>
+              <w:rPr>
+                <w:rFonts w:ascii="Segoe UI" w:hAnsi="Segoe UI" w:cs="Segoe UI"/>
+                <w:color w:val="24292E"/>
+                <w:sz w:val="18"/>
+                <w:szCs w:val="18"/>
+              </w:rPr>
+              <w:t>late .</w:t>
+            </w:r>
+            <w:proofErr w:type="gramEnd"/>
           </w:p>
         </w:tc>
         <w:tc>
@@ -3820,8 +4179,6 @@
         </w:rPr>
         <w:t>examples above, and simply didn’t have enough data to learn from.</w:t>
       </w:r>
-      <w:bookmarkStart w:id="12" w:name="_GoBack"/>
-      <w:bookmarkEnd w:id="12"/>
     </w:p>
     <w:p>
       <w:pPr>
@@ -4052,7 +4409,7 @@
           <w:lang w:bidi="he-IL"/>
         </w:rPr>
       </w:pPr>
-      <w:commentRangeStart w:id="13"/>
+      <w:commentRangeStart w:id="11"/>
       <w:r>
         <w:rPr>
           <w:rFonts w:hint="cs"/>
@@ -4062,12 +4419,12 @@
         </w:rPr>
         <w:t>לעבור על הדו"ח</w:t>
       </w:r>
-      <w:commentRangeEnd w:id="13"/>
+      <w:commentRangeEnd w:id="11"/>
       <w:r>
         <w:rPr>
           <w:rStyle w:val="CommentReference"/>
         </w:rPr>
-        <w:commentReference w:id="13"/>
+        <w:commentReference w:id="11"/>
       </w:r>
       <w:r>
         <w:rPr>
@@ -4116,6 +4473,8 @@
           <w:lang w:bidi="he-IL"/>
         </w:rPr>
       </w:pPr>
+      <w:bookmarkStart w:id="12" w:name="_GoBack"/>
+      <w:bookmarkEnd w:id="12"/>
       <w:r>
         <w:rPr>
           <w:rFonts w:hint="cs"/>
@@ -4125,6 +4484,7 @@
         </w:rPr>
         <w:t xml:space="preserve">לכתוב </w:t>
       </w:r>
+      <w:proofErr w:type="spellStart"/>
       <w:r>
         <w:rPr>
           <w:highlight w:val="yellow"/>
@@ -4132,6 +4492,7 @@
         </w:rPr>
         <w:t>readMe</w:t>
       </w:r>
+      <w:proofErr w:type="spellEnd"/>
       <w:r>
         <w:rPr>
           <w:rFonts w:hint="cs"/>
@@ -4143,8 +4504,8 @@
       </w:r>
     </w:p>
     <w:sectPr>
-      <w:headerReference w:type="default" r:id="rId15"/>
-      <w:footerReference w:type="default" r:id="rId16"/>
+      <w:headerReference w:type="default" r:id="rId16"/>
+      <w:footerReference w:type="default" r:id="rId17"/>
       <w:pgSz w:w="12240" w:h="15840"/>
       <w:pgMar w:top="1440" w:right="1440" w:bottom="1440" w:left="1440" w:header="720" w:footer="720" w:gutter="0"/>
       <w:cols w:space="720"/>
@@ -4155,7 +4516,7 @@
 </file>
 
 <file path=word/comments.xml><?xml version="1.0" encoding="utf-8"?>
-<w:comments xmlns:wpc="http://schemas.microsoft.com/office/word/2010/wordprocessingCanvas" xmlns:mc="http://schemas.openxmlformats.org/markup-compatibility/2006" xmlns:o="urn:schemas-microsoft-com:office:office" xmlns:r="http://schemas.openxmlformats.org/officeDocument/2006/relationships" xmlns:m="http://schemas.openxmlformats.org/officeDocument/2006/math" xmlns:v="urn:schemas-microsoft-com:vml" xmlns:wp14="http://schemas.microsoft.com/office/word/2010/wordprocessingDrawing" xmlns:wp="http://schemas.openxmlformats.org/drawingml/2006/wordprocessingDrawing" xmlns:w10="urn:schemas-microsoft-com:office:word" xmlns:w="http://schemas.openxmlformats.org/wordprocessingml/2006/main" xmlns:w14="http://schemas.microsoft.com/office/word/2010/wordml" xmlns:w15="http://schemas.microsoft.com/office/word/2012/wordml" xmlns:wpg="http://schemas.microsoft.com/office/word/2010/wordprocessingGroup" xmlns:wpi="http://schemas.microsoft.com/office/word/2010/wordprocessingInk" xmlns:wne="http://schemas.microsoft.com/office/word/2006/wordml" xmlns:wps="http://schemas.microsoft.com/office/word/2010/wordprocessingShape" mc:Ignorable="w14 w15 wp14">
+<w:comments xmlns:wpc="http://schemas.microsoft.com/office/word/2010/wordprocessingCanvas" xmlns:cx="http://schemas.microsoft.com/office/drawing/2014/chartex" xmlns:cx1="http://schemas.microsoft.com/office/drawing/2015/9/8/chartex" xmlns:cx2="http://schemas.microsoft.com/office/drawing/2015/10/21/chartex" xmlns:cx3="http://schemas.microsoft.com/office/drawing/2016/5/9/chartex" xmlns:cx4="http://schemas.microsoft.com/office/drawing/2016/5/10/chartex" xmlns:cx5="http://schemas.microsoft.com/office/drawing/2016/5/11/chartex" xmlns:cx6="http://schemas.microsoft.com/office/drawing/2016/5/12/chartex" xmlns:cx7="http://schemas.microsoft.com/office/drawing/2016/5/13/chartex" xmlns:cx8="http://schemas.microsoft.com/office/drawing/2016/5/14/chartex" xmlns:mc="http://schemas.openxmlformats.org/markup-compatibility/2006" xmlns:aink="http://schemas.microsoft.com/office/drawing/2016/ink" xmlns:am3d="http://schemas.microsoft.com/office/drawing/2017/model3d" xmlns:o="urn:schemas-microsoft-com:office:office" xmlns:r="http://schemas.openxmlformats.org/officeDocument/2006/relationships" xmlns:m="http://schemas.openxmlformats.org/officeDocument/2006/math" xmlns:v="urn:schemas-microsoft-com:vml" xmlns:wp14="http://schemas.microsoft.com/office/word/2010/wordprocessingDrawing" xmlns:wp="http://schemas.openxmlformats.org/drawingml/2006/wordprocessingDrawing" xmlns:w10="urn:schemas-microsoft-com:office:word" xmlns:w="http://schemas.openxmlformats.org/wordprocessingml/2006/main" xmlns:w14="http://schemas.microsoft.com/office/word/2010/wordml" xmlns:w15="http://schemas.microsoft.com/office/word/2012/wordml" xmlns:w16cid="http://schemas.microsoft.com/office/word/2016/wordml/cid" xmlns:w16se="http://schemas.microsoft.com/office/word/2015/wordml/symex" xmlns:wpg="http://schemas.microsoft.com/office/word/2010/wordprocessingGroup" xmlns:wpi="http://schemas.microsoft.com/office/word/2010/wordprocessingInk" xmlns:wne="http://schemas.microsoft.com/office/word/2006/wordml" xmlns:wps="http://schemas.microsoft.com/office/word/2010/wordprocessingShape" mc:Ignorable="w14 w15 w16se w16cid wp14">
   <w:comment w:id="0" w:author="Ofri" w:date="2018-06-29T14:48:00Z" w:initials="O">
     <w:p>
       <w:pPr>
@@ -4177,16 +4538,30 @@
       <w:pPr>
         <w:pStyle w:val="CommentText"/>
         <w:rPr>
+          <w:rtl/>
+          <w:lang w:bidi="he-IL"/>
+        </w:rPr>
+      </w:pPr>
+      <w:r>
+        <w:rPr>
+          <w:rStyle w:val="CommentReference"/>
+        </w:rPr>
+        <w:annotationRef/>
+      </w:r>
+      <w:r>
+        <w:rPr>
           <w:rFonts w:hint="cs"/>
           <w:rtl/>
           <w:lang w:bidi="he-IL"/>
         </w:rPr>
-      </w:pPr>
-      <w:r>
-        <w:rPr>
-          <w:rStyle w:val="CommentReference"/>
-        </w:rPr>
-        <w:annotationRef/>
+        <w:t>הוספתי.</w:t>
+      </w:r>
+      <w:r>
+        <w:rPr>
+          <w:rtl/>
+          <w:lang w:bidi="he-IL"/>
+        </w:rPr>
+        <w:br/>
       </w:r>
       <w:r>
         <w:rPr>
@@ -4194,14 +4569,85 @@
           <w:rtl/>
           <w:lang w:bidi="he-IL"/>
         </w:rPr>
-        <w:t>הוספתי.</w:t>
-      </w:r>
-      <w:r>
+        <w:t>לא הבנתי מה הכוונה בגודל שכבה? זה נקבע לפי מספר המילים במשפט...</w:t>
+      </w:r>
+    </w:p>
+  </w:comment>
+  <w:comment w:id="2" w:author="Ofri" w:date="2018-06-30T11:15:00Z" w:initials="O">
+    <w:p>
+      <w:pPr>
+        <w:pStyle w:val="CommentText"/>
+      </w:pPr>
+      <w:r>
+        <w:rPr>
+          <w:rStyle w:val="CommentReference"/>
+        </w:rPr>
+        <w:annotationRef/>
+      </w:r>
+      <w:r>
+        <w:t>https://www.tensorflow.org/api_docs/python/tf/contrib/rnn/LSTMCell</w:t>
+      </w:r>
+    </w:p>
+  </w:comment>
+  <w:comment w:id="3" w:author="Ofri" w:date="2018-06-30T11:16:00Z" w:initials="O">
+    <w:p>
+      <w:pPr>
+        <w:pStyle w:val="CommentText"/>
+      </w:pPr>
+      <w:r>
+        <w:rPr>
+          <w:rStyle w:val="CommentReference"/>
+        </w:rPr>
+        <w:annotationRef/>
+      </w:r>
+    </w:p>
+  </w:comment>
+  <w:comment w:id="4" w:author="Ofri" w:date="2018-06-29T15:03:00Z" w:initials="O">
+    <w:p>
+      <w:pPr>
+        <w:pStyle w:val="CommentText"/>
+      </w:pPr>
+      <w:r>
+        <w:rPr>
+          <w:rStyle w:val="CommentReference"/>
+        </w:rPr>
+        <w:annotationRef/>
+      </w:r>
+      <w:r>
+        <w:t xml:space="preserve">Maybe it is worth to state that this dataset contains multiple Hebrew translations to the same English sentence and we included all of them which might </w:t>
+      </w:r>
+      <w:proofErr w:type="spellStart"/>
+      <w:r>
+        <w:t>caused</w:t>
+      </w:r>
+      <w:proofErr w:type="spellEnd"/>
+      <w:r>
+        <w:t xml:space="preserve"> poorer performance </w:t>
+      </w:r>
+      <w:proofErr w:type="gramStart"/>
+      <w:r>
+        <w:t>later on</w:t>
+      </w:r>
+      <w:proofErr w:type="gramEnd"/>
+      <w:r>
+        <w:t>.</w:t>
+      </w:r>
+    </w:p>
+  </w:comment>
+  <w:comment w:id="5" w:author="nir friedman" w:date="2018-06-30T09:42:00Z" w:initials="nf">
+    <w:p>
+      <w:pPr>
+        <w:pStyle w:val="CommentText"/>
         <w:rPr>
           <w:rtl/>
           <w:lang w:bidi="he-IL"/>
         </w:rPr>
-        <w:br/>
+      </w:pPr>
+      <w:r>
+        <w:rPr>
+          <w:rStyle w:val="CommentReference"/>
+        </w:rPr>
+        <w:annotationRef/>
       </w:r>
       <w:r>
         <w:rPr>
@@ -4209,49 +4655,58 @@
           <w:rtl/>
           <w:lang w:bidi="he-IL"/>
         </w:rPr>
-        <w:t>לא הבנתי מה הכוונה בגודל שכבה? זה נקבע לפי מספר המילים במשפט...</w:t>
+        <w:t>הוספתי</w:t>
       </w:r>
     </w:p>
   </w:comment>
-  <w:comment w:id="2" w:author="nir friedman" w:date="2018-06-28T11:09:00Z" w:initials="nf">
+  <w:comment w:id="6" w:author="Ofri" w:date="2018-06-29T14:44:00Z" w:initials="O">
     <w:p>
       <w:pPr>
         <w:pStyle w:val="CommentText"/>
+      </w:pPr>
+      <w:r>
+        <w:rPr>
+          <w:rStyle w:val="CommentReference"/>
+        </w:rPr>
+        <w:annotationRef/>
+      </w:r>
+      <w:r>
+        <w:t>Maybe it worth to write short description what this metric is and state the version we used which is different than the one they used in the paper to be able to integrate it easily in the training process</w:t>
+      </w:r>
+    </w:p>
+  </w:comment>
+  <w:comment w:id="7" w:author="Ofri" w:date="2018-06-29T14:45:00Z" w:initials="O">
+    <w:p>
+      <w:pPr>
+        <w:pStyle w:val="CommentText"/>
+      </w:pPr>
+      <w:r>
+        <w:rPr>
+          <w:rStyle w:val="CommentReference"/>
+        </w:rPr>
+        <w:annotationRef/>
+      </w:r>
+      <w:r>
+        <w:t>Average right? Maybe it should be states against the validation at the end of the training</w:t>
+      </w:r>
+    </w:p>
+  </w:comment>
+  <w:comment w:id="8" w:author="nir friedman" w:date="2018-06-30T09:39:00Z" w:initials="nf">
+    <w:p>
+      <w:pPr>
+        <w:pStyle w:val="CommentText"/>
         <w:rPr>
           <w:rtl/>
           <w:lang w:bidi="he-IL"/>
         </w:rPr>
       </w:pPr>
-      <w:r>
-        <w:rPr>
-          <w:rStyle w:val="CommentReference"/>
-        </w:rPr>
-        <w:annotationRef/>
-      </w:r>
       <w:r>
         <w:rPr>
           <w:rFonts w:hint="cs"/>
           <w:rtl/>
           <w:lang w:bidi="he-IL"/>
         </w:rPr>
-        <w:t>אנחנו עשינו כל אפוק שלם, נכון?</w:t>
-      </w:r>
-    </w:p>
-  </w:comment>
-  <w:comment w:id="3" w:author="Ofri" w:date="2018-06-29T14:36:00Z" w:initials="O">
-    <w:p>
-      <w:pPr>
-        <w:pStyle w:val="CommentText"/>
-        <w:rPr>
-          <w:rtl/>
-          <w:lang w:bidi="he-IL"/>
-        </w:rPr>
-      </w:pPr>
-      <w:r>
-        <w:rPr>
-          <w:rStyle w:val="CommentReference"/>
-        </w:rPr>
-        <w:annotationRef/>
+        <w:t>הוספתי הסבר על מה זה באופן כללי, לא מכיר את העניין עם הגרסאות. אולי תוסיף מה שאתה יודע.</w:t>
       </w:r>
       <w:r>
         <w:rPr>
@@ -4259,14 +4714,22 @@
           <w:rtl/>
           <w:lang w:bidi="he-IL"/>
         </w:rPr>
-        <w:t>לא עשינו בכלל, היה נראה לי מיותר היות ואנחנו לא באמת הולכים להריץ אותה כמות איפוקים</w:t>
-      </w:r>
-      <w:r>
+        <w:t xml:space="preserve"> זה גם חשוב שזה שונה ממה שהם עשו, יכול להיות שהקאלה שונה לחלוטין.</w:t>
+      </w:r>
+    </w:p>
+    <w:p>
+      <w:pPr>
+        <w:pStyle w:val="CommentText"/>
         <w:rPr>
           <w:rtl/>
           <w:lang w:bidi="he-IL"/>
         </w:rPr>
-        <w:br/>
+      </w:pPr>
+      <w:r>
+        <w:rPr>
+          <w:rStyle w:val="CommentReference"/>
+        </w:rPr>
+        <w:annotationRef/>
       </w:r>
       <w:r>
         <w:rPr>
@@ -4274,19 +4737,49 @@
           <w:rtl/>
           <w:lang w:bidi="he-IL"/>
         </w:rPr>
-        <w:t>זה פשוט היה קרוב למתאפס בשלב מסויים</w:t>
-      </w:r>
-    </w:p>
-  </w:comment>
-  <w:comment w:id="4" w:author="nir friedman" w:date="2018-06-30T09:55:00Z" w:initials="nf">
-    <w:p>
-      <w:pPr>
-        <w:pStyle w:val="CommentText"/>
+        <w:t>כן, ממוצע. תיקנתי.</w:t>
+      </w:r>
+      <w:r>
+        <w:rPr>
+          <w:rtl/>
+          <w:lang w:bidi="he-IL"/>
+        </w:rPr>
+        <w:br/>
+      </w:r>
+      <w:r>
         <w:rPr>
           <w:rFonts w:hint="cs"/>
           <w:rtl/>
           <w:lang w:bidi="he-IL"/>
         </w:rPr>
+        <w:t>לא הבנתי את ההערה השנייה</w:t>
+      </w:r>
+    </w:p>
+  </w:comment>
+  <w:comment w:id="9" w:author="Ofri" w:date="2018-06-29T14:51:00Z" w:initials="O">
+    <w:p>
+      <w:pPr>
+        <w:pStyle w:val="CommentText"/>
+      </w:pPr>
+      <w:r>
+        <w:rPr>
+          <w:rStyle w:val="CommentReference"/>
+        </w:rPr>
+        <w:annotationRef/>
+      </w:r>
+      <w:r>
+        <w:t>Show few well translated examples and few that were not.</w:t>
+      </w:r>
+    </w:p>
+  </w:comment>
+  <w:comment w:id="10" w:author="nir friedman" w:date="2018-06-30T09:53:00Z" w:initials="nf">
+    <w:p>
+      <w:pPr>
+        <w:pStyle w:val="CommentText"/>
+        <w:rPr>
+          <w:rtl/>
+          <w:lang w:bidi="he-IL"/>
+        </w:rPr>
       </w:pPr>
       <w:r>
         <w:rPr>
@@ -4300,193 +4793,11 @@
           <w:rtl/>
           <w:lang w:bidi="he-IL"/>
         </w:rPr>
-        <w:t>אוקיי. כל שאר הנתונים בטבלה נכונים? הם באמת לא כתבו במאמר מה הם עשו מבחינת אקטיבציה, נכון?</w:t>
+        <w:t>הוספתי 2 טובות, אין ממש תרגומים טובים חח</w:t>
       </w:r>
     </w:p>
   </w:comment>
-  <w:comment w:id="5" w:author="Ofri" w:date="2018-06-29T15:03:00Z" w:initials="O">
-    <w:p>
-      <w:pPr>
-        <w:pStyle w:val="CommentText"/>
-      </w:pPr>
-      <w:r>
-        <w:rPr>
-          <w:rStyle w:val="CommentReference"/>
-        </w:rPr>
-        <w:annotationRef/>
-      </w:r>
-      <w:r>
-        <w:t>Maybe it is worth to state that this dataset contains multiple Hebrew translations to the same English sentence and we included all of them which might caused poorer performance later on.</w:t>
-      </w:r>
-    </w:p>
-  </w:comment>
-  <w:comment w:id="6" w:author="nir friedman" w:date="2018-06-30T09:42:00Z" w:initials="nf">
-    <w:p>
-      <w:pPr>
-        <w:pStyle w:val="CommentText"/>
-        <w:rPr>
-          <w:rFonts w:hint="cs"/>
-          <w:rtl/>
-          <w:lang w:bidi="he-IL"/>
-        </w:rPr>
-      </w:pPr>
-      <w:r>
-        <w:rPr>
-          <w:rStyle w:val="CommentReference"/>
-        </w:rPr>
-        <w:annotationRef/>
-      </w:r>
-      <w:r>
-        <w:rPr>
-          <w:rFonts w:hint="cs"/>
-          <w:rtl/>
-          <w:lang w:bidi="he-IL"/>
-        </w:rPr>
-        <w:t>הוספתי</w:t>
-      </w:r>
-    </w:p>
-  </w:comment>
-  <w:comment w:id="7" w:author="Ofri" w:date="2018-06-29T14:44:00Z" w:initials="O">
-    <w:p>
-      <w:pPr>
-        <w:pStyle w:val="CommentText"/>
-      </w:pPr>
-      <w:r>
-        <w:rPr>
-          <w:rStyle w:val="CommentReference"/>
-        </w:rPr>
-        <w:annotationRef/>
-      </w:r>
-      <w:r>
-        <w:t>Maybe it worth to write short description what this metric is and state the version we used which is different than the one they used in the paper to be able to integrate it easily in the training process</w:t>
-      </w:r>
-    </w:p>
-  </w:comment>
-  <w:comment w:id="8" w:author="Ofri" w:date="2018-06-29T14:45:00Z" w:initials="O">
-    <w:p>
-      <w:pPr>
-        <w:pStyle w:val="CommentText"/>
-      </w:pPr>
-      <w:r>
-        <w:rPr>
-          <w:rStyle w:val="CommentReference"/>
-        </w:rPr>
-        <w:annotationRef/>
-      </w:r>
-      <w:r>
-        <w:t>Average right? Maybe it should be states against the validation at the end of the training</w:t>
-      </w:r>
-    </w:p>
-  </w:comment>
-  <w:comment w:id="9" w:author="nir friedman" w:date="2018-06-30T09:39:00Z" w:initials="nf">
-    <w:p>
-      <w:pPr>
-        <w:pStyle w:val="CommentText"/>
-        <w:rPr>
-          <w:rtl/>
-          <w:lang w:bidi="he-IL"/>
-        </w:rPr>
-      </w:pPr>
-      <w:r>
-        <w:rPr>
-          <w:rFonts w:hint="cs"/>
-          <w:rtl/>
-          <w:lang w:bidi="he-IL"/>
-        </w:rPr>
-        <w:t>הוספתי הסבר על מה זה באופן כללי, לא מכיר את העניין עם הגרסאות. אולי תוסיף מה שאתה יודע.</w:t>
-      </w:r>
-      <w:r>
-        <w:rPr>
-          <w:rFonts w:hint="cs"/>
-          <w:rtl/>
-          <w:lang w:bidi="he-IL"/>
-        </w:rPr>
-        <w:t xml:space="preserve"> זה גם חשוב שזה שונה ממה שהם עשו, יכול להיות שהקאלה שונה לחלוטין.</w:t>
-      </w:r>
-    </w:p>
-    <w:p>
-      <w:pPr>
-        <w:pStyle w:val="CommentText"/>
-        <w:rPr>
-          <w:rFonts w:hint="cs"/>
-          <w:rtl/>
-          <w:lang w:bidi="he-IL"/>
-        </w:rPr>
-      </w:pPr>
-      <w:r>
-        <w:rPr>
-          <w:rStyle w:val="CommentReference"/>
-        </w:rPr>
-        <w:annotationRef/>
-      </w:r>
-      <w:r>
-        <w:rPr>
-          <w:rFonts w:hint="cs"/>
-          <w:rtl/>
-          <w:lang w:bidi="he-IL"/>
-        </w:rPr>
-        <w:t>כן, ממוצע. תיקנתי.</w:t>
-      </w:r>
-      <w:r>
-        <w:rPr>
-          <w:rtl/>
-          <w:lang w:bidi="he-IL"/>
-        </w:rPr>
-        <w:br/>
-      </w:r>
-      <w:r>
-        <w:rPr>
-          <w:rFonts w:hint="cs"/>
-          <w:rtl/>
-          <w:lang w:bidi="he-IL"/>
-        </w:rPr>
-        <w:t>לא הבנתי את ההערה השנייה</w:t>
-      </w:r>
-    </w:p>
-  </w:comment>
-  <w:comment w:id="10" w:author="Ofri" w:date="2018-06-29T14:51:00Z" w:initials="O">
-    <w:p>
-      <w:pPr>
-        <w:pStyle w:val="CommentText"/>
-      </w:pPr>
-      <w:r>
-        <w:rPr>
-          <w:rStyle w:val="CommentReference"/>
-        </w:rPr>
-        <w:annotationRef/>
-      </w:r>
-      <w:r>
-        <w:t>Show few well translated examples and few that were not.</w:t>
-      </w:r>
-    </w:p>
-  </w:comment>
-  <w:comment w:id="11" w:author="nir friedman" w:date="2018-06-30T09:53:00Z" w:initials="nf">
-    <w:p>
-      <w:pPr>
-        <w:pStyle w:val="CommentText"/>
-        <w:rPr>
-          <w:rFonts w:hint="cs"/>
-          <w:rtl/>
-          <w:lang w:bidi="he-IL"/>
-        </w:rPr>
-      </w:pPr>
-      <w:r>
-        <w:rPr>
-          <w:rStyle w:val="CommentReference"/>
-        </w:rPr>
-        <w:annotationRef/>
-      </w:r>
-      <w:r>
-        <w:rPr>
-          <w:rFonts w:hint="cs"/>
-          <w:rtl/>
-          <w:lang w:bidi="he-IL"/>
-        </w:rPr>
-        <w:t>הוספתי 2 טובות, אין ממש תרגומים טובים חח</w:t>
-      </w:r>
-    </w:p>
-  </w:comment>
-  <w:comment w:id="13" w:author="Ofri" w:date="2018-06-29T15:13:00Z" w:initials="O">
+  <w:comment w:id="11" w:author="Ofri" w:date="2018-06-29T15:13:00Z" w:initials="O">
     <w:p>
       <w:pPr>
         <w:pStyle w:val="CommentText"/>
@@ -4506,39 +4817,41 @@
 </file>
 
 <file path=word/commentsExtended.xml><?xml version="1.0" encoding="utf-8"?>
-<w15:commentsEx xmlns:wpc="http://schemas.microsoft.com/office/word/2010/wordprocessingCanvas" xmlns:mc="http://schemas.openxmlformats.org/markup-compatibility/2006" xmlns:o="urn:schemas-microsoft-com:office:office" xmlns:r="http://schemas.openxmlformats.org/officeDocument/2006/relationships" xmlns:m="http://schemas.openxmlformats.org/officeDocument/2006/math" xmlns:v="urn:schemas-microsoft-com:vml" xmlns:wp14="http://schemas.microsoft.com/office/word/2010/wordprocessingDrawing" xmlns:wp="http://schemas.openxmlformats.org/drawingml/2006/wordprocessingDrawing" xmlns:w10="urn:schemas-microsoft-com:office:word" xmlns:w="http://schemas.openxmlformats.org/wordprocessingml/2006/main" xmlns:w14="http://schemas.microsoft.com/office/word/2010/wordml" xmlns:w15="http://schemas.microsoft.com/office/word/2012/wordml" xmlns:wpg="http://schemas.microsoft.com/office/word/2010/wordprocessingGroup" xmlns:wpi="http://schemas.microsoft.com/office/word/2010/wordprocessingInk" xmlns:wne="http://schemas.microsoft.com/office/word/2006/wordml" xmlns:wps="http://schemas.microsoft.com/office/word/2010/wordprocessingShape" mc:Ignorable="w14 w15 wp14">
-  <w15:commentEx w15:paraId="5725B029" w15:done="0"/>
-  <w15:commentEx w15:paraId="2391D152" w15:paraIdParent="5725B029" w15:done="0"/>
-  <w15:commentEx w15:paraId="09CE5DF0" w15:done="0"/>
-  <w15:commentEx w15:paraId="6355ADCD" w15:paraIdParent="09CE5DF0" w15:done="0"/>
-  <w15:commentEx w15:paraId="09D0567F" w15:paraIdParent="09CE5DF0" w15:done="0"/>
-  <w15:commentEx w15:paraId="1058F284" w15:done="0"/>
-  <w15:commentEx w15:paraId="7C365C34" w15:paraIdParent="1058F284" w15:done="0"/>
-  <w15:commentEx w15:paraId="6006383F" w15:done="0"/>
-  <w15:commentEx w15:paraId="69A8AC2A" w15:done="0"/>
-  <w15:commentEx w15:paraId="1CCDC124" w15:paraIdParent="69A8AC2A" w15:done="0"/>
-  <w15:commentEx w15:paraId="5AF6DB75" w15:done="0"/>
-  <w15:commentEx w15:paraId="54232204" w15:paraIdParent="5AF6DB75" w15:done="0"/>
-  <w15:commentEx w15:paraId="6CA14384" w15:done="0"/>
+<w15:commentsEx xmlns:wpc="http://schemas.microsoft.com/office/word/2010/wordprocessingCanvas" xmlns:cx="http://schemas.microsoft.com/office/drawing/2014/chartex" xmlns:cx1="http://schemas.microsoft.com/office/drawing/2015/9/8/chartex" xmlns:cx2="http://schemas.microsoft.com/office/drawing/2015/10/21/chartex" xmlns:cx3="http://schemas.microsoft.com/office/drawing/2016/5/9/chartex" xmlns:cx4="http://schemas.microsoft.com/office/drawing/2016/5/10/chartex" xmlns:cx5="http://schemas.microsoft.com/office/drawing/2016/5/11/chartex" xmlns:cx6="http://schemas.microsoft.com/office/drawing/2016/5/12/chartex" xmlns:cx7="http://schemas.microsoft.com/office/drawing/2016/5/13/chartex" xmlns:cx8="http://schemas.microsoft.com/office/drawing/2016/5/14/chartex" xmlns:mc="http://schemas.openxmlformats.org/markup-compatibility/2006" xmlns:aink="http://schemas.microsoft.com/office/drawing/2016/ink" xmlns:am3d="http://schemas.microsoft.com/office/drawing/2017/model3d" xmlns:o="urn:schemas-microsoft-com:office:office" xmlns:r="http://schemas.openxmlformats.org/officeDocument/2006/relationships" xmlns:m="http://schemas.openxmlformats.org/officeDocument/2006/math" xmlns:v="urn:schemas-microsoft-com:vml" xmlns:wp14="http://schemas.microsoft.com/office/word/2010/wordprocessingDrawing" xmlns:wp="http://schemas.openxmlformats.org/drawingml/2006/wordprocessingDrawing" xmlns:w10="urn:schemas-microsoft-com:office:word" xmlns:w="http://schemas.openxmlformats.org/wordprocessingml/2006/main" xmlns:w14="http://schemas.microsoft.com/office/word/2010/wordml" xmlns:w15="http://schemas.microsoft.com/office/word/2012/wordml" xmlns:w16cid="http://schemas.microsoft.com/office/word/2016/wordml/cid" xmlns:w16se="http://schemas.microsoft.com/office/word/2015/wordml/symex" xmlns:wpg="http://schemas.microsoft.com/office/word/2010/wordprocessingGroup" xmlns:wpi="http://schemas.microsoft.com/office/word/2010/wordprocessingInk" xmlns:wne="http://schemas.microsoft.com/office/word/2006/wordml" xmlns:wps="http://schemas.microsoft.com/office/word/2010/wordprocessingShape" mc:Ignorable="w14 w15 w16se w16cid wp14">
+  <w15:commentEx w15:paraId="5725B029" w15:done="1"/>
+  <w15:commentEx w15:paraId="2391D152" w15:paraIdParent="5725B029" w15:done="1"/>
+  <w15:commentEx w15:paraId="1FD6D4CA" w15:paraIdParent="5725B029" w15:done="1"/>
+  <w15:commentEx w15:paraId="256AA050" w15:paraIdParent="5725B029" w15:done="1"/>
+  <w15:commentEx w15:paraId="1058F284" w15:done="1"/>
+  <w15:commentEx w15:paraId="7C365C34" w15:paraIdParent="1058F284" w15:done="1"/>
+  <w15:commentEx w15:paraId="6006383F" w15:done="1"/>
+  <w15:commentEx w15:paraId="69A8AC2A" w15:done="1"/>
+  <w15:commentEx w15:paraId="1CCDC124" w15:paraIdParent="69A8AC2A" w15:done="1"/>
+  <w15:commentEx w15:paraId="5AF6DB75" w15:done="1"/>
+  <w15:commentEx w15:paraId="54232204" w15:paraIdParent="5AF6DB75" w15:done="1"/>
+  <w15:commentEx w15:paraId="6CA14384" w15:done="1"/>
 </w15:commentsEx>
 </file>
 
 <file path=word/commentsIds.xml><?xml version="1.0" encoding="utf-8"?>
 <w16cid:commentsIds xmlns:wpc="http://schemas.microsoft.com/office/word/2010/wordprocessingCanvas" xmlns:cx="http://schemas.microsoft.com/office/drawing/2014/chartex" xmlns:cx1="http://schemas.microsoft.com/office/drawing/2015/9/8/chartex" xmlns:cx2="http://schemas.microsoft.com/office/drawing/2015/10/21/chartex" xmlns:cx3="http://schemas.microsoft.com/office/drawing/2016/5/9/chartex" xmlns:cx4="http://schemas.microsoft.com/office/drawing/2016/5/10/chartex" xmlns:cx5="http://schemas.microsoft.com/office/drawing/2016/5/11/chartex" xmlns:cx6="http://schemas.microsoft.com/office/drawing/2016/5/12/chartex" xmlns:cx7="http://schemas.microsoft.com/office/drawing/2016/5/13/chartex" xmlns:cx8="http://schemas.microsoft.com/office/drawing/2016/5/14/chartex" xmlns:mc="http://schemas.openxmlformats.org/markup-compatibility/2006" xmlns:aink="http://schemas.microsoft.com/office/drawing/2016/ink" xmlns:am3d="http://schemas.microsoft.com/office/drawing/2017/model3d" xmlns:o="urn:schemas-microsoft-com:office:office" xmlns:r="http://schemas.openxmlformats.org/officeDocument/2006/relationships" xmlns:m="http://schemas.openxmlformats.org/officeDocument/2006/math" xmlns:v="urn:schemas-microsoft-com:vml" xmlns:wp14="http://schemas.microsoft.com/office/word/2010/wordprocessingDrawing" xmlns:wp="http://schemas.openxmlformats.org/drawingml/2006/wordprocessingDrawing" xmlns:w10="urn:schemas-microsoft-com:office:word" xmlns:w="http://schemas.openxmlformats.org/wordprocessingml/2006/main" xmlns:w14="http://schemas.microsoft.com/office/word/2010/wordml" xmlns:w15="http://schemas.microsoft.com/office/word/2012/wordml" xmlns:w16cid="http://schemas.microsoft.com/office/word/2016/wordml/cid" xmlns:w16se="http://schemas.microsoft.com/office/word/2015/wordml/symex" xmlns:wpg="http://schemas.microsoft.com/office/word/2010/wordprocessingGroup" xmlns:wpi="http://schemas.microsoft.com/office/word/2010/wordprocessingInk" xmlns:wne="http://schemas.microsoft.com/office/word/2006/wordml" xmlns:wps="http://schemas.microsoft.com/office/word/2010/wordprocessingShape" mc:Ignorable="w14 w15 w16se w16cid wp14">
   <w16cid:commentId w16cid:paraId="5725B029" w16cid:durableId="1EE0C526"/>
-  <w16cid:commentId w16cid:paraId="09CE5DF0" w16cid:durableId="1EE0BF7D"/>
-  <w16cid:commentId w16cid:paraId="6355ADCD" w16cid:durableId="1EE0C26C"/>
+  <w16cid:commentId w16cid:paraId="2391D152" w16cid:durableId="1EE1E318"/>
+  <w16cid:commentId w16cid:paraId="1FD6D4CA" w16cid:durableId="1EE1E4E5"/>
+  <w16cid:commentId w16cid:paraId="256AA050" w16cid:durableId="1EE1E521"/>
   <w16cid:commentId w16cid:paraId="1058F284" w16cid:durableId="1EE0C8A5"/>
-  <w16cid:commentId w16cid:paraId="21B16286" w16cid:durableId="1EE0C435"/>
-  <w16cid:commentId w16cid:paraId="0CC59189" w16cid:durableId="1EE0C49D"/>
+  <w16cid:commentId w16cid:paraId="7C365C34" w16cid:durableId="1EE1E31D"/>
+  <w16cid:commentId w16cid:paraId="6006383F" w16cid:durableId="1EE1E31E"/>
+  <w16cid:commentId w16cid:paraId="69A8AC2A" w16cid:durableId="1EE1E31F"/>
+  <w16cid:commentId w16cid:paraId="1CCDC124" w16cid:durableId="1EE1E320"/>
   <w16cid:commentId w16cid:paraId="5AF6DB75" w16cid:durableId="1EE0C60E"/>
-  <w16cid:commentId w16cid:paraId="32E9E74C" w16cid:durableId="1EE0C2F9"/>
+  <w16cid:commentId w16cid:paraId="54232204" w16cid:durableId="1EE1E322"/>
   <w16cid:commentId w16cid:paraId="6CA14384" w16cid:durableId="1EE0CB19"/>
 </w16cid:commentsIds>
 </file>
 
 <file path=word/endnotes.xml><?xml version="1.0" encoding="utf-8"?>
-<w:endnotes xmlns:wpc="http://schemas.microsoft.com/office/word/2010/wordprocessingCanvas" xmlns:mc="http://schemas.openxmlformats.org/markup-compatibility/2006" xmlns:o="urn:schemas-microsoft-com:office:office" xmlns:r="http://schemas.openxmlformats.org/officeDocument/2006/relationships" xmlns:m="http://schemas.openxmlformats.org/officeDocument/2006/math" xmlns:v="urn:schemas-microsoft-com:vml" xmlns:wp14="http://schemas.microsoft.com/office/word/2010/wordprocessingDrawing" xmlns:wp="http://schemas.openxmlformats.org/drawingml/2006/wordprocessingDrawing" xmlns:w10="urn:schemas-microsoft-com:office:word" xmlns:w="http://schemas.openxmlformats.org/wordprocessingml/2006/main" xmlns:w14="http://schemas.microsoft.com/office/word/2010/wordml" xmlns:w15="http://schemas.microsoft.com/office/word/2012/wordml" xmlns:wpg="http://schemas.microsoft.com/office/word/2010/wordprocessingGroup" xmlns:wpi="http://schemas.microsoft.com/office/word/2010/wordprocessingInk" xmlns:wne="http://schemas.microsoft.com/office/word/2006/wordml" xmlns:wps="http://schemas.microsoft.com/office/word/2010/wordprocessingShape" mc:Ignorable="w14 w15 wp14">
+<w:endnotes xmlns:wpc="http://schemas.microsoft.com/office/word/2010/wordprocessingCanvas" xmlns:cx="http://schemas.microsoft.com/office/drawing/2014/chartex" xmlns:cx1="http://schemas.microsoft.com/office/drawing/2015/9/8/chartex" xmlns:cx2="http://schemas.microsoft.com/office/drawing/2015/10/21/chartex" xmlns:cx3="http://schemas.microsoft.com/office/drawing/2016/5/9/chartex" xmlns:cx4="http://schemas.microsoft.com/office/drawing/2016/5/10/chartex" xmlns:cx5="http://schemas.microsoft.com/office/drawing/2016/5/11/chartex" xmlns:cx6="http://schemas.microsoft.com/office/drawing/2016/5/12/chartex" xmlns:cx7="http://schemas.microsoft.com/office/drawing/2016/5/13/chartex" xmlns:cx8="http://schemas.microsoft.com/office/drawing/2016/5/14/chartex" xmlns:mc="http://schemas.openxmlformats.org/markup-compatibility/2006" xmlns:aink="http://schemas.microsoft.com/office/drawing/2016/ink" xmlns:am3d="http://schemas.microsoft.com/office/drawing/2017/model3d" xmlns:o="urn:schemas-microsoft-com:office:office" xmlns:r="http://schemas.openxmlformats.org/officeDocument/2006/relationships" xmlns:m="http://schemas.openxmlformats.org/officeDocument/2006/math" xmlns:v="urn:schemas-microsoft-com:vml" xmlns:wp14="http://schemas.microsoft.com/office/word/2010/wordprocessingDrawing" xmlns:wp="http://schemas.openxmlformats.org/drawingml/2006/wordprocessingDrawing" xmlns:w10="urn:schemas-microsoft-com:office:word" xmlns:w="http://schemas.openxmlformats.org/wordprocessingml/2006/main" xmlns:w14="http://schemas.microsoft.com/office/word/2010/wordml" xmlns:w15="http://schemas.microsoft.com/office/word/2012/wordml" xmlns:w16cid="http://schemas.microsoft.com/office/word/2016/wordml/cid" xmlns:w16se="http://schemas.microsoft.com/office/word/2015/wordml/symex" xmlns:wpg="http://schemas.microsoft.com/office/word/2010/wordprocessingGroup" xmlns:wpi="http://schemas.microsoft.com/office/word/2010/wordprocessingInk" xmlns:wne="http://schemas.microsoft.com/office/word/2006/wordml" xmlns:wps="http://schemas.microsoft.com/office/word/2010/wordprocessingShape" mc:Ignorable="w14 w15 w16se w16cid wp14">
   <w:endnote w:type="separator" w:id="-1">
     <w:p>
       <w:pPr>
@@ -4563,7 +4876,7 @@
 </file>
 
 <file path=word/footer1.xml><?xml version="1.0" encoding="utf-8"?>
-<w:ftr xmlns:wpc="http://schemas.microsoft.com/office/word/2010/wordprocessingCanvas" xmlns:mc="http://schemas.openxmlformats.org/markup-compatibility/2006" xmlns:o="urn:schemas-microsoft-com:office:office" xmlns:r="http://schemas.openxmlformats.org/officeDocument/2006/relationships" xmlns:m="http://schemas.openxmlformats.org/officeDocument/2006/math" xmlns:v="urn:schemas-microsoft-com:vml" xmlns:wp14="http://schemas.microsoft.com/office/word/2010/wordprocessingDrawing" xmlns:wp="http://schemas.openxmlformats.org/drawingml/2006/wordprocessingDrawing" xmlns:w10="urn:schemas-microsoft-com:office:word" xmlns:w="http://schemas.openxmlformats.org/wordprocessingml/2006/main" xmlns:w14="http://schemas.microsoft.com/office/word/2010/wordml" xmlns:w15="http://schemas.microsoft.com/office/word/2012/wordml" xmlns:wpg="http://schemas.microsoft.com/office/word/2010/wordprocessingGroup" xmlns:wpi="http://schemas.microsoft.com/office/word/2010/wordprocessingInk" xmlns:wne="http://schemas.microsoft.com/office/word/2006/wordml" xmlns:wps="http://schemas.microsoft.com/office/word/2010/wordprocessingShape" mc:Ignorable="w14 w15 wp14">
+<w:ftr xmlns:wpc="http://schemas.microsoft.com/office/word/2010/wordprocessingCanvas" xmlns:cx="http://schemas.microsoft.com/office/drawing/2014/chartex" xmlns:cx1="http://schemas.microsoft.com/office/drawing/2015/9/8/chartex" xmlns:cx2="http://schemas.microsoft.com/office/drawing/2015/10/21/chartex" xmlns:cx3="http://schemas.microsoft.com/office/drawing/2016/5/9/chartex" xmlns:cx4="http://schemas.microsoft.com/office/drawing/2016/5/10/chartex" xmlns:cx5="http://schemas.microsoft.com/office/drawing/2016/5/11/chartex" xmlns:cx6="http://schemas.microsoft.com/office/drawing/2016/5/12/chartex" xmlns:cx7="http://schemas.microsoft.com/office/drawing/2016/5/13/chartex" xmlns:cx8="http://schemas.microsoft.com/office/drawing/2016/5/14/chartex" xmlns:mc="http://schemas.openxmlformats.org/markup-compatibility/2006" xmlns:aink="http://schemas.microsoft.com/office/drawing/2016/ink" xmlns:am3d="http://schemas.microsoft.com/office/drawing/2017/model3d" xmlns:o="urn:schemas-microsoft-com:office:office" xmlns:r="http://schemas.openxmlformats.org/officeDocument/2006/relationships" xmlns:m="http://schemas.openxmlformats.org/officeDocument/2006/math" xmlns:v="urn:schemas-microsoft-com:vml" xmlns:wp14="http://schemas.microsoft.com/office/word/2010/wordprocessingDrawing" xmlns:wp="http://schemas.openxmlformats.org/drawingml/2006/wordprocessingDrawing" xmlns:w10="urn:schemas-microsoft-com:office:word" xmlns:w="http://schemas.openxmlformats.org/wordprocessingml/2006/main" xmlns:w14="http://schemas.microsoft.com/office/word/2010/wordml" xmlns:w15="http://schemas.microsoft.com/office/word/2012/wordml" xmlns:w16cid="http://schemas.microsoft.com/office/word/2016/wordml/cid" xmlns:w16se="http://schemas.microsoft.com/office/word/2015/wordml/symex" xmlns:wpg="http://schemas.microsoft.com/office/word/2010/wordprocessingGroup" xmlns:wpi="http://schemas.microsoft.com/office/word/2010/wordprocessingInk" xmlns:wne="http://schemas.microsoft.com/office/word/2006/wordml" xmlns:wps="http://schemas.microsoft.com/office/word/2010/wordprocessingShape" mc:Ignorable="w14 w15 w16se w16cid wp14">
   <w:p>
     <w:pPr>
       <w:pStyle w:val="Footer"/>
@@ -4573,7 +4886,7 @@
 </file>
 
 <file path=word/footnotes.xml><?xml version="1.0" encoding="utf-8"?>
-<w:footnotes xmlns:wpc="http://schemas.microsoft.com/office/word/2010/wordprocessingCanvas" xmlns:mc="http://schemas.openxmlformats.org/markup-compatibility/2006" xmlns:o="urn:schemas-microsoft-com:office:office" xmlns:r="http://schemas.openxmlformats.org/officeDocument/2006/relationships" xmlns:m="http://schemas.openxmlformats.org/officeDocument/2006/math" xmlns:v="urn:schemas-microsoft-com:vml" xmlns:wp14="http://schemas.microsoft.com/office/word/2010/wordprocessingDrawing" xmlns:wp="http://schemas.openxmlformats.org/drawingml/2006/wordprocessingDrawing" xmlns:w10="urn:schemas-microsoft-com:office:word" xmlns:w="http://schemas.openxmlformats.org/wordprocessingml/2006/main" xmlns:w14="http://schemas.microsoft.com/office/word/2010/wordml" xmlns:w15="http://schemas.microsoft.com/office/word/2012/wordml" xmlns:wpg="http://schemas.microsoft.com/office/word/2010/wordprocessingGroup" xmlns:wpi="http://schemas.microsoft.com/office/word/2010/wordprocessingInk" xmlns:wne="http://schemas.microsoft.com/office/word/2006/wordml" xmlns:wps="http://schemas.microsoft.com/office/word/2010/wordprocessingShape" mc:Ignorable="w14 w15 wp14">
+<w:footnotes xmlns:wpc="http://schemas.microsoft.com/office/word/2010/wordprocessingCanvas" xmlns:cx="http://schemas.microsoft.com/office/drawing/2014/chartex" xmlns:cx1="http://schemas.microsoft.com/office/drawing/2015/9/8/chartex" xmlns:cx2="http://schemas.microsoft.com/office/drawing/2015/10/21/chartex" xmlns:cx3="http://schemas.microsoft.com/office/drawing/2016/5/9/chartex" xmlns:cx4="http://schemas.microsoft.com/office/drawing/2016/5/10/chartex" xmlns:cx5="http://schemas.microsoft.com/office/drawing/2016/5/11/chartex" xmlns:cx6="http://schemas.microsoft.com/office/drawing/2016/5/12/chartex" xmlns:cx7="http://schemas.microsoft.com/office/drawing/2016/5/13/chartex" xmlns:cx8="http://schemas.microsoft.com/office/drawing/2016/5/14/chartex" xmlns:mc="http://schemas.openxmlformats.org/markup-compatibility/2006" xmlns:aink="http://schemas.microsoft.com/office/drawing/2016/ink" xmlns:am3d="http://schemas.microsoft.com/office/drawing/2017/model3d" xmlns:o="urn:schemas-microsoft-com:office:office" xmlns:r="http://schemas.openxmlformats.org/officeDocument/2006/relationships" xmlns:m="http://schemas.openxmlformats.org/officeDocument/2006/math" xmlns:v="urn:schemas-microsoft-com:vml" xmlns:wp14="http://schemas.microsoft.com/office/word/2010/wordprocessingDrawing" xmlns:wp="http://schemas.openxmlformats.org/drawingml/2006/wordprocessingDrawing" xmlns:w10="urn:schemas-microsoft-com:office:word" xmlns:w="http://schemas.openxmlformats.org/wordprocessingml/2006/main" xmlns:w14="http://schemas.microsoft.com/office/word/2010/wordml" xmlns:w15="http://schemas.microsoft.com/office/word/2012/wordml" xmlns:w16cid="http://schemas.microsoft.com/office/word/2016/wordml/cid" xmlns:w16se="http://schemas.microsoft.com/office/word/2015/wordml/symex" xmlns:wpg="http://schemas.microsoft.com/office/word/2010/wordprocessingGroup" xmlns:wpi="http://schemas.microsoft.com/office/word/2010/wordprocessingInk" xmlns:wne="http://schemas.microsoft.com/office/word/2006/wordml" xmlns:wps="http://schemas.microsoft.com/office/word/2010/wordprocessingShape" mc:Ignorable="w14 w15 w16se w16cid wp14">
   <w:footnote w:type="separator" w:id="-1">
     <w:p>
       <w:pPr>
@@ -4598,13 +4911,21 @@
 </file>
 
 <file path=word/header1.xml><?xml version="1.0" encoding="utf-8"?>
-<w:hdr xmlns:wpc="http://schemas.microsoft.com/office/word/2010/wordprocessingCanvas" xmlns:mc="http://schemas.openxmlformats.org/markup-compatibility/2006" xmlns:o="urn:schemas-microsoft-com:office:office" xmlns:r="http://schemas.openxmlformats.org/officeDocument/2006/relationships" xmlns:m="http://schemas.openxmlformats.org/officeDocument/2006/math" xmlns:v="urn:schemas-microsoft-com:vml" xmlns:wp14="http://schemas.microsoft.com/office/word/2010/wordprocessingDrawing" xmlns:wp="http://schemas.openxmlformats.org/drawingml/2006/wordprocessingDrawing" xmlns:w10="urn:schemas-microsoft-com:office:word" xmlns:w="http://schemas.openxmlformats.org/wordprocessingml/2006/main" xmlns:w14="http://schemas.microsoft.com/office/word/2010/wordml" xmlns:w15="http://schemas.microsoft.com/office/word/2012/wordml" xmlns:wpg="http://schemas.microsoft.com/office/word/2010/wordprocessingGroup" xmlns:wpi="http://schemas.microsoft.com/office/word/2010/wordprocessingInk" xmlns:wne="http://schemas.microsoft.com/office/word/2006/wordml" xmlns:wps="http://schemas.microsoft.com/office/word/2010/wordprocessingShape" mc:Ignorable="w14 w15 wp14">
+<w:hdr xmlns:wpc="http://schemas.microsoft.com/office/word/2010/wordprocessingCanvas" xmlns:cx="http://schemas.microsoft.com/office/drawing/2014/chartex" xmlns:cx1="http://schemas.microsoft.com/office/drawing/2015/9/8/chartex" xmlns:cx2="http://schemas.microsoft.com/office/drawing/2015/10/21/chartex" xmlns:cx3="http://schemas.microsoft.com/office/drawing/2016/5/9/chartex" xmlns:cx4="http://schemas.microsoft.com/office/drawing/2016/5/10/chartex" xmlns:cx5="http://schemas.microsoft.com/office/drawing/2016/5/11/chartex" xmlns:cx6="http://schemas.microsoft.com/office/drawing/2016/5/12/chartex" xmlns:cx7="http://schemas.microsoft.com/office/drawing/2016/5/13/chartex" xmlns:cx8="http://schemas.microsoft.com/office/drawing/2016/5/14/chartex" xmlns:mc="http://schemas.openxmlformats.org/markup-compatibility/2006" xmlns:aink="http://schemas.microsoft.com/office/drawing/2016/ink" xmlns:am3d="http://schemas.microsoft.com/office/drawing/2017/model3d" xmlns:o="urn:schemas-microsoft-com:office:office" xmlns:r="http://schemas.openxmlformats.org/officeDocument/2006/relationships" xmlns:m="http://schemas.openxmlformats.org/officeDocument/2006/math" xmlns:v="urn:schemas-microsoft-com:vml" xmlns:wp14="http://schemas.microsoft.com/office/word/2010/wordprocessingDrawing" xmlns:wp="http://schemas.openxmlformats.org/drawingml/2006/wordprocessingDrawing" xmlns:w10="urn:schemas-microsoft-com:office:word" xmlns:w="http://schemas.openxmlformats.org/wordprocessingml/2006/main" xmlns:w14="http://schemas.microsoft.com/office/word/2010/wordml" xmlns:w15="http://schemas.microsoft.com/office/word/2012/wordml" xmlns:w16cid="http://schemas.microsoft.com/office/word/2016/wordml/cid" xmlns:w16se="http://schemas.microsoft.com/office/word/2015/wordml/symex" xmlns:wpg="http://schemas.microsoft.com/office/word/2010/wordprocessingGroup" xmlns:wpi="http://schemas.microsoft.com/office/word/2010/wordprocessingInk" xmlns:wne="http://schemas.microsoft.com/office/word/2006/wordml" xmlns:wps="http://schemas.microsoft.com/office/word/2010/wordprocessingShape" mc:Ignorable="w14 w15 w16se w16cid wp14">
   <w:p>
     <w:pPr>
       <w:pStyle w:val="Header"/>
     </w:pPr>
     <w:r>
-      <w:t xml:space="preserve">Ofri Masad </w:t>
+      <w:t xml:space="preserve">Ofri </w:t>
+    </w:r>
+    <w:proofErr w:type="spellStart"/>
+    <w:r>
+      <w:t>Masad</w:t>
+    </w:r>
+    <w:proofErr w:type="spellEnd"/>
+    <w:r>
+      <w:t xml:space="preserve"> </w:t>
     </w:r>
     <w:r>
       <w:rPr>
@@ -4626,7 +4947,7 @@
 </file>
 
 <file path=word/numbering.xml><?xml version="1.0" encoding="utf-8"?>
-<w:numbering xmlns:wpc="http://schemas.microsoft.com/office/word/2010/wordprocessingCanvas" xmlns:mc="http://schemas.openxmlformats.org/markup-compatibility/2006" xmlns:o="urn:schemas-microsoft-com:office:office" xmlns:r="http://schemas.openxmlformats.org/officeDocument/2006/relationships" xmlns:m="http://schemas.openxmlformats.org/officeDocument/2006/math" xmlns:v="urn:schemas-microsoft-com:vml" xmlns:wp14="http://schemas.microsoft.com/office/word/2010/wordprocessingDrawing" xmlns:wp="http://schemas.openxmlformats.org/drawingml/2006/wordprocessingDrawing" xmlns:w10="urn:schemas-microsoft-com:office:word" xmlns:w="http://schemas.openxmlformats.org/wordprocessingml/2006/main" xmlns:w14="http://schemas.microsoft.com/office/word/2010/wordml" xmlns:w15="http://schemas.microsoft.com/office/word/2012/wordml" xmlns:wpg="http://schemas.microsoft.com/office/word/2010/wordprocessingGroup" xmlns:wpi="http://schemas.microsoft.com/office/word/2010/wordprocessingInk" xmlns:wne="http://schemas.microsoft.com/office/word/2006/wordml" xmlns:wps="http://schemas.microsoft.com/office/word/2010/wordprocessingShape" mc:Ignorable="w14 w15 wp14">
+<w:numbering xmlns:wpc="http://schemas.microsoft.com/office/word/2010/wordprocessingCanvas" xmlns:cx="http://schemas.microsoft.com/office/drawing/2014/chartex" xmlns:cx1="http://schemas.microsoft.com/office/drawing/2015/9/8/chartex" xmlns:cx2="http://schemas.microsoft.com/office/drawing/2015/10/21/chartex" xmlns:cx3="http://schemas.microsoft.com/office/drawing/2016/5/9/chartex" xmlns:cx4="http://schemas.microsoft.com/office/drawing/2016/5/10/chartex" xmlns:cx5="http://schemas.microsoft.com/office/drawing/2016/5/11/chartex" xmlns:cx6="http://schemas.microsoft.com/office/drawing/2016/5/12/chartex" xmlns:cx7="http://schemas.microsoft.com/office/drawing/2016/5/13/chartex" xmlns:cx8="http://schemas.microsoft.com/office/drawing/2016/5/14/chartex" xmlns:mc="http://schemas.openxmlformats.org/markup-compatibility/2006" xmlns:aink="http://schemas.microsoft.com/office/drawing/2016/ink" xmlns:am3d="http://schemas.microsoft.com/office/drawing/2017/model3d" xmlns:o="urn:schemas-microsoft-com:office:office" xmlns:r="http://schemas.openxmlformats.org/officeDocument/2006/relationships" xmlns:m="http://schemas.openxmlformats.org/officeDocument/2006/math" xmlns:v="urn:schemas-microsoft-com:vml" xmlns:wp14="http://schemas.microsoft.com/office/word/2010/wordprocessingDrawing" xmlns:wp="http://schemas.openxmlformats.org/drawingml/2006/wordprocessingDrawing" xmlns:w10="urn:schemas-microsoft-com:office:word" xmlns:w="http://schemas.openxmlformats.org/wordprocessingml/2006/main" xmlns:w14="http://schemas.microsoft.com/office/word/2010/wordml" xmlns:w15="http://schemas.microsoft.com/office/word/2012/wordml" xmlns:w16cid="http://schemas.microsoft.com/office/word/2016/wordml/cid" xmlns:w16se="http://schemas.microsoft.com/office/word/2015/wordml/symex" xmlns:wpg="http://schemas.microsoft.com/office/word/2010/wordprocessingGroup" xmlns:wpi="http://schemas.microsoft.com/office/word/2010/wordprocessingInk" xmlns:wne="http://schemas.microsoft.com/office/word/2006/wordml" xmlns:wps="http://schemas.microsoft.com/office/word/2010/wordprocessingShape" mc:Ignorable="w14 w15 w16se w16cid wp14">
   <w:abstractNum w:abstractNumId="0" w15:restartNumberingAfterBreak="0">
     <w:nsid w:val="093D1F7B"/>
     <w:multiLevelType w:val="hybridMultilevel"/>
@@ -4955,7 +5276,7 @@
 </file>
 
 <file path=word/people.xml><?xml version="1.0" encoding="utf-8"?>
-<w15:people xmlns:wpc="http://schemas.microsoft.com/office/word/2010/wordprocessingCanvas" xmlns:mc="http://schemas.openxmlformats.org/markup-compatibility/2006" xmlns:o="urn:schemas-microsoft-com:office:office" xmlns:r="http://schemas.openxmlformats.org/officeDocument/2006/relationships" xmlns:m="http://schemas.openxmlformats.org/officeDocument/2006/math" xmlns:v="urn:schemas-microsoft-com:vml" xmlns:wp14="http://schemas.microsoft.com/office/word/2010/wordprocessingDrawing" xmlns:wp="http://schemas.openxmlformats.org/drawingml/2006/wordprocessingDrawing" xmlns:w10="urn:schemas-microsoft-com:office:word" xmlns:w="http://schemas.openxmlformats.org/wordprocessingml/2006/main" xmlns:w14="http://schemas.microsoft.com/office/word/2010/wordml" xmlns:w15="http://schemas.microsoft.com/office/word/2012/wordml" xmlns:wpg="http://schemas.microsoft.com/office/word/2010/wordprocessingGroup" xmlns:wpi="http://schemas.microsoft.com/office/word/2010/wordprocessingInk" xmlns:wne="http://schemas.microsoft.com/office/word/2006/wordml" xmlns:wps="http://schemas.microsoft.com/office/word/2010/wordprocessingShape" mc:Ignorable="w14 w15 wp14">
+<w15:people xmlns:wpc="http://schemas.microsoft.com/office/word/2010/wordprocessingCanvas" xmlns:cx="http://schemas.microsoft.com/office/drawing/2014/chartex" xmlns:cx1="http://schemas.microsoft.com/office/drawing/2015/9/8/chartex" xmlns:cx2="http://schemas.microsoft.com/office/drawing/2015/10/21/chartex" xmlns:cx3="http://schemas.microsoft.com/office/drawing/2016/5/9/chartex" xmlns:cx4="http://schemas.microsoft.com/office/drawing/2016/5/10/chartex" xmlns:cx5="http://schemas.microsoft.com/office/drawing/2016/5/11/chartex" xmlns:cx6="http://schemas.microsoft.com/office/drawing/2016/5/12/chartex" xmlns:cx7="http://schemas.microsoft.com/office/drawing/2016/5/13/chartex" xmlns:cx8="http://schemas.microsoft.com/office/drawing/2016/5/14/chartex" xmlns:mc="http://schemas.openxmlformats.org/markup-compatibility/2006" xmlns:aink="http://schemas.microsoft.com/office/drawing/2016/ink" xmlns:am3d="http://schemas.microsoft.com/office/drawing/2017/model3d" xmlns:o="urn:schemas-microsoft-com:office:office" xmlns:r="http://schemas.openxmlformats.org/officeDocument/2006/relationships" xmlns:m="http://schemas.openxmlformats.org/officeDocument/2006/math" xmlns:v="urn:schemas-microsoft-com:vml" xmlns:wp14="http://schemas.microsoft.com/office/word/2010/wordprocessingDrawing" xmlns:wp="http://schemas.openxmlformats.org/drawingml/2006/wordprocessingDrawing" xmlns:w10="urn:schemas-microsoft-com:office:word" xmlns:w="http://schemas.openxmlformats.org/wordprocessingml/2006/main" xmlns:w14="http://schemas.microsoft.com/office/word/2010/wordml" xmlns:w15="http://schemas.microsoft.com/office/word/2012/wordml" xmlns:w16cid="http://schemas.microsoft.com/office/word/2016/wordml/cid" xmlns:w16se="http://schemas.microsoft.com/office/word/2015/wordml/symex" xmlns:wpg="http://schemas.microsoft.com/office/word/2010/wordprocessingGroup" xmlns:wpi="http://schemas.microsoft.com/office/word/2010/wordprocessingInk" xmlns:wne="http://schemas.microsoft.com/office/word/2006/wordml" xmlns:wps="http://schemas.microsoft.com/office/word/2010/wordprocessingShape" mc:Ignorable="w14 w15 w16se w16cid wp14">
   <w15:person w15:author="Ofri">
     <w15:presenceInfo w15:providerId="None" w15:userId="Ofri"/>
   </w15:person>
@@ -4966,7 +5287,7 @@
 </file>
 
 <file path=word/styles.xml><?xml version="1.0" encoding="utf-8"?>
-<w:styles xmlns:mc="http://schemas.openxmlformats.org/markup-compatibility/2006" xmlns:r="http://schemas.openxmlformats.org/officeDocument/2006/relationships" xmlns:w="http://schemas.openxmlformats.org/wordprocessingml/2006/main" xmlns:w14="http://schemas.microsoft.com/office/word/2010/wordml" xmlns:w15="http://schemas.microsoft.com/office/word/2012/wordml" mc:Ignorable="w14 w15">
+<w:styles xmlns:mc="http://schemas.openxmlformats.org/markup-compatibility/2006" xmlns:r="http://schemas.openxmlformats.org/officeDocument/2006/relationships" xmlns:w="http://schemas.openxmlformats.org/wordprocessingml/2006/main" xmlns:w14="http://schemas.microsoft.com/office/word/2010/wordml" xmlns:w15="http://schemas.microsoft.com/office/word/2012/wordml" xmlns:w16cid="http://schemas.microsoft.com/office/word/2016/wordml/cid" xmlns:w16se="http://schemas.microsoft.com/office/word/2015/wordml/symex" mc:Ignorable="w14 w15 w16se w16cid">
   <w:docDefaults>
     <w:rPrDefault>
       <w:rPr>
@@ -4982,7 +5303,7 @@
       </w:pPr>
     </w:pPrDefault>
   </w:docDefaults>
-  <w:latentStyles w:defLockedState="0" w:defUIPriority="99" w:defSemiHidden="0" w:defUnhideWhenUsed="0" w:defQFormat="0" w:count="371">
+  <w:latentStyles w:defLockedState="0" w:defUIPriority="99" w:defSemiHidden="0" w:defUnhideWhenUsed="0" w:defQFormat="0" w:count="375">
     <w:lsdException w:name="Normal" w:uiPriority="0" w:qFormat="1"/>
     <w:lsdException w:name="heading 1" w:uiPriority="9" w:qFormat="1"/>
     <w:lsdException w:name="heading 2" w:semiHidden="1" w:uiPriority="9" w:unhideWhenUsed="1" w:qFormat="1"/>
@@ -5088,7 +5409,6 @@
     <w:lsdException w:name="HTML Sample" w:semiHidden="1" w:unhideWhenUsed="1"/>
     <w:lsdException w:name="HTML Typewriter" w:semiHidden="1" w:unhideWhenUsed="1"/>
     <w:lsdException w:name="HTML Variable" w:semiHidden="1" w:unhideWhenUsed="1"/>
-    <w:lsdException w:name="Normal Table" w:semiHidden="1" w:unhideWhenUsed="1"/>
     <w:lsdException w:name="annotation subject" w:semiHidden="1" w:unhideWhenUsed="1"/>
     <w:lsdException w:name="No List" w:semiHidden="1" w:unhideWhenUsed="1"/>
     <w:lsdException w:name="Outline List 1" w:semiHidden="1" w:unhideWhenUsed="1"/>
@@ -5132,10 +5452,8 @@
     <w:lsdException w:name="Table Elegant" w:semiHidden="1" w:unhideWhenUsed="1"/>
     <w:lsdException w:name="Table Professional" w:semiHidden="1" w:unhideWhenUsed="1"/>
     <w:lsdException w:name="Table Subtle 1" w:semiHidden="1" w:unhideWhenUsed="1"/>
-    <w:lsdException w:name="Table Subtle 2" w:semiHidden="1" w:unhideWhenUsed="1"/>
     <w:lsdException w:name="Table Web 1" w:semiHidden="1" w:unhideWhenUsed="1"/>
     <w:lsdException w:name="Table Web 2" w:semiHidden="1" w:unhideWhenUsed="1"/>
-    <w:lsdException w:name="Table Web 3" w:semiHidden="1" w:unhideWhenUsed="1"/>
     <w:lsdException w:name="Balloon Text" w:semiHidden="1" w:unhideWhenUsed="1"/>
     <w:lsdException w:name="Table Grid" w:uiPriority="39"/>
     <w:lsdException w:name="Table Theme" w:semiHidden="1" w:unhideWhenUsed="1"/>
@@ -5354,6 +5672,10 @@
     <w:lsdException w:name="List Table 5 Dark Accent 6" w:uiPriority="50"/>
     <w:lsdException w:name="List Table 6 Colorful Accent 6" w:uiPriority="51"/>
     <w:lsdException w:name="List Table 7 Colorful Accent 6" w:uiPriority="52"/>
+    <w:lsdException w:name="Mention" w:semiHidden="1" w:unhideWhenUsed="1"/>
+    <w:lsdException w:name="Smart Hyperlink" w:semiHidden="1" w:unhideWhenUsed="1"/>
+    <w:lsdException w:name="Hashtag" w:semiHidden="1" w:unhideWhenUsed="1"/>
+    <w:lsdException w:name="Unresolved Mention" w:semiHidden="1" w:unhideWhenUsed="1"/>
   </w:latentStyles>
   <w:style w:type="paragraph" w:default="1" w:styleId="Normal">
     <w:name w:val="Normal"/>
@@ -5944,7 +6266,7 @@
 </file>
 
 <file path=customXml/itemProps1.xml><?xml version="1.0" encoding="utf-8"?>
-<ds:datastoreItem xmlns:ds="http://schemas.openxmlformats.org/officeDocument/2006/customXml" ds:itemID="{97C30A2C-804A-4941-A6BB-FA9467AB9931}">
+<ds:datastoreItem xmlns:ds="http://schemas.openxmlformats.org/officeDocument/2006/customXml" ds:itemID="{4DD66641-1DAA-413F-93C0-3DAC8EF65295}">
   <ds:schemaRefs>
     <ds:schemaRef ds:uri="http://schemas.openxmlformats.org/officeDocument/2006/bibliography"/>
   </ds:schemaRefs>

</xml_diff>

<commit_message>
finished report, exported to pdf
</commit_message>
<xml_diff>
--- a/201267226_305283178 - Project report.docx
+++ b/201267226_305283178 - Project report.docx
@@ -1,6 +1,6 @@
 
 <file path=word/document.xml><?xml version="1.0" encoding="utf-8"?>
-<w:document xmlns:wpc="http://schemas.microsoft.com/office/word/2010/wordprocessingCanvas" xmlns:cx="http://schemas.microsoft.com/office/drawing/2014/chartex" xmlns:cx1="http://schemas.microsoft.com/office/drawing/2015/9/8/chartex" xmlns:cx2="http://schemas.microsoft.com/office/drawing/2015/10/21/chartex" xmlns:cx3="http://schemas.microsoft.com/office/drawing/2016/5/9/chartex" xmlns:cx4="http://schemas.microsoft.com/office/drawing/2016/5/10/chartex" xmlns:cx5="http://schemas.microsoft.com/office/drawing/2016/5/11/chartex" xmlns:cx6="http://schemas.microsoft.com/office/drawing/2016/5/12/chartex" xmlns:cx7="http://schemas.microsoft.com/office/drawing/2016/5/13/chartex" xmlns:cx8="http://schemas.microsoft.com/office/drawing/2016/5/14/chartex" xmlns:mc="http://schemas.openxmlformats.org/markup-compatibility/2006" xmlns:aink="http://schemas.microsoft.com/office/drawing/2016/ink" xmlns:am3d="http://schemas.microsoft.com/office/drawing/2017/model3d" xmlns:o="urn:schemas-microsoft-com:office:office" xmlns:r="http://schemas.openxmlformats.org/officeDocument/2006/relationships" xmlns:m="http://schemas.openxmlformats.org/officeDocument/2006/math" xmlns:v="urn:schemas-microsoft-com:vml" xmlns:wp14="http://schemas.microsoft.com/office/word/2010/wordprocessingDrawing" xmlns:wp="http://schemas.openxmlformats.org/drawingml/2006/wordprocessingDrawing" xmlns:w10="urn:schemas-microsoft-com:office:word" xmlns:w="http://schemas.openxmlformats.org/wordprocessingml/2006/main" xmlns:w14="http://schemas.microsoft.com/office/word/2010/wordml" xmlns:w15="http://schemas.microsoft.com/office/word/2012/wordml" xmlns:w16cid="http://schemas.microsoft.com/office/word/2016/wordml/cid" xmlns:w16se="http://schemas.microsoft.com/office/word/2015/wordml/symex" xmlns:wpg="http://schemas.microsoft.com/office/word/2010/wordprocessingGroup" xmlns:wpi="http://schemas.microsoft.com/office/word/2010/wordprocessingInk" xmlns:wne="http://schemas.microsoft.com/office/word/2006/wordml" xmlns:wps="http://schemas.microsoft.com/office/word/2010/wordprocessingShape" mc:Ignorable="w14 w15 w16se w16cid wp14">
+<w:document xmlns:wpc="http://schemas.microsoft.com/office/word/2010/wordprocessingCanvas" xmlns:mc="http://schemas.openxmlformats.org/markup-compatibility/2006" xmlns:o="urn:schemas-microsoft-com:office:office" xmlns:r="http://schemas.openxmlformats.org/officeDocument/2006/relationships" xmlns:m="http://schemas.openxmlformats.org/officeDocument/2006/math" xmlns:v="urn:schemas-microsoft-com:vml" xmlns:wp14="http://schemas.microsoft.com/office/word/2010/wordprocessingDrawing" xmlns:wp="http://schemas.openxmlformats.org/drawingml/2006/wordprocessingDrawing" xmlns:w10="urn:schemas-microsoft-com:office:word" xmlns:w="http://schemas.openxmlformats.org/wordprocessingml/2006/main" xmlns:w14="http://schemas.microsoft.com/office/word/2010/wordml" xmlns:w15="http://schemas.microsoft.com/office/word/2012/wordml" xmlns:wpg="http://schemas.microsoft.com/office/word/2010/wordprocessingGroup" xmlns:wpi="http://schemas.microsoft.com/office/word/2010/wordprocessingInk" xmlns:wne="http://schemas.microsoft.com/office/word/2006/wordml" xmlns:wps="http://schemas.microsoft.com/office/word/2010/wordprocessingShape" mc:Ignorable="w14 w15 wp14">
   <w:body>
     <w:p>
       <w:pPr>
@@ -128,12 +128,11 @@
     </w:p>
     <w:p>
       <w:pPr>
-        <w:ind w:firstLine="720"/>
-        <w:rPr>
-          <w:lang w:bidi="he-IL"/>
-        </w:rPr>
-      </w:pPr>
-      <w:proofErr w:type="spellStart"/>
+        <w:ind w:left="720"/>
+        <w:rPr>
+          <w:lang w:bidi="he-IL"/>
+        </w:rPr>
+      </w:pPr>
       <w:r>
         <w:rPr>
           <w:rFonts w:ascii="Arial" w:hAnsi="Arial" w:cs="Arial"/>
@@ -141,9 +140,10 @@
           <w:sz w:val="20"/>
           <w:szCs w:val="20"/>
         </w:rPr>
-        <w:t>Sutskever</w:t>
-      </w:r>
-      <w:proofErr w:type="spellEnd"/>
+        <w:t xml:space="preserve">Sutskever, Ilya, Oriol Vinyals, and Quoc V. Le. "Sequence to sequence learning with neural </w:t>
+      </w:r>
+      <w:bookmarkStart w:id="0" w:name="_GoBack"/>
+      <w:bookmarkEnd w:id="0"/>
       <w:r>
         <w:rPr>
           <w:rFonts w:ascii="Arial" w:hAnsi="Arial" w:cs="Arial"/>
@@ -151,27 +151,7 @@
           <w:sz w:val="20"/>
           <w:szCs w:val="20"/>
         </w:rPr>
-        <w:t xml:space="preserve">, Ilya, Oriol </w:t>
-      </w:r>
-      <w:proofErr w:type="spellStart"/>
-      <w:r>
-        <w:rPr>
-          <w:rFonts w:ascii="Arial" w:hAnsi="Arial" w:cs="Arial"/>
-          <w:color w:val="222222"/>
-          <w:sz w:val="20"/>
-          <w:szCs w:val="20"/>
-        </w:rPr>
-        <w:t>Vinyals</w:t>
-      </w:r>
-      <w:proofErr w:type="spellEnd"/>
-      <w:r>
-        <w:rPr>
-          <w:rFonts w:ascii="Arial" w:hAnsi="Arial" w:cs="Arial"/>
-          <w:color w:val="222222"/>
-          <w:sz w:val="20"/>
-          <w:szCs w:val="20"/>
-        </w:rPr>
-        <w:t xml:space="preserve">, and Quoc V. Le. "Sequence to sequence learning with neural networks." </w:t>
+        <w:t xml:space="preserve">networks." </w:t>
       </w:r>
       <w:r>
         <w:rPr>
@@ -322,7 +302,19 @@
         <w:rPr>
           <w:lang w:bidi="he-IL"/>
         </w:rPr>
-        <w:t>The article tested translated from English to French, and we decided to translate from English to Hebrew instead.</w:t>
+        <w:t xml:space="preserve">The article tested </w:t>
+      </w:r>
+      <w:r>
+        <w:rPr>
+          <w:lang w:bidi="he-IL"/>
+        </w:rPr>
+        <w:t>translation</w:t>
+      </w:r>
+      <w:r>
+        <w:rPr>
+          <w:lang w:bidi="he-IL"/>
+        </w:rPr>
+        <w:t xml:space="preserve"> from English to French, and we decided to translate from English to Hebrew instead.</w:t>
       </w:r>
     </w:p>
     <w:p>
@@ -335,10 +327,6 @@
           <w:lang w:bidi="he-IL"/>
         </w:rPr>
       </w:pPr>
-      <w:commentRangeStart w:id="0"/>
-      <w:commentRangeStart w:id="1"/>
-      <w:commentRangeStart w:id="2"/>
-      <w:commentRangeStart w:id="3"/>
       <w:r>
         <w:rPr>
           <w:b/>
@@ -347,42 +335,6 @@
           <w:lang w:bidi="he-IL"/>
         </w:rPr>
         <w:t>Architecture</w:t>
-      </w:r>
-      <w:commentRangeEnd w:id="0"/>
-      <w:r>
-        <w:rPr>
-          <w:rStyle w:val="CommentReference"/>
-          <w:rFonts w:asciiTheme="minorHAnsi" w:eastAsiaTheme="minorHAnsi" w:hAnsiTheme="minorHAnsi" w:cstheme="minorBidi"/>
-          <w:color w:val="auto"/>
-        </w:rPr>
-        <w:commentReference w:id="0"/>
-      </w:r>
-      <w:commentRangeEnd w:id="1"/>
-      <w:r>
-        <w:rPr>
-          <w:rStyle w:val="CommentReference"/>
-          <w:rFonts w:asciiTheme="minorHAnsi" w:eastAsiaTheme="minorHAnsi" w:hAnsiTheme="minorHAnsi" w:cstheme="minorBidi"/>
-          <w:color w:val="auto"/>
-        </w:rPr>
-        <w:commentReference w:id="1"/>
-      </w:r>
-      <w:commentRangeEnd w:id="2"/>
-      <w:r>
-        <w:rPr>
-          <w:rStyle w:val="CommentReference"/>
-          <w:rFonts w:asciiTheme="minorHAnsi" w:eastAsiaTheme="minorHAnsi" w:hAnsiTheme="minorHAnsi" w:cstheme="minorBidi"/>
-          <w:color w:val="auto"/>
-        </w:rPr>
-        <w:commentReference w:id="2"/>
-      </w:r>
-      <w:commentRangeEnd w:id="3"/>
-      <w:r>
-        <w:rPr>
-          <w:rStyle w:val="CommentReference"/>
-          <w:rFonts w:asciiTheme="minorHAnsi" w:eastAsiaTheme="minorHAnsi" w:hAnsiTheme="minorHAnsi" w:cstheme="minorBidi"/>
-          <w:color w:val="auto"/>
-        </w:rPr>
-        <w:commentReference w:id="3"/>
       </w:r>
       <w:r>
         <w:rPr>
@@ -447,13 +399,37 @@
         <w:rPr>
           <w:lang w:bidi="he-IL"/>
         </w:rPr>
-        <w:t xml:space="preserve"> 64 LSTM cells in each LSTM layer</w:t>
-      </w:r>
-      <w:r>
-        <w:rPr>
-          <w:lang w:bidi="he-IL"/>
-        </w:rPr>
-        <w:t xml:space="preserve"> and calculated the validation score every 250 iterations. In addition, SGD did not get as good results at all, so we decided to use Adam instead. </w:t>
+        <w:t xml:space="preserve"> 64 LSTM cells</w:t>
+      </w:r>
+      <w:r>
+        <w:rPr>
+          <w:lang w:bidi="he-IL"/>
+        </w:rPr>
+        <w:t xml:space="preserve"> (hidden states)</w:t>
+      </w:r>
+      <w:r>
+        <w:rPr>
+          <w:lang w:bidi="he-IL"/>
+        </w:rPr>
+        <w:t xml:space="preserve"> in each LSTM layer</w:t>
+      </w:r>
+      <w:r>
+        <w:rPr>
+          <w:lang w:bidi="he-IL"/>
+        </w:rPr>
+        <w:t xml:space="preserve"> and calculated the validation score every 250 iterations.</w:t>
+      </w:r>
+      <w:r>
+        <w:rPr>
+          <w:lang w:bidi="he-IL"/>
+        </w:rPr>
+        <w:t xml:space="preserve"> Furthermore, we used teacher forcing in the learning process, the article did not declare whether they used it or not. </w:t>
+      </w:r>
+      <w:r>
+        <w:rPr>
+          <w:lang w:bidi="he-IL"/>
+        </w:rPr>
+        <w:t xml:space="preserve"> In addition, SGD did not get as good results at all, so we decided to use Adam instead. </w:t>
       </w:r>
       <w:r>
         <w:rPr>
@@ -490,7 +466,7 @@
                     <pic:cNvPicPr/>
                   </pic:nvPicPr>
                   <pic:blipFill>
-                    <a:blip r:embed="rId11"/>
+                    <a:blip r:embed="rId8"/>
                     <a:stretch>
                       <a:fillRect/>
                     </a:stretch>
@@ -547,7 +523,7 @@
                     <pic:cNvPicPr/>
                   </pic:nvPicPr>
                   <pic:blipFill>
-                    <a:blip r:embed="rId12">
+                    <a:blip r:embed="rId9">
                       <a:extLst>
                         <a:ext uri="{28A0092B-C50C-407E-A947-70E740481C1C}">
                           <a14:useLocalDpi xmlns:a14="http://schemas.microsoft.com/office/drawing/2010/main" val="0"/>
@@ -627,7 +603,7 @@
                     </pic:cNvPicPr>
                   </pic:nvPicPr>
                   <pic:blipFill>
-                    <a:blip r:embed="rId13">
+                    <a:blip r:embed="rId10">
                       <a:extLst>
                         <a:ext uri="{28A0092B-C50C-407E-A947-70E740481C1C}">
                           <a14:useLocalDpi xmlns:a14="http://schemas.microsoft.com/office/drawing/2010/main" val="0"/>
@@ -697,18 +673,18 @@
     <w:tbl>
       <w:tblPr>
         <w:tblStyle w:val="TableGrid"/>
-        <w:tblW w:w="9827" w:type="dxa"/>
+        <w:tblW w:w="10063" w:type="dxa"/>
         <w:tblLook w:val="04A0" w:firstRow="1" w:lastRow="0" w:firstColumn="1" w:lastColumn="0" w:noHBand="0" w:noVBand="1"/>
       </w:tblPr>
       <w:tblGrid>
-        <w:gridCol w:w="2567"/>
+        <w:gridCol w:w="2803"/>
         <w:gridCol w:w="3832"/>
         <w:gridCol w:w="3428"/>
       </w:tblGrid>
       <w:tr>
         <w:tc>
           <w:tcPr>
-            <w:tcW w:w="2567" w:type="dxa"/>
+            <w:tcW w:w="2803" w:type="dxa"/>
             <w:tcBorders>
               <w:bottom w:val="single" w:sz="12" w:space="0" w:color="auto"/>
               <w:right w:val="single" w:sz="12" w:space="0" w:color="auto"/>
@@ -792,7 +768,7 @@
       <w:tr>
         <w:tc>
           <w:tcPr>
-            <w:tcW w:w="2567" w:type="dxa"/>
+            <w:tcW w:w="2803" w:type="dxa"/>
             <w:tcBorders>
               <w:top w:val="single" w:sz="12" w:space="0" w:color="auto"/>
               <w:right w:val="single" w:sz="12" w:space="0" w:color="auto"/>
@@ -876,7 +852,7 @@
       <w:tr>
         <w:tc>
           <w:tcPr>
-            <w:tcW w:w="2567" w:type="dxa"/>
+            <w:tcW w:w="2803" w:type="dxa"/>
             <w:tcBorders>
               <w:right w:val="single" w:sz="12" w:space="0" w:color="auto"/>
             </w:tcBorders>
@@ -955,13 +931,19 @@
               </w:rPr>
               <w:t>None as we start from low learning rate</w:t>
             </w:r>
+            <w:r>
+              <w:rPr>
+                <w:lang w:bidi="he-IL"/>
+              </w:rPr>
+              <w:t>.</w:t>
+            </w:r>
           </w:p>
         </w:tc>
       </w:tr>
       <w:tr>
         <w:tc>
           <w:tcPr>
-            <w:tcW w:w="2567" w:type="dxa"/>
+            <w:tcW w:w="2803" w:type="dxa"/>
             <w:tcBorders>
               <w:right w:val="single" w:sz="12" w:space="0" w:color="auto"/>
             </w:tcBorders>
@@ -1024,21 +1006,19 @@
                 <w:lang w:bidi="he-IL"/>
               </w:rPr>
             </w:pPr>
-            <w:proofErr w:type="spellStart"/>
             <w:r>
               <w:rPr>
                 <w:lang w:bidi="he-IL"/>
               </w:rPr>
               <w:t>ReLu</w:t>
             </w:r>
-            <w:proofErr w:type="spellEnd"/>
           </w:p>
         </w:tc>
       </w:tr>
       <w:tr>
         <w:tc>
           <w:tcPr>
-            <w:tcW w:w="2567" w:type="dxa"/>
+            <w:tcW w:w="2803" w:type="dxa"/>
             <w:tcBorders>
               <w:right w:val="single" w:sz="12" w:space="0" w:color="auto"/>
             </w:tcBorders>
@@ -1113,7 +1093,7 @@
       <w:tr>
         <w:tc>
           <w:tcPr>
-            <w:tcW w:w="2567" w:type="dxa"/>
+            <w:tcW w:w="2803" w:type="dxa"/>
             <w:tcBorders>
               <w:right w:val="single" w:sz="12" w:space="0" w:color="auto"/>
             </w:tcBorders>
@@ -1186,7 +1166,7 @@
       <w:tr>
         <w:tc>
           <w:tcPr>
-            <w:tcW w:w="2567" w:type="dxa"/>
+            <w:tcW w:w="2803" w:type="dxa"/>
             <w:tcBorders>
               <w:right w:val="single" w:sz="12" w:space="0" w:color="auto"/>
             </w:tcBorders>
@@ -1259,7 +1239,7 @@
       <w:tr>
         <w:tc>
           <w:tcPr>
-            <w:tcW w:w="2567" w:type="dxa"/>
+            <w:tcW w:w="2803" w:type="dxa"/>
             <w:tcBorders>
               <w:right w:val="single" w:sz="12" w:space="0" w:color="auto"/>
             </w:tcBorders>
@@ -1332,7 +1312,7 @@
       <w:tr>
         <w:tc>
           <w:tcPr>
-            <w:tcW w:w="2567" w:type="dxa"/>
+            <w:tcW w:w="2803" w:type="dxa"/>
             <w:tcBorders>
               <w:right w:val="single" w:sz="12" w:space="0" w:color="auto"/>
             </w:tcBorders>
@@ -1356,6 +1336,14 @@
               </w:rPr>
               <w:t>LSTM layers size</w:t>
             </w:r>
+            <w:r>
+              <w:rPr>
+                <w:b/>
+                <w:bCs/>
+                <w:lang w:bidi="he-IL"/>
+              </w:rPr>
+              <w:t xml:space="preserve"> (# hidden states)</w:t>
+            </w:r>
           </w:p>
         </w:tc>
         <w:tc>
@@ -1405,7 +1393,7 @@
       <w:tr>
         <w:tc>
           <w:tcPr>
-            <w:tcW w:w="2567" w:type="dxa"/>
+            <w:tcW w:w="2803" w:type="dxa"/>
             <w:tcBorders>
               <w:right w:val="single" w:sz="12" w:space="0" w:color="auto"/>
             </w:tcBorders>
@@ -1450,21 +1438,7 @@
               <w:rPr>
                 <w:lang w:bidi="he-IL"/>
               </w:rPr>
-              <w:t>[-0.</w:t>
-            </w:r>
-            <w:proofErr w:type="gramStart"/>
-            <w:r>
-              <w:rPr>
-                <w:lang w:bidi="he-IL"/>
-              </w:rPr>
-              <w:t>08 ,</w:t>
-            </w:r>
-            <w:proofErr w:type="gramEnd"/>
-            <w:r>
-              <w:rPr>
-                <w:lang w:bidi="he-IL"/>
-              </w:rPr>
-              <w:t xml:space="preserve"> 0.08]</w:t>
+              <w:t>[-0.08 , 0.08]</w:t>
             </w:r>
           </w:p>
         </w:tc>
@@ -1484,21 +1458,7 @@
               <w:rPr>
                 <w:lang w:bidi="he-IL"/>
               </w:rPr>
-              <w:t>[-0.</w:t>
-            </w:r>
-            <w:proofErr w:type="gramStart"/>
-            <w:r>
-              <w:rPr>
-                <w:lang w:bidi="he-IL"/>
-              </w:rPr>
-              <w:t>08 ,</w:t>
-            </w:r>
-            <w:proofErr w:type="gramEnd"/>
-            <w:r>
-              <w:rPr>
-                <w:lang w:bidi="he-IL"/>
-              </w:rPr>
-              <w:t xml:space="preserve"> 0.08]</w:t>
+              <w:t>[-0.08 , 0.08]</w:t>
             </w:r>
           </w:p>
         </w:tc>
@@ -1506,7 +1466,7 @@
       <w:tr>
         <w:tc>
           <w:tcPr>
-            <w:tcW w:w="2567" w:type="dxa"/>
+            <w:tcW w:w="2803" w:type="dxa"/>
             <w:tcBorders>
               <w:right w:val="single" w:sz="12" w:space="0" w:color="auto"/>
             </w:tcBorders>
@@ -1587,7 +1547,7 @@
       <w:tr>
         <w:tc>
           <w:tcPr>
-            <w:tcW w:w="2567" w:type="dxa"/>
+            <w:tcW w:w="2803" w:type="dxa"/>
             <w:tcBorders>
               <w:right w:val="single" w:sz="12" w:space="0" w:color="auto"/>
             </w:tcBorders>
@@ -1665,12 +1625,6 @@
           <w:lang w:bidi="he-IL"/>
         </w:rPr>
       </w:pPr>
-      <w:r>
-        <w:rPr>
-          <w:lang w:bidi="he-IL"/>
-        </w:rPr>
-        <w:br w:type="page"/>
-      </w:r>
     </w:p>
     <w:p>
       <w:pPr>
@@ -1682,35 +1636,14 @@
           <w:lang w:bidi="he-IL"/>
         </w:rPr>
       </w:pPr>
-      <w:commentRangeStart w:id="4"/>
-      <w:commentRangeStart w:id="5"/>
-      <w:r>
-        <w:rPr>
-          <w:b/>
-          <w:bCs/>
-          <w:u w:val="single"/>
-          <w:lang w:bidi="he-IL"/>
-        </w:rPr>
-        <w:lastRenderedPageBreak/>
+      <w:r>
+        <w:rPr>
+          <w:b/>
+          <w:bCs/>
+          <w:u w:val="single"/>
+          <w:lang w:bidi="he-IL"/>
+        </w:rPr>
         <w:t>Dataset</w:t>
-      </w:r>
-      <w:commentRangeEnd w:id="4"/>
-      <w:r>
-        <w:rPr>
-          <w:rStyle w:val="CommentReference"/>
-          <w:rFonts w:asciiTheme="minorHAnsi" w:eastAsiaTheme="minorHAnsi" w:hAnsiTheme="minorHAnsi" w:cstheme="minorBidi"/>
-          <w:color w:val="auto"/>
-        </w:rPr>
-        <w:commentReference w:id="4"/>
-      </w:r>
-      <w:commentRangeEnd w:id="5"/>
-      <w:r>
-        <w:rPr>
-          <w:rStyle w:val="CommentReference"/>
-          <w:rFonts w:asciiTheme="minorHAnsi" w:eastAsiaTheme="minorHAnsi" w:hAnsiTheme="minorHAnsi" w:cstheme="minorBidi"/>
-          <w:color w:val="auto"/>
-        </w:rPr>
-        <w:commentReference w:id="5"/>
       </w:r>
       <w:r>
         <w:rPr>
@@ -2275,13 +2208,56 @@
         <w:rPr>
           <w:lang w:bidi="he-IL"/>
         </w:rPr>
-        <w:t xml:space="preserve">main metric that was used in the article. This score was created to evaluate the quality of text which has been machine-translated. It uses a modified form of </w:t>
-      </w:r>
-      <w:r>
-        <w:rPr>
-          <w:lang w:bidi="he-IL"/>
-        </w:rPr>
-        <w:t>precision that takes in to consideration the fact that machine translation tends to generate more words than in a reference text.</w:t>
+        <w:t>main metric that was used in the article. This score was created to evaluate the quality of text which has been machine-translated</w:t>
+      </w:r>
+      <w:r>
+        <w:rPr>
+          <w:lang w:bidi="he-IL"/>
+        </w:rPr>
+        <w:fldChar w:fldCharType="begin"/>
+      </w:r>
+      <w:r>
+        <w:rPr>
+          <w:lang w:bidi="he-IL"/>
+        </w:rPr>
+        <w:instrText xml:space="preserve"> ADDIN EN.CITE &lt;EndNote&gt;&lt;Cite&gt;&lt;Author&gt;Papineni&lt;/Author&gt;&lt;Year&gt;2002&lt;/Year&gt;&lt;RecNum&gt;48&lt;/RecNum&gt;&lt;DisplayText&gt;[1]&lt;/DisplayText&gt;&lt;record&gt;&lt;rec-number&gt;48&lt;/rec-number&gt;&lt;foreign-keys&gt;&lt;key app="EN" db-id="sfw9292xkwzvfje5vt6xvz0fs9250wtw9t0e" timestamp="1530349130"&gt;48&lt;/key&gt;&lt;/foreign-keys&gt;&lt;ref-type name="Conference Proceedings"&gt;10&lt;/ref-type&gt;&lt;contributors&gt;&lt;authors&gt;&lt;author&gt;Papineni, Kishore&lt;/author&gt;&lt;author&gt;Roukos, Salim&lt;/author&gt;&lt;author&gt;Ward, Todd&lt;/author&gt;&lt;author&gt;Zhu, Wei-Jing&lt;/author&gt;&lt;/authors&gt;&lt;/contributors&gt;&lt;titles&gt;&lt;title&gt;BLEU: a method for automatic evaluation of machine translation&lt;/title&gt;&lt;secondary-title&gt;Proceedings of the 40th annual meeting on association for computational linguistics&lt;/secondary-title&gt;&lt;/titles&gt;&lt;pages&gt;311-318&lt;/pages&gt;&lt;dates&gt;&lt;year&gt;2002&lt;/year&gt;&lt;/dates&gt;&lt;publisher&gt;Association for Computational Linguistics&lt;/publisher&gt;&lt;urls&gt;&lt;/urls&gt;&lt;/record&gt;&lt;/Cite&gt;&lt;/EndNote&gt;</w:instrText>
+      </w:r>
+      <w:r>
+        <w:rPr>
+          <w:lang w:bidi="he-IL"/>
+        </w:rPr>
+        <w:fldChar w:fldCharType="separate"/>
+      </w:r>
+      <w:r>
+        <w:rPr>
+          <w:noProof/>
+          <w:lang w:bidi="he-IL"/>
+        </w:rPr>
+        <w:t>[1]</w:t>
+      </w:r>
+      <w:r>
+        <w:rPr>
+          <w:lang w:bidi="he-IL"/>
+        </w:rPr>
+        <w:fldChar w:fldCharType="end"/>
+      </w:r>
+      <w:r>
+        <w:rPr>
+          <w:lang w:bidi="he-IL"/>
+        </w:rPr>
+        <w:t xml:space="preserve">. It uses a modified form of </w:t>
+      </w:r>
+      <w:r>
+        <w:rPr>
+          <w:lang w:bidi="he-IL"/>
+        </w:rPr>
+        <w:t>precision that takes in</w:t>
+      </w:r>
+      <w:r>
+        <w:rPr>
+          <w:lang w:bidi="he-IL"/>
+        </w:rPr>
+        <w:t>to consideration the fact that machine translation tends to generate more words than in a reference text.</w:t>
       </w:r>
       <w:r>
         <w:rPr>
@@ -2301,79 +2277,20 @@
           <w:lang w:bidi="he-IL"/>
         </w:rPr>
       </w:pPr>
-      <w:proofErr w:type="gramStart"/>
-      <w:r>
-        <w:rPr>
-          <w:b/>
-          <w:bCs/>
-          <w:u w:val="single"/>
-          <w:lang w:bidi="he-IL"/>
-        </w:rPr>
-        <w:t>Final results</w:t>
-      </w:r>
-      <w:proofErr w:type="gramEnd"/>
-      <w:r>
-        <w:rPr>
-          <w:b/>
-          <w:bCs/>
-          <w:u w:val="single"/>
-          <w:lang w:bidi="he-IL"/>
-        </w:rPr>
-        <w:t xml:space="preserve"> on test set-</w:t>
-      </w:r>
-      <w:r>
-        <w:rPr>
-          <w:lang w:bidi="he-IL"/>
-        </w:rPr>
-        <w:t xml:space="preserve"> The metric that was used to evaluate the results was </w:t>
-      </w:r>
-      <w:commentRangeStart w:id="6"/>
-      <w:r>
-        <w:rPr>
-          <w:lang w:bidi="he-IL"/>
-        </w:rPr>
-        <w:t>BLEU</w:t>
-      </w:r>
-      <w:commentRangeEnd w:id="6"/>
-      <w:r>
-        <w:rPr>
-          <w:rStyle w:val="CommentReference"/>
-        </w:rPr>
-        <w:commentReference w:id="6"/>
-      </w:r>
-      <w:r>
-        <w:rPr>
-          <w:lang w:bidi="he-IL"/>
-        </w:rPr>
-        <w:t xml:space="preserve">. The average </w:t>
-      </w:r>
-      <w:commentRangeStart w:id="7"/>
-      <w:commentRangeStart w:id="8"/>
-      <w:r>
-        <w:rPr>
-          <w:lang w:bidi="he-IL"/>
-        </w:rPr>
-        <w:t xml:space="preserve">value </w:t>
-      </w:r>
-      <w:commentRangeEnd w:id="7"/>
-      <w:r>
-        <w:rPr>
-          <w:rStyle w:val="CommentReference"/>
-        </w:rPr>
-        <w:commentReference w:id="7"/>
-      </w:r>
-      <w:commentRangeEnd w:id="8"/>
-      <w:r>
-        <w:rPr>
-          <w:rStyle w:val="CommentReference"/>
-        </w:rPr>
-        <w:commentReference w:id="8"/>
-      </w:r>
-      <w:r>
-        <w:rPr>
-          <w:lang w:bidi="he-IL"/>
-        </w:rPr>
-        <w:t xml:space="preserve">on the test set was </w:t>
+      <w:r>
+        <w:rPr>
+          <w:b/>
+          <w:bCs/>
+          <w:u w:val="single"/>
+          <w:lang w:bidi="he-IL"/>
+        </w:rPr>
+        <w:t>Final results on test set-</w:t>
+      </w:r>
+      <w:r>
+        <w:rPr>
+          <w:lang w:bidi="he-IL"/>
+        </w:rPr>
+        <w:t xml:space="preserve"> The metric that was used to evaluate the results was BLEU. The average value on the test set was </w:t>
       </w:r>
       <w:r>
         <w:rPr>
@@ -2410,6 +2327,25 @@
           <w:lang w:bidi="he-IL"/>
         </w:rPr>
         <w:t>.</w:t>
+      </w:r>
+    </w:p>
+    <w:p>
+      <w:pPr>
+        <w:rPr>
+          <w:b/>
+          <w:bCs/>
+          <w:u w:val="single"/>
+          <w:lang w:bidi="he-IL"/>
+        </w:rPr>
+      </w:pPr>
+      <w:r>
+        <w:rPr>
+          <w:b/>
+          <w:bCs/>
+          <w:u w:val="single"/>
+          <w:lang w:bidi="he-IL"/>
+        </w:rPr>
+        <w:br w:type="page"/>
       </w:r>
     </w:p>
     <w:p>
@@ -2433,6 +2369,7 @@
           <w:u w:val="single"/>
           <w:lang w:bidi="he-IL"/>
         </w:rPr>
+        <w:lastRenderedPageBreak/>
         <w:t>Training/validation set loss</w:t>
       </w:r>
       <w:r>
@@ -2498,7 +2435,7 @@
                     </pic:cNvPicPr>
                   </pic:nvPicPr>
                   <pic:blipFill>
-                    <a:blip r:embed="rId14" cstate="print">
+                    <a:blip r:embed="rId11" cstate="print">
                       <a:extLst>
                         <a:ext uri="{28A0092B-C50C-407E-A947-70E740481C1C}">
                           <a14:useLocalDpi xmlns:a14="http://schemas.microsoft.com/office/drawing/2010/main" val="0"/>
@@ -2685,7 +2622,6 @@
           <w:u w:val="single"/>
           <w:lang w:bidi="he-IL"/>
         </w:rPr>
-        <w:lastRenderedPageBreak/>
         <w:drawing>
           <wp:anchor distT="0" distB="0" distL="114300" distR="114300" simplePos="0" relativeHeight="251659264" behindDoc="0" locked="0" layoutInCell="1" allowOverlap="1" wp14:anchorId="7407EE21" wp14:editId="0FD9A9AB">
             <wp:simplePos x="0" y="0"/>
@@ -2712,7 +2648,7 @@
                     </pic:cNvPicPr>
                   </pic:nvPicPr>
                   <pic:blipFill>
-                    <a:blip r:embed="rId15" cstate="print">
+                    <a:blip r:embed="rId12" cstate="print">
                       <a:extLst>
                         <a:ext uri="{28A0092B-C50C-407E-A947-70E740481C1C}">
                           <a14:useLocalDpi xmlns:a14="http://schemas.microsoft.com/office/drawing/2010/main" val="0"/>
@@ -2915,39 +2851,14 @@
           <w:lang w:bidi="he-IL"/>
         </w:rPr>
       </w:pPr>
-      <w:commentRangeStart w:id="9"/>
-      <w:commentRangeStart w:id="10"/>
-      <w:r>
-        <w:rPr>
-          <w:b/>
-          <w:bCs/>
-          <w:u w:val="single"/>
-          <w:lang w:bidi="he-IL"/>
-        </w:rPr>
-        <w:t>Test Set Translation Examples</w:t>
-      </w:r>
-      <w:commentRangeEnd w:id="9"/>
-      <w:r>
-        <w:rPr>
-          <w:rStyle w:val="CommentReference"/>
-        </w:rPr>
-        <w:commentReference w:id="9"/>
-      </w:r>
-      <w:commentRangeEnd w:id="10"/>
-      <w:r>
-        <w:rPr>
-          <w:rStyle w:val="CommentReference"/>
-        </w:rPr>
-        <w:commentReference w:id="10"/>
-      </w:r>
-      <w:r>
-        <w:rPr>
-          <w:b/>
-          <w:bCs/>
-          <w:u w:val="single"/>
-          <w:lang w:bidi="he-IL"/>
-        </w:rPr>
-        <w:t>:</w:t>
+      <w:r>
+        <w:rPr>
+          <w:b/>
+          <w:bCs/>
+          <w:u w:val="single"/>
+          <w:lang w:bidi="he-IL"/>
+        </w:rPr>
+        <w:t>Test Set Translation Examples:</w:t>
       </w:r>
     </w:p>
     <w:tbl>
@@ -3069,10 +2980,92 @@
                 <w:szCs w:val="18"/>
                 <w:shd w:val="clear" w:color="auto" w:fill="FFFFFF"/>
               </w:rPr>
-              <w:t xml:space="preserve">how far does this </w:t>
-            </w:r>
-            <w:proofErr w:type="gramStart"/>
-            <w:r>
+              <w:t>how far does this go ?</w:t>
+            </w:r>
+          </w:p>
+        </w:tc>
+        <w:tc>
+          <w:tcPr>
+            <w:tcW w:w="2880" w:type="dxa"/>
+          </w:tcPr>
+          <w:p>
+            <w:pPr>
+              <w:bidi/>
+              <w:rPr>
+                <w:rFonts w:ascii="Segoe UI" w:hAnsi="Segoe UI" w:cs="Segoe UI"/>
+                <w:color w:val="24292E"/>
+                <w:sz w:val="18"/>
+                <w:szCs w:val="18"/>
+              </w:rPr>
+            </w:pPr>
+            <w:r>
+              <w:rPr>
+                <w:rFonts w:ascii="Segoe UI" w:hAnsi="Segoe UI" w:cs="Segoe UI"/>
+                <w:color w:val="24292E"/>
+                <w:sz w:val="18"/>
+                <w:szCs w:val="18"/>
+                <w:rtl/>
+                <w:lang w:bidi="he-IL"/>
+              </w:rPr>
+              <w:t>כמה זה לעשות</w:t>
+            </w:r>
+            <w:r>
+              <w:rPr>
+                <w:rFonts w:ascii="Segoe UI" w:hAnsi="Segoe UI" w:cs="Segoe UI"/>
+                <w:color w:val="24292E"/>
+                <w:sz w:val="18"/>
+                <w:szCs w:val="18"/>
+              </w:rPr>
+              <w:t xml:space="preserve"> ? ?</w:t>
+            </w:r>
+          </w:p>
+        </w:tc>
+        <w:tc>
+          <w:tcPr>
+            <w:tcW w:w="2880" w:type="dxa"/>
+          </w:tcPr>
+          <w:p>
+            <w:pPr>
+              <w:bidi/>
+              <w:rPr>
+                <w:rFonts w:ascii="Segoe UI" w:hAnsi="Segoe UI" w:cs="Segoe UI"/>
+                <w:color w:val="24292E"/>
+                <w:sz w:val="18"/>
+                <w:szCs w:val="18"/>
+              </w:rPr>
+            </w:pPr>
+            <w:r>
+              <w:rPr>
+                <w:rFonts w:ascii="Segoe UI" w:hAnsi="Segoe UI" w:cs="Segoe UI"/>
+                <w:color w:val="24292E"/>
+                <w:sz w:val="18"/>
+                <w:szCs w:val="18"/>
+                <w:rtl/>
+                <w:lang w:bidi="he-IL"/>
+              </w:rPr>
+              <w:t>כמה רחוק זה מגיע</w:t>
+            </w:r>
+            <w:r>
+              <w:rPr>
+                <w:rFonts w:ascii="Segoe UI" w:hAnsi="Segoe UI" w:cs="Segoe UI"/>
+                <w:color w:val="24292E"/>
+                <w:sz w:val="18"/>
+                <w:szCs w:val="18"/>
+              </w:rPr>
+              <w:t xml:space="preserve"> ?</w:t>
+            </w:r>
+          </w:p>
+        </w:tc>
+      </w:tr>
+      <w:tr>
+        <w:tc>
+          <w:tcPr>
+            <w:tcW w:w="2870" w:type="dxa"/>
+          </w:tcPr>
+          <w:p>
+            <w:pPr>
+              <w:pStyle w:val="ListParagraph"/>
+              <w:ind w:left="0"/>
               <w:rPr>
                 <w:rFonts w:ascii="Segoe UI" w:hAnsi="Segoe UI" w:cs="Segoe UI"/>
                 <w:color w:val="24292E"/>
@@ -3080,9 +3073,17 @@
                 <w:szCs w:val="18"/>
                 <w:shd w:val="clear" w:color="auto" w:fill="FFFFFF"/>
               </w:rPr>
-              <w:t>go ?</w:t>
-            </w:r>
-            <w:proofErr w:type="gramEnd"/>
+            </w:pPr>
+            <w:r>
+              <w:rPr>
+                <w:rFonts w:ascii="Segoe UI" w:hAnsi="Segoe UI" w:cs="Segoe UI"/>
+                <w:color w:val="24292E"/>
+                <w:sz w:val="18"/>
+                <w:szCs w:val="18"/>
+                <w:shd w:val="clear" w:color="auto" w:fill="FFFFFF"/>
+              </w:rPr>
+              <w:t>layla is love for fadil was starting to become an obsession .</w:t>
+            </w:r>
           </w:p>
         </w:tc>
         <w:tc>
@@ -3108,7 +3109,7 @@
                 <w:rtl/>
                 <w:lang w:bidi="he-IL"/>
               </w:rPr>
-              <w:t>כמה זה לעשות</w:t>
+              <w:t>כל היה דבר היא היא מכלבים לבן</w:t>
             </w:r>
             <w:r>
               <w:rPr>
@@ -3117,7 +3118,7 @@
                 <w:sz w:val="18"/>
                 <w:szCs w:val="18"/>
               </w:rPr>
-              <w:t xml:space="preserve"> ? ?</w:t>
+              <w:t xml:space="preserve"> .</w:t>
             </w:r>
           </w:p>
         </w:tc>
@@ -3144,7 +3145,7 @@
                 <w:rtl/>
                 <w:lang w:bidi="he-IL"/>
               </w:rPr>
-              <w:t>כמה רחוק זה מגיע</w:t>
+              <w:t>האהבה של לילה לפדיל התחילה להיות כפייתית</w:t>
             </w:r>
             <w:r>
               <w:rPr>
@@ -3153,7 +3154,7 @@
                 <w:sz w:val="18"/>
                 <w:szCs w:val="18"/>
               </w:rPr>
-              <w:t xml:space="preserve"> ?</w:t>
+              <w:t xml:space="preserve"> .</w:t>
             </w:r>
           </w:p>
         </w:tc>
@@ -3175,7 +3176,6 @@
                 <w:shd w:val="clear" w:color="auto" w:fill="FFFFFF"/>
               </w:rPr>
             </w:pPr>
-            <w:proofErr w:type="spellStart"/>
             <w:r>
               <w:rPr>
                 <w:rFonts w:ascii="Segoe UI" w:hAnsi="Segoe UI" w:cs="Segoe UI"/>
@@ -3184,10 +3184,104 @@
                 <w:szCs w:val="18"/>
                 <w:shd w:val="clear" w:color="auto" w:fill="FFFFFF"/>
               </w:rPr>
-              <w:t>layla</w:t>
-            </w:r>
-            <w:proofErr w:type="spellEnd"/>
-            <w:r>
+              <w:t>did you know there was a secret passage hidden behind the bookcase ?</w:t>
+            </w:r>
+          </w:p>
+        </w:tc>
+        <w:tc>
+          <w:tcPr>
+            <w:tcW w:w="2880" w:type="dxa"/>
+          </w:tcPr>
+          <w:p>
+            <w:pPr>
+              <w:bidi/>
+              <w:rPr>
+                <w:rFonts w:ascii="Segoe UI" w:hAnsi="Segoe UI" w:cs="Segoe UI"/>
+                <w:color w:val="24292E"/>
+                <w:sz w:val="18"/>
+                <w:szCs w:val="18"/>
+              </w:rPr>
+            </w:pPr>
+            <w:r>
+              <w:rPr>
+                <w:rFonts w:ascii="Segoe UI" w:hAnsi="Segoe UI" w:cs="Segoe UI"/>
+                <w:color w:val="24292E"/>
+                <w:sz w:val="18"/>
+                <w:szCs w:val="18"/>
+                <w:rtl/>
+                <w:lang w:bidi="he-IL"/>
+              </w:rPr>
+              <w:t xml:space="preserve">האם עדיין פעם דולר על החיות </w:t>
+            </w:r>
+            <w:r>
+              <w:rPr>
+                <w:rFonts w:ascii="Segoe UI" w:hAnsi="Segoe UI" w:cs="Segoe UI"/>
+                <w:color w:val="24292E"/>
+                <w:sz w:val="18"/>
+                <w:szCs w:val="18"/>
+                <w:rtl/>
+              </w:rPr>
+              <w:t xml:space="preserve">? </w:t>
+            </w:r>
+            <w:r>
+              <w:rPr>
+                <w:rFonts w:ascii="Segoe UI" w:hAnsi="Segoe UI" w:cs="Segoe UI"/>
+                <w:color w:val="24292E"/>
+                <w:sz w:val="18"/>
+                <w:szCs w:val="18"/>
+                <w:rtl/>
+                <w:lang w:bidi="he-IL"/>
+              </w:rPr>
+              <w:t>שלי</w:t>
+            </w:r>
+          </w:p>
+        </w:tc>
+        <w:tc>
+          <w:tcPr>
+            <w:tcW w:w="2880" w:type="dxa"/>
+          </w:tcPr>
+          <w:p>
+            <w:pPr>
+              <w:bidi/>
+              <w:rPr>
+                <w:rFonts w:ascii="Segoe UI" w:hAnsi="Segoe UI" w:cs="Segoe UI"/>
+                <w:color w:val="24292E"/>
+                <w:sz w:val="18"/>
+                <w:szCs w:val="18"/>
+              </w:rPr>
+            </w:pPr>
+            <w:r>
+              <w:rPr>
+                <w:rFonts w:ascii="Segoe UI" w:hAnsi="Segoe UI" w:cs="Segoe UI"/>
+                <w:color w:val="24292E"/>
+                <w:sz w:val="18"/>
+                <w:szCs w:val="18"/>
+                <w:rtl/>
+                <w:lang w:bidi="he-IL"/>
+              </w:rPr>
+              <w:t>ידעת שיש מעבר סודי מאחורי כוננית הספרים</w:t>
+            </w:r>
+            <w:r>
+              <w:rPr>
+                <w:rFonts w:ascii="Segoe UI" w:hAnsi="Segoe UI" w:cs="Segoe UI"/>
+                <w:color w:val="24292E"/>
+                <w:sz w:val="18"/>
+                <w:szCs w:val="18"/>
+              </w:rPr>
+              <w:t xml:space="preserve"> ?</w:t>
+            </w:r>
+          </w:p>
+        </w:tc>
+      </w:tr>
+      <w:tr>
+        <w:tc>
+          <w:tcPr>
+            <w:tcW w:w="2870" w:type="dxa"/>
+          </w:tcPr>
+          <w:p>
+            <w:pPr>
+              <w:pStyle w:val="ListParagraph"/>
+              <w:ind w:left="0"/>
               <w:rPr>
                 <w:rFonts w:ascii="Segoe UI" w:hAnsi="Segoe UI" w:cs="Segoe UI"/>
                 <w:color w:val="24292E"/>
@@ -3195,9 +3289,7 @@
                 <w:szCs w:val="18"/>
                 <w:shd w:val="clear" w:color="auto" w:fill="FFFFFF"/>
               </w:rPr>
-              <w:t xml:space="preserve"> is love for </w:t>
-            </w:r>
-            <w:proofErr w:type="spellStart"/>
+            </w:pPr>
             <w:r>
               <w:rPr>
                 <w:rFonts w:ascii="Segoe UI" w:hAnsi="Segoe UI" w:cs="Segoe UI"/>
@@ -3206,10 +3298,93 @@
                 <w:szCs w:val="18"/>
                 <w:shd w:val="clear" w:color="auto" w:fill="FFFFFF"/>
               </w:rPr>
-              <w:t>fadil</w:t>
-            </w:r>
-            <w:proofErr w:type="spellEnd"/>
-            <w:r>
+              <w:t>a woman is virtue is everything .</w:t>
+            </w:r>
+          </w:p>
+        </w:tc>
+        <w:tc>
+          <w:tcPr>
+            <w:tcW w:w="2880" w:type="dxa"/>
+          </w:tcPr>
+          <w:p>
+            <w:pPr>
+              <w:bidi/>
+              <w:rPr>
+                <w:rFonts w:ascii="Segoe UI" w:hAnsi="Segoe UI" w:cs="Segoe UI"/>
+                <w:color w:val="24292E"/>
+                <w:sz w:val="18"/>
+                <w:szCs w:val="18"/>
+              </w:rPr>
+            </w:pPr>
+            <w:r>
+              <w:rPr>
+                <w:rFonts w:ascii="Segoe UI" w:hAnsi="Segoe UI" w:cs="Segoe UI"/>
+                <w:color w:val="24292E"/>
+                <w:sz w:val="18"/>
+                <w:szCs w:val="18"/>
+                <w:rtl/>
+                <w:lang w:bidi="he-IL"/>
+              </w:rPr>
+              <w:t>ציפור שייך מזה זה</w:t>
+            </w:r>
+            <w:r>
+              <w:rPr>
+                <w:rFonts w:ascii="Segoe UI" w:hAnsi="Segoe UI" w:cs="Segoe UI"/>
+                <w:color w:val="24292E"/>
+                <w:sz w:val="18"/>
+                <w:szCs w:val="18"/>
+              </w:rPr>
+              <w:t xml:space="preserve"> . .</w:t>
+            </w:r>
+          </w:p>
+        </w:tc>
+        <w:tc>
+          <w:tcPr>
+            <w:tcW w:w="2880" w:type="dxa"/>
+          </w:tcPr>
+          <w:p>
+            <w:pPr>
+              <w:bidi/>
+              <w:rPr>
+                <w:rFonts w:ascii="Segoe UI" w:hAnsi="Segoe UI" w:cs="Segoe UI"/>
+                <w:color w:val="24292E"/>
+                <w:sz w:val="18"/>
+                <w:szCs w:val="18"/>
+              </w:rPr>
+            </w:pPr>
+            <w:r>
+              <w:rPr>
+                <w:rFonts w:ascii="Segoe UI" w:hAnsi="Segoe UI" w:cs="Segoe UI"/>
+                <w:color w:val="24292E"/>
+                <w:sz w:val="18"/>
+                <w:szCs w:val="18"/>
+                <w:rtl/>
+                <w:lang w:bidi="he-IL"/>
+              </w:rPr>
+              <w:t>סגולת האשה היא חזות הכל</w:t>
+            </w:r>
+            <w:r>
+              <w:rPr>
+                <w:rFonts w:ascii="Segoe UI" w:hAnsi="Segoe UI" w:cs="Segoe UI"/>
+                <w:color w:val="24292E"/>
+                <w:sz w:val="18"/>
+                <w:szCs w:val="18"/>
+              </w:rPr>
+              <w:t xml:space="preserve"> .</w:t>
+            </w:r>
+          </w:p>
+        </w:tc>
+      </w:tr>
+      <w:tr>
+        <w:tc>
+          <w:tcPr>
+            <w:tcW w:w="2870" w:type="dxa"/>
+            <w:vAlign w:val="center"/>
+          </w:tcPr>
+          <w:p>
+            <w:pPr>
+              <w:pStyle w:val="ListParagraph"/>
+              <w:ind w:left="0"/>
               <w:rPr>
                 <w:rFonts w:ascii="Segoe UI" w:hAnsi="Segoe UI" w:cs="Segoe UI"/>
                 <w:color w:val="24292E"/>
@@ -3217,10 +3392,102 @@
                 <w:szCs w:val="18"/>
                 <w:shd w:val="clear" w:color="auto" w:fill="FFFFFF"/>
               </w:rPr>
-              <w:t xml:space="preserve"> was starting to become an </w:t>
-            </w:r>
-            <w:proofErr w:type="gramStart"/>
-            <w:r>
+            </w:pPr>
+            <w:r>
+              <w:rPr>
+                <w:rFonts w:ascii="Segoe UI" w:hAnsi="Segoe UI" w:cs="Segoe UI"/>
+                <w:color w:val="24292E"/>
+                <w:sz w:val="18"/>
+                <w:szCs w:val="18"/>
+              </w:rPr>
+              <w:t>i started screaming .</w:t>
+            </w:r>
+          </w:p>
+        </w:tc>
+        <w:tc>
+          <w:tcPr>
+            <w:tcW w:w="2880" w:type="dxa"/>
+            <w:vAlign w:val="center"/>
+          </w:tcPr>
+          <w:p>
+            <w:pPr>
+              <w:bidi/>
+              <w:rPr>
+                <w:rFonts w:ascii="Segoe UI" w:hAnsi="Segoe UI" w:cs="Segoe UI"/>
+                <w:color w:val="24292E"/>
+                <w:sz w:val="18"/>
+                <w:szCs w:val="18"/>
+              </w:rPr>
+            </w:pPr>
+            <w:r>
+              <w:rPr>
+                <w:rFonts w:ascii="Segoe UI" w:hAnsi="Segoe UI" w:cs="Segoe UI"/>
+                <w:color w:val="24292E"/>
+                <w:sz w:val="18"/>
+                <w:szCs w:val="18"/>
+                <w:rtl/>
+                <w:lang w:bidi="he-IL"/>
+              </w:rPr>
+              <w:t>התחלתי לצעוק</w:t>
+            </w:r>
+            <w:r>
+              <w:rPr>
+                <w:rFonts w:ascii="Segoe UI" w:hAnsi="Segoe UI" w:cs="Segoe UI"/>
+                <w:color w:val="24292E"/>
+                <w:sz w:val="18"/>
+                <w:szCs w:val="18"/>
+              </w:rPr>
+              <w:t xml:space="preserve"> .</w:t>
+            </w:r>
+          </w:p>
+        </w:tc>
+        <w:tc>
+          <w:tcPr>
+            <w:tcW w:w="2880" w:type="dxa"/>
+            <w:vAlign w:val="center"/>
+          </w:tcPr>
+          <w:p>
+            <w:pPr>
+              <w:bidi/>
+              <w:rPr>
+                <w:rFonts w:ascii="Segoe UI" w:hAnsi="Segoe UI" w:cs="Segoe UI"/>
+                <w:color w:val="24292E"/>
+                <w:sz w:val="18"/>
+                <w:szCs w:val="18"/>
+              </w:rPr>
+            </w:pPr>
+            <w:r>
+              <w:rPr>
+                <w:rFonts w:ascii="Segoe UI" w:hAnsi="Segoe UI" w:cs="Segoe UI"/>
+                <w:color w:val="24292E"/>
+                <w:sz w:val="18"/>
+                <w:szCs w:val="18"/>
+                <w:rtl/>
+                <w:lang w:bidi="he-IL"/>
+              </w:rPr>
+              <w:t>התחלתי לצרוח</w:t>
+            </w:r>
+            <w:r>
+              <w:rPr>
+                <w:rFonts w:ascii="Segoe UI" w:hAnsi="Segoe UI" w:cs="Segoe UI"/>
+                <w:color w:val="24292E"/>
+                <w:sz w:val="18"/>
+                <w:szCs w:val="18"/>
+              </w:rPr>
+              <w:t xml:space="preserve"> .</w:t>
+            </w:r>
+          </w:p>
+        </w:tc>
+      </w:tr>
+      <w:tr>
+        <w:tc>
+          <w:tcPr>
+            <w:tcW w:w="2870" w:type="dxa"/>
+          </w:tcPr>
+          <w:p>
+            <w:pPr>
+              <w:pStyle w:val="ListParagraph"/>
+              <w:ind w:left="0"/>
               <w:rPr>
                 <w:rFonts w:ascii="Segoe UI" w:hAnsi="Segoe UI" w:cs="Segoe UI"/>
                 <w:color w:val="24292E"/>
@@ -3228,9 +3495,17 @@
                 <w:szCs w:val="18"/>
                 <w:shd w:val="clear" w:color="auto" w:fill="FFFFFF"/>
               </w:rPr>
-              <w:t>obsession .</w:t>
-            </w:r>
-            <w:proofErr w:type="gramEnd"/>
+            </w:pPr>
+            <w:r>
+              <w:rPr>
+                <w:rFonts w:ascii="Segoe UI" w:hAnsi="Segoe UI" w:cs="Segoe UI"/>
+                <w:color w:val="24292E"/>
+                <w:sz w:val="18"/>
+                <w:szCs w:val="18"/>
+                <w:shd w:val="clear" w:color="auto" w:fill="FFFFFF"/>
+              </w:rPr>
+              <w:t>tom just could not resist teasing mary about the way she was dressed .</w:t>
+            </w:r>
           </w:p>
         </w:tc>
         <w:tc>
@@ -3256,33 +3531,8 @@
                 <w:rtl/>
                 <w:lang w:bidi="he-IL"/>
               </w:rPr>
-              <w:t>כל היה דבר היא היא מכלבים לבן</w:t>
-            </w:r>
-            <w:r>
-              <w:rPr>
-                <w:rFonts w:ascii="Segoe UI" w:hAnsi="Segoe UI" w:cs="Segoe UI"/>
-                <w:color w:val="24292E"/>
-                <w:sz w:val="18"/>
-                <w:szCs w:val="18"/>
-              </w:rPr>
-              <w:t xml:space="preserve"> .</w:t>
-            </w:r>
-          </w:p>
-        </w:tc>
-        <w:tc>
-          <w:tcPr>
-            <w:tcW w:w="2880" w:type="dxa"/>
-          </w:tcPr>
-          <w:p>
-            <w:pPr>
-              <w:bidi/>
-              <w:rPr>
-                <w:rFonts w:ascii="Segoe UI" w:hAnsi="Segoe UI" w:cs="Segoe UI"/>
-                <w:color w:val="24292E"/>
-                <w:sz w:val="18"/>
-                <w:szCs w:val="18"/>
-              </w:rPr>
-            </w:pPr>
+              <w:t xml:space="preserve">תום לא לא הצליח לתת להתעלם ממרי מרי כדי את מרי </w:t>
+            </w:r>
             <w:r>
               <w:rPr>
                 <w:rFonts w:ascii="Segoe UI" w:hAnsi="Segoe UI" w:cs="Segoe UI"/>
@@ -3290,9 +3540,8 @@
                 <w:sz w:val="18"/>
                 <w:szCs w:val="18"/>
                 <w:rtl/>
-                <w:lang w:bidi="he-IL"/>
-              </w:rPr>
-              <w:t>האהבה של לילה לפדיל התחילה להיות כפייתית</w:t>
+              </w:rPr>
+              <w:t xml:space="preserve">. </w:t>
             </w:r>
             <w:r>
               <w:rPr>
@@ -3300,6 +3549,53 @@
                 <w:color w:val="24292E"/>
                 <w:sz w:val="18"/>
                 <w:szCs w:val="18"/>
+                <w:rtl/>
+                <w:lang w:bidi="he-IL"/>
+              </w:rPr>
+              <w:t>מרי</w:t>
+            </w:r>
+            <w:r>
+              <w:rPr>
+                <w:rFonts w:ascii="Segoe UI" w:hAnsi="Segoe UI" w:cs="Segoe UI"/>
+                <w:color w:val="24292E"/>
+                <w:sz w:val="18"/>
+                <w:szCs w:val="18"/>
+              </w:rPr>
+              <w:t xml:space="preserve"> . .</w:t>
+            </w:r>
+          </w:p>
+        </w:tc>
+        <w:tc>
+          <w:tcPr>
+            <w:tcW w:w="2880" w:type="dxa"/>
+          </w:tcPr>
+          <w:p>
+            <w:pPr>
+              <w:bidi/>
+              <w:rPr>
+                <w:rFonts w:ascii="Segoe UI" w:hAnsi="Segoe UI" w:cs="Segoe UI"/>
+                <w:color w:val="24292E"/>
+                <w:sz w:val="18"/>
+                <w:szCs w:val="18"/>
+              </w:rPr>
+            </w:pPr>
+            <w:r>
+              <w:rPr>
+                <w:rFonts w:ascii="Segoe UI" w:hAnsi="Segoe UI" w:cs="Segoe UI"/>
+                <w:color w:val="24292E"/>
+                <w:sz w:val="18"/>
+                <w:szCs w:val="18"/>
+                <w:rtl/>
+                <w:lang w:bidi="he-IL"/>
+              </w:rPr>
+              <w:t>תום פשוט לא יכול היה לעמוד בפני הפיתוי להקניט את מרי על אופן לבושה</w:t>
+            </w:r>
+            <w:r>
+              <w:rPr>
+                <w:rFonts w:ascii="Segoe UI" w:hAnsi="Segoe UI" w:cs="Segoe UI"/>
+                <w:color w:val="24292E"/>
+                <w:sz w:val="18"/>
+                <w:szCs w:val="18"/>
               </w:rPr>
               <w:t xml:space="preserve"> .</w:t>
             </w:r>
@@ -3310,6 +3606,7 @@
         <w:tc>
           <w:tcPr>
             <w:tcW w:w="2870" w:type="dxa"/>
+            <w:vAlign w:val="center"/>
           </w:tcPr>
           <w:p>
             <w:pPr>
@@ -3329,27 +3626,15 @@
                 <w:color w:val="24292E"/>
                 <w:sz w:val="18"/>
                 <w:szCs w:val="18"/>
-                <w:shd w:val="clear" w:color="auto" w:fill="FFFFFF"/>
-              </w:rPr>
-              <w:t xml:space="preserve">did you know there was a secret passage hidden behind the </w:t>
-            </w:r>
-            <w:proofErr w:type="gramStart"/>
-            <w:r>
-              <w:rPr>
-                <w:rFonts w:ascii="Segoe UI" w:hAnsi="Segoe UI" w:cs="Segoe UI"/>
-                <w:color w:val="24292E"/>
-                <w:sz w:val="18"/>
-                <w:szCs w:val="18"/>
-                <w:shd w:val="clear" w:color="auto" w:fill="FFFFFF"/>
-              </w:rPr>
-              <w:t>bookcase ?</w:t>
-            </w:r>
-            <w:proofErr w:type="gramEnd"/>
+              </w:rPr>
+              <w:t>tomorrow it will be too late .</w:t>
+            </w:r>
           </w:p>
         </w:tc>
         <w:tc>
           <w:tcPr>
             <w:tcW w:w="2880" w:type="dxa"/>
+            <w:vAlign w:val="center"/>
           </w:tcPr>
           <w:p>
             <w:pPr>
@@ -3370,8 +3655,34 @@
                 <w:rtl/>
                 <w:lang w:bidi="he-IL"/>
               </w:rPr>
-              <w:t xml:space="preserve">האם עדיין פעם דולר על החיות </w:t>
-            </w:r>
+              <w:t>מחר זה יהיה גדול מדי</w:t>
+            </w:r>
+            <w:r>
+              <w:rPr>
+                <w:rFonts w:ascii="Segoe UI" w:hAnsi="Segoe UI" w:cs="Segoe UI"/>
+                <w:color w:val="24292E"/>
+                <w:sz w:val="18"/>
+                <w:szCs w:val="18"/>
+              </w:rPr>
+              <w:t xml:space="preserve"> .</w:t>
+            </w:r>
+          </w:p>
+        </w:tc>
+        <w:tc>
+          <w:tcPr>
+            <w:tcW w:w="2880" w:type="dxa"/>
+            <w:vAlign w:val="center"/>
+          </w:tcPr>
+          <w:p>
+            <w:pPr>
+              <w:bidi/>
+              <w:rPr>
+                <w:rFonts w:ascii="Segoe UI" w:hAnsi="Segoe UI" w:cs="Segoe UI"/>
+                <w:color w:val="24292E"/>
+                <w:sz w:val="18"/>
+                <w:szCs w:val="18"/>
+              </w:rPr>
+            </w:pPr>
             <w:r>
               <w:rPr>
                 <w:rFonts w:ascii="Segoe UI" w:hAnsi="Segoe UI" w:cs="Segoe UI"/>
@@ -3379,552 +3690,7 @@
                 <w:sz w:val="18"/>
                 <w:szCs w:val="18"/>
                 <w:rtl/>
-              </w:rPr>
-              <w:t xml:space="preserve">? </w:t>
-            </w:r>
-            <w:r>
-              <w:rPr>
-                <w:rFonts w:ascii="Segoe UI" w:hAnsi="Segoe UI" w:cs="Segoe UI"/>
-                <w:color w:val="24292E"/>
-                <w:sz w:val="18"/>
-                <w:szCs w:val="18"/>
-                <w:rtl/>
-                <w:lang w:bidi="he-IL"/>
-              </w:rPr>
-              <w:t>שלי</w:t>
-            </w:r>
-          </w:p>
-        </w:tc>
-        <w:tc>
-          <w:tcPr>
-            <w:tcW w:w="2880" w:type="dxa"/>
-          </w:tcPr>
-          <w:p>
-            <w:pPr>
-              <w:bidi/>
-              <w:rPr>
-                <w:rFonts w:ascii="Segoe UI" w:hAnsi="Segoe UI" w:cs="Segoe UI"/>
-                <w:color w:val="24292E"/>
-                <w:sz w:val="18"/>
-                <w:szCs w:val="18"/>
-              </w:rPr>
-            </w:pPr>
-            <w:r>
-              <w:rPr>
-                <w:rFonts w:ascii="Segoe UI" w:hAnsi="Segoe UI" w:cs="Segoe UI"/>
-                <w:color w:val="24292E"/>
-                <w:sz w:val="18"/>
-                <w:szCs w:val="18"/>
-                <w:rtl/>
-                <w:lang w:bidi="he-IL"/>
-              </w:rPr>
-              <w:t>ידעת שיש מעבר סודי מאחורי כוננית הספרים</w:t>
-            </w:r>
-            <w:r>
-              <w:rPr>
-                <w:rFonts w:ascii="Segoe UI" w:hAnsi="Segoe UI" w:cs="Segoe UI"/>
-                <w:color w:val="24292E"/>
-                <w:sz w:val="18"/>
-                <w:szCs w:val="18"/>
-              </w:rPr>
-              <w:t xml:space="preserve"> ?</w:t>
-            </w:r>
-          </w:p>
-        </w:tc>
-      </w:tr>
-      <w:tr>
-        <w:tc>
-          <w:tcPr>
-            <w:tcW w:w="2870" w:type="dxa"/>
-          </w:tcPr>
-          <w:p>
-            <w:pPr>
-              <w:pStyle w:val="ListParagraph"/>
-              <w:ind w:left="0"/>
-              <w:rPr>
-                <w:rFonts w:ascii="Segoe UI" w:hAnsi="Segoe UI" w:cs="Segoe UI"/>
-                <w:color w:val="24292E"/>
-                <w:sz w:val="18"/>
-                <w:szCs w:val="18"/>
-                <w:shd w:val="clear" w:color="auto" w:fill="FFFFFF"/>
-              </w:rPr>
-            </w:pPr>
-            <w:r>
-              <w:rPr>
-                <w:rFonts w:ascii="Segoe UI" w:hAnsi="Segoe UI" w:cs="Segoe UI"/>
-                <w:color w:val="24292E"/>
-                <w:sz w:val="18"/>
-                <w:szCs w:val="18"/>
-                <w:shd w:val="clear" w:color="auto" w:fill="FFFFFF"/>
-              </w:rPr>
-              <w:t xml:space="preserve">a woman is virtue is </w:t>
-            </w:r>
-            <w:proofErr w:type="gramStart"/>
-            <w:r>
-              <w:rPr>
-                <w:rFonts w:ascii="Segoe UI" w:hAnsi="Segoe UI" w:cs="Segoe UI"/>
-                <w:color w:val="24292E"/>
-                <w:sz w:val="18"/>
-                <w:szCs w:val="18"/>
-                <w:shd w:val="clear" w:color="auto" w:fill="FFFFFF"/>
-              </w:rPr>
-              <w:t>everything .</w:t>
-            </w:r>
-            <w:proofErr w:type="gramEnd"/>
-          </w:p>
-        </w:tc>
-        <w:tc>
-          <w:tcPr>
-            <w:tcW w:w="2880" w:type="dxa"/>
-          </w:tcPr>
-          <w:p>
-            <w:pPr>
-              <w:bidi/>
-              <w:rPr>
-                <w:rFonts w:ascii="Segoe UI" w:hAnsi="Segoe UI" w:cs="Segoe UI"/>
-                <w:color w:val="24292E"/>
-                <w:sz w:val="18"/>
-                <w:szCs w:val="18"/>
-              </w:rPr>
-            </w:pPr>
-            <w:r>
-              <w:rPr>
-                <w:rFonts w:ascii="Segoe UI" w:hAnsi="Segoe UI" w:cs="Segoe UI"/>
-                <w:color w:val="24292E"/>
-                <w:sz w:val="18"/>
-                <w:szCs w:val="18"/>
-                <w:rtl/>
-                <w:lang w:bidi="he-IL"/>
-              </w:rPr>
-              <w:t>ציפור שייך מזה זה</w:t>
-            </w:r>
-            <w:r>
-              <w:rPr>
-                <w:rFonts w:ascii="Segoe UI" w:hAnsi="Segoe UI" w:cs="Segoe UI"/>
-                <w:color w:val="24292E"/>
-                <w:sz w:val="18"/>
-                <w:szCs w:val="18"/>
-              </w:rPr>
-              <w:t xml:space="preserve"> . .</w:t>
-            </w:r>
-          </w:p>
-        </w:tc>
-        <w:tc>
-          <w:tcPr>
-            <w:tcW w:w="2880" w:type="dxa"/>
-          </w:tcPr>
-          <w:p>
-            <w:pPr>
-              <w:bidi/>
-              <w:rPr>
-                <w:rFonts w:ascii="Segoe UI" w:hAnsi="Segoe UI" w:cs="Segoe UI"/>
-                <w:color w:val="24292E"/>
-                <w:sz w:val="18"/>
-                <w:szCs w:val="18"/>
-              </w:rPr>
-            </w:pPr>
-            <w:r>
-              <w:rPr>
-                <w:rFonts w:ascii="Segoe UI" w:hAnsi="Segoe UI" w:cs="Segoe UI"/>
-                <w:color w:val="24292E"/>
-                <w:sz w:val="18"/>
-                <w:szCs w:val="18"/>
-                <w:rtl/>
-                <w:lang w:bidi="he-IL"/>
-              </w:rPr>
-              <w:t>סגולת האשה היא חזות הכל</w:t>
-            </w:r>
-            <w:r>
-              <w:rPr>
-                <w:rFonts w:ascii="Segoe UI" w:hAnsi="Segoe UI" w:cs="Segoe UI"/>
-                <w:color w:val="24292E"/>
-                <w:sz w:val="18"/>
-                <w:szCs w:val="18"/>
-              </w:rPr>
-              <w:t xml:space="preserve"> .</w:t>
-            </w:r>
-          </w:p>
-        </w:tc>
-      </w:tr>
-      <w:tr>
-        <w:tc>
-          <w:tcPr>
-            <w:tcW w:w="2870" w:type="dxa"/>
-            <w:vAlign w:val="center"/>
-          </w:tcPr>
-          <w:p>
-            <w:pPr>
-              <w:pStyle w:val="ListParagraph"/>
-              <w:ind w:left="0"/>
-              <w:rPr>
-                <w:rFonts w:ascii="Segoe UI" w:hAnsi="Segoe UI" w:cs="Segoe UI"/>
-                <w:color w:val="24292E"/>
-                <w:sz w:val="18"/>
-                <w:szCs w:val="18"/>
-                <w:shd w:val="clear" w:color="auto" w:fill="FFFFFF"/>
-              </w:rPr>
-            </w:pPr>
-            <w:proofErr w:type="spellStart"/>
-            <w:r>
-              <w:rPr>
-                <w:rFonts w:ascii="Segoe UI" w:hAnsi="Segoe UI" w:cs="Segoe UI"/>
-                <w:color w:val="24292E"/>
-                <w:sz w:val="18"/>
-                <w:szCs w:val="18"/>
-              </w:rPr>
-              <w:t>i</w:t>
-            </w:r>
-            <w:proofErr w:type="spellEnd"/>
-            <w:r>
-              <w:rPr>
-                <w:rFonts w:ascii="Segoe UI" w:hAnsi="Segoe UI" w:cs="Segoe UI"/>
-                <w:color w:val="24292E"/>
-                <w:sz w:val="18"/>
-                <w:szCs w:val="18"/>
-              </w:rPr>
-              <w:t xml:space="preserve"> started </w:t>
-            </w:r>
-            <w:proofErr w:type="gramStart"/>
-            <w:r>
-              <w:rPr>
-                <w:rFonts w:ascii="Segoe UI" w:hAnsi="Segoe UI" w:cs="Segoe UI"/>
-                <w:color w:val="24292E"/>
-                <w:sz w:val="18"/>
-                <w:szCs w:val="18"/>
-              </w:rPr>
-              <w:t>screaming .</w:t>
-            </w:r>
-            <w:proofErr w:type="gramEnd"/>
-          </w:p>
-        </w:tc>
-        <w:tc>
-          <w:tcPr>
-            <w:tcW w:w="2880" w:type="dxa"/>
-            <w:vAlign w:val="center"/>
-          </w:tcPr>
-          <w:p>
-            <w:pPr>
-              <w:bidi/>
-              <w:rPr>
-                <w:rFonts w:ascii="Segoe UI" w:hAnsi="Segoe UI" w:cs="Segoe UI"/>
-                <w:color w:val="24292E"/>
-                <w:sz w:val="18"/>
-                <w:szCs w:val="18"/>
-              </w:rPr>
-            </w:pPr>
-            <w:r>
-              <w:rPr>
-                <w:rFonts w:ascii="Segoe UI" w:hAnsi="Segoe UI" w:cs="Segoe UI"/>
-                <w:color w:val="24292E"/>
-                <w:sz w:val="18"/>
-                <w:szCs w:val="18"/>
-                <w:rtl/>
-              </w:rPr>
-              <w:t>התחלתי לצעוק</w:t>
-            </w:r>
-            <w:r>
-              <w:rPr>
-                <w:rFonts w:ascii="Segoe UI" w:hAnsi="Segoe UI" w:cs="Segoe UI"/>
-                <w:color w:val="24292E"/>
-                <w:sz w:val="18"/>
-                <w:szCs w:val="18"/>
-              </w:rPr>
-              <w:t xml:space="preserve"> .</w:t>
-            </w:r>
-          </w:p>
-        </w:tc>
-        <w:tc>
-          <w:tcPr>
-            <w:tcW w:w="2880" w:type="dxa"/>
-            <w:vAlign w:val="center"/>
-          </w:tcPr>
-          <w:p>
-            <w:pPr>
-              <w:bidi/>
-              <w:rPr>
-                <w:rFonts w:ascii="Segoe UI" w:hAnsi="Segoe UI" w:cs="Segoe UI"/>
-                <w:color w:val="24292E"/>
-                <w:sz w:val="18"/>
-                <w:szCs w:val="18"/>
-              </w:rPr>
-            </w:pPr>
-            <w:r>
-              <w:rPr>
-                <w:rFonts w:ascii="Segoe UI" w:hAnsi="Segoe UI" w:cs="Segoe UI"/>
-                <w:color w:val="24292E"/>
-                <w:sz w:val="18"/>
-                <w:szCs w:val="18"/>
-                <w:rtl/>
-              </w:rPr>
-              <w:t>התחלתי לצרוח</w:t>
-            </w:r>
-            <w:r>
-              <w:rPr>
-                <w:rFonts w:ascii="Segoe UI" w:hAnsi="Segoe UI" w:cs="Segoe UI"/>
-                <w:color w:val="24292E"/>
-                <w:sz w:val="18"/>
-                <w:szCs w:val="18"/>
-              </w:rPr>
-              <w:t xml:space="preserve"> .</w:t>
-            </w:r>
-          </w:p>
-        </w:tc>
-      </w:tr>
-      <w:tr>
-        <w:tc>
-          <w:tcPr>
-            <w:tcW w:w="2870" w:type="dxa"/>
-          </w:tcPr>
-          <w:p>
-            <w:pPr>
-              <w:pStyle w:val="ListParagraph"/>
-              <w:ind w:left="0"/>
-              <w:rPr>
-                <w:rFonts w:ascii="Segoe UI" w:hAnsi="Segoe UI" w:cs="Segoe UI"/>
-                <w:color w:val="24292E"/>
-                <w:sz w:val="18"/>
-                <w:szCs w:val="18"/>
-                <w:shd w:val="clear" w:color="auto" w:fill="FFFFFF"/>
-              </w:rPr>
-            </w:pPr>
-            <w:r>
-              <w:rPr>
-                <w:rFonts w:ascii="Segoe UI" w:hAnsi="Segoe UI" w:cs="Segoe UI"/>
-                <w:color w:val="24292E"/>
-                <w:sz w:val="18"/>
-                <w:szCs w:val="18"/>
-                <w:shd w:val="clear" w:color="auto" w:fill="FFFFFF"/>
-              </w:rPr>
-              <w:t xml:space="preserve">tom just could not resist teasing </w:t>
-            </w:r>
-            <w:proofErr w:type="spellStart"/>
-            <w:r>
-              <w:rPr>
-                <w:rFonts w:ascii="Segoe UI" w:hAnsi="Segoe UI" w:cs="Segoe UI"/>
-                <w:color w:val="24292E"/>
-                <w:sz w:val="18"/>
-                <w:szCs w:val="18"/>
-                <w:shd w:val="clear" w:color="auto" w:fill="FFFFFF"/>
-              </w:rPr>
-              <w:t>mary</w:t>
-            </w:r>
-            <w:proofErr w:type="spellEnd"/>
-            <w:r>
-              <w:rPr>
-                <w:rFonts w:ascii="Segoe UI" w:hAnsi="Segoe UI" w:cs="Segoe UI"/>
-                <w:color w:val="24292E"/>
-                <w:sz w:val="18"/>
-                <w:szCs w:val="18"/>
-                <w:shd w:val="clear" w:color="auto" w:fill="FFFFFF"/>
-              </w:rPr>
-              <w:t xml:space="preserve"> about the way she was </w:t>
-            </w:r>
-            <w:proofErr w:type="gramStart"/>
-            <w:r>
-              <w:rPr>
-                <w:rFonts w:ascii="Segoe UI" w:hAnsi="Segoe UI" w:cs="Segoe UI"/>
-                <w:color w:val="24292E"/>
-                <w:sz w:val="18"/>
-                <w:szCs w:val="18"/>
-                <w:shd w:val="clear" w:color="auto" w:fill="FFFFFF"/>
-              </w:rPr>
-              <w:t>dressed .</w:t>
-            </w:r>
-            <w:proofErr w:type="gramEnd"/>
-          </w:p>
-        </w:tc>
-        <w:tc>
-          <w:tcPr>
-            <w:tcW w:w="2880" w:type="dxa"/>
-          </w:tcPr>
-          <w:p>
-            <w:pPr>
-              <w:bidi/>
-              <w:rPr>
-                <w:rFonts w:ascii="Segoe UI" w:hAnsi="Segoe UI" w:cs="Segoe UI"/>
-                <w:color w:val="24292E"/>
-                <w:sz w:val="18"/>
-                <w:szCs w:val="18"/>
-              </w:rPr>
-            </w:pPr>
-            <w:r>
-              <w:rPr>
-                <w:rFonts w:ascii="Segoe UI" w:hAnsi="Segoe UI" w:cs="Segoe UI"/>
-                <w:color w:val="24292E"/>
-                <w:sz w:val="18"/>
-                <w:szCs w:val="18"/>
-                <w:rtl/>
-                <w:lang w:bidi="he-IL"/>
-              </w:rPr>
-              <w:t xml:space="preserve">תום לא לא הצליח לתת להתעלם ממרי מרי כדי את מרי </w:t>
-            </w:r>
-            <w:r>
-              <w:rPr>
-                <w:rFonts w:ascii="Segoe UI" w:hAnsi="Segoe UI" w:cs="Segoe UI"/>
-                <w:color w:val="24292E"/>
-                <w:sz w:val="18"/>
-                <w:szCs w:val="18"/>
-                <w:rtl/>
-              </w:rPr>
-              <w:t xml:space="preserve">. </w:t>
-            </w:r>
-            <w:r>
-              <w:rPr>
-                <w:rFonts w:ascii="Segoe UI" w:hAnsi="Segoe UI" w:cs="Segoe UI"/>
-                <w:color w:val="24292E"/>
-                <w:sz w:val="18"/>
-                <w:szCs w:val="18"/>
-                <w:rtl/>
-                <w:lang w:bidi="he-IL"/>
-              </w:rPr>
-              <w:t>מרי</w:t>
-            </w:r>
-            <w:r>
-              <w:rPr>
-                <w:rFonts w:ascii="Segoe UI" w:hAnsi="Segoe UI" w:cs="Segoe UI"/>
-                <w:color w:val="24292E"/>
-                <w:sz w:val="18"/>
-                <w:szCs w:val="18"/>
-              </w:rPr>
-              <w:t xml:space="preserve"> . .</w:t>
-            </w:r>
-          </w:p>
-        </w:tc>
-        <w:tc>
-          <w:tcPr>
-            <w:tcW w:w="2880" w:type="dxa"/>
-          </w:tcPr>
-          <w:p>
-            <w:pPr>
-              <w:bidi/>
-              <w:rPr>
-                <w:rFonts w:ascii="Segoe UI" w:hAnsi="Segoe UI" w:cs="Segoe UI"/>
-                <w:color w:val="24292E"/>
-                <w:sz w:val="18"/>
-                <w:szCs w:val="18"/>
-              </w:rPr>
-            </w:pPr>
-            <w:r>
-              <w:rPr>
-                <w:rFonts w:ascii="Segoe UI" w:hAnsi="Segoe UI" w:cs="Segoe UI"/>
-                <w:color w:val="24292E"/>
-                <w:sz w:val="18"/>
-                <w:szCs w:val="18"/>
-                <w:rtl/>
-                <w:lang w:bidi="he-IL"/>
-              </w:rPr>
-              <w:t>תום פשוט לא יכול היה לעמוד בפני הפיתוי להקניט את מרי על אופן לבושה</w:t>
-            </w:r>
-            <w:r>
-              <w:rPr>
-                <w:rFonts w:ascii="Segoe UI" w:hAnsi="Segoe UI" w:cs="Segoe UI"/>
-                <w:color w:val="24292E"/>
-                <w:sz w:val="18"/>
-                <w:szCs w:val="18"/>
-              </w:rPr>
-              <w:t xml:space="preserve"> .</w:t>
-            </w:r>
-          </w:p>
-        </w:tc>
-      </w:tr>
-      <w:tr>
-        <w:tc>
-          <w:tcPr>
-            <w:tcW w:w="2870" w:type="dxa"/>
-            <w:vAlign w:val="center"/>
-          </w:tcPr>
-          <w:p>
-            <w:pPr>
-              <w:pStyle w:val="ListParagraph"/>
-              <w:ind w:left="0"/>
-              <w:rPr>
-                <w:rFonts w:ascii="Segoe UI" w:hAnsi="Segoe UI" w:cs="Segoe UI"/>
-                <w:color w:val="24292E"/>
-                <w:sz w:val="18"/>
-                <w:szCs w:val="18"/>
-                <w:shd w:val="clear" w:color="auto" w:fill="FFFFFF"/>
-              </w:rPr>
-            </w:pPr>
-            <w:r>
-              <w:rPr>
-                <w:rFonts w:ascii="Segoe UI" w:hAnsi="Segoe UI" w:cs="Segoe UI"/>
-                <w:color w:val="24292E"/>
-                <w:sz w:val="18"/>
-                <w:szCs w:val="18"/>
-              </w:rPr>
-              <w:t xml:space="preserve">tomorrow it will be too </w:t>
-            </w:r>
-            <w:proofErr w:type="gramStart"/>
-            <w:r>
-              <w:rPr>
-                <w:rFonts w:ascii="Segoe UI" w:hAnsi="Segoe UI" w:cs="Segoe UI"/>
-                <w:color w:val="24292E"/>
-                <w:sz w:val="18"/>
-                <w:szCs w:val="18"/>
-              </w:rPr>
-              <w:t>late .</w:t>
-            </w:r>
-            <w:proofErr w:type="gramEnd"/>
-          </w:p>
-        </w:tc>
-        <w:tc>
-          <w:tcPr>
-            <w:tcW w:w="2880" w:type="dxa"/>
-            <w:vAlign w:val="center"/>
-          </w:tcPr>
-          <w:p>
-            <w:pPr>
-              <w:bidi/>
-              <w:rPr>
-                <w:rFonts w:ascii="Segoe UI" w:hAnsi="Segoe UI" w:cs="Segoe UI"/>
-                <w:color w:val="24292E"/>
-                <w:sz w:val="18"/>
-                <w:szCs w:val="18"/>
-              </w:rPr>
-            </w:pPr>
-            <w:r>
-              <w:rPr>
-                <w:rFonts w:ascii="Segoe UI" w:hAnsi="Segoe UI" w:cs="Segoe UI"/>
-                <w:color w:val="24292E"/>
-                <w:sz w:val="18"/>
-                <w:szCs w:val="18"/>
-                <w:rtl/>
-              </w:rPr>
-              <w:t>מחר זה יהיה גדול מדי</w:t>
-            </w:r>
-            <w:r>
-              <w:rPr>
-                <w:rFonts w:ascii="Segoe UI" w:hAnsi="Segoe UI" w:cs="Segoe UI"/>
-                <w:color w:val="24292E"/>
-                <w:sz w:val="18"/>
-                <w:szCs w:val="18"/>
-              </w:rPr>
-              <w:t xml:space="preserve"> .</w:t>
-            </w:r>
-          </w:p>
-        </w:tc>
-        <w:tc>
-          <w:tcPr>
-            <w:tcW w:w="2880" w:type="dxa"/>
-            <w:vAlign w:val="center"/>
-          </w:tcPr>
-          <w:p>
-            <w:pPr>
-              <w:bidi/>
-              <w:rPr>
-                <w:rFonts w:ascii="Segoe UI" w:hAnsi="Segoe UI" w:cs="Segoe UI"/>
-                <w:color w:val="24292E"/>
-                <w:sz w:val="18"/>
-                <w:szCs w:val="18"/>
-              </w:rPr>
-            </w:pPr>
-            <w:r>
-              <w:rPr>
-                <w:rFonts w:ascii="Segoe UI" w:hAnsi="Segoe UI" w:cs="Segoe UI"/>
-                <w:color w:val="24292E"/>
-                <w:sz w:val="18"/>
-                <w:szCs w:val="18"/>
-                <w:rtl/>
+                <w:lang w:bidi="he-IL"/>
               </w:rPr>
               <w:t>מחר זה יהיה מאוחר מדיי</w:t>
             </w:r>
@@ -3960,6 +3726,7 @@
           <w:u w:val="single"/>
           <w:lang w:bidi="he-IL"/>
         </w:rPr>
+        <w:lastRenderedPageBreak/>
         <w:t>Results analysis</w:t>
       </w:r>
       <w:r>
@@ -4102,7 +3869,7 @@
         <w:rPr>
           <w:lang w:bidi="he-IL"/>
         </w:rPr>
-        <w:instrText xml:space="preserve"> ADDIN EN.CITE &lt;EndNote&gt;&lt;Cite&gt;&lt;Author&gt;Baugh&lt;/Author&gt;&lt;Year&gt;1993&lt;/Year&gt;&lt;RecNum&gt;47&lt;/RecNum&gt;&lt;DisplayText&gt;[1]&lt;/DisplayText&gt;&lt;record&gt;&lt;rec-number&gt;47&lt;/rec-number&gt;&lt;foreign-keys&gt;&lt;key app="EN" db-id="sfw9292xkwzvfje5vt6xvz0fs9250wtw9t0e" timestamp="1530184999"&gt;47&lt;/key&gt;&lt;/foreign-keys&gt;&lt;ref-type name="Book"&gt;6&lt;/ref-type&gt;&lt;contributors&gt;&lt;authors&gt;&lt;author&gt;Baugh, Albert C&lt;/author&gt;&lt;author&gt;Cable, Thomas&lt;/author&gt;&lt;/authors&gt;&lt;/contributors&gt;&lt;titles&gt;&lt;title&gt;A history of the English language&lt;/title&gt;&lt;/titles&gt;&lt;dates&gt;&lt;year&gt;1993&lt;/year&gt;&lt;/dates&gt;&lt;publisher&gt;Routledge&lt;/publisher&gt;&lt;isbn&gt;1134462255&lt;/isbn&gt;&lt;urls&gt;&lt;/urls&gt;&lt;/record&gt;&lt;/Cite&gt;&lt;/EndNote&gt;</w:instrText>
+        <w:instrText xml:space="preserve"> ADDIN EN.CITE &lt;EndNote&gt;&lt;Cite&gt;&lt;Author&gt;Baugh&lt;/Author&gt;&lt;Year&gt;1993&lt;/Year&gt;&lt;RecNum&gt;47&lt;/RecNum&gt;&lt;DisplayText&gt;[2]&lt;/DisplayText&gt;&lt;record&gt;&lt;rec-number&gt;47&lt;/rec-number&gt;&lt;foreign-keys&gt;&lt;key app="EN" db-id="sfw9292xkwzvfje5vt6xvz0fs9250wtw9t0e" timestamp="1530184999"&gt;47&lt;/key&gt;&lt;/foreign-keys&gt;&lt;ref-type name="Book"&gt;6&lt;/ref-type&gt;&lt;contributors&gt;&lt;authors&gt;&lt;author&gt;Baugh, Albert C&lt;/author&gt;&lt;author&gt;Cable, Thomas&lt;/author&gt;&lt;/authors&gt;&lt;/contributors&gt;&lt;titles&gt;&lt;title&gt;A history of the English language&lt;/title&gt;&lt;/titles&gt;&lt;dates&gt;&lt;year&gt;1993&lt;/year&gt;&lt;/dates&gt;&lt;publisher&gt;Routledge&lt;/publisher&gt;&lt;isbn&gt;1134462255&lt;/isbn&gt;&lt;urls&gt;&lt;/urls&gt;&lt;/record&gt;&lt;/Cite&gt;&lt;/EndNote&gt;</w:instrText>
       </w:r>
       <w:r>
         <w:rPr>
@@ -4115,7 +3882,7 @@
           <w:noProof/>
           <w:lang w:bidi="he-IL"/>
         </w:rPr>
-        <w:t>[1]</w:t>
+        <w:t>[2]</w:t>
       </w:r>
       <w:r>
         <w:rPr>
@@ -4147,7 +3914,6 @@
           <w:u w:val="single"/>
           <w:lang w:bidi="he-IL"/>
         </w:rPr>
-        <w:lastRenderedPageBreak/>
         <w:t>Conclusions</w:t>
       </w:r>
       <w:r>
@@ -4270,6 +4036,95 @@
           <w:lang w:bidi="he-IL"/>
         </w:rPr>
         <w:t>:</w:t>
+      </w:r>
+    </w:p>
+    <w:p>
+      <w:pPr>
+        <w:pStyle w:val="EndNoteBibliography"/>
+        <w:spacing w:after="0"/>
+        <w:ind w:left="720" w:hanging="720"/>
+        <w:jc w:val="left"/>
+        <w:rPr>
+          <w:rtl/>
+        </w:rPr>
+      </w:pPr>
+      <w:r>
+        <w:rPr>
+          <w:highlight w:val="yellow"/>
+          <w:rtl/>
+          <w:lang w:bidi="he-IL"/>
+        </w:rPr>
+        <w:fldChar w:fldCharType="begin"/>
+      </w:r>
+      <w:r>
+        <w:rPr>
+          <w:highlight w:val="yellow"/>
+          <w:rtl/>
+          <w:lang w:bidi="he-IL"/>
+        </w:rPr>
+        <w:instrText xml:space="preserve"> </w:instrText>
+      </w:r>
+      <w:r>
+        <w:rPr>
+          <w:highlight w:val="yellow"/>
+          <w:lang w:bidi="he-IL"/>
+        </w:rPr>
+        <w:instrText>ADDIN EN.REFLIST</w:instrText>
+      </w:r>
+      <w:r>
+        <w:rPr>
+          <w:highlight w:val="yellow"/>
+          <w:rtl/>
+          <w:lang w:bidi="he-IL"/>
+        </w:rPr>
+        <w:instrText xml:space="preserve"> </w:instrText>
+      </w:r>
+      <w:r>
+        <w:rPr>
+          <w:highlight w:val="yellow"/>
+          <w:rtl/>
+          <w:lang w:bidi="he-IL"/>
+        </w:rPr>
+        <w:fldChar w:fldCharType="separate"/>
+      </w:r>
+      <w:r>
+        <w:rPr>
+          <w:rtl/>
+        </w:rPr>
+        <w:t>1.</w:t>
+      </w:r>
+      <w:r>
+        <w:rPr>
+          <w:rtl/>
+        </w:rPr>
+        <w:tab/>
+      </w:r>
+      <w:r>
+        <w:t xml:space="preserve">Papineni, K., et al. </w:t>
+      </w:r>
+      <w:r>
+        <w:rPr>
+          <w:i/>
+        </w:rPr>
+        <w:t>BLEU: a method for automatic evaluation of machine translation</w:t>
+      </w:r>
+      <w:r>
+        <w:t xml:space="preserve">. in </w:t>
+      </w:r>
+      <w:r>
+        <w:rPr>
+          <w:i/>
+        </w:rPr>
+        <w:t>Proceedings of the 40th annual meeting on association for computational linguistics</w:t>
+      </w:r>
+      <w:r>
+        <w:t>. 2002. Association for Computational Linguistics</w:t>
+      </w:r>
+      <w:r>
+        <w:rPr>
+          <w:rtl/>
+        </w:rPr>
+        <w:t>.</w:t>
       </w:r>
     </w:p>
     <w:p>
@@ -4283,229 +4138,66 @@
       </w:pPr>
       <w:r>
         <w:rPr>
+          <w:rtl/>
+        </w:rPr>
+        <w:t>2.</w:t>
+      </w:r>
+      <w:r>
+        <w:rPr>
+          <w:rtl/>
+        </w:rPr>
+        <w:tab/>
+      </w:r>
+      <w:r>
+        <w:t xml:space="preserve">Baugh, A.C. and T. Cable, </w:t>
+      </w:r>
+      <w:r>
+        <w:rPr>
+          <w:i/>
+        </w:rPr>
+        <w:t>A</w:t>
+      </w:r>
+      <w:r>
+        <w:rPr>
+          <w:i/>
+          <w:rtl/>
+        </w:rPr>
+        <w:t xml:space="preserve"> </w:t>
+      </w:r>
+      <w:r>
+        <w:rPr>
+          <w:i/>
+        </w:rPr>
+        <w:t>history of the English language</w:t>
+      </w:r>
+      <w:r>
+        <w:t>. 1993: Routledge</w:t>
+      </w:r>
+      <w:r>
+        <w:rPr>
+          <w:rtl/>
+        </w:rPr>
+        <w:t>.</w:t>
+      </w:r>
+    </w:p>
+    <w:p>
+      <w:pPr>
+        <w:rPr>
+          <w:rtl/>
+          <w:lang w:bidi="he-IL"/>
+        </w:rPr>
+      </w:pPr>
+      <w:r>
+        <w:rPr>
           <w:highlight w:val="yellow"/>
           <w:rtl/>
           <w:lang w:bidi="he-IL"/>
         </w:rPr>
-        <w:fldChar w:fldCharType="begin"/>
-      </w:r>
-      <w:r>
-        <w:rPr>
-          <w:highlight w:val="yellow"/>
-          <w:rtl/>
-          <w:lang w:bidi="he-IL"/>
-        </w:rPr>
-        <w:instrText xml:space="preserve"> </w:instrText>
-      </w:r>
-      <w:r>
-        <w:rPr>
-          <w:highlight w:val="yellow"/>
-          <w:lang w:bidi="he-IL"/>
-        </w:rPr>
-        <w:instrText>ADDIN EN.REFLIST</w:instrText>
-      </w:r>
-      <w:r>
-        <w:rPr>
-          <w:highlight w:val="yellow"/>
-          <w:rtl/>
-          <w:lang w:bidi="he-IL"/>
-        </w:rPr>
-        <w:instrText xml:space="preserve"> </w:instrText>
-      </w:r>
-      <w:r>
-        <w:rPr>
-          <w:highlight w:val="yellow"/>
-          <w:rtl/>
-          <w:lang w:bidi="he-IL"/>
-        </w:rPr>
-        <w:fldChar w:fldCharType="separate"/>
-      </w:r>
-      <w:r>
-        <w:rPr>
-          <w:rtl/>
-        </w:rPr>
-        <w:t>1.</w:t>
-      </w:r>
-      <w:r>
-        <w:rPr>
-          <w:rtl/>
-        </w:rPr>
-        <w:tab/>
-      </w:r>
-      <w:r>
-        <w:t xml:space="preserve">Baugh, A.C. and T. Cable, </w:t>
-      </w:r>
-      <w:r>
-        <w:rPr>
-          <w:i/>
-        </w:rPr>
-        <w:t>A history of the English language</w:t>
-      </w:r>
-      <w:r>
-        <w:t>. 1993: Routledge</w:t>
-      </w:r>
-      <w:r>
-        <w:rPr>
-          <w:rtl/>
-        </w:rPr>
-        <w:t>.</w:t>
-      </w:r>
-    </w:p>
-    <w:p>
-      <w:pPr>
-        <w:rPr>
-          <w:rtl/>
-          <w:lang w:bidi="he-IL"/>
-        </w:rPr>
-      </w:pPr>
-      <w:r>
-        <w:rPr>
-          <w:highlight w:val="yellow"/>
-          <w:rtl/>
-          <w:lang w:bidi="he-IL"/>
-        </w:rPr>
         <w:fldChar w:fldCharType="end"/>
       </w:r>
     </w:p>
-    <w:p>
-      <w:pPr>
-        <w:bidi/>
-        <w:rPr>
-          <w:b/>
-          <w:bCs/>
-          <w:sz w:val="28"/>
-          <w:szCs w:val="28"/>
-          <w:highlight w:val="yellow"/>
-          <w:u w:val="single"/>
-          <w:rtl/>
-          <w:lang w:bidi="he-IL"/>
-        </w:rPr>
-      </w:pPr>
-      <w:r>
-        <w:rPr>
-          <w:rFonts w:hint="cs"/>
-          <w:b/>
-          <w:bCs/>
-          <w:sz w:val="28"/>
-          <w:szCs w:val="28"/>
-          <w:highlight w:val="yellow"/>
-          <w:u w:val="single"/>
-          <w:rtl/>
-          <w:lang w:bidi="he-IL"/>
-        </w:rPr>
-        <w:t>נשאר לעשות:</w:t>
-      </w:r>
-    </w:p>
-    <w:p>
-      <w:pPr>
-        <w:pStyle w:val="ListParagraph"/>
-        <w:numPr>
-          <w:ilvl w:val="0"/>
-          <w:numId w:val="3"/>
-        </w:numPr>
-        <w:bidi/>
-        <w:rPr>
-          <w:highlight w:val="yellow"/>
-          <w:lang w:bidi="he-IL"/>
-        </w:rPr>
-      </w:pPr>
-      <w:commentRangeStart w:id="11"/>
-      <w:r>
-        <w:rPr>
-          <w:rFonts w:hint="cs"/>
-          <w:highlight w:val="yellow"/>
-          <w:rtl/>
-          <w:lang w:bidi="he-IL"/>
-        </w:rPr>
-        <w:t>לעבור על הדו"ח</w:t>
-      </w:r>
-      <w:commentRangeEnd w:id="11"/>
-      <w:r>
-        <w:rPr>
-          <w:rStyle w:val="CommentReference"/>
-        </w:rPr>
-        <w:commentReference w:id="11"/>
-      </w:r>
-      <w:r>
-        <w:rPr>
-          <w:rFonts w:hint="cs"/>
-          <w:highlight w:val="yellow"/>
-          <w:rtl/>
-          <w:lang w:bidi="he-IL"/>
-        </w:rPr>
-        <w:t xml:space="preserve"> שוב</w:t>
-      </w:r>
-    </w:p>
-    <w:p>
-      <w:pPr>
-        <w:pStyle w:val="ListParagraph"/>
-        <w:numPr>
-          <w:ilvl w:val="0"/>
-          <w:numId w:val="3"/>
-        </w:numPr>
-        <w:bidi/>
-        <w:rPr>
-          <w:highlight w:val="yellow"/>
-          <w:lang w:bidi="he-IL"/>
-        </w:rPr>
-      </w:pPr>
-      <w:r>
-        <w:rPr>
-          <w:rFonts w:hint="cs"/>
-          <w:highlight w:val="yellow"/>
-          <w:rtl/>
-          <w:lang w:bidi="he-IL"/>
-        </w:rPr>
-        <w:t>לכתוב הערות על הקוד</w:t>
-      </w:r>
-    </w:p>
-    <w:p>
-      <w:pPr>
-        <w:pStyle w:val="ListParagraph"/>
-        <w:numPr>
-          <w:ilvl w:val="0"/>
-          <w:numId w:val="3"/>
-        </w:numPr>
-        <w:bidi/>
-        <w:rPr>
-          <w:highlight w:val="yellow"/>
-          <w:rtl/>
-          <w:lang w:bidi="he-IL"/>
-        </w:rPr>
-      </w:pPr>
-      <w:bookmarkStart w:id="12" w:name="_GoBack"/>
-      <w:bookmarkEnd w:id="12"/>
-      <w:r>
-        <w:rPr>
-          <w:rFonts w:hint="cs"/>
-          <w:highlight w:val="yellow"/>
-          <w:rtl/>
-          <w:lang w:bidi="he-IL"/>
-        </w:rPr>
-        <w:t xml:space="preserve">לכתוב </w:t>
-      </w:r>
-      <w:proofErr w:type="spellStart"/>
-      <w:r>
-        <w:rPr>
-          <w:highlight w:val="yellow"/>
-          <w:lang w:bidi="he-IL"/>
-        </w:rPr>
-        <w:t>readMe</w:t>
-      </w:r>
-      <w:proofErr w:type="spellEnd"/>
-      <w:r>
-        <w:rPr>
-          <w:rFonts w:hint="cs"/>
-          <w:highlight w:val="yellow"/>
-          <w:rtl/>
-          <w:lang w:bidi="he-IL"/>
-        </w:rPr>
-        <w:t xml:space="preserve"> על איך משתמשים בקוד (ראה הוראות)</w:t>
-      </w:r>
-    </w:p>
     <w:sectPr>
-      <w:headerReference w:type="default" r:id="rId16"/>
-      <w:footerReference w:type="default" r:id="rId17"/>
+      <w:headerReference w:type="default" r:id="rId13"/>
       <w:pgSz w:w="12240" w:h="15840"/>
       <w:pgMar w:top="1440" w:right="1440" w:bottom="1440" w:left="1440" w:header="720" w:footer="720" w:gutter="0"/>
       <w:cols w:space="720"/>
@@ -4513,324 +4205,6 @@
     </w:sectPr>
   </w:body>
 </w:document>
-</file>
-
-<file path=word/comments.xml><?xml version="1.0" encoding="utf-8"?>
-<w:comments xmlns:wpc="http://schemas.microsoft.com/office/word/2010/wordprocessingCanvas" xmlns:cx="http://schemas.microsoft.com/office/drawing/2014/chartex" xmlns:cx1="http://schemas.microsoft.com/office/drawing/2015/9/8/chartex" xmlns:cx2="http://schemas.microsoft.com/office/drawing/2015/10/21/chartex" xmlns:cx3="http://schemas.microsoft.com/office/drawing/2016/5/9/chartex" xmlns:cx4="http://schemas.microsoft.com/office/drawing/2016/5/10/chartex" xmlns:cx5="http://schemas.microsoft.com/office/drawing/2016/5/11/chartex" xmlns:cx6="http://schemas.microsoft.com/office/drawing/2016/5/12/chartex" xmlns:cx7="http://schemas.microsoft.com/office/drawing/2016/5/13/chartex" xmlns:cx8="http://schemas.microsoft.com/office/drawing/2016/5/14/chartex" xmlns:mc="http://schemas.openxmlformats.org/markup-compatibility/2006" xmlns:aink="http://schemas.microsoft.com/office/drawing/2016/ink" xmlns:am3d="http://schemas.microsoft.com/office/drawing/2017/model3d" xmlns:o="urn:schemas-microsoft-com:office:office" xmlns:r="http://schemas.openxmlformats.org/officeDocument/2006/relationships" xmlns:m="http://schemas.openxmlformats.org/officeDocument/2006/math" xmlns:v="urn:schemas-microsoft-com:vml" xmlns:wp14="http://schemas.microsoft.com/office/word/2010/wordprocessingDrawing" xmlns:wp="http://schemas.openxmlformats.org/drawingml/2006/wordprocessingDrawing" xmlns:w10="urn:schemas-microsoft-com:office:word" xmlns:w="http://schemas.openxmlformats.org/wordprocessingml/2006/main" xmlns:w14="http://schemas.microsoft.com/office/word/2010/wordml" xmlns:w15="http://schemas.microsoft.com/office/word/2012/wordml" xmlns:w16cid="http://schemas.microsoft.com/office/word/2016/wordml/cid" xmlns:w16se="http://schemas.microsoft.com/office/word/2015/wordml/symex" xmlns:wpg="http://schemas.microsoft.com/office/word/2010/wordprocessingGroup" xmlns:wpi="http://schemas.microsoft.com/office/word/2010/wordprocessingInk" xmlns:wne="http://schemas.microsoft.com/office/word/2006/wordml" xmlns:wps="http://schemas.microsoft.com/office/word/2010/wordprocessingShape" mc:Ignorable="w14 w15 w16se w16cid wp14">
-  <w:comment w:id="0" w:author="Ofri" w:date="2018-06-29T14:48:00Z" w:initials="O">
-    <w:p>
-      <w:pPr>
-        <w:pStyle w:val="CommentText"/>
-      </w:pPr>
-      <w:r>
-        <w:rPr>
-          <w:rStyle w:val="CommentReference"/>
-        </w:rPr>
-        <w:annotationRef/>
-      </w:r>
-      <w:r>
-        <w:t>Write about the changes we did and why, for example that SGD just did not worked, that we lowered the embeddings size and the layers sizes to be able to have results in feasible time. That we calculated the validation once every 250 iterations because it was very expensive operation etc.</w:t>
-      </w:r>
-    </w:p>
-  </w:comment>
-  <w:comment w:id="1" w:author="nir friedman" w:date="2018-06-30T10:06:00Z" w:initials="nf">
-    <w:p>
-      <w:pPr>
-        <w:pStyle w:val="CommentText"/>
-        <w:rPr>
-          <w:rtl/>
-          <w:lang w:bidi="he-IL"/>
-        </w:rPr>
-      </w:pPr>
-      <w:r>
-        <w:rPr>
-          <w:rStyle w:val="CommentReference"/>
-        </w:rPr>
-        <w:annotationRef/>
-      </w:r>
-      <w:r>
-        <w:rPr>
-          <w:rFonts w:hint="cs"/>
-          <w:rtl/>
-          <w:lang w:bidi="he-IL"/>
-        </w:rPr>
-        <w:t>הוספתי.</w:t>
-      </w:r>
-      <w:r>
-        <w:rPr>
-          <w:rtl/>
-          <w:lang w:bidi="he-IL"/>
-        </w:rPr>
-        <w:br/>
-      </w:r>
-      <w:r>
-        <w:rPr>
-          <w:rFonts w:hint="cs"/>
-          <w:rtl/>
-          <w:lang w:bidi="he-IL"/>
-        </w:rPr>
-        <w:t>לא הבנתי מה הכוונה בגודל שכבה? זה נקבע לפי מספר המילים במשפט...</w:t>
-      </w:r>
-    </w:p>
-  </w:comment>
-  <w:comment w:id="2" w:author="Ofri" w:date="2018-06-30T11:15:00Z" w:initials="O">
-    <w:p>
-      <w:pPr>
-        <w:pStyle w:val="CommentText"/>
-      </w:pPr>
-      <w:r>
-        <w:rPr>
-          <w:rStyle w:val="CommentReference"/>
-        </w:rPr>
-        <w:annotationRef/>
-      </w:r>
-      <w:r>
-        <w:t>https://www.tensorflow.org/api_docs/python/tf/contrib/rnn/LSTMCell</w:t>
-      </w:r>
-    </w:p>
-  </w:comment>
-  <w:comment w:id="3" w:author="Ofri" w:date="2018-06-30T11:16:00Z" w:initials="O">
-    <w:p>
-      <w:pPr>
-        <w:pStyle w:val="CommentText"/>
-      </w:pPr>
-      <w:r>
-        <w:rPr>
-          <w:rStyle w:val="CommentReference"/>
-        </w:rPr>
-        <w:annotationRef/>
-      </w:r>
-    </w:p>
-  </w:comment>
-  <w:comment w:id="4" w:author="Ofri" w:date="2018-06-29T15:03:00Z" w:initials="O">
-    <w:p>
-      <w:pPr>
-        <w:pStyle w:val="CommentText"/>
-      </w:pPr>
-      <w:r>
-        <w:rPr>
-          <w:rStyle w:val="CommentReference"/>
-        </w:rPr>
-        <w:annotationRef/>
-      </w:r>
-      <w:r>
-        <w:t xml:space="preserve">Maybe it is worth to state that this dataset contains multiple Hebrew translations to the same English sentence and we included all of them which might </w:t>
-      </w:r>
-      <w:proofErr w:type="spellStart"/>
-      <w:r>
-        <w:t>caused</w:t>
-      </w:r>
-      <w:proofErr w:type="spellEnd"/>
-      <w:r>
-        <w:t xml:space="preserve"> poorer performance </w:t>
-      </w:r>
-      <w:proofErr w:type="gramStart"/>
-      <w:r>
-        <w:t>later on</w:t>
-      </w:r>
-      <w:proofErr w:type="gramEnd"/>
-      <w:r>
-        <w:t>.</w:t>
-      </w:r>
-    </w:p>
-  </w:comment>
-  <w:comment w:id="5" w:author="nir friedman" w:date="2018-06-30T09:42:00Z" w:initials="nf">
-    <w:p>
-      <w:pPr>
-        <w:pStyle w:val="CommentText"/>
-        <w:rPr>
-          <w:rtl/>
-          <w:lang w:bidi="he-IL"/>
-        </w:rPr>
-      </w:pPr>
-      <w:r>
-        <w:rPr>
-          <w:rStyle w:val="CommentReference"/>
-        </w:rPr>
-        <w:annotationRef/>
-      </w:r>
-      <w:r>
-        <w:rPr>
-          <w:rFonts w:hint="cs"/>
-          <w:rtl/>
-          <w:lang w:bidi="he-IL"/>
-        </w:rPr>
-        <w:t>הוספתי</w:t>
-      </w:r>
-    </w:p>
-  </w:comment>
-  <w:comment w:id="6" w:author="Ofri" w:date="2018-06-29T14:44:00Z" w:initials="O">
-    <w:p>
-      <w:pPr>
-        <w:pStyle w:val="CommentText"/>
-      </w:pPr>
-      <w:r>
-        <w:rPr>
-          <w:rStyle w:val="CommentReference"/>
-        </w:rPr>
-        <w:annotationRef/>
-      </w:r>
-      <w:r>
-        <w:t>Maybe it worth to write short description what this metric is and state the version we used which is different than the one they used in the paper to be able to integrate it easily in the training process</w:t>
-      </w:r>
-    </w:p>
-  </w:comment>
-  <w:comment w:id="7" w:author="Ofri" w:date="2018-06-29T14:45:00Z" w:initials="O">
-    <w:p>
-      <w:pPr>
-        <w:pStyle w:val="CommentText"/>
-      </w:pPr>
-      <w:r>
-        <w:rPr>
-          <w:rStyle w:val="CommentReference"/>
-        </w:rPr>
-        <w:annotationRef/>
-      </w:r>
-      <w:r>
-        <w:t>Average right? Maybe it should be states against the validation at the end of the training</w:t>
-      </w:r>
-    </w:p>
-  </w:comment>
-  <w:comment w:id="8" w:author="nir friedman" w:date="2018-06-30T09:39:00Z" w:initials="nf">
-    <w:p>
-      <w:pPr>
-        <w:pStyle w:val="CommentText"/>
-        <w:rPr>
-          <w:rtl/>
-          <w:lang w:bidi="he-IL"/>
-        </w:rPr>
-      </w:pPr>
-      <w:r>
-        <w:rPr>
-          <w:rFonts w:hint="cs"/>
-          <w:rtl/>
-          <w:lang w:bidi="he-IL"/>
-        </w:rPr>
-        <w:t>הוספתי הסבר על מה זה באופן כללי, לא מכיר את העניין עם הגרסאות. אולי תוסיף מה שאתה יודע.</w:t>
-      </w:r>
-      <w:r>
-        <w:rPr>
-          <w:rFonts w:hint="cs"/>
-          <w:rtl/>
-          <w:lang w:bidi="he-IL"/>
-        </w:rPr>
-        <w:t xml:space="preserve"> זה גם חשוב שזה שונה ממה שהם עשו, יכול להיות שהקאלה שונה לחלוטין.</w:t>
-      </w:r>
-    </w:p>
-    <w:p>
-      <w:pPr>
-        <w:pStyle w:val="CommentText"/>
-        <w:rPr>
-          <w:rtl/>
-          <w:lang w:bidi="he-IL"/>
-        </w:rPr>
-      </w:pPr>
-      <w:r>
-        <w:rPr>
-          <w:rStyle w:val="CommentReference"/>
-        </w:rPr>
-        <w:annotationRef/>
-      </w:r>
-      <w:r>
-        <w:rPr>
-          <w:rFonts w:hint="cs"/>
-          <w:rtl/>
-          <w:lang w:bidi="he-IL"/>
-        </w:rPr>
-        <w:t>כן, ממוצע. תיקנתי.</w:t>
-      </w:r>
-      <w:r>
-        <w:rPr>
-          <w:rtl/>
-          <w:lang w:bidi="he-IL"/>
-        </w:rPr>
-        <w:br/>
-      </w:r>
-      <w:r>
-        <w:rPr>
-          <w:rFonts w:hint="cs"/>
-          <w:rtl/>
-          <w:lang w:bidi="he-IL"/>
-        </w:rPr>
-        <w:t>לא הבנתי את ההערה השנייה</w:t>
-      </w:r>
-    </w:p>
-  </w:comment>
-  <w:comment w:id="9" w:author="Ofri" w:date="2018-06-29T14:51:00Z" w:initials="O">
-    <w:p>
-      <w:pPr>
-        <w:pStyle w:val="CommentText"/>
-      </w:pPr>
-      <w:r>
-        <w:rPr>
-          <w:rStyle w:val="CommentReference"/>
-        </w:rPr>
-        <w:annotationRef/>
-      </w:r>
-      <w:r>
-        <w:t>Show few well translated examples and few that were not.</w:t>
-      </w:r>
-    </w:p>
-  </w:comment>
-  <w:comment w:id="10" w:author="nir friedman" w:date="2018-06-30T09:53:00Z" w:initials="nf">
-    <w:p>
-      <w:pPr>
-        <w:pStyle w:val="CommentText"/>
-        <w:rPr>
-          <w:rtl/>
-          <w:lang w:bidi="he-IL"/>
-        </w:rPr>
-      </w:pPr>
-      <w:r>
-        <w:rPr>
-          <w:rStyle w:val="CommentReference"/>
-        </w:rPr>
-        <w:annotationRef/>
-      </w:r>
-      <w:r>
-        <w:rPr>
-          <w:rFonts w:hint="cs"/>
-          <w:rtl/>
-          <w:lang w:bidi="he-IL"/>
-        </w:rPr>
-        <w:t>הוספתי 2 טובות, אין ממש תרגומים טובים חח</w:t>
-      </w:r>
-    </w:p>
-  </w:comment>
-  <w:comment w:id="11" w:author="Ofri" w:date="2018-06-29T15:13:00Z" w:initials="O">
-    <w:p>
-      <w:pPr>
-        <w:pStyle w:val="CommentText"/>
-      </w:pPr>
-      <w:r>
-        <w:rPr>
-          <w:rStyle w:val="CommentReference"/>
-        </w:rPr>
-        <w:annotationRef/>
-      </w:r>
-      <w:r>
-        <w:t>done</w:t>
-      </w:r>
-    </w:p>
-  </w:comment>
-</w:comments>
-</file>
-
-<file path=word/commentsExtended.xml><?xml version="1.0" encoding="utf-8"?>
-<w15:commentsEx xmlns:wpc="http://schemas.microsoft.com/office/word/2010/wordprocessingCanvas" xmlns:cx="http://schemas.microsoft.com/office/drawing/2014/chartex" xmlns:cx1="http://schemas.microsoft.com/office/drawing/2015/9/8/chartex" xmlns:cx2="http://schemas.microsoft.com/office/drawing/2015/10/21/chartex" xmlns:cx3="http://schemas.microsoft.com/office/drawing/2016/5/9/chartex" xmlns:cx4="http://schemas.microsoft.com/office/drawing/2016/5/10/chartex" xmlns:cx5="http://schemas.microsoft.com/office/drawing/2016/5/11/chartex" xmlns:cx6="http://schemas.microsoft.com/office/drawing/2016/5/12/chartex" xmlns:cx7="http://schemas.microsoft.com/office/drawing/2016/5/13/chartex" xmlns:cx8="http://schemas.microsoft.com/office/drawing/2016/5/14/chartex" xmlns:mc="http://schemas.openxmlformats.org/markup-compatibility/2006" xmlns:aink="http://schemas.microsoft.com/office/drawing/2016/ink" xmlns:am3d="http://schemas.microsoft.com/office/drawing/2017/model3d" xmlns:o="urn:schemas-microsoft-com:office:office" xmlns:r="http://schemas.openxmlformats.org/officeDocument/2006/relationships" xmlns:m="http://schemas.openxmlformats.org/officeDocument/2006/math" xmlns:v="urn:schemas-microsoft-com:vml" xmlns:wp14="http://schemas.microsoft.com/office/word/2010/wordprocessingDrawing" xmlns:wp="http://schemas.openxmlformats.org/drawingml/2006/wordprocessingDrawing" xmlns:w10="urn:schemas-microsoft-com:office:word" xmlns:w="http://schemas.openxmlformats.org/wordprocessingml/2006/main" xmlns:w14="http://schemas.microsoft.com/office/word/2010/wordml" xmlns:w15="http://schemas.microsoft.com/office/word/2012/wordml" xmlns:w16cid="http://schemas.microsoft.com/office/word/2016/wordml/cid" xmlns:w16se="http://schemas.microsoft.com/office/word/2015/wordml/symex" xmlns:wpg="http://schemas.microsoft.com/office/word/2010/wordprocessingGroup" xmlns:wpi="http://schemas.microsoft.com/office/word/2010/wordprocessingInk" xmlns:wne="http://schemas.microsoft.com/office/word/2006/wordml" xmlns:wps="http://schemas.microsoft.com/office/word/2010/wordprocessingShape" mc:Ignorable="w14 w15 w16se w16cid wp14">
-  <w15:commentEx w15:paraId="5725B029" w15:done="1"/>
-  <w15:commentEx w15:paraId="2391D152" w15:paraIdParent="5725B029" w15:done="1"/>
-  <w15:commentEx w15:paraId="1FD6D4CA" w15:paraIdParent="5725B029" w15:done="1"/>
-  <w15:commentEx w15:paraId="256AA050" w15:paraIdParent="5725B029" w15:done="1"/>
-  <w15:commentEx w15:paraId="1058F284" w15:done="1"/>
-  <w15:commentEx w15:paraId="7C365C34" w15:paraIdParent="1058F284" w15:done="1"/>
-  <w15:commentEx w15:paraId="6006383F" w15:done="1"/>
-  <w15:commentEx w15:paraId="69A8AC2A" w15:done="1"/>
-  <w15:commentEx w15:paraId="1CCDC124" w15:paraIdParent="69A8AC2A" w15:done="1"/>
-  <w15:commentEx w15:paraId="5AF6DB75" w15:done="1"/>
-  <w15:commentEx w15:paraId="54232204" w15:paraIdParent="5AF6DB75" w15:done="1"/>
-  <w15:commentEx w15:paraId="6CA14384" w15:done="1"/>
-</w15:commentsEx>
 </file>
 
 <file path=word/commentsIds.xml><?xml version="1.0" encoding="utf-8"?>
@@ -4851,7 +4225,7 @@
 </file>
 
 <file path=word/endnotes.xml><?xml version="1.0" encoding="utf-8"?>
-<w:endnotes xmlns:wpc="http://schemas.microsoft.com/office/word/2010/wordprocessingCanvas" xmlns:cx="http://schemas.microsoft.com/office/drawing/2014/chartex" xmlns:cx1="http://schemas.microsoft.com/office/drawing/2015/9/8/chartex" xmlns:cx2="http://schemas.microsoft.com/office/drawing/2015/10/21/chartex" xmlns:cx3="http://schemas.microsoft.com/office/drawing/2016/5/9/chartex" xmlns:cx4="http://schemas.microsoft.com/office/drawing/2016/5/10/chartex" xmlns:cx5="http://schemas.microsoft.com/office/drawing/2016/5/11/chartex" xmlns:cx6="http://schemas.microsoft.com/office/drawing/2016/5/12/chartex" xmlns:cx7="http://schemas.microsoft.com/office/drawing/2016/5/13/chartex" xmlns:cx8="http://schemas.microsoft.com/office/drawing/2016/5/14/chartex" xmlns:mc="http://schemas.openxmlformats.org/markup-compatibility/2006" xmlns:aink="http://schemas.microsoft.com/office/drawing/2016/ink" xmlns:am3d="http://schemas.microsoft.com/office/drawing/2017/model3d" xmlns:o="urn:schemas-microsoft-com:office:office" xmlns:r="http://schemas.openxmlformats.org/officeDocument/2006/relationships" xmlns:m="http://schemas.openxmlformats.org/officeDocument/2006/math" xmlns:v="urn:schemas-microsoft-com:vml" xmlns:wp14="http://schemas.microsoft.com/office/word/2010/wordprocessingDrawing" xmlns:wp="http://schemas.openxmlformats.org/drawingml/2006/wordprocessingDrawing" xmlns:w10="urn:schemas-microsoft-com:office:word" xmlns:w="http://schemas.openxmlformats.org/wordprocessingml/2006/main" xmlns:w14="http://schemas.microsoft.com/office/word/2010/wordml" xmlns:w15="http://schemas.microsoft.com/office/word/2012/wordml" xmlns:w16cid="http://schemas.microsoft.com/office/word/2016/wordml/cid" xmlns:w16se="http://schemas.microsoft.com/office/word/2015/wordml/symex" xmlns:wpg="http://schemas.microsoft.com/office/word/2010/wordprocessingGroup" xmlns:wpi="http://schemas.microsoft.com/office/word/2010/wordprocessingInk" xmlns:wne="http://schemas.microsoft.com/office/word/2006/wordml" xmlns:wps="http://schemas.microsoft.com/office/word/2010/wordprocessingShape" mc:Ignorable="w14 w15 w16se w16cid wp14">
+<w:endnotes xmlns:wpc="http://schemas.microsoft.com/office/word/2010/wordprocessingCanvas" xmlns:mc="http://schemas.openxmlformats.org/markup-compatibility/2006" xmlns:o="urn:schemas-microsoft-com:office:office" xmlns:r="http://schemas.openxmlformats.org/officeDocument/2006/relationships" xmlns:m="http://schemas.openxmlformats.org/officeDocument/2006/math" xmlns:v="urn:schemas-microsoft-com:vml" xmlns:wp14="http://schemas.microsoft.com/office/word/2010/wordprocessingDrawing" xmlns:wp="http://schemas.openxmlformats.org/drawingml/2006/wordprocessingDrawing" xmlns:w10="urn:schemas-microsoft-com:office:word" xmlns:w="http://schemas.openxmlformats.org/wordprocessingml/2006/main" xmlns:w14="http://schemas.microsoft.com/office/word/2010/wordml" xmlns:w15="http://schemas.microsoft.com/office/word/2012/wordml" xmlns:wpg="http://schemas.microsoft.com/office/word/2010/wordprocessingGroup" xmlns:wpi="http://schemas.microsoft.com/office/word/2010/wordprocessingInk" xmlns:wne="http://schemas.microsoft.com/office/word/2006/wordml" xmlns:wps="http://schemas.microsoft.com/office/word/2010/wordprocessingShape" mc:Ignorable="w14 w15 wp14">
   <w:endnote w:type="separator" w:id="-1">
     <w:p>
       <w:pPr>
@@ -4875,18 +4249,8 @@
 </w:endnotes>
 </file>
 
-<file path=word/footer1.xml><?xml version="1.0" encoding="utf-8"?>
-<w:ftr xmlns:wpc="http://schemas.microsoft.com/office/word/2010/wordprocessingCanvas" xmlns:cx="http://schemas.microsoft.com/office/drawing/2014/chartex" xmlns:cx1="http://schemas.microsoft.com/office/drawing/2015/9/8/chartex" xmlns:cx2="http://schemas.microsoft.com/office/drawing/2015/10/21/chartex" xmlns:cx3="http://schemas.microsoft.com/office/drawing/2016/5/9/chartex" xmlns:cx4="http://schemas.microsoft.com/office/drawing/2016/5/10/chartex" xmlns:cx5="http://schemas.microsoft.com/office/drawing/2016/5/11/chartex" xmlns:cx6="http://schemas.microsoft.com/office/drawing/2016/5/12/chartex" xmlns:cx7="http://schemas.microsoft.com/office/drawing/2016/5/13/chartex" xmlns:cx8="http://schemas.microsoft.com/office/drawing/2016/5/14/chartex" xmlns:mc="http://schemas.openxmlformats.org/markup-compatibility/2006" xmlns:aink="http://schemas.microsoft.com/office/drawing/2016/ink" xmlns:am3d="http://schemas.microsoft.com/office/drawing/2017/model3d" xmlns:o="urn:schemas-microsoft-com:office:office" xmlns:r="http://schemas.openxmlformats.org/officeDocument/2006/relationships" xmlns:m="http://schemas.openxmlformats.org/officeDocument/2006/math" xmlns:v="urn:schemas-microsoft-com:vml" xmlns:wp14="http://schemas.microsoft.com/office/word/2010/wordprocessingDrawing" xmlns:wp="http://schemas.openxmlformats.org/drawingml/2006/wordprocessingDrawing" xmlns:w10="urn:schemas-microsoft-com:office:word" xmlns:w="http://schemas.openxmlformats.org/wordprocessingml/2006/main" xmlns:w14="http://schemas.microsoft.com/office/word/2010/wordml" xmlns:w15="http://schemas.microsoft.com/office/word/2012/wordml" xmlns:w16cid="http://schemas.microsoft.com/office/word/2016/wordml/cid" xmlns:w16se="http://schemas.microsoft.com/office/word/2015/wordml/symex" xmlns:wpg="http://schemas.microsoft.com/office/word/2010/wordprocessingGroup" xmlns:wpi="http://schemas.microsoft.com/office/word/2010/wordprocessingInk" xmlns:wne="http://schemas.microsoft.com/office/word/2006/wordml" xmlns:wps="http://schemas.microsoft.com/office/word/2010/wordprocessingShape" mc:Ignorable="w14 w15 w16se w16cid wp14">
-  <w:p>
-    <w:pPr>
-      <w:pStyle w:val="Footer"/>
-    </w:pPr>
-  </w:p>
-</w:ftr>
-</file>
-
 <file path=word/footnotes.xml><?xml version="1.0" encoding="utf-8"?>
-<w:footnotes xmlns:wpc="http://schemas.microsoft.com/office/word/2010/wordprocessingCanvas" xmlns:cx="http://schemas.microsoft.com/office/drawing/2014/chartex" xmlns:cx1="http://schemas.microsoft.com/office/drawing/2015/9/8/chartex" xmlns:cx2="http://schemas.microsoft.com/office/drawing/2015/10/21/chartex" xmlns:cx3="http://schemas.microsoft.com/office/drawing/2016/5/9/chartex" xmlns:cx4="http://schemas.microsoft.com/office/drawing/2016/5/10/chartex" xmlns:cx5="http://schemas.microsoft.com/office/drawing/2016/5/11/chartex" xmlns:cx6="http://schemas.microsoft.com/office/drawing/2016/5/12/chartex" xmlns:cx7="http://schemas.microsoft.com/office/drawing/2016/5/13/chartex" xmlns:cx8="http://schemas.microsoft.com/office/drawing/2016/5/14/chartex" xmlns:mc="http://schemas.openxmlformats.org/markup-compatibility/2006" xmlns:aink="http://schemas.microsoft.com/office/drawing/2016/ink" xmlns:am3d="http://schemas.microsoft.com/office/drawing/2017/model3d" xmlns:o="urn:schemas-microsoft-com:office:office" xmlns:r="http://schemas.openxmlformats.org/officeDocument/2006/relationships" xmlns:m="http://schemas.openxmlformats.org/officeDocument/2006/math" xmlns:v="urn:schemas-microsoft-com:vml" xmlns:wp14="http://schemas.microsoft.com/office/word/2010/wordprocessingDrawing" xmlns:wp="http://schemas.openxmlformats.org/drawingml/2006/wordprocessingDrawing" xmlns:w10="urn:schemas-microsoft-com:office:word" xmlns:w="http://schemas.openxmlformats.org/wordprocessingml/2006/main" xmlns:w14="http://schemas.microsoft.com/office/word/2010/wordml" xmlns:w15="http://schemas.microsoft.com/office/word/2012/wordml" xmlns:w16cid="http://schemas.microsoft.com/office/word/2016/wordml/cid" xmlns:w16se="http://schemas.microsoft.com/office/word/2015/wordml/symex" xmlns:wpg="http://schemas.microsoft.com/office/word/2010/wordprocessingGroup" xmlns:wpi="http://schemas.microsoft.com/office/word/2010/wordprocessingInk" xmlns:wne="http://schemas.microsoft.com/office/word/2006/wordml" xmlns:wps="http://schemas.microsoft.com/office/word/2010/wordprocessingShape" mc:Ignorable="w14 w15 w16se w16cid wp14">
+<w:footnotes xmlns:wpc="http://schemas.microsoft.com/office/word/2010/wordprocessingCanvas" xmlns:mc="http://schemas.openxmlformats.org/markup-compatibility/2006" xmlns:o="urn:schemas-microsoft-com:office:office" xmlns:r="http://schemas.openxmlformats.org/officeDocument/2006/relationships" xmlns:m="http://schemas.openxmlformats.org/officeDocument/2006/math" xmlns:v="urn:schemas-microsoft-com:vml" xmlns:wp14="http://schemas.microsoft.com/office/word/2010/wordprocessingDrawing" xmlns:wp="http://schemas.openxmlformats.org/drawingml/2006/wordprocessingDrawing" xmlns:w10="urn:schemas-microsoft-com:office:word" xmlns:w="http://schemas.openxmlformats.org/wordprocessingml/2006/main" xmlns:w14="http://schemas.microsoft.com/office/word/2010/wordml" xmlns:w15="http://schemas.microsoft.com/office/word/2012/wordml" xmlns:wpg="http://schemas.microsoft.com/office/word/2010/wordprocessingGroup" xmlns:wpi="http://schemas.microsoft.com/office/word/2010/wordprocessingInk" xmlns:wne="http://schemas.microsoft.com/office/word/2006/wordml" xmlns:wps="http://schemas.microsoft.com/office/word/2010/wordprocessingShape" mc:Ignorable="w14 w15 wp14">
   <w:footnote w:type="separator" w:id="-1">
     <w:p>
       <w:pPr>
@@ -4911,21 +4275,13 @@
 </file>
 
 <file path=word/header1.xml><?xml version="1.0" encoding="utf-8"?>
-<w:hdr xmlns:wpc="http://schemas.microsoft.com/office/word/2010/wordprocessingCanvas" xmlns:cx="http://schemas.microsoft.com/office/drawing/2014/chartex" xmlns:cx1="http://schemas.microsoft.com/office/drawing/2015/9/8/chartex" xmlns:cx2="http://schemas.microsoft.com/office/drawing/2015/10/21/chartex" xmlns:cx3="http://schemas.microsoft.com/office/drawing/2016/5/9/chartex" xmlns:cx4="http://schemas.microsoft.com/office/drawing/2016/5/10/chartex" xmlns:cx5="http://schemas.microsoft.com/office/drawing/2016/5/11/chartex" xmlns:cx6="http://schemas.microsoft.com/office/drawing/2016/5/12/chartex" xmlns:cx7="http://schemas.microsoft.com/office/drawing/2016/5/13/chartex" xmlns:cx8="http://schemas.microsoft.com/office/drawing/2016/5/14/chartex" xmlns:mc="http://schemas.openxmlformats.org/markup-compatibility/2006" xmlns:aink="http://schemas.microsoft.com/office/drawing/2016/ink" xmlns:am3d="http://schemas.microsoft.com/office/drawing/2017/model3d" xmlns:o="urn:schemas-microsoft-com:office:office" xmlns:r="http://schemas.openxmlformats.org/officeDocument/2006/relationships" xmlns:m="http://schemas.openxmlformats.org/officeDocument/2006/math" xmlns:v="urn:schemas-microsoft-com:vml" xmlns:wp14="http://schemas.microsoft.com/office/word/2010/wordprocessingDrawing" xmlns:wp="http://schemas.openxmlformats.org/drawingml/2006/wordprocessingDrawing" xmlns:w10="urn:schemas-microsoft-com:office:word" xmlns:w="http://schemas.openxmlformats.org/wordprocessingml/2006/main" xmlns:w14="http://schemas.microsoft.com/office/word/2010/wordml" xmlns:w15="http://schemas.microsoft.com/office/word/2012/wordml" xmlns:w16cid="http://schemas.microsoft.com/office/word/2016/wordml/cid" xmlns:w16se="http://schemas.microsoft.com/office/word/2015/wordml/symex" xmlns:wpg="http://schemas.microsoft.com/office/word/2010/wordprocessingGroup" xmlns:wpi="http://schemas.microsoft.com/office/word/2010/wordprocessingInk" xmlns:wne="http://schemas.microsoft.com/office/word/2006/wordml" xmlns:wps="http://schemas.microsoft.com/office/word/2010/wordprocessingShape" mc:Ignorable="w14 w15 w16se w16cid wp14">
+<w:hdr xmlns:wpc="http://schemas.microsoft.com/office/word/2010/wordprocessingCanvas" xmlns:mc="http://schemas.openxmlformats.org/markup-compatibility/2006" xmlns:o="urn:schemas-microsoft-com:office:office" xmlns:r="http://schemas.openxmlformats.org/officeDocument/2006/relationships" xmlns:m="http://schemas.openxmlformats.org/officeDocument/2006/math" xmlns:v="urn:schemas-microsoft-com:vml" xmlns:wp14="http://schemas.microsoft.com/office/word/2010/wordprocessingDrawing" xmlns:wp="http://schemas.openxmlformats.org/drawingml/2006/wordprocessingDrawing" xmlns:w10="urn:schemas-microsoft-com:office:word" xmlns:w="http://schemas.openxmlformats.org/wordprocessingml/2006/main" xmlns:w14="http://schemas.microsoft.com/office/word/2010/wordml" xmlns:w15="http://schemas.microsoft.com/office/word/2012/wordml" xmlns:wpg="http://schemas.microsoft.com/office/word/2010/wordprocessingGroup" xmlns:wpi="http://schemas.microsoft.com/office/word/2010/wordprocessingInk" xmlns:wne="http://schemas.microsoft.com/office/word/2006/wordml" xmlns:wps="http://schemas.microsoft.com/office/word/2010/wordprocessingShape" mc:Ignorable="w14 w15 wp14">
   <w:p>
     <w:pPr>
       <w:pStyle w:val="Header"/>
     </w:pPr>
     <w:r>
-      <w:t xml:space="preserve">Ofri </w:t>
-    </w:r>
-    <w:proofErr w:type="spellStart"/>
-    <w:r>
-      <w:t>Masad</w:t>
-    </w:r>
-    <w:proofErr w:type="spellEnd"/>
-    <w:r>
-      <w:t xml:space="preserve"> </w:t>
+      <w:t xml:space="preserve">Ofri Masad </w:t>
     </w:r>
     <w:r>
       <w:rPr>
@@ -4947,7 +4303,7 @@
 </file>
 
 <file path=word/numbering.xml><?xml version="1.0" encoding="utf-8"?>
-<w:numbering xmlns:wpc="http://schemas.microsoft.com/office/word/2010/wordprocessingCanvas" xmlns:cx="http://schemas.microsoft.com/office/drawing/2014/chartex" xmlns:cx1="http://schemas.microsoft.com/office/drawing/2015/9/8/chartex" xmlns:cx2="http://schemas.microsoft.com/office/drawing/2015/10/21/chartex" xmlns:cx3="http://schemas.microsoft.com/office/drawing/2016/5/9/chartex" xmlns:cx4="http://schemas.microsoft.com/office/drawing/2016/5/10/chartex" xmlns:cx5="http://schemas.microsoft.com/office/drawing/2016/5/11/chartex" xmlns:cx6="http://schemas.microsoft.com/office/drawing/2016/5/12/chartex" xmlns:cx7="http://schemas.microsoft.com/office/drawing/2016/5/13/chartex" xmlns:cx8="http://schemas.microsoft.com/office/drawing/2016/5/14/chartex" xmlns:mc="http://schemas.openxmlformats.org/markup-compatibility/2006" xmlns:aink="http://schemas.microsoft.com/office/drawing/2016/ink" xmlns:am3d="http://schemas.microsoft.com/office/drawing/2017/model3d" xmlns:o="urn:schemas-microsoft-com:office:office" xmlns:r="http://schemas.openxmlformats.org/officeDocument/2006/relationships" xmlns:m="http://schemas.openxmlformats.org/officeDocument/2006/math" xmlns:v="urn:schemas-microsoft-com:vml" xmlns:wp14="http://schemas.microsoft.com/office/word/2010/wordprocessingDrawing" xmlns:wp="http://schemas.openxmlformats.org/drawingml/2006/wordprocessingDrawing" xmlns:w10="urn:schemas-microsoft-com:office:word" xmlns:w="http://schemas.openxmlformats.org/wordprocessingml/2006/main" xmlns:w14="http://schemas.microsoft.com/office/word/2010/wordml" xmlns:w15="http://schemas.microsoft.com/office/word/2012/wordml" xmlns:w16cid="http://schemas.microsoft.com/office/word/2016/wordml/cid" xmlns:w16se="http://schemas.microsoft.com/office/word/2015/wordml/symex" xmlns:wpg="http://schemas.microsoft.com/office/word/2010/wordprocessingGroup" xmlns:wpi="http://schemas.microsoft.com/office/word/2010/wordprocessingInk" xmlns:wne="http://schemas.microsoft.com/office/word/2006/wordml" xmlns:wps="http://schemas.microsoft.com/office/word/2010/wordprocessingShape" mc:Ignorable="w14 w15 w16se w16cid wp14">
+<w:numbering xmlns:wpc="http://schemas.microsoft.com/office/word/2010/wordprocessingCanvas" xmlns:mc="http://schemas.openxmlformats.org/markup-compatibility/2006" xmlns:o="urn:schemas-microsoft-com:office:office" xmlns:r="http://schemas.openxmlformats.org/officeDocument/2006/relationships" xmlns:m="http://schemas.openxmlformats.org/officeDocument/2006/math" xmlns:v="urn:schemas-microsoft-com:vml" xmlns:wp14="http://schemas.microsoft.com/office/word/2010/wordprocessingDrawing" xmlns:wp="http://schemas.openxmlformats.org/drawingml/2006/wordprocessingDrawing" xmlns:w10="urn:schemas-microsoft-com:office:word" xmlns:w="http://schemas.openxmlformats.org/wordprocessingml/2006/main" xmlns:w14="http://schemas.microsoft.com/office/word/2010/wordml" xmlns:w15="http://schemas.microsoft.com/office/word/2012/wordml" xmlns:wpg="http://schemas.microsoft.com/office/word/2010/wordprocessingGroup" xmlns:wpi="http://schemas.microsoft.com/office/word/2010/wordprocessingInk" xmlns:wne="http://schemas.microsoft.com/office/word/2006/wordml" xmlns:wps="http://schemas.microsoft.com/office/word/2010/wordprocessingShape" mc:Ignorable="w14 w15 wp14">
   <w:abstractNum w:abstractNumId="0" w15:restartNumberingAfterBreak="0">
     <w:nsid w:val="093D1F7B"/>
     <w:multiLevelType w:val="hybridMultilevel"/>
@@ -5275,19 +4631,8 @@
 </w:numbering>
 </file>
 
-<file path=word/people.xml><?xml version="1.0" encoding="utf-8"?>
-<w15:people xmlns:wpc="http://schemas.microsoft.com/office/word/2010/wordprocessingCanvas" xmlns:cx="http://schemas.microsoft.com/office/drawing/2014/chartex" xmlns:cx1="http://schemas.microsoft.com/office/drawing/2015/9/8/chartex" xmlns:cx2="http://schemas.microsoft.com/office/drawing/2015/10/21/chartex" xmlns:cx3="http://schemas.microsoft.com/office/drawing/2016/5/9/chartex" xmlns:cx4="http://schemas.microsoft.com/office/drawing/2016/5/10/chartex" xmlns:cx5="http://schemas.microsoft.com/office/drawing/2016/5/11/chartex" xmlns:cx6="http://schemas.microsoft.com/office/drawing/2016/5/12/chartex" xmlns:cx7="http://schemas.microsoft.com/office/drawing/2016/5/13/chartex" xmlns:cx8="http://schemas.microsoft.com/office/drawing/2016/5/14/chartex" xmlns:mc="http://schemas.openxmlformats.org/markup-compatibility/2006" xmlns:aink="http://schemas.microsoft.com/office/drawing/2016/ink" xmlns:am3d="http://schemas.microsoft.com/office/drawing/2017/model3d" xmlns:o="urn:schemas-microsoft-com:office:office" xmlns:r="http://schemas.openxmlformats.org/officeDocument/2006/relationships" xmlns:m="http://schemas.openxmlformats.org/officeDocument/2006/math" xmlns:v="urn:schemas-microsoft-com:vml" xmlns:wp14="http://schemas.microsoft.com/office/word/2010/wordprocessingDrawing" xmlns:wp="http://schemas.openxmlformats.org/drawingml/2006/wordprocessingDrawing" xmlns:w10="urn:schemas-microsoft-com:office:word" xmlns:w="http://schemas.openxmlformats.org/wordprocessingml/2006/main" xmlns:w14="http://schemas.microsoft.com/office/word/2010/wordml" xmlns:w15="http://schemas.microsoft.com/office/word/2012/wordml" xmlns:w16cid="http://schemas.microsoft.com/office/word/2016/wordml/cid" xmlns:w16se="http://schemas.microsoft.com/office/word/2015/wordml/symex" xmlns:wpg="http://schemas.microsoft.com/office/word/2010/wordprocessingGroup" xmlns:wpi="http://schemas.microsoft.com/office/word/2010/wordprocessingInk" xmlns:wne="http://schemas.microsoft.com/office/word/2006/wordml" xmlns:wps="http://schemas.microsoft.com/office/word/2010/wordprocessingShape" mc:Ignorable="w14 w15 w16se w16cid wp14">
-  <w15:person w15:author="Ofri">
-    <w15:presenceInfo w15:providerId="None" w15:userId="Ofri"/>
-  </w15:person>
-  <w15:person w15:author="nir friedman">
-    <w15:presenceInfo w15:providerId="Windows Live" w15:userId="3752169b75a2c160"/>
-  </w15:person>
-</w15:people>
-</file>
-
 <file path=word/styles.xml><?xml version="1.0" encoding="utf-8"?>
-<w:styles xmlns:mc="http://schemas.openxmlformats.org/markup-compatibility/2006" xmlns:r="http://schemas.openxmlformats.org/officeDocument/2006/relationships" xmlns:w="http://schemas.openxmlformats.org/wordprocessingml/2006/main" xmlns:w14="http://schemas.microsoft.com/office/word/2010/wordml" xmlns:w15="http://schemas.microsoft.com/office/word/2012/wordml" xmlns:w16cid="http://schemas.microsoft.com/office/word/2016/wordml/cid" xmlns:w16se="http://schemas.microsoft.com/office/word/2015/wordml/symex" mc:Ignorable="w14 w15 w16se w16cid">
+<w:styles xmlns:mc="http://schemas.openxmlformats.org/markup-compatibility/2006" xmlns:r="http://schemas.openxmlformats.org/officeDocument/2006/relationships" xmlns:w="http://schemas.openxmlformats.org/wordprocessingml/2006/main" xmlns:w14="http://schemas.microsoft.com/office/word/2010/wordml" xmlns:w15="http://schemas.microsoft.com/office/word/2012/wordml" mc:Ignorable="w14 w15">
   <w:docDefaults>
     <w:rPrDefault>
       <w:rPr>
@@ -5303,7 +4648,7 @@
       </w:pPr>
     </w:pPrDefault>
   </w:docDefaults>
-  <w:latentStyles w:defLockedState="0" w:defUIPriority="99" w:defSemiHidden="0" w:defUnhideWhenUsed="0" w:defQFormat="0" w:count="375">
+  <w:latentStyles w:defLockedState="0" w:defUIPriority="99" w:defSemiHidden="0" w:defUnhideWhenUsed="0" w:defQFormat="0" w:count="371">
     <w:lsdException w:name="Normal" w:uiPriority="0" w:qFormat="1"/>
     <w:lsdException w:name="heading 1" w:uiPriority="9" w:qFormat="1"/>
     <w:lsdException w:name="heading 2" w:semiHidden="1" w:uiPriority="9" w:unhideWhenUsed="1" w:qFormat="1"/>
@@ -5409,6 +4754,7 @@
     <w:lsdException w:name="HTML Sample" w:semiHidden="1" w:unhideWhenUsed="1"/>
     <w:lsdException w:name="HTML Typewriter" w:semiHidden="1" w:unhideWhenUsed="1"/>
     <w:lsdException w:name="HTML Variable" w:semiHidden="1" w:unhideWhenUsed="1"/>
+    <w:lsdException w:name="Normal Table" w:semiHidden="1" w:unhideWhenUsed="1"/>
     <w:lsdException w:name="annotation subject" w:semiHidden="1" w:unhideWhenUsed="1"/>
     <w:lsdException w:name="No List" w:semiHidden="1" w:unhideWhenUsed="1"/>
     <w:lsdException w:name="Outline List 1" w:semiHidden="1" w:unhideWhenUsed="1"/>
@@ -5452,8 +4798,10 @@
     <w:lsdException w:name="Table Elegant" w:semiHidden="1" w:unhideWhenUsed="1"/>
     <w:lsdException w:name="Table Professional" w:semiHidden="1" w:unhideWhenUsed="1"/>
     <w:lsdException w:name="Table Subtle 1" w:semiHidden="1" w:unhideWhenUsed="1"/>
+    <w:lsdException w:name="Table Subtle 2" w:semiHidden="1" w:unhideWhenUsed="1"/>
     <w:lsdException w:name="Table Web 1" w:semiHidden="1" w:unhideWhenUsed="1"/>
     <w:lsdException w:name="Table Web 2" w:semiHidden="1" w:unhideWhenUsed="1"/>
+    <w:lsdException w:name="Table Web 3" w:semiHidden="1" w:unhideWhenUsed="1"/>
     <w:lsdException w:name="Balloon Text" w:semiHidden="1" w:unhideWhenUsed="1"/>
     <w:lsdException w:name="Table Grid" w:uiPriority="39"/>
     <w:lsdException w:name="Table Theme" w:semiHidden="1" w:unhideWhenUsed="1"/>
@@ -5672,10 +5020,6 @@
     <w:lsdException w:name="List Table 5 Dark Accent 6" w:uiPriority="50"/>
     <w:lsdException w:name="List Table 6 Colorful Accent 6" w:uiPriority="51"/>
     <w:lsdException w:name="List Table 7 Colorful Accent 6" w:uiPriority="52"/>
-    <w:lsdException w:name="Mention" w:semiHidden="1" w:unhideWhenUsed="1"/>
-    <w:lsdException w:name="Smart Hyperlink" w:semiHidden="1" w:unhideWhenUsed="1"/>
-    <w:lsdException w:name="Hashtag" w:semiHidden="1" w:unhideWhenUsed="1"/>
-    <w:lsdException w:name="Unresolved Mention" w:semiHidden="1" w:unhideWhenUsed="1"/>
   </w:latentStyles>
   <w:style w:type="paragraph" w:default="1" w:styleId="Normal">
     <w:name w:val="Normal"/>
@@ -5727,7 +5071,6 @@
   <w:style w:type="character" w:default="1" w:styleId="DefaultParagraphFont">
     <w:name w:val="Default Paragraph Font"/>
     <w:uiPriority w:val="1"/>
-    <w:semiHidden/>
     <w:unhideWhenUsed/>
   </w:style>
   <w:style w:type="table" w:default="1" w:styleId="TableNormal">
@@ -6266,7 +5609,7 @@
 </file>
 
 <file path=customXml/itemProps1.xml><?xml version="1.0" encoding="utf-8"?>
-<ds:datastoreItem xmlns:ds="http://schemas.openxmlformats.org/officeDocument/2006/customXml" ds:itemID="{4DD66641-1DAA-413F-93C0-3DAC8EF65295}">
+<ds:datastoreItem xmlns:ds="http://schemas.openxmlformats.org/officeDocument/2006/customXml" ds:itemID="{6D704435-EF0D-4EE7-9D8D-C0A73D9961EC}">
   <ds:schemaRefs>
     <ds:schemaRef ds:uri="http://schemas.openxmlformats.org/officeDocument/2006/bibliography"/>
   </ds:schemaRefs>

</xml_diff>

<commit_message>
made zip file for submission
</commit_message>
<xml_diff>
--- a/201267226_305283178 - Project report.docx
+++ b/201267226_305283178 - Project report.docx
@@ -133,6 +133,7 @@
           <w:lang w:bidi="he-IL"/>
         </w:rPr>
       </w:pPr>
+      <w:proofErr w:type="spellStart"/>
       <w:r>
         <w:rPr>
           <w:rFonts w:ascii="Arial" w:hAnsi="Arial" w:cs="Arial"/>
@@ -140,10 +141,9 @@
           <w:sz w:val="20"/>
           <w:szCs w:val="20"/>
         </w:rPr>
-        <w:t xml:space="preserve">Sutskever, Ilya, Oriol Vinyals, and Quoc V. Le. "Sequence to sequence learning with neural </w:t>
-      </w:r>
-      <w:bookmarkStart w:id="0" w:name="_GoBack"/>
-      <w:bookmarkEnd w:id="0"/>
+        <w:t>Sutskever</w:t>
+      </w:r>
+      <w:proofErr w:type="spellEnd"/>
       <w:r>
         <w:rPr>
           <w:rFonts w:ascii="Arial" w:hAnsi="Arial" w:cs="Arial"/>
@@ -151,7 +151,27 @@
           <w:sz w:val="20"/>
           <w:szCs w:val="20"/>
         </w:rPr>
-        <w:t xml:space="preserve">networks." </w:t>
+        <w:t xml:space="preserve">, Ilya, Oriol </w:t>
+      </w:r>
+      <w:proofErr w:type="spellStart"/>
+      <w:r>
+        <w:rPr>
+          <w:rFonts w:ascii="Arial" w:hAnsi="Arial" w:cs="Arial"/>
+          <w:color w:val="222222"/>
+          <w:sz w:val="20"/>
+          <w:szCs w:val="20"/>
+        </w:rPr>
+        <w:t>Vinyals</w:t>
+      </w:r>
+      <w:proofErr w:type="spellEnd"/>
+      <w:r>
+        <w:rPr>
+          <w:rFonts w:ascii="Arial" w:hAnsi="Arial" w:cs="Arial"/>
+          <w:color w:val="222222"/>
+          <w:sz w:val="20"/>
+          <w:szCs w:val="20"/>
+        </w:rPr>
+        <w:t xml:space="preserve">, and Quoc V. Le. "Sequence to sequence learning with neural networks." </w:t>
       </w:r>
       <w:r>
         <w:rPr>
@@ -1006,12 +1026,14 @@
                 <w:lang w:bidi="he-IL"/>
               </w:rPr>
             </w:pPr>
+            <w:proofErr w:type="spellStart"/>
             <w:r>
               <w:rPr>
                 <w:lang w:bidi="he-IL"/>
               </w:rPr>
               <w:t>ReLu</w:t>
             </w:r>
+            <w:proofErr w:type="spellEnd"/>
           </w:p>
         </w:tc>
       </w:tr>
@@ -2299,7 +2321,16 @@
           <w:u w:val="single"/>
           <w:lang w:bidi="he-IL"/>
         </w:rPr>
-        <w:t>0.098</w:t>
+        <w:t>0.</w:t>
+      </w:r>
+      <w:r>
+        <w:rPr>
+          <w:i/>
+          <w:iCs/>
+          <w:u w:val="single"/>
+          <w:lang w:bidi="he-IL"/>
+        </w:rPr>
+        <w:t>112</w:t>
       </w:r>
       <w:r>
         <w:rPr>
@@ -2972,6 +3003,7 @@
                 <w:lang w:bidi="he-IL"/>
               </w:rPr>
             </w:pPr>
+            <w:proofErr w:type="gramStart"/>
             <w:r>
               <w:rPr>
                 <w:rFonts w:ascii="Segoe UI" w:hAnsi="Segoe UI" w:cs="Segoe UI"/>
@@ -2980,7 +3012,18 @@
                 <w:szCs w:val="18"/>
                 <w:shd w:val="clear" w:color="auto" w:fill="FFFFFF"/>
               </w:rPr>
-              <w:t>how far does this go ?</w:t>
+              <w:t>how</w:t>
+            </w:r>
+            <w:proofErr w:type="gramEnd"/>
+            <w:r>
+              <w:rPr>
+                <w:rFonts w:ascii="Segoe UI" w:hAnsi="Segoe UI" w:cs="Segoe UI"/>
+                <w:color w:val="24292E"/>
+                <w:sz w:val="18"/>
+                <w:szCs w:val="18"/>
+                <w:shd w:val="clear" w:color="auto" w:fill="FFFFFF"/>
+              </w:rPr>
+              <w:t xml:space="preserve"> far does this go ?</w:t>
             </w:r>
           </w:p>
         </w:tc>
@@ -3074,6 +3117,8 @@
                 <w:shd w:val="clear" w:color="auto" w:fill="FFFFFF"/>
               </w:rPr>
             </w:pPr>
+            <w:proofErr w:type="spellStart"/>
+            <w:proofErr w:type="gramStart"/>
             <w:r>
               <w:rPr>
                 <w:rFonts w:ascii="Segoe UI" w:hAnsi="Segoe UI" w:cs="Segoe UI"/>
@@ -3082,7 +3127,41 @@
                 <w:szCs w:val="18"/>
                 <w:shd w:val="clear" w:color="auto" w:fill="FFFFFF"/>
               </w:rPr>
-              <w:t>layla is love for fadil was starting to become an obsession .</w:t>
+              <w:t>layla</w:t>
+            </w:r>
+            <w:proofErr w:type="spellEnd"/>
+            <w:proofErr w:type="gramEnd"/>
+            <w:r>
+              <w:rPr>
+                <w:rFonts w:ascii="Segoe UI" w:hAnsi="Segoe UI" w:cs="Segoe UI"/>
+                <w:color w:val="24292E"/>
+                <w:sz w:val="18"/>
+                <w:szCs w:val="18"/>
+                <w:shd w:val="clear" w:color="auto" w:fill="FFFFFF"/>
+              </w:rPr>
+              <w:t xml:space="preserve"> is love for </w:t>
+            </w:r>
+            <w:proofErr w:type="spellStart"/>
+            <w:r>
+              <w:rPr>
+                <w:rFonts w:ascii="Segoe UI" w:hAnsi="Segoe UI" w:cs="Segoe UI"/>
+                <w:color w:val="24292E"/>
+                <w:sz w:val="18"/>
+                <w:szCs w:val="18"/>
+                <w:shd w:val="clear" w:color="auto" w:fill="FFFFFF"/>
+              </w:rPr>
+              <w:t>fadil</w:t>
+            </w:r>
+            <w:proofErr w:type="spellEnd"/>
+            <w:r>
+              <w:rPr>
+                <w:rFonts w:ascii="Segoe UI" w:hAnsi="Segoe UI" w:cs="Segoe UI"/>
+                <w:color w:val="24292E"/>
+                <w:sz w:val="18"/>
+                <w:szCs w:val="18"/>
+                <w:shd w:val="clear" w:color="auto" w:fill="FFFFFF"/>
+              </w:rPr>
+              <w:t xml:space="preserve"> was starting to become an obsession .</w:t>
             </w:r>
           </w:p>
         </w:tc>
@@ -3176,6 +3255,7 @@
                 <w:shd w:val="clear" w:color="auto" w:fill="FFFFFF"/>
               </w:rPr>
             </w:pPr>
+            <w:proofErr w:type="gramStart"/>
             <w:r>
               <w:rPr>
                 <w:rFonts w:ascii="Segoe UI" w:hAnsi="Segoe UI" w:cs="Segoe UI"/>
@@ -3184,7 +3264,18 @@
                 <w:szCs w:val="18"/>
                 <w:shd w:val="clear" w:color="auto" w:fill="FFFFFF"/>
               </w:rPr>
-              <w:t>did you know there was a secret passage hidden behind the bookcase ?</w:t>
+              <w:t>did</w:t>
+            </w:r>
+            <w:proofErr w:type="gramEnd"/>
+            <w:r>
+              <w:rPr>
+                <w:rFonts w:ascii="Segoe UI" w:hAnsi="Segoe UI" w:cs="Segoe UI"/>
+                <w:color w:val="24292E"/>
+                <w:sz w:val="18"/>
+                <w:szCs w:val="18"/>
+                <w:shd w:val="clear" w:color="auto" w:fill="FFFFFF"/>
+              </w:rPr>
+              <w:t xml:space="preserve"> you know there was a secret passage hidden behind the bookcase ?</w:t>
             </w:r>
           </w:p>
         </w:tc>
@@ -3290,6 +3381,7 @@
                 <w:shd w:val="clear" w:color="auto" w:fill="FFFFFF"/>
               </w:rPr>
             </w:pPr>
+            <w:proofErr w:type="gramStart"/>
             <w:r>
               <w:rPr>
                 <w:rFonts w:ascii="Segoe UI" w:hAnsi="Segoe UI" w:cs="Segoe UI"/>
@@ -3298,7 +3390,18 @@
                 <w:szCs w:val="18"/>
                 <w:shd w:val="clear" w:color="auto" w:fill="FFFFFF"/>
               </w:rPr>
-              <w:t>a woman is virtue is everything .</w:t>
+              <w:t>a</w:t>
+            </w:r>
+            <w:proofErr w:type="gramEnd"/>
+            <w:r>
+              <w:rPr>
+                <w:rFonts w:ascii="Segoe UI" w:hAnsi="Segoe UI" w:cs="Segoe UI"/>
+                <w:color w:val="24292E"/>
+                <w:sz w:val="18"/>
+                <w:szCs w:val="18"/>
+                <w:shd w:val="clear" w:color="auto" w:fill="FFFFFF"/>
+              </w:rPr>
+              <w:t xml:space="preserve"> woman is virtue is everything .</w:t>
             </w:r>
           </w:p>
         </w:tc>
@@ -3393,14 +3496,27 @@
                 <w:shd w:val="clear" w:color="auto" w:fill="FFFFFF"/>
               </w:rPr>
             </w:pPr>
-            <w:r>
-              <w:rPr>
-                <w:rFonts w:ascii="Segoe UI" w:hAnsi="Segoe UI" w:cs="Segoe UI"/>
-                <w:color w:val="24292E"/>
-                <w:sz w:val="18"/>
-                <w:szCs w:val="18"/>
-              </w:rPr>
-              <w:t>i started screaming .</w:t>
+            <w:proofErr w:type="spellStart"/>
+            <w:proofErr w:type="gramStart"/>
+            <w:r>
+              <w:rPr>
+                <w:rFonts w:ascii="Segoe UI" w:hAnsi="Segoe UI" w:cs="Segoe UI"/>
+                <w:color w:val="24292E"/>
+                <w:sz w:val="18"/>
+                <w:szCs w:val="18"/>
+              </w:rPr>
+              <w:t>i</w:t>
+            </w:r>
+            <w:proofErr w:type="spellEnd"/>
+            <w:proofErr w:type="gramEnd"/>
+            <w:r>
+              <w:rPr>
+                <w:rFonts w:ascii="Segoe UI" w:hAnsi="Segoe UI" w:cs="Segoe UI"/>
+                <w:color w:val="24292E"/>
+                <w:sz w:val="18"/>
+                <w:szCs w:val="18"/>
+              </w:rPr>
+              <w:t xml:space="preserve"> started screaming .</w:t>
             </w:r>
           </w:p>
         </w:tc>
@@ -3496,6 +3612,7 @@
                 <w:shd w:val="clear" w:color="auto" w:fill="FFFFFF"/>
               </w:rPr>
             </w:pPr>
+            <w:proofErr w:type="gramStart"/>
             <w:r>
               <w:rPr>
                 <w:rFonts w:ascii="Segoe UI" w:hAnsi="Segoe UI" w:cs="Segoe UI"/>
@@ -3504,7 +3621,40 @@
                 <w:szCs w:val="18"/>
                 <w:shd w:val="clear" w:color="auto" w:fill="FFFFFF"/>
               </w:rPr>
-              <w:t>tom just could not resist teasing mary about the way she was dressed .</w:t>
+              <w:t>tom</w:t>
+            </w:r>
+            <w:proofErr w:type="gramEnd"/>
+            <w:r>
+              <w:rPr>
+                <w:rFonts w:ascii="Segoe UI" w:hAnsi="Segoe UI" w:cs="Segoe UI"/>
+                <w:color w:val="24292E"/>
+                <w:sz w:val="18"/>
+                <w:szCs w:val="18"/>
+                <w:shd w:val="clear" w:color="auto" w:fill="FFFFFF"/>
+              </w:rPr>
+              <w:t xml:space="preserve"> just could not resist teasing </w:t>
+            </w:r>
+            <w:proofErr w:type="spellStart"/>
+            <w:r>
+              <w:rPr>
+                <w:rFonts w:ascii="Segoe UI" w:hAnsi="Segoe UI" w:cs="Segoe UI"/>
+                <w:color w:val="24292E"/>
+                <w:sz w:val="18"/>
+                <w:szCs w:val="18"/>
+                <w:shd w:val="clear" w:color="auto" w:fill="FFFFFF"/>
+              </w:rPr>
+              <w:t>mary</w:t>
+            </w:r>
+            <w:proofErr w:type="spellEnd"/>
+            <w:r>
+              <w:rPr>
+                <w:rFonts w:ascii="Segoe UI" w:hAnsi="Segoe UI" w:cs="Segoe UI"/>
+                <w:color w:val="24292E"/>
+                <w:sz w:val="18"/>
+                <w:szCs w:val="18"/>
+                <w:shd w:val="clear" w:color="auto" w:fill="FFFFFF"/>
+              </w:rPr>
+              <w:t xml:space="preserve"> about the way she was dressed .</w:t>
             </w:r>
           </w:p>
         </w:tc>
@@ -3620,14 +3770,25 @@
                 <w:shd w:val="clear" w:color="auto" w:fill="FFFFFF"/>
               </w:rPr>
             </w:pPr>
-            <w:r>
-              <w:rPr>
-                <w:rFonts w:ascii="Segoe UI" w:hAnsi="Segoe UI" w:cs="Segoe UI"/>
-                <w:color w:val="24292E"/>
-                <w:sz w:val="18"/>
-                <w:szCs w:val="18"/>
-              </w:rPr>
-              <w:t>tomorrow it will be too late .</w:t>
+            <w:proofErr w:type="gramStart"/>
+            <w:r>
+              <w:rPr>
+                <w:rFonts w:ascii="Segoe UI" w:hAnsi="Segoe UI" w:cs="Segoe UI"/>
+                <w:color w:val="24292E"/>
+                <w:sz w:val="18"/>
+                <w:szCs w:val="18"/>
+              </w:rPr>
+              <w:t>tomorrow</w:t>
+            </w:r>
+            <w:proofErr w:type="gramEnd"/>
+            <w:r>
+              <w:rPr>
+                <w:rFonts w:ascii="Segoe UI" w:hAnsi="Segoe UI" w:cs="Segoe UI"/>
+                <w:color w:val="24292E"/>
+                <w:sz w:val="18"/>
+                <w:szCs w:val="18"/>
+              </w:rPr>
+              <w:t xml:space="preserve"> it will be too late .</w:t>
             </w:r>
           </w:p>
         </w:tc>
@@ -3693,6 +3854,96 @@
                 <w:lang w:bidi="he-IL"/>
               </w:rPr>
               <w:t>מחר זה יהיה מאוחר מדיי</w:t>
+            </w:r>
+          </w:p>
+        </w:tc>
+      </w:tr>
+      <w:tr>
+        <w:tc>
+          <w:tcPr>
+            <w:tcW w:w="2870" w:type="dxa"/>
+            <w:vAlign w:val="center"/>
+          </w:tcPr>
+          <w:p>
+            <w:pPr>
+              <w:pStyle w:val="ListParagraph"/>
+              <w:ind w:left="0"/>
+              <w:rPr>
+                <w:rFonts w:ascii="Segoe UI" w:hAnsi="Segoe UI" w:cs="Segoe UI"/>
+                <w:color w:val="24292E"/>
+                <w:sz w:val="18"/>
+                <w:szCs w:val="18"/>
+              </w:rPr>
+            </w:pPr>
+            <w:proofErr w:type="gramStart"/>
+            <w:r>
+              <w:rPr>
+                <w:rFonts w:ascii="Calibri" w:hAnsi="Calibri" w:cs="Calibri"/>
+                <w:color w:val="000000"/>
+              </w:rPr>
+              <w:t>hurry</w:t>
+            </w:r>
+            <w:proofErr w:type="gramEnd"/>
+            <w:r>
+              <w:rPr>
+                <w:rFonts w:ascii="Calibri" w:hAnsi="Calibri" w:cs="Calibri"/>
+                <w:color w:val="000000"/>
+              </w:rPr>
+              <w:t xml:space="preserve"> up .</w:t>
+            </w:r>
+          </w:p>
+        </w:tc>
+        <w:tc>
+          <w:tcPr>
+            <w:tcW w:w="2880" w:type="dxa"/>
+            <w:vAlign w:val="center"/>
+          </w:tcPr>
+          <w:p>
+            <w:pPr>
+              <w:bidi/>
+              <w:rPr>
+                <w:rFonts w:ascii="Segoe UI" w:hAnsi="Segoe UI" w:cs="Segoe UI"/>
+                <w:color w:val="24292E"/>
+                <w:sz w:val="18"/>
+                <w:szCs w:val="18"/>
+                <w:rtl/>
+                <w:lang w:bidi="he-IL"/>
+              </w:rPr>
+            </w:pPr>
+            <w:r>
+              <w:rPr>
+                <w:rFonts w:ascii="Calibri" w:hAnsi="Calibri" w:cs="Calibri"/>
+                <w:color w:val="000000"/>
+                <w:rtl/>
+              </w:rPr>
+              <w:t>תזדרזי לאט ''</w:t>
+            </w:r>
+          </w:p>
+        </w:tc>
+        <w:tc>
+          <w:tcPr>
+            <w:tcW w:w="2880" w:type="dxa"/>
+            <w:vAlign w:val="center"/>
+          </w:tcPr>
+          <w:p>
+            <w:pPr>
+              <w:bidi/>
+              <w:rPr>
+                <w:rFonts w:ascii="Segoe UI" w:hAnsi="Segoe UI" w:cs="Segoe UI"/>
+                <w:color w:val="24292E"/>
+                <w:sz w:val="18"/>
+                <w:szCs w:val="18"/>
+                <w:rtl/>
+                <w:lang w:bidi="he-IL"/>
+              </w:rPr>
+            </w:pPr>
+            <w:r>
+              <w:rPr>
+                <w:rFonts w:ascii="Calibri" w:hAnsi="Calibri" w:cs="Calibri"/>
+                <w:color w:val="000000"/>
+                <w:rtl/>
+              </w:rPr>
+              <w:t>נו ! ! !</w:t>
             </w:r>
           </w:p>
         </w:tc>
@@ -3777,7 +4028,15 @@
         <w:rPr>
           <w:lang w:bidi="he-IL"/>
         </w:rPr>
-        <w:t xml:space="preserve">, which compared to the original article is very low. This is </w:t>
+        <w:t>, which compared to the original art</w:t>
+      </w:r>
+      <w:bookmarkStart w:id="0" w:name="_GoBack"/>
+      <w:bookmarkEnd w:id="0"/>
+      <w:r>
+        <w:rPr>
+          <w:lang w:bidi="he-IL"/>
+        </w:rPr>
+        <w:t xml:space="preserve">icle is very low. This is </w:t>
       </w:r>
       <w:r>
         <w:rPr>
@@ -3807,7 +4066,31 @@
         <w:rPr>
           <w:lang w:bidi="he-IL"/>
         </w:rPr>
-        <w:t xml:space="preserve"> makes the translation harder. Differences such as the sentences words orders when adjectives are in the sentence, gender of verbs, one to many translations etc</w:t>
+        <w:t xml:space="preserve"> makes the translation harder. Differences such as the sentences words orders when adjectives are in the sentence, gender of verbs, </w:t>
+      </w:r>
+      <w:r>
+        <w:rPr>
+          <w:lang w:bidi="he-IL"/>
+        </w:rPr>
+        <w:t>and one</w:t>
+      </w:r>
+      <w:r>
+        <w:rPr>
+          <w:lang w:bidi="he-IL"/>
+        </w:rPr>
+        <w:t xml:space="preserve"> </w:t>
+      </w:r>
+      <w:r>
+        <w:rPr>
+          <w:lang w:bidi="he-IL"/>
+        </w:rPr>
+        <w:t>too</w:t>
+      </w:r>
+      <w:r>
+        <w:rPr>
+          <w:lang w:bidi="he-IL"/>
+        </w:rPr>
+        <w:t xml:space="preserve"> many translations etc</w:t>
       </w:r>
       <w:r>
         <w:rPr>
@@ -4280,8 +4563,21 @@
     <w:pPr>
       <w:pStyle w:val="Header"/>
     </w:pPr>
+    <w:proofErr w:type="spellStart"/>
     <w:r>
-      <w:t xml:space="preserve">Ofri Masad </w:t>
+      <w:t>Ofri</w:t>
+    </w:r>
+    <w:proofErr w:type="spellEnd"/>
+    <w:r>
+      <w:t xml:space="preserve"> </w:t>
+    </w:r>
+    <w:proofErr w:type="spellStart"/>
+    <w:r>
+      <w:t>Masad</w:t>
+    </w:r>
+    <w:proofErr w:type="spellEnd"/>
+    <w:r>
+      <w:t xml:space="preserve"> </w:t>
     </w:r>
     <w:r>
       <w:rPr>
@@ -4295,8 +4591,13 @@
     <w:pPr>
       <w:pStyle w:val="Header"/>
     </w:pPr>
+    <w:proofErr w:type="spellStart"/>
     <w:r>
-      <w:t>Nir Friedman 305283178</w:t>
+      <w:t>Nir</w:t>
+    </w:r>
+    <w:proofErr w:type="spellEnd"/>
+    <w:r>
+      <w:t xml:space="preserve"> Friedman 305283178</w:t>
     </w:r>
   </w:p>
 </w:hdr>
@@ -5071,6 +5372,7 @@
   <w:style w:type="character" w:default="1" w:styleId="DefaultParagraphFont">
     <w:name w:val="Default Paragraph Font"/>
     <w:uiPriority w:val="1"/>
+    <w:semiHidden/>
     <w:unhideWhenUsed/>
   </w:style>
   <w:style w:type="table" w:default="1" w:styleId="TableNormal">
@@ -5609,7 +5911,7 @@
 </file>
 
 <file path=customXml/itemProps1.xml><?xml version="1.0" encoding="utf-8"?>
-<ds:datastoreItem xmlns:ds="http://schemas.openxmlformats.org/officeDocument/2006/customXml" ds:itemID="{6D704435-EF0D-4EE7-9D8D-C0A73D9961EC}">
+<ds:datastoreItem xmlns:ds="http://schemas.openxmlformats.org/officeDocument/2006/customXml" ds:itemID="{52289B60-6EFB-4923-A1C5-D2B70F0E9B0B}">
   <ds:schemaRefs>
     <ds:schemaRef ds:uri="http://schemas.openxmlformats.org/officeDocument/2006/bibliography"/>
   </ds:schemaRefs>

</xml_diff>

<commit_message>
DONEgit add .git add .git add .git add .!
</commit_message>
<xml_diff>
--- a/201267226_305283178 - Project report.docx
+++ b/201267226_305283178 - Project report.docx
@@ -2154,6 +2154,196 @@
     </w:p>
     <w:p>
       <w:pPr>
+        <w:rPr>
+          <w:lang w:bidi="he-IL"/>
+        </w:rPr>
+      </w:pPr>
+      <w:r>
+        <w:rPr>
+          <w:b/>
+          <w:bCs/>
+          <w:noProof/>
+          <w:u w:val="single"/>
+          <w:lang w:bidi="he-IL"/>
+        </w:rPr>
+        <w:drawing>
+          <wp:anchor distT="0" distB="0" distL="114300" distR="114300" simplePos="0" relativeHeight="251666432" behindDoc="0" locked="0" layoutInCell="1" allowOverlap="1" wp14:anchorId="54989EAA" wp14:editId="20D8F616">
+            <wp:simplePos x="0" y="0"/>
+            <wp:positionH relativeFrom="column">
+              <wp:posOffset>2816225</wp:posOffset>
+            </wp:positionH>
+            <wp:positionV relativeFrom="paragraph">
+              <wp:posOffset>469900</wp:posOffset>
+            </wp:positionV>
+            <wp:extent cx="3430270" cy="1995805"/>
+            <wp:effectExtent l="0" t="0" r="0" b="0"/>
+            <wp:wrapSquare wrapText="bothSides"/>
+            <wp:docPr id="14" name="Picture 14"/>
+            <wp:cNvGraphicFramePr>
+              <a:graphicFrameLocks xmlns:a="http://schemas.openxmlformats.org/drawingml/2006/main" noChangeAspect="1"/>
+            </wp:cNvGraphicFramePr>
+            <a:graphic xmlns:a="http://schemas.openxmlformats.org/drawingml/2006/main">
+              <a:graphicData uri="http://schemas.openxmlformats.org/drawingml/2006/picture">
+                <pic:pic xmlns:pic="http://schemas.openxmlformats.org/drawingml/2006/picture">
+                  <pic:nvPicPr>
+                    <pic:cNvPr id="0" name="Picture 9"/>
+                    <pic:cNvPicPr>
+                      <a:picLocks noChangeAspect="1" noChangeArrowheads="1"/>
+                    </pic:cNvPicPr>
+                  </pic:nvPicPr>
+                  <pic:blipFill rotWithShape="1">
+                    <a:blip r:embed="rId11" cstate="print">
+                      <a:extLst>
+                        <a:ext uri="{28A0092B-C50C-407E-A947-70E740481C1C}">
+                          <a14:useLocalDpi xmlns:a14="http://schemas.microsoft.com/office/drawing/2010/main" val="0"/>
+                        </a:ext>
+                      </a:extLst>
+                    </a:blip>
+                    <a:srcRect l="6155" r="7807"/>
+                    <a:stretch/>
+                  </pic:blipFill>
+                  <pic:spPr bwMode="auto">
+                    <a:xfrm>
+                      <a:off x="0" y="0"/>
+                      <a:ext cx="3430270" cy="1995805"/>
+                    </a:xfrm>
+                    <a:prstGeom prst="rect">
+                      <a:avLst/>
+                    </a:prstGeom>
+                    <a:noFill/>
+                    <a:ln>
+                      <a:noFill/>
+                    </a:ln>
+                    <a:extLst>
+                      <a:ext uri="{53640926-AAD7-44D8-BBD7-CCE9431645EC}">
+                        <a14:shadowObscured xmlns:a14="http://schemas.microsoft.com/office/drawing/2010/main"/>
+                      </a:ext>
+                    </a:extLst>
+                  </pic:spPr>
+                </pic:pic>
+              </a:graphicData>
+            </a:graphic>
+            <wp14:sizeRelH relativeFrom="margin">
+              <wp14:pctWidth>0</wp14:pctWidth>
+            </wp14:sizeRelH>
+            <wp14:sizeRelV relativeFrom="margin">
+              <wp14:pctHeight>0</wp14:pctHeight>
+            </wp14:sizeRelV>
+          </wp:anchor>
+        </w:drawing>
+      </w:r>
+      <w:r>
+        <w:rPr>
+          <w:lang w:bidi="he-IL"/>
+        </w:rPr>
+        <w:t>As seen in the figure below</w:t>
+      </w:r>
+      <w:r>
+        <w:rPr>
+          <w:lang w:bidi="he-IL"/>
+        </w:rPr>
+        <w:t>, the sentences lengths differ substantially from English to Hebrew.</w:t>
+      </w:r>
+    </w:p>
+    <w:p>
+      <w:pPr>
+        <w:rPr>
+          <w:rFonts w:asciiTheme="majorHAnsi" w:eastAsiaTheme="majorEastAsia" w:hAnsiTheme="majorHAnsi" w:cstheme="majorBidi"/>
+          <w:b/>
+          <w:bCs/>
+          <w:color w:val="2E74B5" w:themeColor="accent1" w:themeShade="BF"/>
+          <w:sz w:val="26"/>
+          <w:szCs w:val="26"/>
+          <w:u w:val="single"/>
+          <w:lang w:bidi="he-IL"/>
+        </w:rPr>
+      </w:pPr>
+      <w:r>
+        <w:rPr>
+          <w:b/>
+          <w:bCs/>
+          <w:noProof/>
+          <w:u w:val="single"/>
+          <w:lang w:bidi="he-IL"/>
+        </w:rPr>
+        <w:drawing>
+          <wp:anchor distT="0" distB="0" distL="114300" distR="114300" simplePos="0" relativeHeight="251667456" behindDoc="0" locked="0" layoutInCell="1" allowOverlap="1" wp14:anchorId="1E73F4BF" wp14:editId="6CD7C68B">
+            <wp:simplePos x="0" y="0"/>
+            <wp:positionH relativeFrom="column">
+              <wp:posOffset>-731520</wp:posOffset>
+            </wp:positionH>
+            <wp:positionV relativeFrom="paragraph">
+              <wp:posOffset>184709</wp:posOffset>
+            </wp:positionV>
+            <wp:extent cx="3472180" cy="2018665"/>
+            <wp:effectExtent l="0" t="0" r="0" b="0"/>
+            <wp:wrapSquare wrapText="bothSides"/>
+            <wp:docPr id="15" name="Picture 15"/>
+            <wp:cNvGraphicFramePr>
+              <a:graphicFrameLocks xmlns:a="http://schemas.openxmlformats.org/drawingml/2006/main" noChangeAspect="1"/>
+            </wp:cNvGraphicFramePr>
+            <a:graphic xmlns:a="http://schemas.openxmlformats.org/drawingml/2006/main">
+              <a:graphicData uri="http://schemas.openxmlformats.org/drawingml/2006/picture">
+                <pic:pic xmlns:pic="http://schemas.openxmlformats.org/drawingml/2006/picture">
+                  <pic:nvPicPr>
+                    <pic:cNvPr id="0" name="Picture 10"/>
+                    <pic:cNvPicPr>
+                      <a:picLocks noChangeAspect="1" noChangeArrowheads="1"/>
+                    </pic:cNvPicPr>
+                  </pic:nvPicPr>
+                  <pic:blipFill rotWithShape="1">
+                    <a:blip r:embed="rId12" cstate="print">
+                      <a:extLst>
+                        <a:ext uri="{28A0092B-C50C-407E-A947-70E740481C1C}">
+                          <a14:useLocalDpi xmlns:a14="http://schemas.microsoft.com/office/drawing/2010/main" val="0"/>
+                        </a:ext>
+                      </a:extLst>
+                    </a:blip>
+                    <a:srcRect l="5909" r="7930"/>
+                    <a:stretch/>
+                  </pic:blipFill>
+                  <pic:spPr bwMode="auto">
+                    <a:xfrm>
+                      <a:off x="0" y="0"/>
+                      <a:ext cx="3472180" cy="2018665"/>
+                    </a:xfrm>
+                    <a:prstGeom prst="rect">
+                      <a:avLst/>
+                    </a:prstGeom>
+                    <a:noFill/>
+                    <a:ln>
+                      <a:noFill/>
+                    </a:ln>
+                    <a:extLst>
+                      <a:ext uri="{53640926-AAD7-44D8-BBD7-CCE9431645EC}">
+                        <a14:shadowObscured xmlns:a14="http://schemas.microsoft.com/office/drawing/2010/main"/>
+                      </a:ext>
+                    </a:extLst>
+                  </pic:spPr>
+                </pic:pic>
+              </a:graphicData>
+            </a:graphic>
+            <wp14:sizeRelH relativeFrom="margin">
+              <wp14:pctWidth>0</wp14:pctWidth>
+            </wp14:sizeRelH>
+            <wp14:sizeRelV relativeFrom="margin">
+              <wp14:pctHeight>0</wp14:pctHeight>
+            </wp14:sizeRelV>
+          </wp:anchor>
+        </w:drawing>
+      </w:r>
+      <w:r>
+        <w:rPr>
+          <w:b/>
+          <w:bCs/>
+          <w:u w:val="single"/>
+          <w:lang w:bidi="he-IL"/>
+        </w:rPr>
+        <w:br w:type="page"/>
+      </w:r>
+    </w:p>
+    <w:p>
+      <w:pPr>
         <w:pStyle w:val="Heading2"/>
         <w:rPr>
           <w:b/>
@@ -2170,6 +2360,7 @@
           <w:u w:val="single"/>
           <w:lang w:bidi="he-IL"/>
         </w:rPr>
+        <w:lastRenderedPageBreak/>
         <w:t>R</w:t>
       </w:r>
       <w:r>
@@ -2362,25 +2553,6 @@
     </w:p>
     <w:p>
       <w:pPr>
-        <w:rPr>
-          <w:b/>
-          <w:bCs/>
-          <w:u w:val="single"/>
-          <w:lang w:bidi="he-IL"/>
-        </w:rPr>
-      </w:pPr>
-      <w:r>
-        <w:rPr>
-          <w:b/>
-          <w:bCs/>
-          <w:u w:val="single"/>
-          <w:lang w:bidi="he-IL"/>
-        </w:rPr>
-        <w:br w:type="page"/>
-      </w:r>
-    </w:p>
-    <w:p>
-      <w:pPr>
         <w:pStyle w:val="ListParagraph"/>
         <w:numPr>
           <w:ilvl w:val="0"/>
@@ -2400,7 +2572,6 @@
           <w:u w:val="single"/>
           <w:lang w:bidi="he-IL"/>
         </w:rPr>
-        <w:lastRenderedPageBreak/>
         <w:t>Training/validation set loss</w:t>
       </w:r>
       <w:r>
@@ -2466,7 +2637,7 @@
                     </pic:cNvPicPr>
                   </pic:nvPicPr>
                   <pic:blipFill>
-                    <a:blip r:embed="rId11" cstate="print">
+                    <a:blip r:embed="rId13" cstate="print">
                       <a:extLst>
                         <a:ext uri="{28A0092B-C50C-407E-A947-70E740481C1C}">
                           <a14:useLocalDpi xmlns:a14="http://schemas.microsoft.com/office/drawing/2010/main" val="0"/>
@@ -2679,7 +2850,7 @@
                     </pic:cNvPicPr>
                   </pic:nvPicPr>
                   <pic:blipFill>
-                    <a:blip r:embed="rId12" cstate="print">
+                    <a:blip r:embed="rId14" cstate="print">
                       <a:extLst>
                         <a:ext uri="{28A0092B-C50C-407E-A947-70E740481C1C}">
                           <a14:useLocalDpi xmlns:a14="http://schemas.microsoft.com/office/drawing/2010/main" val="0"/>
@@ -2870,6 +3041,25 @@
     </w:p>
     <w:p>
       <w:pPr>
+        <w:rPr>
+          <w:b/>
+          <w:bCs/>
+          <w:u w:val="single"/>
+          <w:lang w:bidi="he-IL"/>
+        </w:rPr>
+      </w:pPr>
+      <w:r>
+        <w:rPr>
+          <w:b/>
+          <w:bCs/>
+          <w:u w:val="single"/>
+          <w:lang w:bidi="he-IL"/>
+        </w:rPr>
+        <w:br w:type="page"/>
+      </w:r>
+    </w:p>
+    <w:p>
+      <w:pPr>
         <w:pStyle w:val="ListParagraph"/>
         <w:numPr>
           <w:ilvl w:val="0"/>
@@ -2889,6 +3079,7 @@
           <w:u w:val="single"/>
           <w:lang w:bidi="he-IL"/>
         </w:rPr>
+        <w:lastRenderedPageBreak/>
         <w:t>Test Set Translation Examples:</w:t>
       </w:r>
     </w:p>
@@ -2991,16 +3182,18 @@
         <w:tc>
           <w:tcPr>
             <w:tcW w:w="2870" w:type="dxa"/>
+            <w:vAlign w:val="center"/>
           </w:tcPr>
           <w:p>
             <w:pPr>
               <w:pStyle w:val="ListParagraph"/>
               <w:ind w:left="0"/>
               <w:rPr>
-                <w:b/>
-                <w:bCs/>
-                <w:u w:val="single"/>
-                <w:lang w:bidi="he-IL"/>
+                <w:rFonts w:ascii="Segoe UI" w:hAnsi="Segoe UI" w:cs="Segoe UI"/>
+                <w:color w:val="24292E"/>
+                <w:sz w:val="18"/>
+                <w:szCs w:val="18"/>
+                <w:shd w:val="clear" w:color="auto" w:fill="FFFFFF"/>
               </w:rPr>
             </w:pPr>
             <w:proofErr w:type="gramStart"/>
@@ -3012,7 +3205,7 @@
                 <w:szCs w:val="18"/>
                 <w:shd w:val="clear" w:color="auto" w:fill="FFFFFF"/>
               </w:rPr>
-              <w:t>how</w:t>
+              <w:t>you</w:t>
             </w:r>
             <w:proofErr w:type="gramEnd"/>
             <w:r>
@@ -3023,13 +3216,14 @@
                 <w:szCs w:val="18"/>
                 <w:shd w:val="clear" w:color="auto" w:fill="FFFFFF"/>
               </w:rPr>
-              <w:t xml:space="preserve"> far does this go ?</w:t>
+              <w:t xml:space="preserve"> ought not to have done that .</w:t>
             </w:r>
           </w:p>
         </w:tc>
         <w:tc>
           <w:tcPr>
             <w:tcW w:w="2880" w:type="dxa"/>
+            <w:vAlign w:val="center"/>
           </w:tcPr>
           <w:p>
             <w:pPr>
@@ -3039,33 +3233,26 @@
                 <w:color w:val="24292E"/>
                 <w:sz w:val="18"/>
                 <w:szCs w:val="18"/>
-              </w:rPr>
-            </w:pPr>
-            <w:r>
-              <w:rPr>
-                <w:rFonts w:ascii="Segoe UI" w:hAnsi="Segoe UI" w:cs="Segoe UI"/>
-                <w:color w:val="24292E"/>
-                <w:sz w:val="18"/>
-                <w:szCs w:val="18"/>
+                <w:shd w:val="clear" w:color="auto" w:fill="FFFFFF"/>
+              </w:rPr>
+            </w:pPr>
+            <w:r>
+              <w:rPr>
+                <w:rFonts w:ascii="Segoe UI" w:hAnsi="Segoe UI" w:cs="Segoe UI"/>
+                <w:color w:val="24292E"/>
+                <w:sz w:val="18"/>
+                <w:szCs w:val="18"/>
+                <w:shd w:val="clear" w:color="auto" w:fill="FFFFFF"/>
                 <w:rtl/>
-                <w:lang w:bidi="he-IL"/>
-              </w:rPr>
-              <w:t>כמה זה לעשות</w:t>
-            </w:r>
-            <w:r>
-              <w:rPr>
-                <w:rFonts w:ascii="Segoe UI" w:hAnsi="Segoe UI" w:cs="Segoe UI"/>
-                <w:color w:val="24292E"/>
-                <w:sz w:val="18"/>
-                <w:szCs w:val="18"/>
-              </w:rPr>
-              <w:t xml:space="preserve"> ? ?</w:t>
+              </w:rPr>
+              <w:t>לא היית צריך לעשות את זה .</w:t>
             </w:r>
           </w:p>
         </w:tc>
         <w:tc>
           <w:tcPr>
             <w:tcW w:w="2880" w:type="dxa"/>
+            <w:vAlign w:val="center"/>
           </w:tcPr>
           <w:p>
             <w:pPr>
@@ -3075,27 +3262,19 @@
                 <w:color w:val="24292E"/>
                 <w:sz w:val="18"/>
                 <w:szCs w:val="18"/>
-              </w:rPr>
-            </w:pPr>
-            <w:r>
-              <w:rPr>
-                <w:rFonts w:ascii="Segoe UI" w:hAnsi="Segoe UI" w:cs="Segoe UI"/>
-                <w:color w:val="24292E"/>
-                <w:sz w:val="18"/>
-                <w:szCs w:val="18"/>
+                <w:shd w:val="clear" w:color="auto" w:fill="FFFFFF"/>
+              </w:rPr>
+            </w:pPr>
+            <w:r>
+              <w:rPr>
+                <w:rFonts w:ascii="Segoe UI" w:hAnsi="Segoe UI" w:cs="Segoe UI"/>
+                <w:color w:val="24292E"/>
+                <w:sz w:val="18"/>
+                <w:szCs w:val="18"/>
+                <w:shd w:val="clear" w:color="auto" w:fill="FFFFFF"/>
                 <w:rtl/>
-                <w:lang w:bidi="he-IL"/>
-              </w:rPr>
-              <w:t>כמה רחוק זה מגיע</w:t>
-            </w:r>
-            <w:r>
-              <w:rPr>
-                <w:rFonts w:ascii="Segoe UI" w:hAnsi="Segoe UI" w:cs="Segoe UI"/>
-                <w:color w:val="24292E"/>
-                <w:sz w:val="18"/>
-                <w:szCs w:val="18"/>
-              </w:rPr>
-              <w:t xml:space="preserve"> ?</w:t>
+              </w:rPr>
+              <w:t>לא היית צריך לעשות את זה .</w:t>
             </w:r>
           </w:p>
         </w:tc>
@@ -3127,7 +3306,7 @@
                 <w:szCs w:val="18"/>
                 <w:shd w:val="clear" w:color="auto" w:fill="FFFFFF"/>
               </w:rPr>
-              <w:t>layla</w:t>
+              <w:t>i</w:t>
             </w:r>
             <w:proofErr w:type="spellEnd"/>
             <w:proofErr w:type="gramEnd"/>
@@ -3139,29 +3318,7 @@
                 <w:szCs w:val="18"/>
                 <w:shd w:val="clear" w:color="auto" w:fill="FFFFFF"/>
               </w:rPr>
-              <w:t xml:space="preserve"> is love for </w:t>
-            </w:r>
-            <w:proofErr w:type="spellStart"/>
-            <w:r>
-              <w:rPr>
-                <w:rFonts w:ascii="Segoe UI" w:hAnsi="Segoe UI" w:cs="Segoe UI"/>
-                <w:color w:val="24292E"/>
-                <w:sz w:val="18"/>
-                <w:szCs w:val="18"/>
-                <w:shd w:val="clear" w:color="auto" w:fill="FFFFFF"/>
-              </w:rPr>
-              <w:t>fadil</w:t>
-            </w:r>
-            <w:proofErr w:type="spellEnd"/>
-            <w:r>
-              <w:rPr>
-                <w:rFonts w:ascii="Segoe UI" w:hAnsi="Segoe UI" w:cs="Segoe UI"/>
-                <w:color w:val="24292E"/>
-                <w:sz w:val="18"/>
-                <w:szCs w:val="18"/>
-                <w:shd w:val="clear" w:color="auto" w:fill="FFFFFF"/>
-              </w:rPr>
-              <w:t xml:space="preserve"> was starting to become an obsession .</w:t>
+              <w:t xml:space="preserve"> believe you .</w:t>
             </w:r>
           </w:p>
         </w:tc>
@@ -3177,27 +3334,20 @@
                 <w:color w:val="24292E"/>
                 <w:sz w:val="18"/>
                 <w:szCs w:val="18"/>
-              </w:rPr>
-            </w:pPr>
-            <w:r>
-              <w:rPr>
-                <w:rFonts w:ascii="Segoe UI" w:hAnsi="Segoe UI" w:cs="Segoe UI"/>
-                <w:color w:val="24292E"/>
-                <w:sz w:val="18"/>
-                <w:szCs w:val="18"/>
+                <w:shd w:val="clear" w:color="auto" w:fill="FFFFFF"/>
+              </w:rPr>
+            </w:pPr>
+            <w:r>
+              <w:rPr>
+                <w:rFonts w:ascii="Segoe UI" w:hAnsi="Segoe UI" w:cs="Segoe UI"/>
+                <w:color w:val="24292E"/>
+                <w:sz w:val="18"/>
+                <w:szCs w:val="18"/>
+                <w:shd w:val="clear" w:color="auto" w:fill="FFFFFF"/>
                 <w:rtl/>
                 <w:lang w:bidi="he-IL"/>
               </w:rPr>
-              <w:t>כל היה דבר היא היא מכלבים לבן</w:t>
-            </w:r>
-            <w:r>
-              <w:rPr>
-                <w:rFonts w:ascii="Segoe UI" w:hAnsi="Segoe UI" w:cs="Segoe UI"/>
-                <w:color w:val="24292E"/>
-                <w:sz w:val="18"/>
-                <w:szCs w:val="18"/>
-              </w:rPr>
-              <w:t xml:space="preserve"> .</w:t>
+              <w:t>אני מאמין לך .</w:t>
             </w:r>
           </w:p>
         </w:tc>
@@ -3213,25 +3363,28 @@
                 <w:color w:val="24292E"/>
                 <w:sz w:val="18"/>
                 <w:szCs w:val="18"/>
-              </w:rPr>
-            </w:pPr>
-            <w:r>
-              <w:rPr>
-                <w:rFonts w:ascii="Segoe UI" w:hAnsi="Segoe UI" w:cs="Segoe UI"/>
-                <w:color w:val="24292E"/>
-                <w:sz w:val="18"/>
-                <w:szCs w:val="18"/>
+                <w:shd w:val="clear" w:color="auto" w:fill="FFFFFF"/>
+              </w:rPr>
+            </w:pPr>
+            <w:r>
+              <w:rPr>
+                <w:rFonts w:ascii="Segoe UI" w:hAnsi="Segoe UI" w:cs="Segoe UI"/>
+                <w:color w:val="24292E"/>
+                <w:sz w:val="18"/>
+                <w:szCs w:val="18"/>
+                <w:shd w:val="clear" w:color="auto" w:fill="FFFFFF"/>
                 <w:rtl/>
                 <w:lang w:bidi="he-IL"/>
               </w:rPr>
-              <w:t>האהבה של לילה לפדיל התחילה להיות כפייתית</w:t>
-            </w:r>
-            <w:r>
-              <w:rPr>
-                <w:rFonts w:ascii="Segoe UI" w:hAnsi="Segoe UI" w:cs="Segoe UI"/>
-                <w:color w:val="24292E"/>
-                <w:sz w:val="18"/>
-                <w:szCs w:val="18"/>
+              <w:t>אני מאמין לך</w:t>
+            </w:r>
+            <w:r>
+              <w:rPr>
+                <w:rFonts w:ascii="Segoe UI" w:hAnsi="Segoe UI" w:cs="Segoe UI"/>
+                <w:color w:val="24292E"/>
+                <w:sz w:val="18"/>
+                <w:szCs w:val="18"/>
+                <w:shd w:val="clear" w:color="auto" w:fill="FFFFFF"/>
               </w:rPr>
               <w:t xml:space="preserve"> .</w:t>
             </w:r>
@@ -3291,14 +3444,16 @@
                 <w:color w:val="24292E"/>
                 <w:sz w:val="18"/>
                 <w:szCs w:val="18"/>
-              </w:rPr>
-            </w:pPr>
-            <w:r>
-              <w:rPr>
-                <w:rFonts w:ascii="Segoe UI" w:hAnsi="Segoe UI" w:cs="Segoe UI"/>
-                <w:color w:val="24292E"/>
-                <w:sz w:val="18"/>
-                <w:szCs w:val="18"/>
+                <w:shd w:val="clear" w:color="auto" w:fill="FFFFFF"/>
+              </w:rPr>
+            </w:pPr>
+            <w:r>
+              <w:rPr>
+                <w:rFonts w:ascii="Segoe UI" w:hAnsi="Segoe UI" w:cs="Segoe UI"/>
+                <w:color w:val="24292E"/>
+                <w:sz w:val="18"/>
+                <w:szCs w:val="18"/>
+                <w:shd w:val="clear" w:color="auto" w:fill="FFFFFF"/>
                 <w:rtl/>
                 <w:lang w:bidi="he-IL"/>
               </w:rPr>
@@ -3310,6 +3465,7 @@
                 <w:color w:val="24292E"/>
                 <w:sz w:val="18"/>
                 <w:szCs w:val="18"/>
+                <w:shd w:val="clear" w:color="auto" w:fill="FFFFFF"/>
                 <w:rtl/>
               </w:rPr>
               <w:t xml:space="preserve">? </w:t>
@@ -3320,6 +3476,7 @@
                 <w:color w:val="24292E"/>
                 <w:sz w:val="18"/>
                 <w:szCs w:val="18"/>
+                <w:shd w:val="clear" w:color="auto" w:fill="FFFFFF"/>
                 <w:rtl/>
                 <w:lang w:bidi="he-IL"/>
               </w:rPr>
@@ -3339,14 +3496,16 @@
                 <w:color w:val="24292E"/>
                 <w:sz w:val="18"/>
                 <w:szCs w:val="18"/>
-              </w:rPr>
-            </w:pPr>
-            <w:r>
-              <w:rPr>
-                <w:rFonts w:ascii="Segoe UI" w:hAnsi="Segoe UI" w:cs="Segoe UI"/>
-                <w:color w:val="24292E"/>
-                <w:sz w:val="18"/>
-                <w:szCs w:val="18"/>
+                <w:shd w:val="clear" w:color="auto" w:fill="FFFFFF"/>
+              </w:rPr>
+            </w:pPr>
+            <w:r>
+              <w:rPr>
+                <w:rFonts w:ascii="Segoe UI" w:hAnsi="Segoe UI" w:cs="Segoe UI"/>
+                <w:color w:val="24292E"/>
+                <w:sz w:val="18"/>
+                <w:szCs w:val="18"/>
+                <w:shd w:val="clear" w:color="auto" w:fill="FFFFFF"/>
                 <w:rtl/>
                 <w:lang w:bidi="he-IL"/>
               </w:rPr>
@@ -3358,6 +3517,7 @@
                 <w:color w:val="24292E"/>
                 <w:sz w:val="18"/>
                 <w:szCs w:val="18"/>
+                <w:shd w:val="clear" w:color="auto" w:fill="FFFFFF"/>
               </w:rPr>
               <w:t xml:space="preserve"> ?</w:t>
             </w:r>
@@ -3417,14 +3577,16 @@
                 <w:color w:val="24292E"/>
                 <w:sz w:val="18"/>
                 <w:szCs w:val="18"/>
-              </w:rPr>
-            </w:pPr>
-            <w:r>
-              <w:rPr>
-                <w:rFonts w:ascii="Segoe UI" w:hAnsi="Segoe UI" w:cs="Segoe UI"/>
-                <w:color w:val="24292E"/>
-                <w:sz w:val="18"/>
-                <w:szCs w:val="18"/>
+                <w:shd w:val="clear" w:color="auto" w:fill="FFFFFF"/>
+              </w:rPr>
+            </w:pPr>
+            <w:r>
+              <w:rPr>
+                <w:rFonts w:ascii="Segoe UI" w:hAnsi="Segoe UI" w:cs="Segoe UI"/>
+                <w:color w:val="24292E"/>
+                <w:sz w:val="18"/>
+                <w:szCs w:val="18"/>
+                <w:shd w:val="clear" w:color="auto" w:fill="FFFFFF"/>
                 <w:rtl/>
                 <w:lang w:bidi="he-IL"/>
               </w:rPr>
@@ -3436,6 +3598,7 @@
                 <w:color w:val="24292E"/>
                 <w:sz w:val="18"/>
                 <w:szCs w:val="18"/>
+                <w:shd w:val="clear" w:color="auto" w:fill="FFFFFF"/>
               </w:rPr>
               <w:t xml:space="preserve"> . .</w:t>
             </w:r>
@@ -3453,14 +3616,16 @@
                 <w:color w:val="24292E"/>
                 <w:sz w:val="18"/>
                 <w:szCs w:val="18"/>
-              </w:rPr>
-            </w:pPr>
-            <w:r>
-              <w:rPr>
-                <w:rFonts w:ascii="Segoe UI" w:hAnsi="Segoe UI" w:cs="Segoe UI"/>
-                <w:color w:val="24292E"/>
-                <w:sz w:val="18"/>
-                <w:szCs w:val="18"/>
+                <w:shd w:val="clear" w:color="auto" w:fill="FFFFFF"/>
+              </w:rPr>
+            </w:pPr>
+            <w:r>
+              <w:rPr>
+                <w:rFonts w:ascii="Segoe UI" w:hAnsi="Segoe UI" w:cs="Segoe UI"/>
+                <w:color w:val="24292E"/>
+                <w:sz w:val="18"/>
+                <w:szCs w:val="18"/>
+                <w:shd w:val="clear" w:color="auto" w:fill="FFFFFF"/>
                 <w:rtl/>
                 <w:lang w:bidi="he-IL"/>
               </w:rPr>
@@ -3472,6 +3637,7 @@
                 <w:color w:val="24292E"/>
                 <w:sz w:val="18"/>
                 <w:szCs w:val="18"/>
+                <w:shd w:val="clear" w:color="auto" w:fill="FFFFFF"/>
               </w:rPr>
               <w:t xml:space="preserve"> .</w:t>
             </w:r>
@@ -3504,6 +3670,7 @@
                 <w:color w:val="24292E"/>
                 <w:sz w:val="18"/>
                 <w:szCs w:val="18"/>
+                <w:shd w:val="clear" w:color="auto" w:fill="FFFFFF"/>
               </w:rPr>
               <w:t>i</w:t>
             </w:r>
@@ -3515,6 +3682,7 @@
                 <w:color w:val="24292E"/>
                 <w:sz w:val="18"/>
                 <w:szCs w:val="18"/>
+                <w:shd w:val="clear" w:color="auto" w:fill="FFFFFF"/>
               </w:rPr>
               <w:t xml:space="preserve"> started screaming .</w:t>
             </w:r>
@@ -3533,14 +3701,16 @@
                 <w:color w:val="24292E"/>
                 <w:sz w:val="18"/>
                 <w:szCs w:val="18"/>
-              </w:rPr>
-            </w:pPr>
-            <w:r>
-              <w:rPr>
-                <w:rFonts w:ascii="Segoe UI" w:hAnsi="Segoe UI" w:cs="Segoe UI"/>
-                <w:color w:val="24292E"/>
-                <w:sz w:val="18"/>
-                <w:szCs w:val="18"/>
+                <w:shd w:val="clear" w:color="auto" w:fill="FFFFFF"/>
+              </w:rPr>
+            </w:pPr>
+            <w:r>
+              <w:rPr>
+                <w:rFonts w:ascii="Segoe UI" w:hAnsi="Segoe UI" w:cs="Segoe UI"/>
+                <w:color w:val="24292E"/>
+                <w:sz w:val="18"/>
+                <w:szCs w:val="18"/>
+                <w:shd w:val="clear" w:color="auto" w:fill="FFFFFF"/>
                 <w:rtl/>
                 <w:lang w:bidi="he-IL"/>
               </w:rPr>
@@ -3552,6 +3722,7 @@
                 <w:color w:val="24292E"/>
                 <w:sz w:val="18"/>
                 <w:szCs w:val="18"/>
+                <w:shd w:val="clear" w:color="auto" w:fill="FFFFFF"/>
               </w:rPr>
               <w:t xml:space="preserve"> .</w:t>
             </w:r>
@@ -3570,14 +3741,16 @@
                 <w:color w:val="24292E"/>
                 <w:sz w:val="18"/>
                 <w:szCs w:val="18"/>
-              </w:rPr>
-            </w:pPr>
-            <w:r>
-              <w:rPr>
-                <w:rFonts w:ascii="Segoe UI" w:hAnsi="Segoe UI" w:cs="Segoe UI"/>
-                <w:color w:val="24292E"/>
-                <w:sz w:val="18"/>
-                <w:szCs w:val="18"/>
+                <w:shd w:val="clear" w:color="auto" w:fill="FFFFFF"/>
+              </w:rPr>
+            </w:pPr>
+            <w:r>
+              <w:rPr>
+                <w:rFonts w:ascii="Segoe UI" w:hAnsi="Segoe UI" w:cs="Segoe UI"/>
+                <w:color w:val="24292E"/>
+                <w:sz w:val="18"/>
+                <w:szCs w:val="18"/>
+                <w:shd w:val="clear" w:color="auto" w:fill="FFFFFF"/>
                 <w:rtl/>
                 <w:lang w:bidi="he-IL"/>
               </w:rPr>
@@ -3589,6 +3762,7 @@
                 <w:color w:val="24292E"/>
                 <w:sz w:val="18"/>
                 <w:szCs w:val="18"/>
+                <w:shd w:val="clear" w:color="auto" w:fill="FFFFFF"/>
               </w:rPr>
               <w:t xml:space="preserve"> .</w:t>
             </w:r>
@@ -3670,14 +3844,16 @@
                 <w:color w:val="24292E"/>
                 <w:sz w:val="18"/>
                 <w:szCs w:val="18"/>
-              </w:rPr>
-            </w:pPr>
-            <w:r>
-              <w:rPr>
-                <w:rFonts w:ascii="Segoe UI" w:hAnsi="Segoe UI" w:cs="Segoe UI"/>
-                <w:color w:val="24292E"/>
-                <w:sz w:val="18"/>
-                <w:szCs w:val="18"/>
+                <w:shd w:val="clear" w:color="auto" w:fill="FFFFFF"/>
+              </w:rPr>
+            </w:pPr>
+            <w:r>
+              <w:rPr>
+                <w:rFonts w:ascii="Segoe UI" w:hAnsi="Segoe UI" w:cs="Segoe UI"/>
+                <w:color w:val="24292E"/>
+                <w:sz w:val="18"/>
+                <w:szCs w:val="18"/>
+                <w:shd w:val="clear" w:color="auto" w:fill="FFFFFF"/>
                 <w:rtl/>
                 <w:lang w:bidi="he-IL"/>
               </w:rPr>
@@ -3689,6 +3865,7 @@
                 <w:color w:val="24292E"/>
                 <w:sz w:val="18"/>
                 <w:szCs w:val="18"/>
+                <w:shd w:val="clear" w:color="auto" w:fill="FFFFFF"/>
                 <w:rtl/>
               </w:rPr>
               <w:t xml:space="preserve">. </w:t>
@@ -3699,6 +3876,7 @@
                 <w:color w:val="24292E"/>
                 <w:sz w:val="18"/>
                 <w:szCs w:val="18"/>
+                <w:shd w:val="clear" w:color="auto" w:fill="FFFFFF"/>
                 <w:rtl/>
                 <w:lang w:bidi="he-IL"/>
               </w:rPr>
@@ -3710,6 +3888,7 @@
                 <w:color w:val="24292E"/>
                 <w:sz w:val="18"/>
                 <w:szCs w:val="18"/>
+                <w:shd w:val="clear" w:color="auto" w:fill="FFFFFF"/>
               </w:rPr>
               <w:t xml:space="preserve"> . .</w:t>
             </w:r>
@@ -3727,14 +3906,16 @@
                 <w:color w:val="24292E"/>
                 <w:sz w:val="18"/>
                 <w:szCs w:val="18"/>
-              </w:rPr>
-            </w:pPr>
-            <w:r>
-              <w:rPr>
-                <w:rFonts w:ascii="Segoe UI" w:hAnsi="Segoe UI" w:cs="Segoe UI"/>
-                <w:color w:val="24292E"/>
-                <w:sz w:val="18"/>
-                <w:szCs w:val="18"/>
+                <w:shd w:val="clear" w:color="auto" w:fill="FFFFFF"/>
+              </w:rPr>
+            </w:pPr>
+            <w:r>
+              <w:rPr>
+                <w:rFonts w:ascii="Segoe UI" w:hAnsi="Segoe UI" w:cs="Segoe UI"/>
+                <w:color w:val="24292E"/>
+                <w:sz w:val="18"/>
+                <w:szCs w:val="18"/>
+                <w:shd w:val="clear" w:color="auto" w:fill="FFFFFF"/>
                 <w:rtl/>
                 <w:lang w:bidi="he-IL"/>
               </w:rPr>
@@ -3746,6 +3927,7 @@
                 <w:color w:val="24292E"/>
                 <w:sz w:val="18"/>
                 <w:szCs w:val="18"/>
+                <w:shd w:val="clear" w:color="auto" w:fill="FFFFFF"/>
               </w:rPr>
               <w:t xml:space="preserve"> .</w:t>
             </w:r>
@@ -3777,6 +3959,7 @@
                 <w:color w:val="24292E"/>
                 <w:sz w:val="18"/>
                 <w:szCs w:val="18"/>
+                <w:shd w:val="clear" w:color="auto" w:fill="FFFFFF"/>
               </w:rPr>
               <w:t>tomorrow</w:t>
             </w:r>
@@ -3787,6 +3970,7 @@
                 <w:color w:val="24292E"/>
                 <w:sz w:val="18"/>
                 <w:szCs w:val="18"/>
+                <w:shd w:val="clear" w:color="auto" w:fill="FFFFFF"/>
               </w:rPr>
               <w:t xml:space="preserve"> it will be too late .</w:t>
             </w:r>
@@ -3805,14 +3989,16 @@
                 <w:color w:val="24292E"/>
                 <w:sz w:val="18"/>
                 <w:szCs w:val="18"/>
-              </w:rPr>
-            </w:pPr>
-            <w:r>
-              <w:rPr>
-                <w:rFonts w:ascii="Segoe UI" w:hAnsi="Segoe UI" w:cs="Segoe UI"/>
-                <w:color w:val="24292E"/>
-                <w:sz w:val="18"/>
-                <w:szCs w:val="18"/>
+                <w:shd w:val="clear" w:color="auto" w:fill="FFFFFF"/>
+              </w:rPr>
+            </w:pPr>
+            <w:r>
+              <w:rPr>
+                <w:rFonts w:ascii="Segoe UI" w:hAnsi="Segoe UI" w:cs="Segoe UI"/>
+                <w:color w:val="24292E"/>
+                <w:sz w:val="18"/>
+                <w:szCs w:val="18"/>
+                <w:shd w:val="clear" w:color="auto" w:fill="FFFFFF"/>
                 <w:rtl/>
                 <w:lang w:bidi="he-IL"/>
               </w:rPr>
@@ -3824,6 +4010,7 @@
                 <w:color w:val="24292E"/>
                 <w:sz w:val="18"/>
                 <w:szCs w:val="18"/>
+                <w:shd w:val="clear" w:color="auto" w:fill="FFFFFF"/>
               </w:rPr>
               <w:t xml:space="preserve"> .</w:t>
             </w:r>
@@ -3842,14 +4029,16 @@
                 <w:color w:val="24292E"/>
                 <w:sz w:val="18"/>
                 <w:szCs w:val="18"/>
-              </w:rPr>
-            </w:pPr>
-            <w:r>
-              <w:rPr>
-                <w:rFonts w:ascii="Segoe UI" w:hAnsi="Segoe UI" w:cs="Segoe UI"/>
-                <w:color w:val="24292E"/>
-                <w:sz w:val="18"/>
-                <w:szCs w:val="18"/>
+                <w:shd w:val="clear" w:color="auto" w:fill="FFFFFF"/>
+              </w:rPr>
+            </w:pPr>
+            <w:r>
+              <w:rPr>
+                <w:rFonts w:ascii="Segoe UI" w:hAnsi="Segoe UI" w:cs="Segoe UI"/>
+                <w:color w:val="24292E"/>
+                <w:sz w:val="18"/>
+                <w:szCs w:val="18"/>
+                <w:shd w:val="clear" w:color="auto" w:fill="FFFFFF"/>
                 <w:rtl/>
                 <w:lang w:bidi="he-IL"/>
               </w:rPr>
@@ -3873,21 +4062,28 @@
                 <w:color w:val="24292E"/>
                 <w:sz w:val="18"/>
                 <w:szCs w:val="18"/>
+                <w:shd w:val="clear" w:color="auto" w:fill="FFFFFF"/>
               </w:rPr>
             </w:pPr>
             <w:proofErr w:type="gramStart"/>
             <w:r>
               <w:rPr>
-                <w:rFonts w:ascii="Calibri" w:hAnsi="Calibri" w:cs="Calibri"/>
-                <w:color w:val="000000"/>
+                <w:rFonts w:ascii="Segoe UI" w:hAnsi="Segoe UI" w:cs="Segoe UI"/>
+                <w:color w:val="24292E"/>
+                <w:sz w:val="18"/>
+                <w:szCs w:val="18"/>
+                <w:shd w:val="clear" w:color="auto" w:fill="FFFFFF"/>
               </w:rPr>
               <w:t>hurry</w:t>
             </w:r>
             <w:proofErr w:type="gramEnd"/>
             <w:r>
               <w:rPr>
-                <w:rFonts w:ascii="Calibri" w:hAnsi="Calibri" w:cs="Calibri"/>
-                <w:color w:val="000000"/>
+                <w:rFonts w:ascii="Segoe UI" w:hAnsi="Segoe UI" w:cs="Segoe UI"/>
+                <w:color w:val="24292E"/>
+                <w:sz w:val="18"/>
+                <w:szCs w:val="18"/>
+                <w:shd w:val="clear" w:color="auto" w:fill="FFFFFF"/>
               </w:rPr>
               <w:t xml:space="preserve"> up .</w:t>
             </w:r>
@@ -3906,17 +4102,33 @@
                 <w:color w:val="24292E"/>
                 <w:sz w:val="18"/>
                 <w:szCs w:val="18"/>
+                <w:shd w:val="clear" w:color="auto" w:fill="FFFFFF"/>
                 <w:rtl/>
                 <w:lang w:bidi="he-IL"/>
               </w:rPr>
             </w:pPr>
             <w:r>
               <w:rPr>
-                <w:rFonts w:ascii="Calibri" w:hAnsi="Calibri" w:cs="Calibri"/>
-                <w:color w:val="000000"/>
+                <w:rFonts w:ascii="Segoe UI" w:hAnsi="Segoe UI" w:cs="Segoe UI"/>
+                <w:color w:val="24292E"/>
+                <w:sz w:val="18"/>
+                <w:szCs w:val="18"/>
+                <w:shd w:val="clear" w:color="auto" w:fill="FFFFFF"/>
                 <w:rtl/>
-              </w:rPr>
-              <w:t>תזדרזי לאט ''</w:t>
+                <w:lang w:bidi="he-IL"/>
+              </w:rPr>
+              <w:t xml:space="preserve">תזדרזי לאט </w:t>
+            </w:r>
+            <w:r>
+              <w:rPr>
+                <w:rFonts w:ascii="Segoe UI" w:hAnsi="Segoe UI" w:cs="Segoe UI"/>
+                <w:color w:val="24292E"/>
+                <w:sz w:val="18"/>
+                <w:szCs w:val="18"/>
+                <w:shd w:val="clear" w:color="auto" w:fill="FFFFFF"/>
+                <w:rtl/>
+              </w:rPr>
+              <w:t>''</w:t>
             </w:r>
           </w:p>
         </w:tc>
@@ -3933,17 +4145,33 @@
                 <w:color w:val="24292E"/>
                 <w:sz w:val="18"/>
                 <w:szCs w:val="18"/>
+                <w:shd w:val="clear" w:color="auto" w:fill="FFFFFF"/>
                 <w:rtl/>
                 <w:lang w:bidi="he-IL"/>
               </w:rPr>
             </w:pPr>
             <w:r>
               <w:rPr>
-                <w:rFonts w:ascii="Calibri" w:hAnsi="Calibri" w:cs="Calibri"/>
-                <w:color w:val="000000"/>
+                <w:rFonts w:ascii="Segoe UI" w:hAnsi="Segoe UI" w:cs="Segoe UI"/>
+                <w:color w:val="24292E"/>
+                <w:sz w:val="18"/>
+                <w:szCs w:val="18"/>
+                <w:shd w:val="clear" w:color="auto" w:fill="FFFFFF"/>
                 <w:rtl/>
-              </w:rPr>
-              <w:t>נו ! ! !</w:t>
+                <w:lang w:bidi="he-IL"/>
+              </w:rPr>
+              <w:t xml:space="preserve">נו </w:t>
+            </w:r>
+            <w:r>
+              <w:rPr>
+                <w:rFonts w:ascii="Segoe UI" w:hAnsi="Segoe UI" w:cs="Segoe UI"/>
+                <w:color w:val="24292E"/>
+                <w:sz w:val="18"/>
+                <w:szCs w:val="18"/>
+                <w:shd w:val="clear" w:color="auto" w:fill="FFFFFF"/>
+                <w:rtl/>
+              </w:rPr>
+              <w:t>! ! !</w:t>
             </w:r>
           </w:p>
         </w:tc>
@@ -3962,6 +4190,179 @@
     </w:p>
     <w:p>
       <w:pPr>
+        <w:spacing w:line="360" w:lineRule="auto"/>
+        <w:rPr>
+          <w:b/>
+          <w:bCs/>
+          <w:u w:val="single"/>
+          <w:lang w:bidi="he-IL"/>
+        </w:rPr>
+      </w:pPr>
+      <w:r>
+        <w:rPr>
+          <w:b/>
+          <w:bCs/>
+          <w:noProof/>
+          <w:u w:val="single"/>
+          <w:lang w:bidi="he-IL"/>
+        </w:rPr>
+        <w:drawing>
+          <wp:anchor distT="0" distB="0" distL="114300" distR="114300" simplePos="0" relativeHeight="251665408" behindDoc="0" locked="0" layoutInCell="1" allowOverlap="1" wp14:anchorId="543AF5D5" wp14:editId="634211C6">
+            <wp:simplePos x="0" y="0"/>
+            <wp:positionH relativeFrom="column">
+              <wp:posOffset>3101340</wp:posOffset>
+            </wp:positionH>
+            <wp:positionV relativeFrom="paragraph">
+              <wp:posOffset>63119</wp:posOffset>
+            </wp:positionV>
+            <wp:extent cx="3518535" cy="2101215"/>
+            <wp:effectExtent l="0" t="0" r="5715" b="0"/>
+            <wp:wrapSquare wrapText="bothSides"/>
+            <wp:docPr id="12" name="Picture 12"/>
+            <wp:cNvGraphicFramePr>
+              <a:graphicFrameLocks xmlns:a="http://schemas.openxmlformats.org/drawingml/2006/main" noChangeAspect="1"/>
+            </wp:cNvGraphicFramePr>
+            <a:graphic xmlns:a="http://schemas.openxmlformats.org/drawingml/2006/main">
+              <a:graphicData uri="http://schemas.openxmlformats.org/drawingml/2006/picture">
+                <pic:pic xmlns:pic="http://schemas.openxmlformats.org/drawingml/2006/picture">
+                  <pic:nvPicPr>
+                    <pic:cNvPr id="0" name="Picture 7"/>
+                    <pic:cNvPicPr>
+                      <a:picLocks noChangeAspect="1" noChangeArrowheads="1"/>
+                    </pic:cNvPicPr>
+                  </pic:nvPicPr>
+                  <pic:blipFill rotWithShape="1">
+                    <a:blip r:embed="rId15" cstate="print">
+                      <a:extLst>
+                        <a:ext uri="{28A0092B-C50C-407E-A947-70E740481C1C}">
+                          <a14:useLocalDpi xmlns:a14="http://schemas.microsoft.com/office/drawing/2010/main" val="0"/>
+                        </a:ext>
+                      </a:extLst>
+                    </a:blip>
+                    <a:srcRect l="8124" r="8178"/>
+                    <a:stretch/>
+                  </pic:blipFill>
+                  <pic:spPr bwMode="auto">
+                    <a:xfrm>
+                      <a:off x="0" y="0"/>
+                      <a:ext cx="3518535" cy="2101215"/>
+                    </a:xfrm>
+                    <a:prstGeom prst="rect">
+                      <a:avLst/>
+                    </a:prstGeom>
+                    <a:noFill/>
+                    <a:ln>
+                      <a:noFill/>
+                    </a:ln>
+                    <a:extLst>
+                      <a:ext uri="{53640926-AAD7-44D8-BBD7-CCE9431645EC}">
+                        <a14:shadowObscured xmlns:a14="http://schemas.microsoft.com/office/drawing/2010/main"/>
+                      </a:ext>
+                    </a:extLst>
+                  </pic:spPr>
+                </pic:pic>
+              </a:graphicData>
+            </a:graphic>
+            <wp14:sizeRelH relativeFrom="margin">
+              <wp14:pctWidth>0</wp14:pctWidth>
+            </wp14:sizeRelH>
+            <wp14:sizeRelV relativeFrom="margin">
+              <wp14:pctHeight>0</wp14:pctHeight>
+            </wp14:sizeRelV>
+          </wp:anchor>
+        </w:drawing>
+      </w:r>
+      <w:r>
+        <w:rPr>
+          <w:b/>
+          <w:bCs/>
+          <w:noProof/>
+          <w:u w:val="single"/>
+          <w:lang w:bidi="he-IL"/>
+        </w:rPr>
+        <w:drawing>
+          <wp:anchor distT="0" distB="0" distL="114300" distR="114300" simplePos="0" relativeHeight="251664384" behindDoc="0" locked="0" layoutInCell="1" allowOverlap="1" wp14:anchorId="0A37EDAA" wp14:editId="55D5BCD1">
+            <wp:simplePos x="0" y="0"/>
+            <wp:positionH relativeFrom="column">
+              <wp:posOffset>-643712</wp:posOffset>
+            </wp:positionH>
+            <wp:positionV relativeFrom="paragraph">
+              <wp:posOffset>70866</wp:posOffset>
+            </wp:positionV>
+            <wp:extent cx="3533140" cy="2091690"/>
+            <wp:effectExtent l="0" t="0" r="0" b="0"/>
+            <wp:wrapSquare wrapText="bothSides"/>
+            <wp:docPr id="11" name="Picture 11"/>
+            <wp:cNvGraphicFramePr>
+              <a:graphicFrameLocks xmlns:a="http://schemas.openxmlformats.org/drawingml/2006/main" noChangeAspect="1"/>
+            </wp:cNvGraphicFramePr>
+            <a:graphic xmlns:a="http://schemas.openxmlformats.org/drawingml/2006/main">
+              <a:graphicData uri="http://schemas.openxmlformats.org/drawingml/2006/picture">
+                <pic:pic xmlns:pic="http://schemas.openxmlformats.org/drawingml/2006/picture">
+                  <pic:nvPicPr>
+                    <pic:cNvPr id="0" name="Picture 6"/>
+                    <pic:cNvPicPr>
+                      <a:picLocks noChangeAspect="1" noChangeArrowheads="1"/>
+                    </pic:cNvPicPr>
+                  </pic:nvPicPr>
+                  <pic:blipFill rotWithShape="1">
+                    <a:blip r:embed="rId16" cstate="print">
+                      <a:extLst>
+                        <a:ext uri="{28A0092B-C50C-407E-A947-70E740481C1C}">
+                          <a14:useLocalDpi xmlns:a14="http://schemas.microsoft.com/office/drawing/2010/main" val="0"/>
+                        </a:ext>
+                      </a:extLst>
+                    </a:blip>
+                    <a:srcRect l="7262" r="8172"/>
+                    <a:stretch/>
+                  </pic:blipFill>
+                  <pic:spPr bwMode="auto">
+                    <a:xfrm>
+                      <a:off x="0" y="0"/>
+                      <a:ext cx="3533140" cy="2091690"/>
+                    </a:xfrm>
+                    <a:prstGeom prst="rect">
+                      <a:avLst/>
+                    </a:prstGeom>
+                    <a:noFill/>
+                    <a:ln>
+                      <a:noFill/>
+                    </a:ln>
+                    <a:extLst>
+                      <a:ext uri="{53640926-AAD7-44D8-BBD7-CCE9431645EC}">
+                        <a14:shadowObscured xmlns:a14="http://schemas.microsoft.com/office/drawing/2010/main"/>
+                      </a:ext>
+                    </a:extLst>
+                  </pic:spPr>
+                </pic:pic>
+              </a:graphicData>
+            </a:graphic>
+            <wp14:sizeRelH relativeFrom="margin">
+              <wp14:pctWidth>0</wp14:pctWidth>
+            </wp14:sizeRelH>
+            <wp14:sizeRelV relativeFrom="margin">
+              <wp14:pctHeight>0</wp14:pctHeight>
+            </wp14:sizeRelV>
+          </wp:anchor>
+        </w:drawing>
+      </w:r>
+    </w:p>
+    <w:p>
+      <w:pPr>
+        <w:spacing w:line="360" w:lineRule="auto"/>
+        <w:rPr>
+          <w:lang w:bidi="he-IL"/>
+        </w:rPr>
+      </w:pPr>
+      <w:r>
+        <w:rPr>
+          <w:lang w:bidi="he-IL"/>
+        </w:rPr>
+        <w:t>As seen in the above figures, the model obtained the high BLEU scores for the shorter sentences (whether original or translated), as compared to the longer ones as one would expect.</w:t>
+      </w:r>
+    </w:p>
+    <w:p>
+      <w:pPr>
         <w:pStyle w:val="Heading2"/>
         <w:rPr>
           <w:b/>
@@ -3977,226 +4378,203 @@
           <w:u w:val="single"/>
           <w:lang w:bidi="he-IL"/>
         </w:rPr>
+        <w:t>Results analysis</w:t>
+      </w:r>
+      <w:r>
+        <w:rPr>
+          <w:b/>
+          <w:bCs/>
+          <w:u w:val="single"/>
+          <w:lang w:bidi="he-IL"/>
+        </w:rPr>
+        <w:t>:</w:t>
+      </w:r>
+    </w:p>
+    <w:p>
+      <w:pPr>
+        <w:ind w:firstLine="720"/>
+        <w:rPr>
+          <w:lang w:bidi="he-IL"/>
+        </w:rPr>
+      </w:pPr>
+      <w:r>
+        <w:rPr>
+          <w:lang w:bidi="he-IL"/>
+        </w:rPr>
+        <w:t xml:space="preserve">In </w:t>
+      </w:r>
+      <w:r>
+        <w:rPr>
+          <w:lang w:bidi="he-IL"/>
+        </w:rPr>
+        <w:t>general,</w:t>
+      </w:r>
+      <w:r>
+        <w:rPr>
+          <w:lang w:bidi="he-IL"/>
+        </w:rPr>
+        <w:t xml:space="preserve"> our model did not perform very well compared to the original article is very low. This is </w:t>
+      </w:r>
+      <w:r>
+        <w:rPr>
+          <w:lang w:bidi="he-IL"/>
+        </w:rPr>
+        <w:t>relatively</w:t>
+      </w:r>
+      <w:r>
+        <w:rPr>
+          <w:lang w:bidi="he-IL"/>
+        </w:rPr>
+        <w:t xml:space="preserve"> expected, as we had significantly less data</w:t>
+      </w:r>
+      <w:r>
+        <w:rPr>
+          <w:lang w:bidi="he-IL"/>
+        </w:rPr>
+        <w:t>. Moreover,</w:t>
+      </w:r>
+      <w:r>
+        <w:rPr>
+          <w:lang w:bidi="he-IL"/>
+        </w:rPr>
+        <w:t xml:space="preserve"> the differences between Hebrew and English</w:t>
+      </w:r>
+      <w:r>
+        <w:rPr>
+          <w:lang w:bidi="he-IL"/>
+        </w:rPr>
+        <w:t xml:space="preserve"> makes the translation harder. Differences such as the sentences words orders when adjectives are in the sentence, gender of verbs, </w:t>
+      </w:r>
+      <w:r>
+        <w:rPr>
+          <w:lang w:bidi="he-IL"/>
+        </w:rPr>
+        <w:t>and one</w:t>
+      </w:r>
+      <w:r>
+        <w:rPr>
+          <w:lang w:bidi="he-IL"/>
+        </w:rPr>
+        <w:t xml:space="preserve"> </w:t>
+      </w:r>
+      <w:r>
+        <w:rPr>
+          <w:lang w:bidi="he-IL"/>
+        </w:rPr>
+        <w:t>too</w:t>
+      </w:r>
+      <w:r>
+        <w:rPr>
+          <w:lang w:bidi="he-IL"/>
+        </w:rPr>
+        <w:t xml:space="preserve"> many translations etc</w:t>
+      </w:r>
+      <w:r>
+        <w:rPr>
+          <w:lang w:bidi="he-IL"/>
+        </w:rPr>
+        <w:t>.</w:t>
+      </w:r>
+      <w:r>
+        <w:rPr>
+          <w:lang w:bidi="he-IL"/>
+        </w:rPr>
+        <w:t xml:space="preserve"> Another thing that might help with the poor performance was the use of multiple Hebrew translations to the same English sentence.</w:t>
+      </w:r>
+    </w:p>
+    <w:p>
+      <w:pPr>
+        <w:ind w:firstLine="720"/>
+        <w:rPr>
+          <w:lang w:bidi="he-IL"/>
+        </w:rPr>
+      </w:pPr>
+      <w:r>
+        <w:rPr>
+          <w:lang w:bidi="he-IL"/>
+        </w:rPr>
+        <w:t xml:space="preserve"> We thought that our model might have better results for shorter sentences, but that wasn’t the case.</w:t>
+      </w:r>
+      <w:r>
+        <w:rPr>
+          <w:lang w:bidi="he-IL"/>
+        </w:rPr>
+        <w:t xml:space="preserve"> This might be because of differences between the languages – a short sentence in English can be long in Hebrew and vice versa. </w:t>
+      </w:r>
+      <w:r>
+        <w:rPr>
+          <w:lang w:bidi="he-IL"/>
+        </w:rPr>
+        <w:t>Secondly, even though English’s origin is German, and French is a Latin language, i</w:t>
+      </w:r>
+      <w:r>
+        <w:rPr>
+          <w:lang w:bidi="he-IL"/>
+        </w:rPr>
+        <w:t xml:space="preserve">t is known that </w:t>
+      </w:r>
+      <w:r>
+        <w:rPr>
+          <w:lang w:bidi="he-IL"/>
+        </w:rPr>
+        <w:t xml:space="preserve">English was highly influenced by Latin </w:t>
+      </w:r>
+      <w:r>
+        <w:rPr>
+          <w:lang w:bidi="he-IL"/>
+        </w:rPr>
+        <w:fldChar w:fldCharType="begin"/>
+      </w:r>
+      <w:r>
+        <w:rPr>
+          <w:lang w:bidi="he-IL"/>
+        </w:rPr>
+        <w:instrText xml:space="preserve"> ADDIN EN.CITE &lt;EndNote&gt;&lt;Cite&gt;&lt;Author&gt;Baugh&lt;/Author&gt;&lt;Year&gt;1993&lt;/Year&gt;&lt;RecNum&gt;47&lt;/RecNum&gt;&lt;DisplayText&gt;[2]&lt;/DisplayText&gt;&lt;record&gt;&lt;rec-number&gt;47&lt;/rec-number&gt;&lt;foreign-keys&gt;&lt;key app="EN" db-id="sfw9292xkwzvfje5vt6xvz0fs9250wtw9t0e" timestamp="1530184999"&gt;47&lt;/key&gt;&lt;/foreign-keys&gt;&lt;ref-type name="Book"&gt;6&lt;/ref-type&gt;&lt;contributors&gt;&lt;authors&gt;&lt;author&gt;Baugh, Albert C&lt;/author&gt;&lt;author&gt;Cable, Thomas&lt;/author&gt;&lt;/authors&gt;&lt;/contributors&gt;&lt;titles&gt;&lt;title&gt;A history of the English language&lt;/title&gt;&lt;/titles&gt;&lt;dates&gt;&lt;year&gt;1993&lt;/year&gt;&lt;/dates&gt;&lt;publisher&gt;Routledge&lt;/publisher&gt;&lt;isbn&gt;1134462255&lt;/isbn&gt;&lt;urls&gt;&lt;/urls&gt;&lt;/record&gt;&lt;/Cite&gt;&lt;/EndNote&gt;</w:instrText>
+      </w:r>
+      <w:r>
+        <w:rPr>
+          <w:lang w:bidi="he-IL"/>
+        </w:rPr>
+        <w:fldChar w:fldCharType="separate"/>
+      </w:r>
+      <w:r>
+        <w:rPr>
+          <w:noProof/>
+          <w:lang w:bidi="he-IL"/>
+        </w:rPr>
+        <w:t>[2]</w:t>
+      </w:r>
+      <w:r>
+        <w:rPr>
+          <w:lang w:bidi="he-IL"/>
+        </w:rPr>
+        <w:fldChar w:fldCharType="end"/>
+      </w:r>
+      <w:r>
+        <w:rPr>
+          <w:lang w:bidi="he-IL"/>
+        </w:rPr>
+        <w:t xml:space="preserve"> and thus have some basic similarities that English and Hebrew don’t.</w:t>
+      </w:r>
+    </w:p>
+    <w:p>
+      <w:pPr>
+        <w:pStyle w:val="Heading2"/>
+        <w:rPr>
+          <w:b/>
+          <w:bCs/>
+          <w:u w:val="single"/>
+          <w:lang w:bidi="he-IL"/>
+        </w:rPr>
+      </w:pPr>
+      <w:r>
+        <w:rPr>
+          <w:b/>
+          <w:bCs/>
+          <w:u w:val="single"/>
+          <w:lang w:bidi="he-IL"/>
+        </w:rPr>
         <w:lastRenderedPageBreak/>
-        <w:t>Results analysis</w:t>
-      </w:r>
-      <w:r>
-        <w:rPr>
-          <w:b/>
-          <w:bCs/>
-          <w:u w:val="single"/>
-          <w:lang w:bidi="he-IL"/>
-        </w:rPr>
-        <w:t>:</w:t>
-      </w:r>
-    </w:p>
-    <w:p>
-      <w:pPr>
-        <w:ind w:firstLine="720"/>
-        <w:rPr>
-          <w:lang w:bidi="he-IL"/>
-        </w:rPr>
-      </w:pPr>
-      <w:r>
-        <w:rPr>
-          <w:lang w:bidi="he-IL"/>
-        </w:rPr>
-        <w:t xml:space="preserve">In </w:t>
-      </w:r>
-      <w:r>
-        <w:rPr>
-          <w:lang w:bidi="he-IL"/>
-        </w:rPr>
-        <w:t>general,</w:t>
-      </w:r>
-      <w:r>
-        <w:rPr>
-          <w:lang w:bidi="he-IL"/>
-        </w:rPr>
-        <w:t xml:space="preserve"> our model did not perform very well, as the maximum BLEU score for a sentence in the test set was </w:t>
-      </w:r>
-      <w:r>
-        <w:rPr>
-          <w:i/>
-          <w:iCs/>
-          <w:u w:val="single"/>
-          <w:lang w:bidi="he-IL"/>
-        </w:rPr>
-        <w:t>0.643</w:t>
-      </w:r>
-      <w:r>
-        <w:rPr>
-          <w:lang w:bidi="he-IL"/>
-        </w:rPr>
-        <w:t>, which compared to the original art</w:t>
-      </w:r>
-      <w:bookmarkStart w:id="0" w:name="_GoBack"/>
-      <w:bookmarkEnd w:id="0"/>
-      <w:r>
-        <w:rPr>
-          <w:lang w:bidi="he-IL"/>
-        </w:rPr>
-        <w:t xml:space="preserve">icle is very low. This is </w:t>
-      </w:r>
-      <w:r>
-        <w:rPr>
-          <w:lang w:bidi="he-IL"/>
-        </w:rPr>
-        <w:t>relatively</w:t>
-      </w:r>
-      <w:r>
-        <w:rPr>
-          <w:lang w:bidi="he-IL"/>
-        </w:rPr>
-        <w:t xml:space="preserve"> expected, as we had significantly less data</w:t>
-      </w:r>
-      <w:r>
-        <w:rPr>
-          <w:lang w:bidi="he-IL"/>
-        </w:rPr>
-        <w:t>. Moreover,</w:t>
-      </w:r>
-      <w:r>
-        <w:rPr>
-          <w:lang w:bidi="he-IL"/>
-        </w:rPr>
-        <w:t xml:space="preserve"> the differences between Hebrew and English</w:t>
-      </w:r>
-      <w:r>
-        <w:rPr>
-          <w:lang w:bidi="he-IL"/>
-        </w:rPr>
-        <w:t xml:space="preserve"> makes the translation harder. Differences such as the sentences words orders when adjectives are in the sentence, gender of verbs, </w:t>
-      </w:r>
-      <w:r>
-        <w:rPr>
-          <w:lang w:bidi="he-IL"/>
-        </w:rPr>
-        <w:t>and one</w:t>
-      </w:r>
-      <w:r>
-        <w:rPr>
-          <w:lang w:bidi="he-IL"/>
-        </w:rPr>
-        <w:t xml:space="preserve"> </w:t>
-      </w:r>
-      <w:r>
-        <w:rPr>
-          <w:lang w:bidi="he-IL"/>
-        </w:rPr>
-        <w:t>too</w:t>
-      </w:r>
-      <w:r>
-        <w:rPr>
-          <w:lang w:bidi="he-IL"/>
-        </w:rPr>
-        <w:t xml:space="preserve"> many translations etc</w:t>
-      </w:r>
-      <w:r>
-        <w:rPr>
-          <w:lang w:bidi="he-IL"/>
-        </w:rPr>
-        <w:t>.</w:t>
-      </w:r>
-      <w:r>
-        <w:rPr>
-          <w:lang w:bidi="he-IL"/>
-        </w:rPr>
-        <w:t xml:space="preserve"> Another thing that might help with the poor performance was the use of multiple Hebrew translations to the same English sentence.</w:t>
-      </w:r>
-    </w:p>
-    <w:p>
-      <w:pPr>
-        <w:ind w:firstLine="720"/>
-        <w:rPr>
-          <w:lang w:bidi="he-IL"/>
-        </w:rPr>
-      </w:pPr>
-      <w:r>
-        <w:rPr>
-          <w:lang w:bidi="he-IL"/>
-        </w:rPr>
-        <w:t xml:space="preserve"> We thought that our model might have better results for shorter sentences, but that wasn’t the case.</w:t>
-      </w:r>
-      <w:r>
-        <w:rPr>
-          <w:lang w:bidi="he-IL"/>
-        </w:rPr>
-        <w:t xml:space="preserve"> This might be because of differences between the languages – a short sentence in English can be long in Hebrew and vice versa. </w:t>
-      </w:r>
-      <w:r>
-        <w:rPr>
-          <w:lang w:bidi="he-IL"/>
-        </w:rPr>
-        <w:t>Secondly, even though English’s origin is German, and French is a Latin language, i</w:t>
-      </w:r>
-      <w:r>
-        <w:rPr>
-          <w:lang w:bidi="he-IL"/>
-        </w:rPr>
-        <w:t xml:space="preserve">t is known that </w:t>
-      </w:r>
-      <w:r>
-        <w:rPr>
-          <w:lang w:bidi="he-IL"/>
-        </w:rPr>
-        <w:t xml:space="preserve">English was highly influenced by Latin </w:t>
-      </w:r>
-      <w:r>
-        <w:rPr>
-          <w:lang w:bidi="he-IL"/>
-        </w:rPr>
-        <w:fldChar w:fldCharType="begin"/>
-      </w:r>
-      <w:r>
-        <w:rPr>
-          <w:lang w:bidi="he-IL"/>
-        </w:rPr>
-        <w:instrText xml:space="preserve"> ADDIN EN.CITE &lt;EndNote&gt;&lt;Cite&gt;&lt;Author&gt;Baugh&lt;/Author&gt;&lt;Year&gt;1993&lt;/Year&gt;&lt;RecNum&gt;47&lt;/RecNum&gt;&lt;DisplayText&gt;[2]&lt;/DisplayText&gt;&lt;record&gt;&lt;rec-number&gt;47&lt;/rec-number&gt;&lt;foreign-keys&gt;&lt;key app="EN" db-id="sfw9292xkwzvfje5vt6xvz0fs9250wtw9t0e" timestamp="1530184999"&gt;47&lt;/key&gt;&lt;/foreign-keys&gt;&lt;ref-type name="Book"&gt;6&lt;/ref-type&gt;&lt;contributors&gt;&lt;authors&gt;&lt;author&gt;Baugh, Albert C&lt;/author&gt;&lt;author&gt;Cable, Thomas&lt;/author&gt;&lt;/authors&gt;&lt;/contributors&gt;&lt;titles&gt;&lt;title&gt;A history of the English language&lt;/title&gt;&lt;/titles&gt;&lt;dates&gt;&lt;year&gt;1993&lt;/year&gt;&lt;/dates&gt;&lt;publisher&gt;Routledge&lt;/publisher&gt;&lt;isbn&gt;1134462255&lt;/isbn&gt;&lt;urls&gt;&lt;/urls&gt;&lt;/record&gt;&lt;/Cite&gt;&lt;/EndNote&gt;</w:instrText>
-      </w:r>
-      <w:r>
-        <w:rPr>
-          <w:lang w:bidi="he-IL"/>
-        </w:rPr>
-        <w:fldChar w:fldCharType="separate"/>
-      </w:r>
-      <w:r>
-        <w:rPr>
-          <w:noProof/>
-          <w:lang w:bidi="he-IL"/>
-        </w:rPr>
-        <w:t>[2]</w:t>
-      </w:r>
-      <w:r>
-        <w:rPr>
-          <w:lang w:bidi="he-IL"/>
-        </w:rPr>
-        <w:fldChar w:fldCharType="end"/>
-      </w:r>
-      <w:r>
-        <w:rPr>
-          <w:lang w:bidi="he-IL"/>
-        </w:rPr>
-        <w:t xml:space="preserve"> and thus have some basic similarities that English and Hebrew don’t.</w:t>
-      </w:r>
-    </w:p>
-    <w:p>
-      <w:pPr>
-        <w:pStyle w:val="Heading2"/>
-        <w:rPr>
-          <w:b/>
-          <w:bCs/>
-          <w:u w:val="single"/>
-          <w:lang w:bidi="he-IL"/>
-        </w:rPr>
-      </w:pPr>
-      <w:r>
-        <w:rPr>
-          <w:b/>
-          <w:bCs/>
-          <w:u w:val="single"/>
-          <w:lang w:bidi="he-IL"/>
-        </w:rPr>
         <w:t>Conclusions</w:t>
       </w:r>
       <w:r>
@@ -4478,9 +4856,11 @@
         </w:rPr>
         <w:fldChar w:fldCharType="end"/>
       </w:r>
+      <w:bookmarkStart w:id="0" w:name="_GoBack"/>
+      <w:bookmarkEnd w:id="0"/>
     </w:p>
     <w:sectPr>
-      <w:headerReference w:type="default" r:id="rId13"/>
+      <w:headerReference w:type="default" r:id="rId17"/>
       <w:pgSz w:w="12240" w:h="15840"/>
       <w:pgMar w:top="1440" w:right="1440" w:bottom="1440" w:left="1440" w:header="720" w:footer="720" w:gutter="0"/>
       <w:cols w:space="720"/>
@@ -5911,7 +6291,7 @@
 </file>
 
 <file path=customXml/itemProps1.xml><?xml version="1.0" encoding="utf-8"?>
-<ds:datastoreItem xmlns:ds="http://schemas.openxmlformats.org/officeDocument/2006/customXml" ds:itemID="{52289B60-6EFB-4923-A1C5-D2B70F0E9B0B}">
+<ds:datastoreItem xmlns:ds="http://schemas.openxmlformats.org/officeDocument/2006/customXml" ds:itemID="{BA063416-3C7C-4CCA-BF8F-32E9F2D0EAB8}">
   <ds:schemaRefs>
     <ds:schemaRef ds:uri="http://schemas.openxmlformats.org/officeDocument/2006/bibliography"/>
   </ds:schemaRefs>

</xml_diff>

<commit_message>
updated report after rerun
</commit_message>
<xml_diff>
--- a/201267226_305283178 - Project report.docx
+++ b/201267226_305283178 - Project report.docx
@@ -133,7 +133,6 @@
           <w:lang w:bidi="he-IL"/>
         </w:rPr>
       </w:pPr>
-      <w:proofErr w:type="spellStart"/>
       <w:r>
         <w:rPr>
           <w:rFonts w:ascii="Arial" w:hAnsi="Arial" w:cs="Arial"/>
@@ -141,37 +140,7 @@
           <w:sz w:val="20"/>
           <w:szCs w:val="20"/>
         </w:rPr>
-        <w:t>Sutskever</w:t>
-      </w:r>
-      <w:proofErr w:type="spellEnd"/>
-      <w:r>
-        <w:rPr>
-          <w:rFonts w:ascii="Arial" w:hAnsi="Arial" w:cs="Arial"/>
-          <w:color w:val="222222"/>
-          <w:sz w:val="20"/>
-          <w:szCs w:val="20"/>
-        </w:rPr>
-        <w:t xml:space="preserve">, Ilya, Oriol </w:t>
-      </w:r>
-      <w:proofErr w:type="spellStart"/>
-      <w:r>
-        <w:rPr>
-          <w:rFonts w:ascii="Arial" w:hAnsi="Arial" w:cs="Arial"/>
-          <w:color w:val="222222"/>
-          <w:sz w:val="20"/>
-          <w:szCs w:val="20"/>
-        </w:rPr>
-        <w:t>Vinyals</w:t>
-      </w:r>
-      <w:proofErr w:type="spellEnd"/>
-      <w:r>
-        <w:rPr>
-          <w:rFonts w:ascii="Arial" w:hAnsi="Arial" w:cs="Arial"/>
-          <w:color w:val="222222"/>
-          <w:sz w:val="20"/>
-          <w:szCs w:val="20"/>
-        </w:rPr>
-        <w:t xml:space="preserve">, and Quoc V. Le. "Sequence to sequence learning with neural networks." </w:t>
+        <w:t xml:space="preserve">Sutskever, Ilya, Oriol Vinyals, and Quoc V. Le. "Sequence to sequence learning with neural networks." </w:t>
       </w:r>
       <w:r>
         <w:rPr>
@@ -369,6 +338,8 @@
     <w:p>
       <w:pPr>
         <w:rPr>
+          <w:rFonts w:hint="cs"/>
+          <w:rtl/>
           <w:lang w:bidi="he-IL"/>
         </w:rPr>
       </w:pPr>
@@ -1026,14 +997,12 @@
                 <w:lang w:bidi="he-IL"/>
               </w:rPr>
             </w:pPr>
-            <w:proofErr w:type="spellStart"/>
             <w:r>
               <w:rPr>
                 <w:lang w:bidi="he-IL"/>
               </w:rPr>
               <w:t>ReLu</w:t>
             </w:r>
-            <w:proofErr w:type="spellEnd"/>
           </w:p>
         </w:tc>
       </w:tr>
@@ -1246,14 +1215,16 @@
             <w:pPr>
               <w:jc w:val="center"/>
               <w:rPr>
-                <w:lang w:bidi="he-IL"/>
-              </w:rPr>
-            </w:pPr>
-            <w:r>
-              <w:rPr>
-                <w:lang w:bidi="he-IL"/>
-              </w:rPr>
-              <w:t>128</w:t>
+                <w:rFonts w:hint="cs"/>
+                <w:rtl/>
+                <w:lang w:bidi="he-IL"/>
+              </w:rPr>
+            </w:pPr>
+            <w:r>
+              <w:rPr>
+                <w:lang w:bidi="he-IL"/>
+              </w:rPr>
+              <w:t>64</w:t>
             </w:r>
           </w:p>
         </w:tc>
@@ -2160,25 +2131,22 @@
       </w:pPr>
       <w:r>
         <w:rPr>
-          <w:b/>
-          <w:bCs/>
           <w:noProof/>
-          <w:u w:val="single"/>
           <w:lang w:bidi="he-IL"/>
         </w:rPr>
         <w:drawing>
-          <wp:anchor distT="0" distB="0" distL="114300" distR="114300" simplePos="0" relativeHeight="251666432" behindDoc="0" locked="0" layoutInCell="1" allowOverlap="1" wp14:anchorId="54989EAA" wp14:editId="20D8F616">
+          <wp:anchor distT="0" distB="0" distL="114300" distR="114300" simplePos="0" relativeHeight="251675648" behindDoc="0" locked="0" layoutInCell="1" allowOverlap="1" wp14:anchorId="2A89E2C2" wp14:editId="3124A5B9">
             <wp:simplePos x="0" y="0"/>
             <wp:positionH relativeFrom="column">
-              <wp:posOffset>2816225</wp:posOffset>
+              <wp:posOffset>-605345</wp:posOffset>
             </wp:positionH>
             <wp:positionV relativeFrom="paragraph">
-              <wp:posOffset>469900</wp:posOffset>
+              <wp:posOffset>387350</wp:posOffset>
             </wp:positionV>
-            <wp:extent cx="3430270" cy="1995805"/>
-            <wp:effectExtent l="0" t="0" r="0" b="0"/>
+            <wp:extent cx="3241675" cy="2224405"/>
+            <wp:effectExtent l="0" t="0" r="0" b="4445"/>
             <wp:wrapSquare wrapText="bothSides"/>
-            <wp:docPr id="14" name="Picture 14"/>
+            <wp:docPr id="17" name="Picture 17"/>
             <wp:cNvGraphicFramePr>
               <a:graphicFrameLocks xmlns:a="http://schemas.openxmlformats.org/drawingml/2006/main" noChangeAspect="1"/>
             </wp:cNvGraphicFramePr>
@@ -2186,12 +2154,10 @@
               <a:graphicData uri="http://schemas.openxmlformats.org/drawingml/2006/picture">
                 <pic:pic xmlns:pic="http://schemas.openxmlformats.org/drawingml/2006/picture">
                   <pic:nvPicPr>
-                    <pic:cNvPr id="0" name="Picture 9"/>
-                    <pic:cNvPicPr>
-                      <a:picLocks noChangeAspect="1" noChangeArrowheads="1"/>
-                    </pic:cNvPicPr>
+                    <pic:cNvPr id="1" name=""/>
+                    <pic:cNvPicPr/>
                   </pic:nvPicPr>
-                  <pic:blipFill rotWithShape="1">
+                  <pic:blipFill>
                     <a:blip r:embed="rId11" cstate="print">
                       <a:extLst>
                         <a:ext uri="{28A0092B-C50C-407E-A947-70E740481C1C}">
@@ -2199,26 +2165,18 @@
                         </a:ext>
                       </a:extLst>
                     </a:blip>
-                    <a:srcRect l="6155" r="7807"/>
-                    <a:stretch/>
+                    <a:stretch>
+                      <a:fillRect/>
+                    </a:stretch>
                   </pic:blipFill>
-                  <pic:spPr bwMode="auto">
+                  <pic:spPr>
                     <a:xfrm>
                       <a:off x="0" y="0"/>
-                      <a:ext cx="3430270" cy="1995805"/>
+                      <a:ext cx="3241675" cy="2224405"/>
                     </a:xfrm>
                     <a:prstGeom prst="rect">
                       <a:avLst/>
                     </a:prstGeom>
-                    <a:noFill/>
-                    <a:ln>
-                      <a:noFill/>
-                    </a:ln>
-                    <a:extLst>
-                      <a:ext uri="{53640926-AAD7-44D8-BBD7-CCE9431645EC}">
-                        <a14:shadowObscured xmlns:a14="http://schemas.microsoft.com/office/drawing/2010/main"/>
-                      </a:ext>
-                    </a:extLst>
                   </pic:spPr>
                 </pic:pic>
               </a:graphicData>
@@ -2260,25 +2218,22 @@
       </w:pPr>
       <w:r>
         <w:rPr>
-          <w:b/>
-          <w:bCs/>
           <w:noProof/>
-          <w:u w:val="single"/>
           <w:lang w:bidi="he-IL"/>
         </w:rPr>
         <w:drawing>
-          <wp:anchor distT="0" distB="0" distL="114300" distR="114300" simplePos="0" relativeHeight="251667456" behindDoc="0" locked="0" layoutInCell="1" allowOverlap="1" wp14:anchorId="1E73F4BF" wp14:editId="6CD7C68B">
+          <wp:anchor distT="0" distB="0" distL="114300" distR="114300" simplePos="0" relativeHeight="251676672" behindDoc="0" locked="0" layoutInCell="1" allowOverlap="1" wp14:anchorId="18B35E0D" wp14:editId="12723963">
             <wp:simplePos x="0" y="0"/>
             <wp:positionH relativeFrom="column">
-              <wp:posOffset>-731520</wp:posOffset>
+              <wp:posOffset>3146433</wp:posOffset>
             </wp:positionH>
             <wp:positionV relativeFrom="paragraph">
-              <wp:posOffset>184709</wp:posOffset>
+              <wp:posOffset>101600</wp:posOffset>
             </wp:positionV>
-            <wp:extent cx="3472180" cy="2018665"/>
-            <wp:effectExtent l="0" t="0" r="0" b="0"/>
+            <wp:extent cx="3324860" cy="2281555"/>
+            <wp:effectExtent l="0" t="0" r="8890" b="4445"/>
             <wp:wrapSquare wrapText="bothSides"/>
-            <wp:docPr id="15" name="Picture 15"/>
+            <wp:docPr id="18" name="Picture 18"/>
             <wp:cNvGraphicFramePr>
               <a:graphicFrameLocks xmlns:a="http://schemas.openxmlformats.org/drawingml/2006/main" noChangeAspect="1"/>
             </wp:cNvGraphicFramePr>
@@ -2286,39 +2241,29 @@
               <a:graphicData uri="http://schemas.openxmlformats.org/drawingml/2006/picture">
                 <pic:pic xmlns:pic="http://schemas.openxmlformats.org/drawingml/2006/picture">
                   <pic:nvPicPr>
-                    <pic:cNvPr id="0" name="Picture 10"/>
-                    <pic:cNvPicPr>
-                      <a:picLocks noChangeAspect="1" noChangeArrowheads="1"/>
-                    </pic:cNvPicPr>
+                    <pic:cNvPr id="1" name=""/>
+                    <pic:cNvPicPr/>
                   </pic:nvPicPr>
-                  <pic:blipFill rotWithShape="1">
-                    <a:blip r:embed="rId12" cstate="print">
+                  <pic:blipFill>
+                    <a:blip r:embed="rId12">
                       <a:extLst>
                         <a:ext uri="{28A0092B-C50C-407E-A947-70E740481C1C}">
                           <a14:useLocalDpi xmlns:a14="http://schemas.microsoft.com/office/drawing/2010/main" val="0"/>
                         </a:ext>
                       </a:extLst>
                     </a:blip>
-                    <a:srcRect l="5909" r="7930"/>
-                    <a:stretch/>
+                    <a:stretch>
+                      <a:fillRect/>
+                    </a:stretch>
                   </pic:blipFill>
-                  <pic:spPr bwMode="auto">
+                  <pic:spPr>
                     <a:xfrm>
                       <a:off x="0" y="0"/>
-                      <a:ext cx="3472180" cy="2018665"/>
+                      <a:ext cx="3324860" cy="2281555"/>
                     </a:xfrm>
                     <a:prstGeom prst="rect">
                       <a:avLst/>
                     </a:prstGeom>
-                    <a:noFill/>
-                    <a:ln>
-                      <a:noFill/>
-                    </a:ln>
-                    <a:extLst>
-                      <a:ext uri="{53640926-AAD7-44D8-BBD7-CCE9431645EC}">
-                        <a14:shadowObscured xmlns:a14="http://schemas.microsoft.com/office/drawing/2010/main"/>
-                      </a:ext>
-                    </a:extLst>
                   </pic:spPr>
                 </pic:pic>
               </a:graphicData>
@@ -2521,7 +2466,7 @@
           <w:u w:val="single"/>
           <w:lang w:bidi="he-IL"/>
         </w:rPr>
-        <w:t>112</w:t>
+        <w:t>13</w:t>
       </w:r>
       <w:r>
         <w:rPr>
@@ -2536,7 +2481,16 @@
           <w:u w:val="single"/>
           <w:lang w:bidi="he-IL"/>
         </w:rPr>
-        <w:t>0.109</w:t>
+        <w:t>0.</w:t>
+      </w:r>
+      <w:r>
+        <w:rPr>
+          <w:i/>
+          <w:iCs/>
+          <w:u w:val="single"/>
+          <w:lang w:bidi="he-IL"/>
+        </w:rPr>
+        <w:t>127</w:t>
       </w:r>
       <w:r>
         <w:rPr>
@@ -2572,16 +2526,25 @@
           <w:u w:val="single"/>
           <w:lang w:bidi="he-IL"/>
         </w:rPr>
-        <w:t>Training/validation set loss</w:t>
-      </w:r>
-      <w:r>
-        <w:rPr>
-          <w:b/>
-          <w:bCs/>
-          <w:u w:val="single"/>
-          <w:lang w:bidi="he-IL"/>
-        </w:rPr>
-        <w:t xml:space="preserve"> and BLEU score</w:t>
+        <w:t xml:space="preserve">Training </w:t>
+      </w:r>
+      <w:r>
+        <w:rPr>
+          <w:b/>
+          <w:bCs/>
+          <w:u w:val="single"/>
+          <w:lang w:bidi="he-IL"/>
+        </w:rPr>
+        <w:t xml:space="preserve">validation </w:t>
+      </w:r>
+      <w:r>
+        <w:rPr>
+          <w:b/>
+          <w:bCs/>
+          <w:u w:val="single"/>
+          <w:lang w:bidi="he-IL"/>
+        </w:rPr>
+        <w:t>and test set loss</w:t>
       </w:r>
       <w:r>
         <w:rPr>
@@ -2612,18 +2575,18 @@
           <w:lang w:bidi="he-IL"/>
         </w:rPr>
         <w:drawing>
-          <wp:anchor distT="0" distB="0" distL="114300" distR="114300" simplePos="0" relativeHeight="251660288" behindDoc="0" locked="0" layoutInCell="1" allowOverlap="1" wp14:anchorId="728C2D62" wp14:editId="2B69BD7E">
+          <wp:anchor distT="0" distB="0" distL="114300" distR="114300" simplePos="0" relativeHeight="251670528" behindDoc="0" locked="0" layoutInCell="1" allowOverlap="1" wp14:anchorId="4D67682F" wp14:editId="08127CA9">
             <wp:simplePos x="0" y="0"/>
             <wp:positionH relativeFrom="column">
-              <wp:posOffset>647065</wp:posOffset>
+              <wp:posOffset>4219575</wp:posOffset>
             </wp:positionH>
             <wp:positionV relativeFrom="paragraph">
-              <wp:posOffset>45720</wp:posOffset>
+              <wp:posOffset>217805</wp:posOffset>
             </wp:positionV>
-            <wp:extent cx="4758055" cy="2654935"/>
-            <wp:effectExtent l="0" t="0" r="4445" b="0"/>
+            <wp:extent cx="2438400" cy="1715135"/>
+            <wp:effectExtent l="0" t="0" r="0" b="0"/>
             <wp:wrapSquare wrapText="bothSides"/>
-            <wp:docPr id="4" name="Picture 4"/>
+            <wp:docPr id="8" name="Picture 8"/>
             <wp:cNvGraphicFramePr>
               <a:graphicFrameLocks xmlns:a="http://schemas.openxmlformats.org/drawingml/2006/main" noChangeAspect="1"/>
             </wp:cNvGraphicFramePr>
@@ -2631,10 +2594,8 @@
               <a:graphicData uri="http://schemas.openxmlformats.org/drawingml/2006/picture">
                 <pic:pic xmlns:pic="http://schemas.openxmlformats.org/drawingml/2006/picture">
                   <pic:nvPicPr>
-                    <pic:cNvPr id="0" name="Picture 4"/>
-                    <pic:cNvPicPr>
-                      <a:picLocks noChangeAspect="1" noChangeArrowheads="1"/>
-                    </pic:cNvPicPr>
+                    <pic:cNvPr id="1" name=""/>
+                    <pic:cNvPicPr/>
                   </pic:nvPicPr>
                   <pic:blipFill>
                     <a:blip r:embed="rId13" cstate="print">
@@ -2644,20 +2605,18 @@
                         </a:ext>
                       </a:extLst>
                     </a:blip>
-                    <a:srcRect/>
                     <a:stretch>
                       <a:fillRect/>
                     </a:stretch>
                   </pic:blipFill>
-                  <pic:spPr bwMode="auto">
+                  <pic:spPr>
                     <a:xfrm>
                       <a:off x="0" y="0"/>
-                      <a:ext cx="4758055" cy="2654935"/>
+                      <a:ext cx="2438400" cy="1715135"/>
                     </a:xfrm>
                     <a:prstGeom prst="rect">
                       <a:avLst/>
                     </a:prstGeom>
-                    <a:noFill/>
                   </pic:spPr>
                 </pic:pic>
               </a:graphicData>
@@ -2671,172 +2630,24 @@
           </wp:anchor>
         </w:drawing>
       </w:r>
-    </w:p>
-    <w:p>
-      <w:pPr>
-        <w:pStyle w:val="ListParagraph"/>
-        <w:rPr>
-          <w:lang w:bidi="he-IL"/>
-        </w:rPr>
-      </w:pPr>
-    </w:p>
-    <w:p>
-      <w:pPr>
-        <w:pStyle w:val="ListParagraph"/>
-        <w:rPr>
-          <w:lang w:bidi="he-IL"/>
-        </w:rPr>
-      </w:pPr>
-    </w:p>
-    <w:p>
-      <w:pPr>
-        <w:pStyle w:val="ListParagraph"/>
-        <w:rPr>
-          <w:lang w:bidi="he-IL"/>
-        </w:rPr>
-      </w:pPr>
-    </w:p>
-    <w:p>
-      <w:pPr>
-        <w:pStyle w:val="ListParagraph"/>
-        <w:rPr>
-          <w:b/>
-          <w:bCs/>
-          <w:u w:val="single"/>
-          <w:lang w:bidi="he-IL"/>
-        </w:rPr>
-      </w:pPr>
-    </w:p>
-    <w:p>
-      <w:pPr>
-        <w:pStyle w:val="ListParagraph"/>
-        <w:rPr>
-          <w:b/>
-          <w:bCs/>
-          <w:u w:val="single"/>
-          <w:lang w:bidi="he-IL"/>
-        </w:rPr>
-      </w:pPr>
-    </w:p>
-    <w:p>
-      <w:pPr>
-        <w:pStyle w:val="ListParagraph"/>
-        <w:rPr>
-          <w:b/>
-          <w:bCs/>
-          <w:u w:val="single"/>
-          <w:lang w:bidi="he-IL"/>
-        </w:rPr>
-      </w:pPr>
-    </w:p>
-    <w:p>
-      <w:pPr>
-        <w:pStyle w:val="ListParagraph"/>
-        <w:rPr>
-          <w:b/>
-          <w:bCs/>
-          <w:u w:val="single"/>
-          <w:lang w:bidi="he-IL"/>
-        </w:rPr>
-      </w:pPr>
-    </w:p>
-    <w:p>
-      <w:pPr>
-        <w:pStyle w:val="ListParagraph"/>
-        <w:rPr>
-          <w:b/>
-          <w:bCs/>
-          <w:u w:val="single"/>
-          <w:lang w:bidi="he-IL"/>
-        </w:rPr>
-      </w:pPr>
-    </w:p>
-    <w:p>
-      <w:pPr>
-        <w:pStyle w:val="ListParagraph"/>
-        <w:rPr>
-          <w:b/>
-          <w:bCs/>
-          <w:u w:val="single"/>
-          <w:lang w:bidi="he-IL"/>
-        </w:rPr>
-      </w:pPr>
-    </w:p>
-    <w:p>
-      <w:pPr>
-        <w:pStyle w:val="ListParagraph"/>
-        <w:rPr>
-          <w:b/>
-          <w:bCs/>
-          <w:u w:val="single"/>
-          <w:lang w:bidi="he-IL"/>
-        </w:rPr>
-      </w:pPr>
-    </w:p>
-    <w:p>
-      <w:pPr>
-        <w:pStyle w:val="ListParagraph"/>
-        <w:rPr>
-          <w:b/>
-          <w:bCs/>
-          <w:u w:val="single"/>
-          <w:lang w:bidi="he-IL"/>
-        </w:rPr>
-      </w:pPr>
-    </w:p>
-    <w:p>
-      <w:pPr>
-        <w:pStyle w:val="ListParagraph"/>
-        <w:rPr>
-          <w:b/>
-          <w:bCs/>
-          <w:u w:val="single"/>
-          <w:lang w:bidi="he-IL"/>
-        </w:rPr>
-      </w:pPr>
-    </w:p>
-    <w:p>
-      <w:pPr>
-        <w:pStyle w:val="ListParagraph"/>
-        <w:rPr>
-          <w:b/>
-          <w:bCs/>
-          <w:u w:val="single"/>
-          <w:lang w:bidi="he-IL"/>
-        </w:rPr>
-      </w:pPr>
-    </w:p>
-    <w:p>
-      <w:pPr>
-        <w:pStyle w:val="ListParagraph"/>
-        <w:rPr>
-          <w:b/>
-          <w:bCs/>
-          <w:u w:val="single"/>
-          <w:lang w:bidi="he-IL"/>
-        </w:rPr>
-      </w:pPr>
-      <w:r>
-        <w:rPr>
-          <w:b/>
-          <w:bCs/>
+      <w:r>
+        <w:rPr>
           <w:noProof/>
-          <w:u w:val="single"/>
           <w:lang w:bidi="he-IL"/>
         </w:rPr>
         <w:drawing>
-          <wp:anchor distT="0" distB="0" distL="114300" distR="114300" simplePos="0" relativeHeight="251659264" behindDoc="0" locked="0" layoutInCell="1" allowOverlap="1" wp14:anchorId="7407EE21" wp14:editId="0FD9A9AB">
+          <wp:anchor distT="0" distB="0" distL="114300" distR="114300" simplePos="0" relativeHeight="251668480" behindDoc="0" locked="0" layoutInCell="1" allowOverlap="1" wp14:anchorId="535521E3" wp14:editId="1E58429B">
             <wp:simplePos x="0" y="0"/>
             <wp:positionH relativeFrom="column">
-              <wp:posOffset>647700</wp:posOffset>
+              <wp:posOffset>-657225</wp:posOffset>
             </wp:positionH>
             <wp:positionV relativeFrom="paragraph">
-              <wp:posOffset>170815</wp:posOffset>
+              <wp:posOffset>218440</wp:posOffset>
             </wp:positionV>
-            <wp:extent cx="4758055" cy="2646560"/>
-            <wp:effectExtent l="0" t="0" r="4445" b="1905"/>
+            <wp:extent cx="2371725" cy="1668780"/>
+            <wp:effectExtent l="0" t="0" r="9525" b="7620"/>
             <wp:wrapSquare wrapText="bothSides"/>
-            <wp:docPr id="3" name="Picture 3"/>
+            <wp:docPr id="5" name="Picture 5"/>
             <wp:cNvGraphicFramePr>
               <a:graphicFrameLocks xmlns:a="http://schemas.openxmlformats.org/drawingml/2006/main" noChangeAspect="1"/>
             </wp:cNvGraphicFramePr>
@@ -2844,10 +2655,8 @@
               <a:graphicData uri="http://schemas.openxmlformats.org/drawingml/2006/picture">
                 <pic:pic xmlns:pic="http://schemas.openxmlformats.org/drawingml/2006/picture">
                   <pic:nvPicPr>
-                    <pic:cNvPr id="0" name="Picture 3"/>
-                    <pic:cNvPicPr>
-                      <a:picLocks noChangeAspect="1" noChangeArrowheads="1"/>
-                    </pic:cNvPicPr>
+                    <pic:cNvPr id="1" name=""/>
+                    <pic:cNvPicPr/>
                   </pic:nvPicPr>
                   <pic:blipFill>
                     <a:blip r:embed="rId14" cstate="print">
@@ -2857,20 +2666,18 @@
                         </a:ext>
                       </a:extLst>
                     </a:blip>
-                    <a:srcRect/>
                     <a:stretch>
                       <a:fillRect/>
                     </a:stretch>
                   </pic:blipFill>
-                  <pic:spPr bwMode="auto">
+                  <pic:spPr>
                     <a:xfrm>
                       <a:off x="0" y="0"/>
-                      <a:ext cx="4759907" cy="2647590"/>
+                      <a:ext cx="2371725" cy="1668780"/>
                     </a:xfrm>
                     <a:prstGeom prst="rect">
                       <a:avLst/>
                     </a:prstGeom>
-                    <a:noFill/>
                   </pic:spPr>
                 </pic:pic>
               </a:graphicData>
@@ -2889,20 +2696,75 @@
       <w:pPr>
         <w:pStyle w:val="ListParagraph"/>
         <w:rPr>
-          <w:b/>
-          <w:bCs/>
-          <w:u w:val="single"/>
-          <w:lang w:bidi="he-IL"/>
-        </w:rPr>
-      </w:pPr>
+          <w:lang w:bidi="he-IL"/>
+        </w:rPr>
+      </w:pPr>
+      <w:r>
+        <w:rPr>
+          <w:noProof/>
+          <w:lang w:bidi="he-IL"/>
+        </w:rPr>
+        <w:drawing>
+          <wp:anchor distT="0" distB="0" distL="114300" distR="114300" simplePos="0" relativeHeight="251669504" behindDoc="0" locked="0" layoutInCell="1" allowOverlap="1" wp14:anchorId="1A634A0F" wp14:editId="780B6AC6">
+            <wp:simplePos x="0" y="0"/>
+            <wp:positionH relativeFrom="column">
+              <wp:posOffset>1676400</wp:posOffset>
+            </wp:positionH>
+            <wp:positionV relativeFrom="paragraph">
+              <wp:posOffset>34290</wp:posOffset>
+            </wp:positionV>
+            <wp:extent cx="2438400" cy="1715770"/>
+            <wp:effectExtent l="0" t="0" r="0" b="0"/>
+            <wp:wrapSquare wrapText="bothSides"/>
+            <wp:docPr id="6" name="Picture 6"/>
+            <wp:cNvGraphicFramePr>
+              <a:graphicFrameLocks xmlns:a="http://schemas.openxmlformats.org/drawingml/2006/main" noChangeAspect="1"/>
+            </wp:cNvGraphicFramePr>
+            <a:graphic xmlns:a="http://schemas.openxmlformats.org/drawingml/2006/main">
+              <a:graphicData uri="http://schemas.openxmlformats.org/drawingml/2006/picture">
+                <pic:pic xmlns:pic="http://schemas.openxmlformats.org/drawingml/2006/picture">
+                  <pic:nvPicPr>
+                    <pic:cNvPr id="1" name=""/>
+                    <pic:cNvPicPr/>
+                  </pic:nvPicPr>
+                  <pic:blipFill>
+                    <a:blip r:embed="rId15" cstate="print">
+                      <a:extLst>
+                        <a:ext uri="{28A0092B-C50C-407E-A947-70E740481C1C}">
+                          <a14:useLocalDpi xmlns:a14="http://schemas.microsoft.com/office/drawing/2010/main" val="0"/>
+                        </a:ext>
+                      </a:extLst>
+                    </a:blip>
+                    <a:stretch>
+                      <a:fillRect/>
+                    </a:stretch>
+                  </pic:blipFill>
+                  <pic:spPr>
+                    <a:xfrm>
+                      <a:off x="0" y="0"/>
+                      <a:ext cx="2438400" cy="1715770"/>
+                    </a:xfrm>
+                    <a:prstGeom prst="rect">
+                      <a:avLst/>
+                    </a:prstGeom>
+                  </pic:spPr>
+                </pic:pic>
+              </a:graphicData>
+            </a:graphic>
+            <wp14:sizeRelH relativeFrom="margin">
+              <wp14:pctWidth>0</wp14:pctWidth>
+            </wp14:sizeRelH>
+            <wp14:sizeRelV relativeFrom="margin">
+              <wp14:pctHeight>0</wp14:pctHeight>
+            </wp14:sizeRelV>
+          </wp:anchor>
+        </w:drawing>
+      </w:r>
     </w:p>
     <w:p>
       <w:pPr>
         <w:pStyle w:val="ListParagraph"/>
         <w:rPr>
-          <w:b/>
-          <w:bCs/>
-          <w:u w:val="single"/>
           <w:lang w:bidi="he-IL"/>
         </w:rPr>
       </w:pPr>
@@ -2910,13 +2772,68 @@
     <w:p>
       <w:pPr>
         <w:pStyle w:val="ListParagraph"/>
-        <w:rPr>
-          <w:b/>
-          <w:bCs/>
-          <w:u w:val="single"/>
-          <w:lang w:bidi="he-IL"/>
-        </w:rPr>
-      </w:pPr>
+        <w:numPr>
+          <w:ilvl w:val="0"/>
+          <w:numId w:val="3"/>
+        </w:numPr>
+        <w:rPr>
+          <w:b/>
+          <w:bCs/>
+          <w:u w:val="single"/>
+          <w:lang w:bidi="he-IL"/>
+        </w:rPr>
+      </w:pPr>
+      <w:r>
+        <w:rPr>
+          <w:b/>
+          <w:bCs/>
+          <w:u w:val="single"/>
+          <w:lang w:bidi="he-IL"/>
+        </w:rPr>
+        <w:t>V</w:t>
+      </w:r>
+      <w:r>
+        <w:rPr>
+          <w:b/>
+          <w:bCs/>
+          <w:u w:val="single"/>
+          <w:lang w:bidi="he-IL"/>
+        </w:rPr>
+        <w:t xml:space="preserve">alidation </w:t>
+      </w:r>
+      <w:r>
+        <w:rPr>
+          <w:b/>
+          <w:bCs/>
+          <w:u w:val="single"/>
+          <w:lang w:bidi="he-IL"/>
+        </w:rPr>
+        <w:t xml:space="preserve">and test set </w:t>
+      </w:r>
+      <w:r>
+        <w:rPr>
+          <w:b/>
+          <w:bCs/>
+          <w:u w:val="single"/>
+          <w:lang w:bidi="he-IL"/>
+        </w:rPr>
+        <w:t>BLEU score</w:t>
+      </w:r>
+      <w:r>
+        <w:rPr>
+          <w:b/>
+          <w:bCs/>
+          <w:u w:val="single"/>
+          <w:lang w:bidi="he-IL"/>
+        </w:rPr>
+        <w:t>:</w:t>
+      </w:r>
+      <w:r>
+        <w:rPr>
+          <w:lang w:bidi="he-IL"/>
+        </w:rPr>
+        <w:t xml:space="preserve"> </w:t>
+      </w:r>
     </w:p>
     <w:p>
       <w:pPr>
@@ -2928,6 +2845,128 @@
           <w:lang w:bidi="he-IL"/>
         </w:rPr>
       </w:pPr>
+      <w:r>
+        <w:rPr>
+          <w:noProof/>
+          <w:lang w:bidi="he-IL"/>
+        </w:rPr>
+        <w:drawing>
+          <wp:anchor distT="0" distB="0" distL="114300" distR="114300" simplePos="0" relativeHeight="251672576" behindDoc="0" locked="0" layoutInCell="1" allowOverlap="1" wp14:anchorId="649E5110" wp14:editId="7121E305">
+            <wp:simplePos x="0" y="0"/>
+            <wp:positionH relativeFrom="column">
+              <wp:posOffset>3409950</wp:posOffset>
+            </wp:positionH>
+            <wp:positionV relativeFrom="paragraph">
+              <wp:posOffset>139700</wp:posOffset>
+            </wp:positionV>
+            <wp:extent cx="3105150" cy="2129790"/>
+            <wp:effectExtent l="0" t="0" r="0" b="3810"/>
+            <wp:wrapSquare wrapText="bothSides"/>
+            <wp:docPr id="10" name="Picture 10"/>
+            <wp:cNvGraphicFramePr>
+              <a:graphicFrameLocks xmlns:a="http://schemas.openxmlformats.org/drawingml/2006/main" noChangeAspect="1"/>
+            </wp:cNvGraphicFramePr>
+            <a:graphic xmlns:a="http://schemas.openxmlformats.org/drawingml/2006/main">
+              <a:graphicData uri="http://schemas.openxmlformats.org/drawingml/2006/picture">
+                <pic:pic xmlns:pic="http://schemas.openxmlformats.org/drawingml/2006/picture">
+                  <pic:nvPicPr>
+                    <pic:cNvPr id="1" name=""/>
+                    <pic:cNvPicPr/>
+                  </pic:nvPicPr>
+                  <pic:blipFill>
+                    <a:blip r:embed="rId16" cstate="print">
+                      <a:extLst>
+                        <a:ext uri="{28A0092B-C50C-407E-A947-70E740481C1C}">
+                          <a14:useLocalDpi xmlns:a14="http://schemas.microsoft.com/office/drawing/2010/main" val="0"/>
+                        </a:ext>
+                      </a:extLst>
+                    </a:blip>
+                    <a:stretch>
+                      <a:fillRect/>
+                    </a:stretch>
+                  </pic:blipFill>
+                  <pic:spPr>
+                    <a:xfrm>
+                      <a:off x="0" y="0"/>
+                      <a:ext cx="3105150" cy="2129790"/>
+                    </a:xfrm>
+                    <a:prstGeom prst="rect">
+                      <a:avLst/>
+                    </a:prstGeom>
+                  </pic:spPr>
+                </pic:pic>
+              </a:graphicData>
+            </a:graphic>
+            <wp14:sizeRelH relativeFrom="margin">
+              <wp14:pctWidth>0</wp14:pctWidth>
+            </wp14:sizeRelH>
+            <wp14:sizeRelV relativeFrom="margin">
+              <wp14:pctHeight>0</wp14:pctHeight>
+            </wp14:sizeRelV>
+          </wp:anchor>
+        </w:drawing>
+      </w:r>
+      <w:r>
+        <w:rPr>
+          <w:noProof/>
+          <w:lang w:bidi="he-IL"/>
+        </w:rPr>
+        <w:drawing>
+          <wp:anchor distT="0" distB="0" distL="114300" distR="114300" simplePos="0" relativeHeight="251671552" behindDoc="0" locked="0" layoutInCell="1" allowOverlap="1" wp14:anchorId="59353B67" wp14:editId="74934D49">
+            <wp:simplePos x="0" y="0"/>
+            <wp:positionH relativeFrom="column">
+              <wp:posOffset>-362585</wp:posOffset>
+            </wp:positionH>
+            <wp:positionV relativeFrom="paragraph">
+              <wp:posOffset>126365</wp:posOffset>
+            </wp:positionV>
+            <wp:extent cx="3122295" cy="2143125"/>
+            <wp:effectExtent l="0" t="0" r="1905" b="9525"/>
+            <wp:wrapSquare wrapText="bothSides"/>
+            <wp:docPr id="9" name="Picture 9"/>
+            <wp:cNvGraphicFramePr>
+              <a:graphicFrameLocks xmlns:a="http://schemas.openxmlformats.org/drawingml/2006/main" noChangeAspect="1"/>
+            </wp:cNvGraphicFramePr>
+            <a:graphic xmlns:a="http://schemas.openxmlformats.org/drawingml/2006/main">
+              <a:graphicData uri="http://schemas.openxmlformats.org/drawingml/2006/picture">
+                <pic:pic xmlns:pic="http://schemas.openxmlformats.org/drawingml/2006/picture">
+                  <pic:nvPicPr>
+                    <pic:cNvPr id="1" name=""/>
+                    <pic:cNvPicPr/>
+                  </pic:nvPicPr>
+                  <pic:blipFill>
+                    <a:blip r:embed="rId17" cstate="print">
+                      <a:extLst>
+                        <a:ext uri="{28A0092B-C50C-407E-A947-70E740481C1C}">
+                          <a14:useLocalDpi xmlns:a14="http://schemas.microsoft.com/office/drawing/2010/main" val="0"/>
+                        </a:ext>
+                      </a:extLst>
+                    </a:blip>
+                    <a:stretch>
+                      <a:fillRect/>
+                    </a:stretch>
+                  </pic:blipFill>
+                  <pic:spPr>
+                    <a:xfrm>
+                      <a:off x="0" y="0"/>
+                      <a:ext cx="3122295" cy="2143125"/>
+                    </a:xfrm>
+                    <a:prstGeom prst="rect">
+                      <a:avLst/>
+                    </a:prstGeom>
+                  </pic:spPr>
+                </pic:pic>
+              </a:graphicData>
+            </a:graphic>
+            <wp14:sizeRelH relativeFrom="margin">
+              <wp14:pctWidth>0</wp14:pctWidth>
+            </wp14:sizeRelH>
+            <wp14:sizeRelV relativeFrom="margin">
+              <wp14:pctHeight>0</wp14:pctHeight>
+            </wp14:sizeRelV>
+          </wp:anchor>
+        </w:drawing>
+      </w:r>
     </w:p>
     <w:p>
       <w:pPr>
@@ -3027,6 +3066,93 @@
           <w:lang w:bidi="he-IL"/>
         </w:rPr>
       </w:pPr>
+    </w:p>
+    <w:p>
+      <w:pPr>
+        <w:pStyle w:val="ListParagraph"/>
+        <w:rPr>
+          <w:b/>
+          <w:bCs/>
+          <w:u w:val="single"/>
+          <w:lang w:bidi="he-IL"/>
+        </w:rPr>
+      </w:pPr>
+    </w:p>
+    <w:p>
+      <w:pPr>
+        <w:pStyle w:val="ListParagraph"/>
+        <w:rPr>
+          <w:b/>
+          <w:bCs/>
+          <w:u w:val="single"/>
+          <w:lang w:bidi="he-IL"/>
+        </w:rPr>
+      </w:pPr>
+    </w:p>
+    <w:p>
+      <w:pPr>
+        <w:pStyle w:val="ListParagraph"/>
+        <w:rPr>
+          <w:b/>
+          <w:bCs/>
+          <w:u w:val="single"/>
+          <w:lang w:bidi="he-IL"/>
+        </w:rPr>
+      </w:pPr>
+    </w:p>
+    <w:p>
+      <w:pPr>
+        <w:pStyle w:val="ListParagraph"/>
+        <w:rPr>
+          <w:b/>
+          <w:bCs/>
+          <w:u w:val="single"/>
+          <w:lang w:bidi="he-IL"/>
+        </w:rPr>
+      </w:pPr>
+    </w:p>
+    <w:p>
+      <w:pPr>
+        <w:pStyle w:val="ListParagraph"/>
+        <w:rPr>
+          <w:b/>
+          <w:bCs/>
+          <w:u w:val="single"/>
+          <w:lang w:bidi="he-IL"/>
+        </w:rPr>
+      </w:pPr>
+    </w:p>
+    <w:p>
+      <w:pPr>
+        <w:pStyle w:val="ListParagraph"/>
+        <w:rPr>
+          <w:lang w:bidi="he-IL"/>
+        </w:rPr>
+      </w:pPr>
+      <w:r>
+        <w:rPr>
+          <w:lang w:bidi="he-IL"/>
+        </w:rPr>
+        <w:t xml:space="preserve"> As seen in the above figure, we get the expected results – loss decreases rapidly at first, and then slowly reaches a </w:t>
+      </w:r>
+      <w:r>
+        <w:rPr>
+          <w:lang w:bidi="he-IL"/>
+        </w:rPr>
+        <w:t>plateau</w:t>
+      </w:r>
+      <w:r>
+        <w:rPr>
+          <w:lang w:bidi="he-IL"/>
+        </w:rPr>
+        <w:t xml:space="preserve">, while the BLEU score </w:t>
+      </w:r>
+      <w:r>
+        <w:rPr>
+          <w:lang w:bidi="he-IL"/>
+        </w:rPr>
+        <w:t>increases with training.</w:t>
+      </w:r>
     </w:p>
     <w:p>
       <w:pPr>
@@ -3182,7 +3308,6 @@
         <w:tc>
           <w:tcPr>
             <w:tcW w:w="2870" w:type="dxa"/>
-            <w:vAlign w:val="center"/>
           </w:tcPr>
           <w:p>
             <w:pPr>
@@ -3196,7 +3321,6 @@
                 <w:shd w:val="clear" w:color="auto" w:fill="FFFFFF"/>
               </w:rPr>
             </w:pPr>
-            <w:proofErr w:type="gramStart"/>
             <w:r>
               <w:rPr>
                 <w:rFonts w:ascii="Segoe UI" w:hAnsi="Segoe UI" w:cs="Segoe UI"/>
@@ -3205,25 +3329,13 @@
                 <w:szCs w:val="18"/>
                 <w:shd w:val="clear" w:color="auto" w:fill="FFFFFF"/>
               </w:rPr>
-              <w:t>you</w:t>
-            </w:r>
-            <w:proofErr w:type="gramEnd"/>
-            <w:r>
-              <w:rPr>
-                <w:rFonts w:ascii="Segoe UI" w:hAnsi="Segoe UI" w:cs="Segoe UI"/>
-                <w:color w:val="24292E"/>
-                <w:sz w:val="18"/>
-                <w:szCs w:val="18"/>
-                <w:shd w:val="clear" w:color="auto" w:fill="FFFFFF"/>
-              </w:rPr>
-              <w:t xml:space="preserve"> ought not to have done that .</w:t>
+              <w:t>what a surprise to see you here !</w:t>
             </w:r>
           </w:p>
         </w:tc>
         <w:tc>
           <w:tcPr>
             <w:tcW w:w="2880" w:type="dxa"/>
-            <w:vAlign w:val="center"/>
           </w:tcPr>
           <w:p>
             <w:pPr>
@@ -3244,15 +3356,15 @@
                 <w:szCs w:val="18"/>
                 <w:shd w:val="clear" w:color="auto" w:fill="FFFFFF"/>
                 <w:rtl/>
-              </w:rPr>
-              <w:t>לא היית צריך לעשות את זה .</w:t>
+                <w:lang w:bidi="he-IL"/>
+              </w:rPr>
+              <w:t>איזה הפתעה לראות אותך כאן !</w:t>
             </w:r>
           </w:p>
         </w:tc>
         <w:tc>
           <w:tcPr>
             <w:tcW w:w="2880" w:type="dxa"/>
-            <w:vAlign w:val="center"/>
           </w:tcPr>
           <w:p>
             <w:pPr>
@@ -3273,21 +3385,11 @@
                 <w:szCs w:val="18"/>
                 <w:shd w:val="clear" w:color="auto" w:fill="FFFFFF"/>
                 <w:rtl/>
-              </w:rPr>
-              <w:t>לא היית צריך לעשות את זה .</w:t>
-            </w:r>
-          </w:p>
-        </w:tc>
-      </w:tr>
-      <w:tr>
-        <w:tc>
-          <w:tcPr>
-            <w:tcW w:w="2870" w:type="dxa"/>
-          </w:tcPr>
-          <w:p>
-            <w:pPr>
-              <w:pStyle w:val="ListParagraph"/>
-              <w:ind w:left="0"/>
+                <w:lang w:bidi="he-IL"/>
+              </w:rPr>
+              <w:t>איזו הפתעה לפגוש אותך פה</w:t>
+            </w:r>
+            <w:r>
               <w:rPr>
                 <w:rFonts w:ascii="Segoe UI" w:hAnsi="Segoe UI" w:cs="Segoe UI"/>
                 <w:color w:val="24292E"/>
@@ -3295,10 +3397,21 @@
                 <w:szCs w:val="18"/>
                 <w:shd w:val="clear" w:color="auto" w:fill="FFFFFF"/>
               </w:rPr>
-            </w:pPr>
-            <w:proofErr w:type="spellStart"/>
-            <w:proofErr w:type="gramStart"/>
-            <w:r>
+              <w:t xml:space="preserve"> !</w:t>
+            </w:r>
+          </w:p>
+        </w:tc>
+      </w:tr>
+      <w:tr>
+        <w:tc>
+          <w:tcPr>
+            <w:tcW w:w="2870" w:type="dxa"/>
+            <w:vAlign w:val="bottom"/>
+          </w:tcPr>
+          <w:p>
+            <w:pPr>
+              <w:pStyle w:val="ListParagraph"/>
+              <w:ind w:left="0"/>
               <w:rPr>
                 <w:rFonts w:ascii="Segoe UI" w:hAnsi="Segoe UI" w:cs="Segoe UI"/>
                 <w:color w:val="24292E"/>
@@ -3306,10 +3419,7 @@
                 <w:szCs w:val="18"/>
                 <w:shd w:val="clear" w:color="auto" w:fill="FFFFFF"/>
               </w:rPr>
-              <w:t>i</w:t>
-            </w:r>
-            <w:proofErr w:type="spellEnd"/>
-            <w:proofErr w:type="gramEnd"/>
+            </w:pPr>
             <w:r>
               <w:rPr>
                 <w:rFonts w:ascii="Segoe UI" w:hAnsi="Segoe UI" w:cs="Segoe UI"/>
@@ -3318,13 +3428,14 @@
                 <w:szCs w:val="18"/>
                 <w:shd w:val="clear" w:color="auto" w:fill="FFFFFF"/>
               </w:rPr>
-              <w:t xml:space="preserve"> believe you .</w:t>
+              <w:t>where is your cap ?</w:t>
             </w:r>
           </w:p>
         </w:tc>
         <w:tc>
           <w:tcPr>
             <w:tcW w:w="2880" w:type="dxa"/>
+            <w:vAlign w:val="bottom"/>
           </w:tcPr>
           <w:p>
             <w:pPr>
@@ -3345,15 +3456,15 @@
                 <w:szCs w:val="18"/>
                 <w:shd w:val="clear" w:color="auto" w:fill="FFFFFF"/>
                 <w:rtl/>
-                <w:lang w:bidi="he-IL"/>
-              </w:rPr>
-              <w:t>אני מאמין לך .</w:t>
+              </w:rPr>
+              <w:t>איפה הכובע שלך ?</w:t>
             </w:r>
           </w:p>
         </w:tc>
         <w:tc>
           <w:tcPr>
             <w:tcW w:w="2880" w:type="dxa"/>
+            <w:vAlign w:val="bottom"/>
           </w:tcPr>
           <w:p>
             <w:pPr>
@@ -3374,11 +3485,21 @@
                 <w:szCs w:val="18"/>
                 <w:shd w:val="clear" w:color="auto" w:fill="FFFFFF"/>
                 <w:rtl/>
-                <w:lang w:bidi="he-IL"/>
-              </w:rPr>
-              <w:t>אני מאמין לך</w:t>
-            </w:r>
-            <w:r>
+              </w:rPr>
+              <w:t>איפה הכובע שלך ?</w:t>
+            </w:r>
+          </w:p>
+        </w:tc>
+      </w:tr>
+      <w:tr>
+        <w:tc>
+          <w:tcPr>
+            <w:tcW w:w="2870" w:type="dxa"/>
+          </w:tcPr>
+          <w:p>
+            <w:pPr>
+              <w:pStyle w:val="ListParagraph"/>
+              <w:ind w:left="0"/>
               <w:rPr>
                 <w:rFonts w:ascii="Segoe UI" w:hAnsi="Segoe UI" w:cs="Segoe UI"/>
                 <w:color w:val="24292E"/>
@@ -3386,20 +3507,8 @@
                 <w:szCs w:val="18"/>
                 <w:shd w:val="clear" w:color="auto" w:fill="FFFFFF"/>
               </w:rPr>
-              <w:t xml:space="preserve"> .</w:t>
-            </w:r>
-          </w:p>
-        </w:tc>
-      </w:tr>
-      <w:tr>
-        <w:tc>
-          <w:tcPr>
-            <w:tcW w:w="2870" w:type="dxa"/>
-          </w:tcPr>
-          <w:p>
-            <w:pPr>
-              <w:pStyle w:val="ListParagraph"/>
-              <w:ind w:left="0"/>
+            </w:pPr>
+            <w:r>
               <w:rPr>
                 <w:rFonts w:ascii="Segoe UI" w:hAnsi="Segoe UI" w:cs="Segoe UI"/>
                 <w:color w:val="24292E"/>
@@ -3407,28 +3516,7 @@
                 <w:szCs w:val="18"/>
                 <w:shd w:val="clear" w:color="auto" w:fill="FFFFFF"/>
               </w:rPr>
-            </w:pPr>
-            <w:proofErr w:type="gramStart"/>
-            <w:r>
-              <w:rPr>
-                <w:rFonts w:ascii="Segoe UI" w:hAnsi="Segoe UI" w:cs="Segoe UI"/>
-                <w:color w:val="24292E"/>
-                <w:sz w:val="18"/>
-                <w:szCs w:val="18"/>
-                <w:shd w:val="clear" w:color="auto" w:fill="FFFFFF"/>
-              </w:rPr>
-              <w:t>did</w:t>
-            </w:r>
-            <w:proofErr w:type="gramEnd"/>
-            <w:r>
-              <w:rPr>
-                <w:rFonts w:ascii="Segoe UI" w:hAnsi="Segoe UI" w:cs="Segoe UI"/>
-                <w:color w:val="24292E"/>
-                <w:sz w:val="18"/>
-                <w:szCs w:val="18"/>
-                <w:shd w:val="clear" w:color="auto" w:fill="FFFFFF"/>
-              </w:rPr>
-              <w:t xml:space="preserve"> you know there was a secret passage hidden behind the bookcase ?</w:t>
+              <w:t>i have no objection to against your plan .</w:t>
             </w:r>
           </w:p>
         </w:tc>
@@ -3457,8 +3545,25 @@
                 <w:rtl/>
                 <w:lang w:bidi="he-IL"/>
               </w:rPr>
-              <w:t xml:space="preserve">האם עדיין פעם דולר על החיות </w:t>
-            </w:r>
+              <w:t>אין לי התנגדות לתכנית שלך .</w:t>
+            </w:r>
+          </w:p>
+        </w:tc>
+        <w:tc>
+          <w:tcPr>
+            <w:tcW w:w="2880" w:type="dxa"/>
+          </w:tcPr>
+          <w:p>
+            <w:pPr>
+              <w:bidi/>
+              <w:rPr>
+                <w:rFonts w:ascii="Segoe UI" w:hAnsi="Segoe UI" w:cs="Segoe UI"/>
+                <w:color w:val="24292E"/>
+                <w:sz w:val="18"/>
+                <w:szCs w:val="18"/>
+                <w:shd w:val="clear" w:color="auto" w:fill="FFFFFF"/>
+              </w:rPr>
+            </w:pPr>
             <w:r>
               <w:rPr>
                 <w:rFonts w:ascii="Segoe UI" w:hAnsi="Segoe UI" w:cs="Segoe UI"/>
@@ -3467,9 +3572,67 @@
                 <w:szCs w:val="18"/>
                 <w:shd w:val="clear" w:color="auto" w:fill="FFFFFF"/>
                 <w:rtl/>
-              </w:rPr>
-              <w:t xml:space="preserve">? </w:t>
-            </w:r>
+                <w:lang w:bidi="he-IL"/>
+              </w:rPr>
+              <w:t>אין לי התנגדות לתכנית שלך</w:t>
+            </w:r>
+            <w:r>
+              <w:rPr>
+                <w:rFonts w:ascii="Segoe UI" w:hAnsi="Segoe UI" w:cs="Segoe UI"/>
+                <w:color w:val="24292E"/>
+                <w:sz w:val="18"/>
+                <w:szCs w:val="18"/>
+                <w:shd w:val="clear" w:color="auto" w:fill="FFFFFF"/>
+              </w:rPr>
+              <w:t xml:space="preserve"> .</w:t>
+            </w:r>
+          </w:p>
+        </w:tc>
+      </w:tr>
+      <w:tr>
+        <w:tc>
+          <w:tcPr>
+            <w:tcW w:w="2870" w:type="dxa"/>
+          </w:tcPr>
+          <w:p>
+            <w:pPr>
+              <w:pStyle w:val="ListParagraph"/>
+              <w:ind w:left="0"/>
+              <w:rPr>
+                <w:rFonts w:ascii="Segoe UI" w:hAnsi="Segoe UI" w:cs="Segoe UI"/>
+                <w:color w:val="24292E"/>
+                <w:sz w:val="18"/>
+                <w:szCs w:val="18"/>
+                <w:shd w:val="clear" w:color="auto" w:fill="FFFFFF"/>
+              </w:rPr>
+            </w:pPr>
+            <w:r>
+              <w:rPr>
+                <w:rFonts w:ascii="Segoe UI" w:hAnsi="Segoe UI" w:cs="Segoe UI"/>
+                <w:color w:val="24292E"/>
+                <w:sz w:val="18"/>
+                <w:szCs w:val="18"/>
+                <w:shd w:val="clear" w:color="auto" w:fill="FFFFFF"/>
+              </w:rPr>
+              <w:t>stop bothering me !</w:t>
+            </w:r>
+          </w:p>
+        </w:tc>
+        <w:tc>
+          <w:tcPr>
+            <w:tcW w:w="2880" w:type="dxa"/>
+          </w:tcPr>
+          <w:p>
+            <w:pPr>
+              <w:bidi/>
+              <w:rPr>
+                <w:rFonts w:ascii="Segoe UI" w:hAnsi="Segoe UI" w:cs="Segoe UI"/>
+                <w:color w:val="24292E"/>
+                <w:sz w:val="18"/>
+                <w:szCs w:val="18"/>
+                <w:shd w:val="clear" w:color="auto" w:fill="FFFFFF"/>
+              </w:rPr>
+            </w:pPr>
             <w:r>
               <w:rPr>
                 <w:rFonts w:ascii="Segoe UI" w:hAnsi="Segoe UI" w:cs="Segoe UI"/>
@@ -3480,7 +3643,7 @@
                 <w:rtl/>
                 <w:lang w:bidi="he-IL"/>
               </w:rPr>
-              <w:t>שלי</w:t>
+              <w:t>תפסיק להטריד אותי !</w:t>
             </w:r>
           </w:p>
         </w:tc>
@@ -3509,7 +3672,7 @@
                 <w:rtl/>
                 <w:lang w:bidi="he-IL"/>
               </w:rPr>
-              <w:t>ידעת שיש מעבר סודי מאחורי כוננית הספרים</w:t>
+              <w:t>תפסיק להטריד אותי</w:t>
             </w:r>
             <w:r>
               <w:rPr>
@@ -3519,7 +3682,7 @@
                 <w:szCs w:val="18"/>
                 <w:shd w:val="clear" w:color="auto" w:fill="FFFFFF"/>
               </w:rPr>
-              <w:t xml:space="preserve"> ?</w:t>
+              <w:t xml:space="preserve"> !</w:t>
             </w:r>
           </w:p>
         </w:tc>
@@ -3541,7 +3704,6 @@
                 <w:shd w:val="clear" w:color="auto" w:fill="FFFFFF"/>
               </w:rPr>
             </w:pPr>
-            <w:proofErr w:type="gramStart"/>
             <w:r>
               <w:rPr>
                 <w:rFonts w:ascii="Segoe UI" w:hAnsi="Segoe UI" w:cs="Segoe UI"/>
@@ -3550,18 +3712,7 @@
                 <w:szCs w:val="18"/>
                 <w:shd w:val="clear" w:color="auto" w:fill="FFFFFF"/>
               </w:rPr>
-              <w:t>a</w:t>
-            </w:r>
-            <w:proofErr w:type="gramEnd"/>
-            <w:r>
-              <w:rPr>
-                <w:rFonts w:ascii="Segoe UI" w:hAnsi="Segoe UI" w:cs="Segoe UI"/>
-                <w:color w:val="24292E"/>
-                <w:sz w:val="18"/>
-                <w:szCs w:val="18"/>
-                <w:shd w:val="clear" w:color="auto" w:fill="FFFFFF"/>
-              </w:rPr>
-              <w:t xml:space="preserve"> woman is virtue is everything .</w:t>
+              <w:t>tom helped mary wash the dishes .</w:t>
             </w:r>
           </w:p>
         </w:tc>
@@ -3590,17 +3741,7 @@
                 <w:rtl/>
                 <w:lang w:bidi="he-IL"/>
               </w:rPr>
-              <w:t>ציפור שייך מזה זה</w:t>
-            </w:r>
-            <w:r>
-              <w:rPr>
-                <w:rFonts w:ascii="Segoe UI" w:hAnsi="Segoe UI" w:cs="Segoe UI"/>
-                <w:color w:val="24292E"/>
-                <w:sz w:val="18"/>
-                <w:szCs w:val="18"/>
-                <w:shd w:val="clear" w:color="auto" w:fill="FFFFFF"/>
-              </w:rPr>
-              <w:t xml:space="preserve"> . .</w:t>
+              <w:t>תום עזר למרי לשטוף את הכלים .</w:t>
             </w:r>
           </w:p>
         </w:tc>
@@ -3629,9 +3770,20 @@
                 <w:rtl/>
                 <w:lang w:bidi="he-IL"/>
               </w:rPr>
-              <w:t>סגולת האשה היא חזות הכל</w:t>
-            </w:r>
-            <w:r>
+              <w:t>תום עזר למרי לשטוף את הכלים .</w:t>
+            </w:r>
+          </w:p>
+        </w:tc>
+      </w:tr>
+      <w:tr>
+        <w:tc>
+          <w:tcPr>
+            <w:tcW w:w="2870" w:type="dxa"/>
+          </w:tcPr>
+          <w:p>
+            <w:pPr>
+              <w:pStyle w:val="ListParagraph"/>
+              <w:ind w:left="0"/>
               <w:rPr>
                 <w:rFonts w:ascii="Segoe UI" w:hAnsi="Segoe UI" w:cs="Segoe UI"/>
                 <w:color w:val="24292E"/>
@@ -3639,21 +3791,8 @@
                 <w:szCs w:val="18"/>
                 <w:shd w:val="clear" w:color="auto" w:fill="FFFFFF"/>
               </w:rPr>
-              <w:t xml:space="preserve"> .</w:t>
-            </w:r>
-          </w:p>
-        </w:tc>
-      </w:tr>
-      <w:tr>
-        <w:tc>
-          <w:tcPr>
-            <w:tcW w:w="2870" w:type="dxa"/>
-            <w:vAlign w:val="center"/>
-          </w:tcPr>
-          <w:p>
-            <w:pPr>
-              <w:pStyle w:val="ListParagraph"/>
-              <w:ind w:left="0"/>
+            </w:pPr>
+            <w:r>
               <w:rPr>
                 <w:rFonts w:ascii="Segoe UI" w:hAnsi="Segoe UI" w:cs="Segoe UI"/>
                 <w:color w:val="24292E"/>
@@ -3661,37 +3800,13 @@
                 <w:szCs w:val="18"/>
                 <w:shd w:val="clear" w:color="auto" w:fill="FFFFFF"/>
               </w:rPr>
-            </w:pPr>
-            <w:proofErr w:type="spellStart"/>
-            <w:proofErr w:type="gramStart"/>
-            <w:r>
-              <w:rPr>
-                <w:rFonts w:ascii="Segoe UI" w:hAnsi="Segoe UI" w:cs="Segoe UI"/>
-                <w:color w:val="24292E"/>
-                <w:sz w:val="18"/>
-                <w:szCs w:val="18"/>
-                <w:shd w:val="clear" w:color="auto" w:fill="FFFFFF"/>
-              </w:rPr>
-              <w:t>i</w:t>
-            </w:r>
-            <w:proofErr w:type="spellEnd"/>
-            <w:proofErr w:type="gramEnd"/>
-            <w:r>
-              <w:rPr>
-                <w:rFonts w:ascii="Segoe UI" w:hAnsi="Segoe UI" w:cs="Segoe UI"/>
-                <w:color w:val="24292E"/>
-                <w:sz w:val="18"/>
-                <w:szCs w:val="18"/>
-                <w:shd w:val="clear" w:color="auto" w:fill="FFFFFF"/>
-              </w:rPr>
-              <w:t xml:space="preserve"> started screaming .</w:t>
+              <w:t>the property was almost completely overgrown with wild blackberry bushes .</w:t>
             </w:r>
           </w:p>
         </w:tc>
         <w:tc>
           <w:tcPr>
             <w:tcW w:w="2880" w:type="dxa"/>
-            <w:vAlign w:val="center"/>
           </w:tcPr>
           <w:p>
             <w:pPr>
@@ -3714,24 +3829,13 @@
                 <w:rtl/>
                 <w:lang w:bidi="he-IL"/>
               </w:rPr>
-              <w:t>התחלתי לצעוק</w:t>
-            </w:r>
-            <w:r>
-              <w:rPr>
-                <w:rFonts w:ascii="Segoe UI" w:hAnsi="Segoe UI" w:cs="Segoe UI"/>
-                <w:color w:val="24292E"/>
-                <w:sz w:val="18"/>
-                <w:szCs w:val="18"/>
-                <w:shd w:val="clear" w:color="auto" w:fill="FFFFFF"/>
-              </w:rPr>
-              <w:t xml:space="preserve"> .</w:t>
+              <w:t>החדר זה הזה היה הוא היא במשאבי בש</w:t>
             </w:r>
           </w:p>
         </w:tc>
         <w:tc>
           <w:tcPr>
             <w:tcW w:w="2880" w:type="dxa"/>
-            <w:vAlign w:val="center"/>
           </w:tcPr>
           <w:p>
             <w:pPr>
@@ -3754,7 +3858,7 @@
                 <w:rtl/>
                 <w:lang w:bidi="he-IL"/>
               </w:rPr>
-              <w:t>התחלתי לצרוח</w:t>
+              <w:t>האתר כוסה כמעט כולו בשיחי אסנת בר</w:t>
             </w:r>
             <w:r>
               <w:rPr>
@@ -3786,7 +3890,6 @@
                 <w:shd w:val="clear" w:color="auto" w:fill="FFFFFF"/>
               </w:rPr>
             </w:pPr>
-            <w:proofErr w:type="gramStart"/>
             <w:r>
               <w:rPr>
                 <w:rFonts w:ascii="Segoe UI" w:hAnsi="Segoe UI" w:cs="Segoe UI"/>
@@ -3795,40 +3898,7 @@
                 <w:szCs w:val="18"/>
                 <w:shd w:val="clear" w:color="auto" w:fill="FFFFFF"/>
               </w:rPr>
-              <w:t>tom</w:t>
-            </w:r>
-            <w:proofErr w:type="gramEnd"/>
-            <w:r>
-              <w:rPr>
-                <w:rFonts w:ascii="Segoe UI" w:hAnsi="Segoe UI" w:cs="Segoe UI"/>
-                <w:color w:val="24292E"/>
-                <w:sz w:val="18"/>
-                <w:szCs w:val="18"/>
-                <w:shd w:val="clear" w:color="auto" w:fill="FFFFFF"/>
-              </w:rPr>
-              <w:t xml:space="preserve"> just could not resist teasing </w:t>
-            </w:r>
-            <w:proofErr w:type="spellStart"/>
-            <w:r>
-              <w:rPr>
-                <w:rFonts w:ascii="Segoe UI" w:hAnsi="Segoe UI" w:cs="Segoe UI"/>
-                <w:color w:val="24292E"/>
-                <w:sz w:val="18"/>
-                <w:szCs w:val="18"/>
-                <w:shd w:val="clear" w:color="auto" w:fill="FFFFFF"/>
-              </w:rPr>
-              <w:t>mary</w:t>
-            </w:r>
-            <w:proofErr w:type="spellEnd"/>
-            <w:r>
-              <w:rPr>
-                <w:rFonts w:ascii="Segoe UI" w:hAnsi="Segoe UI" w:cs="Segoe UI"/>
-                <w:color w:val="24292E"/>
-                <w:sz w:val="18"/>
-                <w:szCs w:val="18"/>
-                <w:shd w:val="clear" w:color="auto" w:fill="FFFFFF"/>
-              </w:rPr>
-              <w:t xml:space="preserve"> about the way she was dressed .</w:t>
+              <w:t>rome is an italian city .</w:t>
             </w:r>
           </w:p>
         </w:tc>
@@ -3857,8 +3927,25 @@
                 <w:rtl/>
                 <w:lang w:bidi="he-IL"/>
               </w:rPr>
-              <w:t xml:space="preserve">תום לא לא הצליח לתת להתעלם ממרי מרי כדי את מרי </w:t>
-            </w:r>
+              <w:t>קנדה היא גדלה של</w:t>
+            </w:r>
+          </w:p>
+        </w:tc>
+        <w:tc>
+          <w:tcPr>
+            <w:tcW w:w="2880" w:type="dxa"/>
+          </w:tcPr>
+          <w:p>
+            <w:pPr>
+              <w:bidi/>
+              <w:rPr>
+                <w:rFonts w:ascii="Segoe UI" w:hAnsi="Segoe UI" w:cs="Segoe UI"/>
+                <w:color w:val="24292E"/>
+                <w:sz w:val="18"/>
+                <w:szCs w:val="18"/>
+                <w:shd w:val="clear" w:color="auto" w:fill="FFFFFF"/>
+              </w:rPr>
+            </w:pPr>
             <w:r>
               <w:rPr>
                 <w:rFonts w:ascii="Segoe UI" w:hAnsi="Segoe UI" w:cs="Segoe UI"/>
@@ -3867,10 +3954,59 @@
                 <w:szCs w:val="18"/>
                 <w:shd w:val="clear" w:color="auto" w:fill="FFFFFF"/>
                 <w:rtl/>
-              </w:rPr>
-              <w:t xml:space="preserve">. </w:t>
-            </w:r>
-            <w:r>
+                <w:lang w:bidi="he-IL"/>
+              </w:rPr>
+              <w:t>רומא עיר איטלקית</w:t>
+            </w:r>
+            <w:r>
+              <w:rPr>
+                <w:rFonts w:ascii="Segoe UI" w:hAnsi="Segoe UI" w:cs="Segoe UI"/>
+                <w:color w:val="24292E"/>
+                <w:sz w:val="18"/>
+                <w:szCs w:val="18"/>
+                <w:shd w:val="clear" w:color="auto" w:fill="FFFFFF"/>
+              </w:rPr>
+              <w:t xml:space="preserve"> .</w:t>
+            </w:r>
+          </w:p>
+        </w:tc>
+      </w:tr>
+      <w:tr>
+        <w:tc>
+          <w:tcPr>
+            <w:tcW w:w="2870" w:type="dxa"/>
+          </w:tcPr>
+          <w:p>
+            <w:pPr>
+              <w:pStyle w:val="ListParagraph"/>
+              <w:ind w:left="0"/>
+              <w:rPr>
+                <w:rFonts w:ascii="Segoe UI" w:hAnsi="Segoe UI" w:cs="Segoe UI"/>
+                <w:color w:val="24292E"/>
+                <w:sz w:val="18"/>
+                <w:szCs w:val="18"/>
+                <w:shd w:val="clear" w:color="auto" w:fill="FFFFFF"/>
+              </w:rPr>
+            </w:pPr>
+            <w:r>
+              <w:rPr>
+                <w:rFonts w:ascii="Segoe UI" w:hAnsi="Segoe UI" w:cs="Segoe UI"/>
+                <w:color w:val="24292E"/>
+                <w:sz w:val="18"/>
+                <w:szCs w:val="18"/>
+                <w:shd w:val="clear" w:color="auto" w:fill="FFFFFF"/>
+              </w:rPr>
+              <w:t>tom has a perfect record .</w:t>
+            </w:r>
+          </w:p>
+        </w:tc>
+        <w:tc>
+          <w:tcPr>
+            <w:tcW w:w="2880" w:type="dxa"/>
+          </w:tcPr>
+          <w:p>
+            <w:pPr>
+              <w:bidi/>
               <w:rPr>
                 <w:rFonts w:ascii="Segoe UI" w:hAnsi="Segoe UI" w:cs="Segoe UI"/>
                 <w:color w:val="24292E"/>
@@ -3880,34 +4016,6 @@
                 <w:rtl/>
                 <w:lang w:bidi="he-IL"/>
               </w:rPr>
-              <w:t>מרי</w:t>
-            </w:r>
-            <w:r>
-              <w:rPr>
-                <w:rFonts w:ascii="Segoe UI" w:hAnsi="Segoe UI" w:cs="Segoe UI"/>
-                <w:color w:val="24292E"/>
-                <w:sz w:val="18"/>
-                <w:szCs w:val="18"/>
-                <w:shd w:val="clear" w:color="auto" w:fill="FFFFFF"/>
-              </w:rPr>
-              <w:t xml:space="preserve"> . .</w:t>
-            </w:r>
-          </w:p>
-        </w:tc>
-        <w:tc>
-          <w:tcPr>
-            <w:tcW w:w="2880" w:type="dxa"/>
-          </w:tcPr>
-          <w:p>
-            <w:pPr>
-              <w:bidi/>
-              <w:rPr>
-                <w:rFonts w:ascii="Segoe UI" w:hAnsi="Segoe UI" w:cs="Segoe UI"/>
-                <w:color w:val="24292E"/>
-                <w:sz w:val="18"/>
-                <w:szCs w:val="18"/>
-                <w:shd w:val="clear" w:color="auto" w:fill="FFFFFF"/>
-              </w:rPr>
             </w:pPr>
             <w:r>
               <w:rPr>
@@ -3919,80 +4027,17 @@
                 <w:rtl/>
                 <w:lang w:bidi="he-IL"/>
               </w:rPr>
-              <w:t>תום פשוט לא יכול היה לעמוד בפני הפיתוי להקניט את מרי על אופן לבושה</w:t>
-            </w:r>
-            <w:r>
-              <w:rPr>
-                <w:rFonts w:ascii="Segoe UI" w:hAnsi="Segoe UI" w:cs="Segoe UI"/>
-                <w:color w:val="24292E"/>
-                <w:sz w:val="18"/>
-                <w:szCs w:val="18"/>
-                <w:shd w:val="clear" w:color="auto" w:fill="FFFFFF"/>
-              </w:rPr>
-              <w:t xml:space="preserve"> .</w:t>
-            </w:r>
-          </w:p>
-        </w:tc>
-      </w:tr>
-      <w:tr>
-        <w:tc>
-          <w:tcPr>
-            <w:tcW w:w="2870" w:type="dxa"/>
-            <w:vAlign w:val="center"/>
-          </w:tcPr>
-          <w:p>
-            <w:pPr>
-              <w:pStyle w:val="ListParagraph"/>
-              <w:ind w:left="0"/>
-              <w:rPr>
-                <w:rFonts w:ascii="Segoe UI" w:hAnsi="Segoe UI" w:cs="Segoe UI"/>
-                <w:color w:val="24292E"/>
-                <w:sz w:val="18"/>
-                <w:szCs w:val="18"/>
-                <w:shd w:val="clear" w:color="auto" w:fill="FFFFFF"/>
-              </w:rPr>
-            </w:pPr>
-            <w:proofErr w:type="gramStart"/>
-            <w:r>
-              <w:rPr>
-                <w:rFonts w:ascii="Segoe UI" w:hAnsi="Segoe UI" w:cs="Segoe UI"/>
-                <w:color w:val="24292E"/>
-                <w:sz w:val="18"/>
-                <w:szCs w:val="18"/>
-                <w:shd w:val="clear" w:color="auto" w:fill="FFFFFF"/>
-              </w:rPr>
-              <w:t>tomorrow</w:t>
-            </w:r>
-            <w:proofErr w:type="gramEnd"/>
-            <w:r>
-              <w:rPr>
-                <w:rFonts w:ascii="Segoe UI" w:hAnsi="Segoe UI" w:cs="Segoe UI"/>
-                <w:color w:val="24292E"/>
-                <w:sz w:val="18"/>
-                <w:szCs w:val="18"/>
-                <w:shd w:val="clear" w:color="auto" w:fill="FFFFFF"/>
-              </w:rPr>
-              <w:t xml:space="preserve"> it will be too late .</w:t>
+              <w:t>לתום יש רקורד מושלם .</w:t>
             </w:r>
           </w:p>
         </w:tc>
         <w:tc>
           <w:tcPr>
             <w:tcW w:w="2880" w:type="dxa"/>
-            <w:vAlign w:val="center"/>
           </w:tcPr>
           <w:p>
             <w:pPr>
               <w:bidi/>
-              <w:rPr>
-                <w:rFonts w:ascii="Segoe UI" w:hAnsi="Segoe UI" w:cs="Segoe UI"/>
-                <w:color w:val="24292E"/>
-                <w:sz w:val="18"/>
-                <w:szCs w:val="18"/>
-                <w:shd w:val="clear" w:color="auto" w:fill="FFFFFF"/>
-              </w:rPr>
-            </w:pPr>
-            <w:r>
               <w:rPr>
                 <w:rFonts w:ascii="Segoe UI" w:hAnsi="Segoe UI" w:cs="Segoe UI"/>
                 <w:color w:val="24292E"/>
@@ -4002,35 +4047,6 @@
                 <w:rtl/>
                 <w:lang w:bidi="he-IL"/>
               </w:rPr>
-              <w:t>מחר זה יהיה גדול מדי</w:t>
-            </w:r>
-            <w:r>
-              <w:rPr>
-                <w:rFonts w:ascii="Segoe UI" w:hAnsi="Segoe UI" w:cs="Segoe UI"/>
-                <w:color w:val="24292E"/>
-                <w:sz w:val="18"/>
-                <w:szCs w:val="18"/>
-                <w:shd w:val="clear" w:color="auto" w:fill="FFFFFF"/>
-              </w:rPr>
-              <w:t xml:space="preserve"> .</w:t>
-            </w:r>
-          </w:p>
-        </w:tc>
-        <w:tc>
-          <w:tcPr>
-            <w:tcW w:w="2880" w:type="dxa"/>
-            <w:vAlign w:val="center"/>
-          </w:tcPr>
-          <w:p>
-            <w:pPr>
-              <w:bidi/>
-              <w:rPr>
-                <w:rFonts w:ascii="Segoe UI" w:hAnsi="Segoe UI" w:cs="Segoe UI"/>
-                <w:color w:val="24292E"/>
-                <w:sz w:val="18"/>
-                <w:szCs w:val="18"/>
-                <w:shd w:val="clear" w:color="auto" w:fill="FFFFFF"/>
-              </w:rPr>
             </w:pPr>
             <w:r>
               <w:rPr>
@@ -4042,21 +4058,9 @@
                 <w:rtl/>
                 <w:lang w:bidi="he-IL"/>
               </w:rPr>
-              <w:t>מחר זה יהיה מאוחר מדיי</w:t>
-            </w:r>
-          </w:p>
-        </w:tc>
-      </w:tr>
-      <w:tr>
-        <w:tc>
-          <w:tcPr>
-            <w:tcW w:w="2870" w:type="dxa"/>
-            <w:vAlign w:val="center"/>
-          </w:tcPr>
-          <w:p>
-            <w:pPr>
-              <w:pStyle w:val="ListParagraph"/>
-              <w:ind w:left="0"/>
+              <w:t>לתום היה רקורד מושלם</w:t>
+            </w:r>
+            <w:r>
               <w:rPr>
                 <w:rFonts w:ascii="Segoe UI" w:hAnsi="Segoe UI" w:cs="Segoe UI"/>
                 <w:color w:val="24292E"/>
@@ -4064,114 +4068,7 @@
                 <w:szCs w:val="18"/>
                 <w:shd w:val="clear" w:color="auto" w:fill="FFFFFF"/>
               </w:rPr>
-            </w:pPr>
-            <w:proofErr w:type="gramStart"/>
-            <w:r>
-              <w:rPr>
-                <w:rFonts w:ascii="Segoe UI" w:hAnsi="Segoe UI" w:cs="Segoe UI"/>
-                <w:color w:val="24292E"/>
-                <w:sz w:val="18"/>
-                <w:szCs w:val="18"/>
-                <w:shd w:val="clear" w:color="auto" w:fill="FFFFFF"/>
-              </w:rPr>
-              <w:t>hurry</w:t>
-            </w:r>
-            <w:proofErr w:type="gramEnd"/>
-            <w:r>
-              <w:rPr>
-                <w:rFonts w:ascii="Segoe UI" w:hAnsi="Segoe UI" w:cs="Segoe UI"/>
-                <w:color w:val="24292E"/>
-                <w:sz w:val="18"/>
-                <w:szCs w:val="18"/>
-                <w:shd w:val="clear" w:color="auto" w:fill="FFFFFF"/>
-              </w:rPr>
-              <w:t xml:space="preserve"> up .</w:t>
-            </w:r>
-          </w:p>
-        </w:tc>
-        <w:tc>
-          <w:tcPr>
-            <w:tcW w:w="2880" w:type="dxa"/>
-            <w:vAlign w:val="center"/>
-          </w:tcPr>
-          <w:p>
-            <w:pPr>
-              <w:bidi/>
-              <w:rPr>
-                <w:rFonts w:ascii="Segoe UI" w:hAnsi="Segoe UI" w:cs="Segoe UI"/>
-                <w:color w:val="24292E"/>
-                <w:sz w:val="18"/>
-                <w:szCs w:val="18"/>
-                <w:shd w:val="clear" w:color="auto" w:fill="FFFFFF"/>
-                <w:rtl/>
-                <w:lang w:bidi="he-IL"/>
-              </w:rPr>
-            </w:pPr>
-            <w:r>
-              <w:rPr>
-                <w:rFonts w:ascii="Segoe UI" w:hAnsi="Segoe UI" w:cs="Segoe UI"/>
-                <w:color w:val="24292E"/>
-                <w:sz w:val="18"/>
-                <w:szCs w:val="18"/>
-                <w:shd w:val="clear" w:color="auto" w:fill="FFFFFF"/>
-                <w:rtl/>
-                <w:lang w:bidi="he-IL"/>
-              </w:rPr>
-              <w:t xml:space="preserve">תזדרזי לאט </w:t>
-            </w:r>
-            <w:r>
-              <w:rPr>
-                <w:rFonts w:ascii="Segoe UI" w:hAnsi="Segoe UI" w:cs="Segoe UI"/>
-                <w:color w:val="24292E"/>
-                <w:sz w:val="18"/>
-                <w:szCs w:val="18"/>
-                <w:shd w:val="clear" w:color="auto" w:fill="FFFFFF"/>
-                <w:rtl/>
-              </w:rPr>
-              <w:t>''</w:t>
-            </w:r>
-          </w:p>
-        </w:tc>
-        <w:tc>
-          <w:tcPr>
-            <w:tcW w:w="2880" w:type="dxa"/>
-            <w:vAlign w:val="center"/>
-          </w:tcPr>
-          <w:p>
-            <w:pPr>
-              <w:bidi/>
-              <w:rPr>
-                <w:rFonts w:ascii="Segoe UI" w:hAnsi="Segoe UI" w:cs="Segoe UI"/>
-                <w:color w:val="24292E"/>
-                <w:sz w:val="18"/>
-                <w:szCs w:val="18"/>
-                <w:shd w:val="clear" w:color="auto" w:fill="FFFFFF"/>
-                <w:rtl/>
-                <w:lang w:bidi="he-IL"/>
-              </w:rPr>
-            </w:pPr>
-            <w:r>
-              <w:rPr>
-                <w:rFonts w:ascii="Segoe UI" w:hAnsi="Segoe UI" w:cs="Segoe UI"/>
-                <w:color w:val="24292E"/>
-                <w:sz w:val="18"/>
-                <w:szCs w:val="18"/>
-                <w:shd w:val="clear" w:color="auto" w:fill="FFFFFF"/>
-                <w:rtl/>
-                <w:lang w:bidi="he-IL"/>
-              </w:rPr>
-              <w:t xml:space="preserve">נו </w:t>
-            </w:r>
-            <w:r>
-              <w:rPr>
-                <w:rFonts w:ascii="Segoe UI" w:hAnsi="Segoe UI" w:cs="Segoe UI"/>
-                <w:color w:val="24292E"/>
-                <w:sz w:val="18"/>
-                <w:szCs w:val="18"/>
-                <w:shd w:val="clear" w:color="auto" w:fill="FFFFFF"/>
-                <w:rtl/>
-              </w:rPr>
-              <w:t>! ! !</w:t>
+              <w:t xml:space="preserve"> .</w:t>
             </w:r>
           </w:p>
         </w:tc>
@@ -4179,46 +4076,47 @@
     </w:tbl>
     <w:p>
       <w:pPr>
-        <w:spacing w:line="360" w:lineRule="auto"/>
-        <w:rPr>
-          <w:b/>
-          <w:bCs/>
-          <w:u w:val="single"/>
-          <w:lang w:bidi="he-IL"/>
-        </w:rPr>
-      </w:pPr>
-    </w:p>
-    <w:p>
-      <w:pPr>
-        <w:spacing w:line="360" w:lineRule="auto"/>
-        <w:rPr>
-          <w:b/>
-          <w:bCs/>
-          <w:u w:val="single"/>
-          <w:lang w:bidi="he-IL"/>
-        </w:rPr>
-      </w:pPr>
-      <w:r>
-        <w:rPr>
-          <w:b/>
-          <w:bCs/>
+        <w:pStyle w:val="ListParagraph"/>
+        <w:rPr>
+          <w:b/>
+          <w:bCs/>
+          <w:u w:val="single"/>
+          <w:lang w:bidi="he-IL"/>
+        </w:rPr>
+      </w:pPr>
+    </w:p>
+    <w:p>
+      <w:pPr>
+        <w:pStyle w:val="ListParagraph"/>
+        <w:numPr>
+          <w:ilvl w:val="0"/>
+          <w:numId w:val="3"/>
+        </w:numPr>
+        <w:rPr>
+          <w:b/>
+          <w:bCs/>
+          <w:u w:val="single"/>
+          <w:lang w:bidi="he-IL"/>
+        </w:rPr>
+      </w:pPr>
+      <w:r>
+        <w:rPr>
           <w:noProof/>
-          <w:u w:val="single"/>
           <w:lang w:bidi="he-IL"/>
         </w:rPr>
         <w:drawing>
-          <wp:anchor distT="0" distB="0" distL="114300" distR="114300" simplePos="0" relativeHeight="251665408" behindDoc="0" locked="0" layoutInCell="1" allowOverlap="1" wp14:anchorId="543AF5D5" wp14:editId="634211C6">
+          <wp:anchor distT="0" distB="0" distL="114300" distR="114300" simplePos="0" relativeHeight="251674624" behindDoc="0" locked="0" layoutInCell="1" allowOverlap="1" wp14:anchorId="53D64F47" wp14:editId="08B0A8C9">
             <wp:simplePos x="0" y="0"/>
             <wp:positionH relativeFrom="column">
-              <wp:posOffset>3101340</wp:posOffset>
+              <wp:posOffset>3218180</wp:posOffset>
             </wp:positionH>
             <wp:positionV relativeFrom="paragraph">
-              <wp:posOffset>63119</wp:posOffset>
+              <wp:posOffset>260985</wp:posOffset>
             </wp:positionV>
-            <wp:extent cx="3518535" cy="2101215"/>
-            <wp:effectExtent l="0" t="0" r="5715" b="0"/>
+            <wp:extent cx="3383915" cy="2340610"/>
+            <wp:effectExtent l="0" t="0" r="6985" b="2540"/>
             <wp:wrapSquare wrapText="bothSides"/>
-            <wp:docPr id="12" name="Picture 12"/>
+            <wp:docPr id="16" name="Picture 16"/>
             <wp:cNvGraphicFramePr>
               <a:graphicFrameLocks xmlns:a="http://schemas.openxmlformats.org/drawingml/2006/main" noChangeAspect="1"/>
             </wp:cNvGraphicFramePr>
@@ -4226,39 +4124,29 @@
               <a:graphicData uri="http://schemas.openxmlformats.org/drawingml/2006/picture">
                 <pic:pic xmlns:pic="http://schemas.openxmlformats.org/drawingml/2006/picture">
                   <pic:nvPicPr>
-                    <pic:cNvPr id="0" name="Picture 7"/>
-                    <pic:cNvPicPr>
-                      <a:picLocks noChangeAspect="1" noChangeArrowheads="1"/>
-                    </pic:cNvPicPr>
+                    <pic:cNvPr id="1" name=""/>
+                    <pic:cNvPicPr/>
                   </pic:nvPicPr>
-                  <pic:blipFill rotWithShape="1">
-                    <a:blip r:embed="rId15" cstate="print">
+                  <pic:blipFill>
+                    <a:blip r:embed="rId18">
                       <a:extLst>
                         <a:ext uri="{28A0092B-C50C-407E-A947-70E740481C1C}">
                           <a14:useLocalDpi xmlns:a14="http://schemas.microsoft.com/office/drawing/2010/main" val="0"/>
                         </a:ext>
                       </a:extLst>
                     </a:blip>
-                    <a:srcRect l="8124" r="8178"/>
-                    <a:stretch/>
+                    <a:stretch>
+                      <a:fillRect/>
+                    </a:stretch>
                   </pic:blipFill>
-                  <pic:spPr bwMode="auto">
+                  <pic:spPr>
                     <a:xfrm>
                       <a:off x="0" y="0"/>
-                      <a:ext cx="3518535" cy="2101215"/>
+                      <a:ext cx="3383915" cy="2340610"/>
                     </a:xfrm>
                     <a:prstGeom prst="rect">
                       <a:avLst/>
                     </a:prstGeom>
-                    <a:noFill/>
-                    <a:ln>
-                      <a:noFill/>
-                    </a:ln>
-                    <a:extLst>
-                      <a:ext uri="{53640926-AAD7-44D8-BBD7-CCE9431645EC}">
-                        <a14:shadowObscured xmlns:a14="http://schemas.microsoft.com/office/drawing/2010/main"/>
-                      </a:ext>
-                    </a:extLst>
                   </pic:spPr>
                 </pic:pic>
               </a:graphicData>
@@ -4274,25 +4162,22 @@
       </w:r>
       <w:r>
         <w:rPr>
-          <w:b/>
-          <w:bCs/>
           <w:noProof/>
-          <w:u w:val="single"/>
           <w:lang w:bidi="he-IL"/>
         </w:rPr>
         <w:drawing>
-          <wp:anchor distT="0" distB="0" distL="114300" distR="114300" simplePos="0" relativeHeight="251664384" behindDoc="0" locked="0" layoutInCell="1" allowOverlap="1" wp14:anchorId="0A37EDAA" wp14:editId="55D5BCD1">
+          <wp:anchor distT="0" distB="0" distL="114300" distR="114300" simplePos="0" relativeHeight="251673600" behindDoc="0" locked="0" layoutInCell="1" allowOverlap="1" wp14:anchorId="6423AD67" wp14:editId="107D302E">
             <wp:simplePos x="0" y="0"/>
             <wp:positionH relativeFrom="column">
-              <wp:posOffset>-643712</wp:posOffset>
+              <wp:posOffset>-489585</wp:posOffset>
             </wp:positionH>
             <wp:positionV relativeFrom="paragraph">
-              <wp:posOffset>70866</wp:posOffset>
+              <wp:posOffset>258307</wp:posOffset>
             </wp:positionV>
-            <wp:extent cx="3533140" cy="2091690"/>
-            <wp:effectExtent l="0" t="0" r="0" b="0"/>
+            <wp:extent cx="3295650" cy="2263775"/>
+            <wp:effectExtent l="0" t="0" r="0" b="3175"/>
             <wp:wrapSquare wrapText="bothSides"/>
-            <wp:docPr id="11" name="Picture 11"/>
+            <wp:docPr id="13" name="Picture 13"/>
             <wp:cNvGraphicFramePr>
               <a:graphicFrameLocks xmlns:a="http://schemas.openxmlformats.org/drawingml/2006/main" noChangeAspect="1"/>
             </wp:cNvGraphicFramePr>
@@ -4300,39 +4185,29 @@
               <a:graphicData uri="http://schemas.openxmlformats.org/drawingml/2006/picture">
                 <pic:pic xmlns:pic="http://schemas.openxmlformats.org/drawingml/2006/picture">
                   <pic:nvPicPr>
-                    <pic:cNvPr id="0" name="Picture 6"/>
-                    <pic:cNvPicPr>
-                      <a:picLocks noChangeAspect="1" noChangeArrowheads="1"/>
-                    </pic:cNvPicPr>
+                    <pic:cNvPr id="1" name=""/>
+                    <pic:cNvPicPr/>
                   </pic:nvPicPr>
-                  <pic:blipFill rotWithShape="1">
-                    <a:blip r:embed="rId16" cstate="print">
+                  <pic:blipFill>
+                    <a:blip r:embed="rId19" cstate="print">
                       <a:extLst>
                         <a:ext uri="{28A0092B-C50C-407E-A947-70E740481C1C}">
                           <a14:useLocalDpi xmlns:a14="http://schemas.microsoft.com/office/drawing/2010/main" val="0"/>
                         </a:ext>
                       </a:extLst>
                     </a:blip>
-                    <a:srcRect l="7262" r="8172"/>
-                    <a:stretch/>
+                    <a:stretch>
+                      <a:fillRect/>
+                    </a:stretch>
                   </pic:blipFill>
-                  <pic:spPr bwMode="auto">
+                  <pic:spPr>
                     <a:xfrm>
                       <a:off x="0" y="0"/>
-                      <a:ext cx="3533140" cy="2091690"/>
+                      <a:ext cx="3295650" cy="2263775"/>
                     </a:xfrm>
                     <a:prstGeom prst="rect">
                       <a:avLst/>
                     </a:prstGeom>
-                    <a:noFill/>
-                    <a:ln>
-                      <a:noFill/>
-                    </a:ln>
-                    <a:extLst>
-                      <a:ext uri="{53640926-AAD7-44D8-BBD7-CCE9431645EC}">
-                        <a14:shadowObscured xmlns:a14="http://schemas.microsoft.com/office/drawing/2010/main"/>
-                      </a:ext>
-                    </a:extLst>
                   </pic:spPr>
                 </pic:pic>
               </a:graphicData>
@@ -4346,6 +4221,15 @@
           </wp:anchor>
         </w:drawing>
       </w:r>
+      <w:r>
+        <w:rPr>
+          <w:b/>
+          <w:bCs/>
+          <w:u w:val="single"/>
+          <w:lang w:bidi="he-IL"/>
+        </w:rPr>
+        <w:t>Sentence length analysis:</w:t>
+      </w:r>
     </w:p>
     <w:p>
       <w:pPr>
@@ -4363,6 +4247,220 @@
     </w:p>
     <w:p>
       <w:pPr>
+        <w:pStyle w:val="ListParagraph"/>
+        <w:numPr>
+          <w:ilvl w:val="0"/>
+          <w:numId w:val="3"/>
+        </w:numPr>
+        <w:spacing w:line="360" w:lineRule="auto"/>
+        <w:rPr>
+          <w:lang w:bidi="he-IL"/>
+        </w:rPr>
+      </w:pPr>
+      <w:r>
+        <w:rPr>
+          <w:noProof/>
+          <w:lang w:bidi="he-IL"/>
+        </w:rPr>
+        <w:drawing>
+          <wp:anchor distT="0" distB="0" distL="114300" distR="114300" simplePos="0" relativeHeight="251677696" behindDoc="0" locked="0" layoutInCell="1" allowOverlap="1" wp14:anchorId="2A59E245" wp14:editId="1D196AC5">
+            <wp:simplePos x="0" y="0"/>
+            <wp:positionH relativeFrom="column">
+              <wp:posOffset>3220085</wp:posOffset>
+            </wp:positionH>
+            <wp:positionV relativeFrom="paragraph">
+              <wp:posOffset>134814</wp:posOffset>
+            </wp:positionV>
+            <wp:extent cx="2356485" cy="1629410"/>
+            <wp:effectExtent l="0" t="0" r="5715" b="8890"/>
+            <wp:wrapSquare wrapText="bothSides"/>
+            <wp:docPr id="19" name="Picture 19"/>
+            <wp:cNvGraphicFramePr>
+              <a:graphicFrameLocks xmlns:a="http://schemas.openxmlformats.org/drawingml/2006/main" noChangeAspect="1"/>
+            </wp:cNvGraphicFramePr>
+            <a:graphic xmlns:a="http://schemas.openxmlformats.org/drawingml/2006/main">
+              <a:graphicData uri="http://schemas.openxmlformats.org/drawingml/2006/picture">
+                <pic:pic xmlns:pic="http://schemas.openxmlformats.org/drawingml/2006/picture">
+                  <pic:nvPicPr>
+                    <pic:cNvPr id="1" name=""/>
+                    <pic:cNvPicPr/>
+                  </pic:nvPicPr>
+                  <pic:blipFill>
+                    <a:blip r:embed="rId20" cstate="print">
+                      <a:extLst>
+                        <a:ext uri="{28A0092B-C50C-407E-A947-70E740481C1C}">
+                          <a14:useLocalDpi xmlns:a14="http://schemas.microsoft.com/office/drawing/2010/main" val="0"/>
+                        </a:ext>
+                      </a:extLst>
+                    </a:blip>
+                    <a:stretch>
+                      <a:fillRect/>
+                    </a:stretch>
+                  </pic:blipFill>
+                  <pic:spPr>
+                    <a:xfrm>
+                      <a:off x="0" y="0"/>
+                      <a:ext cx="2356485" cy="1629410"/>
+                    </a:xfrm>
+                    <a:prstGeom prst="rect">
+                      <a:avLst/>
+                    </a:prstGeom>
+                  </pic:spPr>
+                </pic:pic>
+              </a:graphicData>
+            </a:graphic>
+            <wp14:sizeRelH relativeFrom="margin">
+              <wp14:pctWidth>0</wp14:pctWidth>
+            </wp14:sizeRelH>
+            <wp14:sizeRelV relativeFrom="margin">
+              <wp14:pctHeight>0</wp14:pctHeight>
+            </wp14:sizeRelV>
+          </wp:anchor>
+        </w:drawing>
+      </w:r>
+      <w:r>
+        <w:rPr>
+          <w:noProof/>
+          <w:lang w:bidi="he-IL"/>
+        </w:rPr>
+        <w:drawing>
+          <wp:anchor distT="0" distB="0" distL="114300" distR="114300" simplePos="0" relativeHeight="251678720" behindDoc="0" locked="0" layoutInCell="1" allowOverlap="1" wp14:anchorId="55E184C8" wp14:editId="5FC113C4">
+            <wp:simplePos x="0" y="0"/>
+            <wp:positionH relativeFrom="column">
+              <wp:posOffset>277909</wp:posOffset>
+            </wp:positionH>
+            <wp:positionV relativeFrom="paragraph">
+              <wp:posOffset>199252</wp:posOffset>
+            </wp:positionV>
+            <wp:extent cx="2297430" cy="1564640"/>
+            <wp:effectExtent l="0" t="0" r="7620" b="0"/>
+            <wp:wrapSquare wrapText="bothSides"/>
+            <wp:docPr id="20" name="Picture 20"/>
+            <wp:cNvGraphicFramePr>
+              <a:graphicFrameLocks xmlns:a="http://schemas.openxmlformats.org/drawingml/2006/main" noChangeAspect="1"/>
+            </wp:cNvGraphicFramePr>
+            <a:graphic xmlns:a="http://schemas.openxmlformats.org/drawingml/2006/main">
+              <a:graphicData uri="http://schemas.openxmlformats.org/drawingml/2006/picture">
+                <pic:pic xmlns:pic="http://schemas.openxmlformats.org/drawingml/2006/picture">
+                  <pic:nvPicPr>
+                    <pic:cNvPr id="1" name=""/>
+                    <pic:cNvPicPr/>
+                  </pic:nvPicPr>
+                  <pic:blipFill>
+                    <a:blip r:embed="rId21" cstate="print">
+                      <a:extLst>
+                        <a:ext uri="{28A0092B-C50C-407E-A947-70E740481C1C}">
+                          <a14:useLocalDpi xmlns:a14="http://schemas.microsoft.com/office/drawing/2010/main" val="0"/>
+                        </a:ext>
+                      </a:extLst>
+                    </a:blip>
+                    <a:stretch>
+                      <a:fillRect/>
+                    </a:stretch>
+                  </pic:blipFill>
+                  <pic:spPr>
+                    <a:xfrm>
+                      <a:off x="0" y="0"/>
+                      <a:ext cx="2297430" cy="1564640"/>
+                    </a:xfrm>
+                    <a:prstGeom prst="rect">
+                      <a:avLst/>
+                    </a:prstGeom>
+                  </pic:spPr>
+                </pic:pic>
+              </a:graphicData>
+            </a:graphic>
+            <wp14:sizeRelH relativeFrom="margin">
+              <wp14:pctWidth>0</wp14:pctWidth>
+            </wp14:sizeRelH>
+            <wp14:sizeRelV relativeFrom="margin">
+              <wp14:pctHeight>0</wp14:pctHeight>
+            </wp14:sizeRelV>
+          </wp:anchor>
+        </w:drawing>
+      </w:r>
+      <w:r>
+        <w:rPr>
+          <w:b/>
+          <w:bCs/>
+          <w:u w:val="single"/>
+          <w:lang w:bidi="he-IL"/>
+        </w:rPr>
+        <w:t>Embedding</w:t>
+      </w:r>
+      <w:r>
+        <w:rPr>
+          <w:b/>
+          <w:bCs/>
+          <w:u w:val="single"/>
+          <w:lang w:bidi="he-IL"/>
+        </w:rPr>
+        <w:t xml:space="preserve"> analysis:</w:t>
+      </w:r>
+    </w:p>
+    <w:p>
+      <w:pPr>
+        <w:spacing w:line="360" w:lineRule="auto"/>
+        <w:ind w:left="360"/>
+        <w:rPr>
+          <w:lang w:bidi="he-IL"/>
+        </w:rPr>
+      </w:pPr>
+    </w:p>
+    <w:p>
+      <w:pPr>
+        <w:spacing w:line="360" w:lineRule="auto"/>
+        <w:ind w:left="360"/>
+        <w:rPr>
+          <w:lang w:bidi="he-IL"/>
+        </w:rPr>
+      </w:pPr>
+    </w:p>
+    <w:p>
+      <w:pPr>
+        <w:spacing w:line="360" w:lineRule="auto"/>
+        <w:ind w:left="360"/>
+        <w:rPr>
+          <w:lang w:bidi="he-IL"/>
+        </w:rPr>
+      </w:pPr>
+    </w:p>
+    <w:p>
+      <w:pPr>
+        <w:rPr>
+          <w:lang w:bidi="he-IL"/>
+        </w:rPr>
+      </w:pPr>
+    </w:p>
+    <w:p>
+      <w:pPr>
+        <w:rPr>
+          <w:lang w:bidi="he-IL"/>
+        </w:rPr>
+      </w:pPr>
+    </w:p>
+    <w:p>
+      <w:pPr>
+        <w:rPr>
+          <w:rFonts w:asciiTheme="majorHAnsi" w:eastAsiaTheme="majorEastAsia" w:hAnsiTheme="majorHAnsi" w:cstheme="majorBidi"/>
+          <w:b/>
+          <w:bCs/>
+          <w:color w:val="2E74B5" w:themeColor="accent1" w:themeShade="BF"/>
+          <w:sz w:val="26"/>
+          <w:szCs w:val="26"/>
+          <w:u w:val="single"/>
+          <w:lang w:bidi="he-IL"/>
+        </w:rPr>
+      </w:pPr>
+      <w:r>
+        <w:rPr>
+          <w:lang w:bidi="he-IL"/>
+        </w:rPr>
+        <w:t>As seen in the figures, even though the embedded distances are not as good as in the original paper, the general relations are kept.</w:t>
+      </w:r>
+    </w:p>
+    <w:p>
+      <w:pPr>
         <w:pStyle w:val="Heading2"/>
         <w:rPr>
           <w:b/>
@@ -4378,6 +4476,7 @@
           <w:u w:val="single"/>
           <w:lang w:bidi="he-IL"/>
         </w:rPr>
+        <w:lastRenderedPageBreak/>
         <w:t>Results analysis</w:t>
       </w:r>
       <w:r>
@@ -4479,7 +4578,25 @@
         <w:rPr>
           <w:lang w:bidi="he-IL"/>
         </w:rPr>
-        <w:t xml:space="preserve"> Another thing that might help with the poor performance was the use of multiple Hebrew translations to the same English sentence.</w:t>
+        <w:t xml:space="preserve"> Another thing that might’ve contributed to</w:t>
+      </w:r>
+      <w:r>
+        <w:rPr>
+          <w:lang w:bidi="he-IL"/>
+        </w:rPr>
+        <w:t xml:space="preserve"> the poor performance was the use of multiple Hebrew translations to the same English sentence</w:t>
+      </w:r>
+      <w:r>
+        <w:rPr>
+          <w:lang w:bidi="he-IL"/>
+        </w:rPr>
+        <w:t>, as seen in the last translation example</w:t>
+      </w:r>
+      <w:r>
+        <w:rPr>
+          <w:lang w:bidi="he-IL"/>
+        </w:rPr>
+        <w:t>.</w:t>
       </w:r>
     </w:p>
     <w:p>
@@ -4574,7 +4691,6 @@
           <w:u w:val="single"/>
           <w:lang w:bidi="he-IL"/>
         </w:rPr>
-        <w:lastRenderedPageBreak/>
         <w:t>Conclusions</w:t>
       </w:r>
       <w:r>
@@ -4860,7 +4976,7 @@
       <w:bookmarkEnd w:id="0"/>
     </w:p>
     <w:sectPr>
-      <w:headerReference w:type="default" r:id="rId17"/>
+      <w:headerReference w:type="default" r:id="rId22"/>
       <w:pgSz w:w="12240" w:h="15840"/>
       <w:pgMar w:top="1440" w:right="1440" w:bottom="1440" w:left="1440" w:header="720" w:footer="720" w:gutter="0"/>
       <w:cols w:space="720"/>
@@ -4943,21 +5059,8 @@
     <w:pPr>
       <w:pStyle w:val="Header"/>
     </w:pPr>
-    <w:proofErr w:type="spellStart"/>
     <w:r>
-      <w:t>Ofri</w:t>
-    </w:r>
-    <w:proofErr w:type="spellEnd"/>
-    <w:r>
-      <w:t xml:space="preserve"> </w:t>
-    </w:r>
-    <w:proofErr w:type="spellStart"/>
-    <w:r>
-      <w:t>Masad</w:t>
-    </w:r>
-    <w:proofErr w:type="spellEnd"/>
-    <w:r>
-      <w:t xml:space="preserve"> </w:t>
+      <w:t xml:space="preserve">Ofri Masad </w:t>
     </w:r>
     <w:r>
       <w:rPr>
@@ -4971,13 +5074,8 @@
     <w:pPr>
       <w:pStyle w:val="Header"/>
     </w:pPr>
-    <w:proofErr w:type="spellStart"/>
     <w:r>
-      <w:t>Nir</w:t>
-    </w:r>
-    <w:proofErr w:type="spellEnd"/>
-    <w:r>
-      <w:t xml:space="preserve"> Friedman 305283178</w:t>
+      <w:t>Nir Friedman 305283178</w:t>
     </w:r>
   </w:p>
 </w:hdr>
@@ -5077,7 +5175,7 @@
   <w:abstractNum w:abstractNumId="1" w15:restartNumberingAfterBreak="0">
     <w:nsid w:val="11F91F6E"/>
     <w:multiLevelType w:val="hybridMultilevel"/>
-    <w:tmpl w:val="7E40E1B2"/>
+    <w:tmpl w:val="35D23188"/>
     <w:lvl w:ilvl="0" w:tplc="04090001">
       <w:start w:val="1"/>
       <w:numFmt w:val="bullet"/>
@@ -6291,7 +6389,7 @@
 </file>
 
 <file path=customXml/itemProps1.xml><?xml version="1.0" encoding="utf-8"?>
-<ds:datastoreItem xmlns:ds="http://schemas.openxmlformats.org/officeDocument/2006/customXml" ds:itemID="{BA063416-3C7C-4CCA-BF8F-32E9F2D0EAB8}">
+<ds:datastoreItem xmlns:ds="http://schemas.openxmlformats.org/officeDocument/2006/customXml" ds:itemID="{B5504B59-214F-41BA-BFEE-9860621BE423}">
   <ds:schemaRefs>
     <ds:schemaRef ds:uri="http://schemas.openxmlformats.org/officeDocument/2006/bibliography"/>
   </ds:schemaRefs>

</xml_diff>